<commit_message>
Agregado de validaciones  y Correccion de servicio
ibaldo
</commit_message>
<xml_diff>
--- a/Documentacion/VerificacionesEntrega2.docx
+++ b/Documentacion/VerificacionesEntrega2.docx
@@ -1,6 +1,6 @@
 
 <file path=word/document.xml><?xml version="1.0" encoding="utf-8"?>
-<w:document xmlns:wpc="http://schemas.microsoft.com/office/word/2010/wordprocessingCanvas" xmlns:mc="http://schemas.openxmlformats.org/markup-compatibility/2006" xmlns:o="urn:schemas-microsoft-com:office:office" xmlns:r="http://schemas.openxmlformats.org/officeDocument/2006/relationships" xmlns:m="http://schemas.openxmlformats.org/officeDocument/2006/math" xmlns:v="urn:schemas-microsoft-com:vml" xmlns:wp14="http://schemas.microsoft.com/office/word/2010/wordprocessingDrawing" xmlns:wp="http://schemas.openxmlformats.org/drawingml/2006/wordprocessingDrawing" xmlns:w10="urn:schemas-microsoft-com:office:word" xmlns:w="http://schemas.openxmlformats.org/wordprocessingml/2006/main" xmlns:w14="http://schemas.microsoft.com/office/word/2010/wordml" xmlns:w15="http://schemas.microsoft.com/office/word/2012/wordml" xmlns:wpg="http://schemas.microsoft.com/office/word/2010/wordprocessingGroup" xmlns:wpi="http://schemas.microsoft.com/office/word/2010/wordprocessingInk" xmlns:wne="http://schemas.microsoft.com/office/word/2006/wordml" xmlns:wps="http://schemas.microsoft.com/office/word/2010/wordprocessingShape" mc:Ignorable="w14 w15 wp14">
+<w:document xmlns:wpc="http://schemas.microsoft.com/office/word/2010/wordprocessingCanvas" xmlns:cx="http://schemas.microsoft.com/office/drawing/2014/chartex" xmlns:cx1="http://schemas.microsoft.com/office/drawing/2015/9/8/chartex" xmlns:cx2="http://schemas.microsoft.com/office/drawing/2015/10/21/chartex" xmlns:cx3="http://schemas.microsoft.com/office/drawing/2016/5/9/chartex" xmlns:cx4="http://schemas.microsoft.com/office/drawing/2016/5/10/chartex" xmlns:cx5="http://schemas.microsoft.com/office/drawing/2016/5/11/chartex" xmlns:cx6="http://schemas.microsoft.com/office/drawing/2016/5/12/chartex" xmlns:cx7="http://schemas.microsoft.com/office/drawing/2016/5/13/chartex" xmlns:cx8="http://schemas.microsoft.com/office/drawing/2016/5/14/chartex" xmlns:mc="http://schemas.openxmlformats.org/markup-compatibility/2006" xmlns:aink="http://schemas.microsoft.com/office/drawing/2016/ink" xmlns:am3d="http://schemas.microsoft.com/office/drawing/2017/model3d" xmlns:o="urn:schemas-microsoft-com:office:office" xmlns:r="http://schemas.openxmlformats.org/officeDocument/2006/relationships" xmlns:m="http://schemas.openxmlformats.org/officeDocument/2006/math" xmlns:v="urn:schemas-microsoft-com:vml" xmlns:wp14="http://schemas.microsoft.com/office/word/2010/wordprocessingDrawing" xmlns:wp="http://schemas.openxmlformats.org/drawingml/2006/wordprocessingDrawing" xmlns:w10="urn:schemas-microsoft-com:office:word" xmlns:w="http://schemas.openxmlformats.org/wordprocessingml/2006/main" xmlns:w14="http://schemas.microsoft.com/office/word/2010/wordml" xmlns:w15="http://schemas.microsoft.com/office/word/2012/wordml" xmlns:w16cid="http://schemas.microsoft.com/office/word/2016/wordml/cid" xmlns:w16se="http://schemas.microsoft.com/office/word/2015/wordml/symex" xmlns:wpg="http://schemas.microsoft.com/office/word/2010/wordprocessingGroup" xmlns:wpi="http://schemas.microsoft.com/office/word/2010/wordprocessingInk" xmlns:wne="http://schemas.microsoft.com/office/word/2006/wordml" xmlns:wps="http://schemas.microsoft.com/office/word/2010/wordprocessingShape" mc:Ignorable="w14 w15 w16se w16cid wp14">
   <w:body>
     <w:p>
       <w:pPr>
@@ -109,6 +109,7 @@
           <w:i/>
           <w:iCs/>
           <w:szCs w:val="44"/>
+          <w:highlight w:val="yellow"/>
         </w:rPr>
         <w:t>V2.1.1</w:t>
       </w:r>
@@ -118,6 +119,7 @@
           <w:i/>
           <w:iCs/>
           <w:szCs w:val="44"/>
+          <w:highlight w:val="yellow"/>
         </w:rPr>
         <w:t xml:space="preserve">: </w:t>
       </w:r>
@@ -128,6 +130,7 @@
           <w:i/>
           <w:iCs/>
           <w:szCs w:val="44"/>
+          <w:highlight w:val="yellow"/>
         </w:rPr>
         <w:t>Passwords</w:t>
       </w:r>
@@ -138,6 +141,7 @@
           <w:i/>
           <w:iCs/>
           <w:szCs w:val="44"/>
+          <w:highlight w:val="yellow"/>
         </w:rPr>
         <w:t xml:space="preserve"> con mínimo de 12 caracteres</w:t>
       </w:r>
@@ -161,24 +165,17 @@
           <w:i/>
           <w:iCs/>
           <w:szCs w:val="44"/>
-        </w:rPr>
-        <w:t>V2.1.</w:t>
-      </w:r>
-      <w:r>
-        <w:rPr>
-          <w:rFonts w:ascii="LiberationSans-Italic" w:hAnsi="LiberationSans-Italic" w:cs="LiberationSans-Italic"/>
-          <w:i/>
-          <w:iCs/>
-          <w:szCs w:val="44"/>
-        </w:rPr>
-        <w:t>2</w:t>
-      </w:r>
-      <w:r>
-        <w:rPr>
-          <w:rFonts w:ascii="LiberationSans-Italic" w:hAnsi="LiberationSans-Italic" w:cs="LiberationSans-Italic"/>
-          <w:i/>
-          <w:iCs/>
-          <w:szCs w:val="44"/>
+          <w:highlight w:val="yellow"/>
+        </w:rPr>
+        <w:t>V2.1.2</w:t>
+      </w:r>
+      <w:r>
+        <w:rPr>
+          <w:rFonts w:ascii="LiberationSans-Italic" w:hAnsi="LiberationSans-Italic" w:cs="LiberationSans-Italic"/>
+          <w:i/>
+          <w:iCs/>
+          <w:szCs w:val="44"/>
+          <w:highlight w:val="yellow"/>
         </w:rPr>
         <w:t xml:space="preserve">: </w:t>
       </w:r>
@@ -189,6 +186,7 @@
           <w:i/>
           <w:iCs/>
           <w:szCs w:val="44"/>
+          <w:highlight w:val="yellow"/>
         </w:rPr>
         <w:t>Password</w:t>
       </w:r>
@@ -199,6 +197,7 @@
           <w:i/>
           <w:iCs/>
           <w:szCs w:val="44"/>
+          <w:highlight w:val="yellow"/>
         </w:rPr>
         <w:t xml:space="preserve"> con 64 o más caracteres son permitidas</w:t>
       </w:r>
@@ -222,24 +221,17 @@
           <w:i/>
           <w:iCs/>
           <w:szCs w:val="44"/>
-        </w:rPr>
-        <w:t>V2.1.</w:t>
-      </w:r>
-      <w:r>
-        <w:rPr>
-          <w:rFonts w:ascii="LiberationSans-Italic" w:hAnsi="LiberationSans-Italic" w:cs="LiberationSans-Italic"/>
-          <w:i/>
-          <w:iCs/>
-          <w:szCs w:val="44"/>
-        </w:rPr>
-        <w:t>3</w:t>
-      </w:r>
-      <w:r>
-        <w:rPr>
-          <w:rFonts w:ascii="LiberationSans-Italic" w:hAnsi="LiberationSans-Italic" w:cs="LiberationSans-Italic"/>
-          <w:i/>
-          <w:iCs/>
-          <w:szCs w:val="44"/>
+          <w:highlight w:val="yellow"/>
+        </w:rPr>
+        <w:t>V2.1.3</w:t>
+      </w:r>
+      <w:r>
+        <w:rPr>
+          <w:rFonts w:ascii="LiberationSans-Italic" w:hAnsi="LiberationSans-Italic" w:cs="LiberationSans-Italic"/>
+          <w:i/>
+          <w:iCs/>
+          <w:szCs w:val="44"/>
+          <w:highlight w:val="yellow"/>
         </w:rPr>
         <w:t xml:space="preserve">: </w:t>
       </w:r>
@@ -250,6 +242,7 @@
           <w:i/>
           <w:iCs/>
           <w:szCs w:val="44"/>
+          <w:highlight w:val="yellow"/>
         </w:rPr>
         <w:t>Passwords</w:t>
       </w:r>
@@ -260,6 +253,7 @@
           <w:i/>
           <w:iCs/>
           <w:szCs w:val="44"/>
+          <w:highlight w:val="yellow"/>
         </w:rPr>
         <w:t xml:space="preserve"> con espacios no son permitidas</w:t>
       </w:r>
@@ -283,24 +277,17 @@
           <w:i/>
           <w:iCs/>
           <w:szCs w:val="44"/>
-        </w:rPr>
-        <w:t>V2.1.</w:t>
-      </w:r>
-      <w:r>
-        <w:rPr>
-          <w:rFonts w:ascii="LiberationSans-Italic" w:hAnsi="LiberationSans-Italic" w:cs="LiberationSans-Italic"/>
-          <w:i/>
-          <w:iCs/>
-          <w:szCs w:val="44"/>
-        </w:rPr>
-        <w:t>5</w:t>
-      </w:r>
-      <w:r>
-        <w:rPr>
-          <w:rFonts w:ascii="LiberationSans-Italic" w:hAnsi="LiberationSans-Italic" w:cs="LiberationSans-Italic"/>
-          <w:i/>
-          <w:iCs/>
-          <w:szCs w:val="44"/>
+          <w:highlight w:val="yellow"/>
+        </w:rPr>
+        <w:t>V2.1.5</w:t>
+      </w:r>
+      <w:r>
+        <w:rPr>
+          <w:rFonts w:ascii="LiberationSans-Italic" w:hAnsi="LiberationSans-Italic" w:cs="LiberationSans-Italic"/>
+          <w:i/>
+          <w:iCs/>
+          <w:szCs w:val="44"/>
+          <w:highlight w:val="yellow"/>
         </w:rPr>
         <w:t xml:space="preserve">: </w:t>
       </w:r>
@@ -311,6 +298,7 @@
           <w:i/>
           <w:iCs/>
           <w:szCs w:val="44"/>
+          <w:highlight w:val="yellow"/>
         </w:rPr>
         <w:t>Passwords</w:t>
       </w:r>
@@ -321,6 +309,7 @@
           <w:i/>
           <w:iCs/>
           <w:szCs w:val="44"/>
+          <w:highlight w:val="yellow"/>
         </w:rPr>
         <w:t xml:space="preserve"> con caracteres </w:t>
       </w:r>
@@ -331,6 +320,7 @@
           <w:i/>
           <w:iCs/>
           <w:szCs w:val="44"/>
+          <w:highlight w:val="yellow"/>
         </w:rPr>
         <w:t>ascii</w:t>
       </w:r>
@@ -341,40 +331,41 @@
           <w:i/>
           <w:iCs/>
           <w:szCs w:val="44"/>
+          <w:highlight w:val="yellow"/>
         </w:rPr>
         <w:t xml:space="preserve"> como emoticonos no son permitidas</w:t>
       </w:r>
-    </w:p>
-    <w:p>
-      <w:pPr>
-        <w:autoSpaceDE w:val="0"/>
-        <w:autoSpaceDN w:val="0"/>
-        <w:adjustRightInd w:val="0"/>
-        <w:spacing w:after="0" w:line="240" w:lineRule="auto"/>
-        <w:rPr>
-          <w:rFonts w:ascii="LiberationSans-Italic" w:hAnsi="LiberationSans-Italic" w:cs="LiberationSans-Italic"/>
-          <w:i/>
-          <w:iCs/>
-          <w:szCs w:val="44"/>
-        </w:rPr>
-      </w:pPr>
-      <w:r>
-        <w:rPr>
-          <w:rFonts w:ascii="LiberationSans-Italic" w:hAnsi="LiberationSans-Italic" w:cs="LiberationSans-Italic"/>
-          <w:i/>
-          <w:iCs/>
-          <w:szCs w:val="44"/>
-        </w:rPr>
-        <w:t>V2.1.</w:t>
-      </w:r>
-      <w:r>
-        <w:rPr>
-          <w:rFonts w:ascii="LiberationSans-Italic" w:hAnsi="LiberationSans-Italic" w:cs="LiberationSans-Italic"/>
-          <w:i/>
-          <w:iCs/>
-          <w:szCs w:val="44"/>
-        </w:rPr>
-        <w:t>6</w:t>
+      <w:r>
+        <w:rPr>
+          <w:rFonts w:ascii="LiberationSans-Italic" w:hAnsi="LiberationSans-Italic" w:cs="LiberationSans-Italic"/>
+          <w:i/>
+          <w:iCs/>
+          <w:szCs w:val="44"/>
+        </w:rPr>
+        <w:t xml:space="preserve"> </w:t>
+      </w:r>
+    </w:p>
+    <w:p>
+      <w:pPr>
+        <w:autoSpaceDE w:val="0"/>
+        <w:autoSpaceDN w:val="0"/>
+        <w:adjustRightInd w:val="0"/>
+        <w:spacing w:after="0" w:line="240" w:lineRule="auto"/>
+        <w:rPr>
+          <w:rFonts w:ascii="LiberationSans-Italic" w:hAnsi="LiberationSans-Italic" w:cs="LiberationSans-Italic"/>
+          <w:i/>
+          <w:iCs/>
+          <w:szCs w:val="44"/>
+        </w:rPr>
+      </w:pPr>
+      <w:r>
+        <w:rPr>
+          <w:rFonts w:ascii="LiberationSans-Italic" w:hAnsi="LiberationSans-Italic" w:cs="LiberationSans-Italic"/>
+          <w:i/>
+          <w:iCs/>
+          <w:szCs w:val="44"/>
+        </w:rPr>
+        <w:t>V2.1.6</w:t>
       </w:r>
       <w:r>
         <w:rPr>
@@ -439,30 +430,25 @@
           <w:szCs w:val="44"/>
         </w:rPr>
       </w:pPr>
-      <w:r>
-        <w:rPr>
-          <w:rFonts w:ascii="LiberationSans-Italic" w:hAnsi="LiberationSans-Italic" w:cs="LiberationSans-Italic"/>
-          <w:i/>
-          <w:iCs/>
-          <w:szCs w:val="44"/>
-        </w:rPr>
-        <w:t>V2.1.</w:t>
-      </w:r>
-      <w:r>
-        <w:rPr>
-          <w:rFonts w:ascii="LiberationSans-Italic" w:hAnsi="LiberationSans-Italic" w:cs="LiberationSans-Italic"/>
-          <w:i/>
-          <w:iCs/>
-          <w:szCs w:val="44"/>
-        </w:rPr>
-        <w:t>7</w:t>
-      </w:r>
-      <w:r>
-        <w:rPr>
-          <w:rFonts w:ascii="LiberationSans-Italic" w:hAnsi="LiberationSans-Italic" w:cs="LiberationSans-Italic"/>
-          <w:i/>
-          <w:iCs/>
-          <w:szCs w:val="44"/>
+      <w:bookmarkStart w:id="0" w:name="_GoBack"/>
+      <w:bookmarkEnd w:id="0"/>
+      <w:r>
+        <w:rPr>
+          <w:rFonts w:ascii="LiberationSans-Italic" w:hAnsi="LiberationSans-Italic" w:cs="LiberationSans-Italic"/>
+          <w:i/>
+          <w:iCs/>
+          <w:szCs w:val="44"/>
+          <w:highlight w:val="yellow"/>
+        </w:rPr>
+        <w:t>V2.1.7</w:t>
+      </w:r>
+      <w:r>
+        <w:rPr>
+          <w:rFonts w:ascii="LiberationSans-Italic" w:hAnsi="LiberationSans-Italic" w:cs="LiberationSans-Italic"/>
+          <w:i/>
+          <w:iCs/>
+          <w:szCs w:val="44"/>
+          <w:highlight w:val="yellow"/>
         </w:rPr>
         <w:t xml:space="preserve">: Chequear que la </w:t>
       </w:r>
@@ -473,6 +459,7 @@
           <w:i/>
           <w:iCs/>
           <w:szCs w:val="44"/>
+          <w:highlight w:val="yellow"/>
         </w:rPr>
         <w:t>password</w:t>
       </w:r>
@@ -483,8 +470,9 @@
           <w:i/>
           <w:iCs/>
           <w:szCs w:val="44"/>
-        </w:rPr>
-        <w:t xml:space="preserve"> ingresada no sea una de las comunes ya violadas, como 123456 o cosas por el estilo. Podemos chequearlo contra una lista interna nuestra o usar </w:t>
+          <w:highlight w:val="yellow"/>
+        </w:rPr>
+        <w:t xml:space="preserve"> ingresada no sea una de las comunes ya violadas, como 123456 o cosas por el estilo. Podemos chequearlo contra una lista interna nuestra o usar una </w:t>
       </w:r>
       <w:proofErr w:type="gramStart"/>
       <w:r>
@@ -493,8 +481,9 @@
           <w:i/>
           <w:iCs/>
           <w:szCs w:val="44"/>
-        </w:rPr>
-        <w:t>una api externa</w:t>
+          <w:highlight w:val="yellow"/>
+        </w:rPr>
+        <w:t>api externa</w:t>
       </w:r>
       <w:proofErr w:type="gramEnd"/>
       <w:r>
@@ -503,6 +492,7 @@
           <w:i/>
           <w:iCs/>
           <w:szCs w:val="44"/>
+          <w:highlight w:val="yellow"/>
         </w:rPr>
         <w:t xml:space="preserve">. Lo mejor y más fácil es que tengamos una lista interna, y ver que la </w:t>
       </w:r>
@@ -513,6 +503,7 @@
           <w:i/>
           <w:iCs/>
           <w:szCs w:val="44"/>
+          <w:highlight w:val="yellow"/>
         </w:rPr>
         <w:t>password</w:t>
       </w:r>
@@ -523,6 +514,7 @@
           <w:i/>
           <w:iCs/>
           <w:szCs w:val="44"/>
+          <w:highlight w:val="yellow"/>
         </w:rPr>
         <w:t xml:space="preserve"> ingresada en el registro, o en el cambio de </w:t>
       </w:r>
@@ -533,6 +525,7 @@
           <w:i/>
           <w:iCs/>
           <w:szCs w:val="44"/>
+          <w:highlight w:val="yellow"/>
         </w:rPr>
         <w:t>password</w:t>
       </w:r>
@@ -543,6 +536,7 @@
           <w:i/>
           <w:iCs/>
           <w:szCs w:val="44"/>
+          <w:highlight w:val="yellow"/>
         </w:rPr>
         <w:t xml:space="preserve"> no esté en esa lista.</w:t>
       </w:r>
@@ -567,16 +561,7 @@
           <w:iCs/>
           <w:szCs w:val="44"/>
         </w:rPr>
-        <w:t>V2.1.</w:t>
-      </w:r>
-      <w:r>
-        <w:rPr>
-          <w:rFonts w:ascii="LiberationSans-Italic" w:hAnsi="LiberationSans-Italic" w:cs="LiberationSans-Italic"/>
-          <w:i/>
-          <w:iCs/>
-          <w:szCs w:val="44"/>
-        </w:rPr>
-        <w:t>8</w:t>
+        <w:t>V2.1.8</w:t>
       </w:r>
       <w:r>
         <w:rPr>
@@ -657,16 +642,7 @@
           <w:iCs/>
           <w:szCs w:val="44"/>
         </w:rPr>
-        <w:t>V2.1.</w:t>
-      </w:r>
-      <w:r>
-        <w:rPr>
-          <w:rFonts w:ascii="LiberationSans-Italic" w:hAnsi="LiberationSans-Italic" w:cs="LiberationSans-Italic"/>
-          <w:i/>
-          <w:iCs/>
-          <w:szCs w:val="44"/>
-        </w:rPr>
-        <w:t>9</w:t>
+        <w:t>V2.1.9</w:t>
       </w:r>
       <w:r>
         <w:rPr>
@@ -698,16 +674,7 @@
           <w:iCs/>
           <w:szCs w:val="44"/>
         </w:rPr>
-        <w:t>V2.1.</w:t>
-      </w:r>
-      <w:r>
-        <w:rPr>
-          <w:rFonts w:ascii="LiberationSans-Italic" w:hAnsi="LiberationSans-Italic" w:cs="LiberationSans-Italic"/>
-          <w:i/>
-          <w:iCs/>
-          <w:szCs w:val="44"/>
-        </w:rPr>
-        <w:t>10</w:t>
+        <w:t>V2.1.10</w:t>
       </w:r>
       <w:r>
         <w:rPr>
@@ -759,16 +726,7 @@
           <w:iCs/>
           <w:szCs w:val="44"/>
         </w:rPr>
-        <w:t>V2.1.</w:t>
-      </w:r>
-      <w:r>
-        <w:rPr>
-          <w:rFonts w:ascii="LiberationSans-Italic" w:hAnsi="LiberationSans-Italic" w:cs="LiberationSans-Italic"/>
-          <w:i/>
-          <w:iCs/>
-          <w:szCs w:val="44"/>
-        </w:rPr>
-        <w:t>11</w:t>
+        <w:t>V2.1.11</w:t>
       </w:r>
       <w:r>
         <w:rPr>
@@ -800,16 +758,7 @@
           <w:iCs/>
           <w:szCs w:val="44"/>
         </w:rPr>
-        <w:t>V2.1.</w:t>
-      </w:r>
-      <w:r>
-        <w:rPr>
-          <w:rFonts w:ascii="LiberationSans-Italic" w:hAnsi="LiberationSans-Italic" w:cs="LiberationSans-Italic"/>
-          <w:i/>
-          <w:iCs/>
-          <w:szCs w:val="44"/>
-        </w:rPr>
-        <w:t>12</w:t>
+        <w:t>V2.1.12</w:t>
       </w:r>
       <w:r>
         <w:rPr>
@@ -879,27 +828,7 @@
           <w:iCs/>
           <w:szCs w:val="44"/>
         </w:rPr>
-        <w:t xml:space="preserve">. Lo que habría que hacer acá es meter un </w:t>
-      </w:r>
-      <w:proofErr w:type="spellStart"/>
-      <w:r>
-        <w:rPr>
-          <w:rFonts w:ascii="LiberationSans-Italic" w:hAnsi="LiberationSans-Italic" w:cs="LiberationSans-Italic"/>
-          <w:i/>
-          <w:iCs/>
-          <w:szCs w:val="44"/>
-        </w:rPr>
-        <w:t>captcha</w:t>
-      </w:r>
-      <w:proofErr w:type="spellEnd"/>
-      <w:r>
-        <w:rPr>
-          <w:rFonts w:ascii="LiberationSans-Italic" w:hAnsi="LiberationSans-Italic" w:cs="LiberationSans-Italic"/>
-          <w:i/>
-          <w:iCs/>
-          <w:szCs w:val="44"/>
-        </w:rPr>
-        <w:t xml:space="preserve">, e ir acumulando cuantos intentos de </w:t>
+        <w:t xml:space="preserve">. Lo que habría que hacer acá es meter un captcha, e ir acumulando cuantos intentos de </w:t>
       </w:r>
       <w:proofErr w:type="spellStart"/>
       <w:r>
@@ -1387,13 +1316,7 @@
         <w:rPr>
           <w:rStyle w:val="nfasis"/>
         </w:rPr>
-        <w:t>PBKDF2</w:t>
-      </w:r>
-      <w:r>
-        <w:rPr>
-          <w:rStyle w:val="nfasis"/>
-        </w:rPr>
-        <w:t>, la cantidad de iteraciones para encriptar sea el máximo que permita el servidor, que suele ser al menos 100.000 iteraciones.</w:t>
+        <w:t>PBKDF2, la cantidad de iteraciones para encriptar sea el máximo que permita el servidor, que suele ser al menos 100.000 iteraciones.</w:t>
       </w:r>
     </w:p>
     <w:p>
@@ -1707,39 +1630,39 @@
           <w:iCs/>
           <w:szCs w:val="44"/>
         </w:rPr>
+        <w:t>V2.5.3</w:t>
+      </w:r>
+      <w:r>
+        <w:rPr>
+          <w:rFonts w:ascii="LiberationSans-Italic" w:hAnsi="LiberationSans-Italic" w:cs="LiberationSans-Italic"/>
+          <w:i/>
+          <w:iCs/>
+          <w:szCs w:val="44"/>
+        </w:rPr>
+        <w:t>: Verificar que el recupero de clave no revele la contraseña actual de ninguna forma.</w:t>
+      </w:r>
+    </w:p>
+    <w:p>
+      <w:pPr>
+        <w:autoSpaceDE w:val="0"/>
+        <w:autoSpaceDN w:val="0"/>
+        <w:adjustRightInd w:val="0"/>
+        <w:spacing w:after="0" w:line="240" w:lineRule="auto"/>
+        <w:rPr>
+          <w:rFonts w:ascii="LiberationSans-Italic" w:hAnsi="LiberationSans-Italic" w:cs="LiberationSans-Italic"/>
+          <w:i/>
+          <w:iCs/>
+          <w:szCs w:val="44"/>
+        </w:rPr>
+      </w:pPr>
+      <w:r>
+        <w:rPr>
+          <w:rFonts w:ascii="LiberationSans-Italic" w:hAnsi="LiberationSans-Italic" w:cs="LiberationSans-Italic"/>
+          <w:i/>
+          <w:iCs/>
+          <w:szCs w:val="44"/>
+        </w:rPr>
         <w:lastRenderedPageBreak/>
-        <w:t>V2.5.3</w:t>
-      </w:r>
-      <w:r>
-        <w:rPr>
-          <w:rFonts w:ascii="LiberationSans-Italic" w:hAnsi="LiberationSans-Italic" w:cs="LiberationSans-Italic"/>
-          <w:i/>
-          <w:iCs/>
-          <w:szCs w:val="44"/>
-        </w:rPr>
-        <w:t>: Verificar que el recupero de clave no revele la contraseña actual de ninguna forma.</w:t>
-      </w:r>
-    </w:p>
-    <w:p>
-      <w:pPr>
-        <w:autoSpaceDE w:val="0"/>
-        <w:autoSpaceDN w:val="0"/>
-        <w:adjustRightInd w:val="0"/>
-        <w:spacing w:after="0" w:line="240" w:lineRule="auto"/>
-        <w:rPr>
-          <w:rFonts w:ascii="LiberationSans-Italic" w:hAnsi="LiberationSans-Italic" w:cs="LiberationSans-Italic"/>
-          <w:i/>
-          <w:iCs/>
-          <w:szCs w:val="44"/>
-        </w:rPr>
-      </w:pPr>
-      <w:r>
-        <w:rPr>
-          <w:rFonts w:ascii="LiberationSans-Italic" w:hAnsi="LiberationSans-Italic" w:cs="LiberationSans-Italic"/>
-          <w:i/>
-          <w:iCs/>
-          <w:szCs w:val="44"/>
-        </w:rPr>
         <w:t>V2.5.4</w:t>
       </w:r>
       <w:r>
@@ -1847,6 +1770,7 @@
         <w:rPr>
           <w:rFonts w:ascii="LiberationSans" w:hAnsi="LiberationSans" w:cs="LiberationSans"/>
           <w:szCs w:val="44"/>
+          <w:lang w:val="en-US"/>
         </w:rPr>
       </w:pPr>
       <w:r>
@@ -1854,6 +1778,7 @@
           <w:rFonts w:ascii="OpenSymbol" w:hAnsi="OpenSymbol" w:cs="OpenSymbol"/>
           <w:sz w:val="8"/>
           <w:szCs w:val="20"/>
+          <w:lang w:val="en-US"/>
         </w:rPr>
         <w:t xml:space="preserve">● </w:t>
       </w:r>
@@ -1863,6 +1788,7 @@
           <w:b/>
           <w:bCs/>
           <w:szCs w:val="44"/>
+          <w:lang w:val="en-US"/>
         </w:rPr>
         <w:t>V5</w:t>
       </w:r>
@@ -1870,446 +1796,340 @@
         <w:rPr>
           <w:rFonts w:ascii="LiberationSans" w:hAnsi="LiberationSans" w:cs="LiberationSans"/>
           <w:szCs w:val="44"/>
-        </w:rPr>
-        <w:t xml:space="preserve">: </w:t>
-      </w:r>
-      <w:proofErr w:type="spellStart"/>
-      <w:r>
+          <w:lang w:val="en-US"/>
+        </w:rPr>
+        <w:t>: Validation, Sanitization and Encoding Verification Requirements</w:t>
+      </w:r>
+    </w:p>
+    <w:p>
+      <w:pPr>
+        <w:autoSpaceDE w:val="0"/>
+        <w:autoSpaceDN w:val="0"/>
+        <w:adjustRightInd w:val="0"/>
+        <w:spacing w:after="0" w:line="240" w:lineRule="auto"/>
+        <w:rPr>
+          <w:rFonts w:ascii="LiberationSans-Italic" w:hAnsi="LiberationSans-Italic" w:cs="LiberationSans-Italic"/>
+          <w:i/>
+          <w:iCs/>
+          <w:szCs w:val="44"/>
+          <w:lang w:val="en-US"/>
+        </w:rPr>
+      </w:pPr>
+    </w:p>
+    <w:p>
+      <w:pPr>
+        <w:autoSpaceDE w:val="0"/>
+        <w:autoSpaceDN w:val="0"/>
+        <w:adjustRightInd w:val="0"/>
+        <w:spacing w:after="0" w:line="240" w:lineRule="auto"/>
+        <w:rPr>
+          <w:rFonts w:ascii="LiberationSans-Italic" w:hAnsi="LiberationSans-Italic" w:cs="LiberationSans-Italic"/>
+          <w:i/>
+          <w:iCs/>
+          <w:szCs w:val="44"/>
+        </w:rPr>
+      </w:pPr>
+      <w:r>
+        <w:rPr>
+          <w:rFonts w:ascii="LiberationSans-Italic" w:hAnsi="LiberationSans-Italic" w:cs="LiberationSans-Italic"/>
+          <w:i/>
+          <w:iCs/>
+          <w:szCs w:val="44"/>
+        </w:rPr>
+        <w:t>V5.1</w:t>
+      </w:r>
+      <w:r>
+        <w:rPr>
+          <w:rFonts w:ascii="LiberationSans-Italic" w:hAnsi="LiberationSans-Italic" w:cs="LiberationSans-Italic"/>
+          <w:i/>
+          <w:iCs/>
+          <w:szCs w:val="44"/>
+        </w:rPr>
+        <w:t xml:space="preserve">: Verificar que la aplicación tenga defensas frente a ataques del tipo de contaminación de parámetros HTTP, particularmente si el </w:t>
+      </w:r>
+      <w:proofErr w:type="spellStart"/>
+      <w:r>
+        <w:rPr>
+          <w:rFonts w:ascii="LiberationSans-Italic" w:hAnsi="LiberationSans-Italic" w:cs="LiberationSans-Italic"/>
+          <w:i/>
+          <w:iCs/>
+          <w:szCs w:val="44"/>
+        </w:rPr>
+        <w:t>framework</w:t>
+      </w:r>
+      <w:proofErr w:type="spellEnd"/>
+      <w:r>
+        <w:rPr>
+          <w:rFonts w:ascii="LiberationSans-Italic" w:hAnsi="LiberationSans-Italic" w:cs="LiberationSans-Italic"/>
+          <w:i/>
+          <w:iCs/>
+          <w:szCs w:val="44"/>
+        </w:rPr>
+        <w:t xml:space="preserve"> de la aplicación no hace distinción sobre el origen de los parámetros que llegan por </w:t>
+      </w:r>
+      <w:proofErr w:type="spellStart"/>
+      <w:r>
+        <w:rPr>
+          <w:rFonts w:ascii="LiberationSans-Italic" w:hAnsi="LiberationSans-Italic" w:cs="LiberationSans-Italic"/>
+          <w:i/>
+          <w:iCs/>
+          <w:szCs w:val="44"/>
+        </w:rPr>
+        <w:t>get</w:t>
+      </w:r>
+      <w:proofErr w:type="spellEnd"/>
+      <w:r>
+        <w:rPr>
+          <w:rFonts w:ascii="LiberationSans-Italic" w:hAnsi="LiberationSans-Italic" w:cs="LiberationSans-Italic"/>
+          <w:i/>
+          <w:iCs/>
+          <w:szCs w:val="44"/>
+        </w:rPr>
+        <w:t>, post, etc.</w:t>
+      </w:r>
+    </w:p>
+    <w:p>
+      <w:pPr>
+        <w:autoSpaceDE w:val="0"/>
+        <w:autoSpaceDN w:val="0"/>
+        <w:adjustRightInd w:val="0"/>
+        <w:spacing w:after="0" w:line="240" w:lineRule="auto"/>
+        <w:rPr>
+          <w:rFonts w:ascii="LiberationSans-Italic" w:hAnsi="LiberationSans-Italic" w:cs="LiberationSans-Italic"/>
+          <w:i/>
+          <w:iCs/>
+          <w:szCs w:val="44"/>
+        </w:rPr>
+      </w:pPr>
+      <w:r>
+        <w:rPr>
+          <w:rFonts w:ascii="LiberationSans-Italic" w:hAnsi="LiberationSans-Italic" w:cs="LiberationSans-Italic"/>
+          <w:i/>
+          <w:iCs/>
+          <w:szCs w:val="44"/>
+        </w:rPr>
+        <w:t>V5.2</w:t>
+      </w:r>
+      <w:r>
+        <w:rPr>
+          <w:rFonts w:ascii="LiberationSans-Italic" w:hAnsi="LiberationSans-Italic" w:cs="LiberationSans-Italic"/>
+          <w:i/>
+          <w:iCs/>
+          <w:szCs w:val="44"/>
+        </w:rPr>
+        <w:t xml:space="preserve">: Verificar que el </w:t>
+      </w:r>
+      <w:proofErr w:type="spellStart"/>
+      <w:r>
+        <w:rPr>
+          <w:rFonts w:ascii="LiberationSans-Italic" w:hAnsi="LiberationSans-Italic" w:cs="LiberationSans-Italic"/>
+          <w:i/>
+          <w:iCs/>
+          <w:szCs w:val="44"/>
+        </w:rPr>
+        <w:t>framework</w:t>
+      </w:r>
+      <w:proofErr w:type="spellEnd"/>
+      <w:r>
+        <w:rPr>
+          <w:rFonts w:ascii="LiberationSans-Italic" w:hAnsi="LiberationSans-Italic" w:cs="LiberationSans-Italic"/>
+          <w:i/>
+          <w:iCs/>
+          <w:szCs w:val="44"/>
+        </w:rPr>
+        <w:t xml:space="preserve"> proteja contra ataques de asignación masiva de parámetros, como campos privados o similar.</w:t>
+      </w:r>
+    </w:p>
+    <w:p>
+      <w:pPr>
+        <w:autoSpaceDE w:val="0"/>
+        <w:autoSpaceDN w:val="0"/>
+        <w:adjustRightInd w:val="0"/>
+        <w:spacing w:after="0" w:line="240" w:lineRule="auto"/>
+        <w:rPr>
+          <w:rFonts w:ascii="LiberationSans-Italic" w:hAnsi="LiberationSans-Italic" w:cs="LiberationSans-Italic"/>
+          <w:i/>
+          <w:iCs/>
+          <w:szCs w:val="44"/>
+        </w:rPr>
+      </w:pPr>
+      <w:r>
+        <w:rPr>
+          <w:rFonts w:ascii="LiberationSans-Italic" w:hAnsi="LiberationSans-Italic" w:cs="LiberationSans-Italic"/>
+          <w:i/>
+          <w:iCs/>
+          <w:szCs w:val="44"/>
+        </w:rPr>
+        <w:t>V5.3</w:t>
+      </w:r>
+      <w:r>
+        <w:rPr>
+          <w:rFonts w:ascii="LiberationSans-Italic" w:hAnsi="LiberationSans-Italic" w:cs="LiberationSans-Italic"/>
+          <w:i/>
+          <w:iCs/>
+          <w:szCs w:val="44"/>
+        </w:rPr>
+        <w:t>: Verificar que todos los inputs sean validados usando validación positiva (lista blanca)</w:t>
+      </w:r>
+    </w:p>
+    <w:p>
+      <w:pPr>
+        <w:autoSpaceDE w:val="0"/>
+        <w:autoSpaceDN w:val="0"/>
+        <w:adjustRightInd w:val="0"/>
+        <w:spacing w:after="0" w:line="240" w:lineRule="auto"/>
+        <w:rPr>
+          <w:rFonts w:ascii="LiberationSans-Italic" w:hAnsi="LiberationSans-Italic" w:cs="LiberationSans-Italic"/>
+          <w:i/>
+          <w:iCs/>
+          <w:szCs w:val="44"/>
+        </w:rPr>
+      </w:pPr>
+      <w:r>
+        <w:rPr>
+          <w:rFonts w:ascii="LiberationSans-Italic" w:hAnsi="LiberationSans-Italic" w:cs="LiberationSans-Italic"/>
+          <w:i/>
+          <w:iCs/>
+          <w:szCs w:val="44"/>
+        </w:rPr>
+        <w:t>V5.4</w:t>
+      </w:r>
+      <w:r>
+        <w:rPr>
+          <w:rFonts w:ascii="LiberationSans-Italic" w:hAnsi="LiberationSans-Italic" w:cs="LiberationSans-Italic"/>
+          <w:i/>
+          <w:iCs/>
+          <w:szCs w:val="44"/>
+        </w:rPr>
+        <w:t xml:space="preserve">: Verificar que todos los datos sean verificados con los formatos correspondientes, por ejemplo caracteres, largo, y patrones. Como por ejemplo, si fuese tarjeta de crédito, los números </w:t>
+      </w:r>
+      <w:proofErr w:type="spellStart"/>
+      <w:r>
+        <w:rPr>
+          <w:rFonts w:ascii="LiberationSans-Italic" w:hAnsi="LiberationSans-Italic" w:cs="LiberationSans-Italic"/>
+          <w:i/>
+          <w:iCs/>
+          <w:szCs w:val="44"/>
+        </w:rPr>
+        <w:t>validos</w:t>
+      </w:r>
+      <w:proofErr w:type="spellEnd"/>
+      <w:r>
+        <w:rPr>
+          <w:rFonts w:ascii="LiberationSans-Italic" w:hAnsi="LiberationSans-Italic" w:cs="LiberationSans-Italic"/>
+          <w:i/>
+          <w:iCs/>
+          <w:szCs w:val="44"/>
+        </w:rPr>
+        <w:t>, etc. En nuestro caso aplicaría que sea un email valido el email ingresado.</w:t>
+      </w:r>
+    </w:p>
+    <w:p>
+      <w:pPr>
+        <w:autoSpaceDE w:val="0"/>
+        <w:autoSpaceDN w:val="0"/>
+        <w:adjustRightInd w:val="0"/>
+        <w:spacing w:after="0" w:line="240" w:lineRule="auto"/>
+        <w:rPr>
+          <w:rFonts w:ascii="LiberationSans-Italic" w:hAnsi="LiberationSans-Italic" w:cs="LiberationSans-Italic"/>
+          <w:i/>
+          <w:iCs/>
+          <w:szCs w:val="44"/>
+        </w:rPr>
+      </w:pPr>
+      <w:r>
+        <w:rPr>
+          <w:rFonts w:ascii="LiberationSans-Italic" w:hAnsi="LiberationSans-Italic" w:cs="LiberationSans-Italic"/>
+          <w:i/>
+          <w:iCs/>
+          <w:szCs w:val="44"/>
+        </w:rPr>
+        <w:t>V5.5</w:t>
+      </w:r>
+      <w:r>
+        <w:rPr>
+          <w:rFonts w:ascii="LiberationSans-Italic" w:hAnsi="LiberationSans-Italic" w:cs="LiberationSans-Italic"/>
+          <w:i/>
+          <w:iCs/>
+          <w:szCs w:val="44"/>
+        </w:rPr>
+        <w:t xml:space="preserve">: Verificar que la </w:t>
+      </w:r>
+      <w:proofErr w:type="spellStart"/>
+      <w:r>
+        <w:rPr>
+          <w:rFonts w:ascii="LiberationSans-Italic" w:hAnsi="LiberationSans-Italic" w:cs="LiberationSans-Italic"/>
+          <w:i/>
+          <w:iCs/>
+          <w:szCs w:val="44"/>
+        </w:rPr>
+        <w:t>url</w:t>
+      </w:r>
+      <w:proofErr w:type="spellEnd"/>
+      <w:r>
+        <w:rPr>
+          <w:rFonts w:ascii="LiberationSans-Italic" w:hAnsi="LiberationSans-Italic" w:cs="LiberationSans-Italic"/>
+          <w:i/>
+          <w:iCs/>
+          <w:szCs w:val="44"/>
+        </w:rPr>
+        <w:t xml:space="preserve"> envíe solo a destinos que tengamos en nuestra lista blanca, y mostrar advertencias cuando se está dirigiendo contenido no autorizado. Por ejemplo si nos cambian la </w:t>
+      </w:r>
+      <w:proofErr w:type="spellStart"/>
+      <w:r>
+        <w:rPr>
+          <w:rFonts w:ascii="LiberationSans-Italic" w:hAnsi="LiberationSans-Italic" w:cs="LiberationSans-Italic"/>
+          <w:i/>
+          <w:iCs/>
+          <w:szCs w:val="44"/>
+        </w:rPr>
+        <w:t>url</w:t>
+      </w:r>
+      <w:proofErr w:type="spellEnd"/>
+      <w:r>
+        <w:rPr>
+          <w:rFonts w:ascii="LiberationSans-Italic" w:hAnsi="LiberationSans-Italic" w:cs="LiberationSans-Italic"/>
+          <w:i/>
+          <w:iCs/>
+          <w:szCs w:val="44"/>
+        </w:rPr>
+        <w:t>, o si nos agregan cosas a nuestro post.</w:t>
+      </w:r>
+    </w:p>
+    <w:p>
+      <w:pPr>
+        <w:autoSpaceDE w:val="0"/>
+        <w:autoSpaceDN w:val="0"/>
+        <w:adjustRightInd w:val="0"/>
+        <w:spacing w:after="0" w:line="240" w:lineRule="auto"/>
+        <w:rPr>
+          <w:rFonts w:ascii="LiberationSans-Italic" w:hAnsi="LiberationSans-Italic" w:cs="LiberationSans-Italic"/>
+          <w:i/>
+          <w:iCs/>
+          <w:szCs w:val="44"/>
+        </w:rPr>
+      </w:pPr>
+    </w:p>
+    <w:p>
+      <w:pPr>
+        <w:autoSpaceDE w:val="0"/>
+        <w:autoSpaceDN w:val="0"/>
+        <w:adjustRightInd w:val="0"/>
+        <w:spacing w:after="0" w:line="240" w:lineRule="auto"/>
+        <w:rPr>
+          <w:rFonts w:ascii="LiberationSans-Italic" w:hAnsi="LiberationSans-Italic" w:cs="LiberationSans-Italic"/>
+          <w:i/>
+          <w:iCs/>
+          <w:szCs w:val="44"/>
+        </w:rPr>
+      </w:pPr>
+    </w:p>
+    <w:p>
+      <w:pPr>
         <w:rPr>
           <w:rFonts w:ascii="LiberationSans" w:hAnsi="LiberationSans" w:cs="LiberationSans"/>
           <w:szCs w:val="44"/>
-        </w:rPr>
-        <w:t>Validation</w:t>
-      </w:r>
-      <w:proofErr w:type="spellEnd"/>
-      <w:r>
-        <w:rPr>
-          <w:rFonts w:ascii="LiberationSans" w:hAnsi="LiberationSans" w:cs="LiberationSans"/>
-          <w:szCs w:val="44"/>
-        </w:rPr>
-        <w:t xml:space="preserve">, </w:t>
-      </w:r>
-      <w:proofErr w:type="spellStart"/>
-      <w:r>
-        <w:rPr>
-          <w:rFonts w:ascii="LiberationSans" w:hAnsi="LiberationSans" w:cs="LiberationSans"/>
-          <w:szCs w:val="44"/>
-        </w:rPr>
-        <w:t>Sanitization</w:t>
-      </w:r>
-      <w:proofErr w:type="spellEnd"/>
-      <w:r>
-        <w:rPr>
-          <w:rFonts w:ascii="LiberationSans" w:hAnsi="LiberationSans" w:cs="LiberationSans"/>
-          <w:szCs w:val="44"/>
-        </w:rPr>
-        <w:t xml:space="preserve"> and </w:t>
-      </w:r>
-      <w:proofErr w:type="spellStart"/>
-      <w:r>
-        <w:rPr>
-          <w:rFonts w:ascii="LiberationSans" w:hAnsi="LiberationSans" w:cs="LiberationSans"/>
-          <w:szCs w:val="44"/>
-        </w:rPr>
-        <w:t>Encoding</w:t>
-      </w:r>
-      <w:proofErr w:type="spellEnd"/>
-      <w:r>
-        <w:rPr>
-          <w:rFonts w:ascii="LiberationSans" w:hAnsi="LiberationSans" w:cs="LiberationSans"/>
-          <w:szCs w:val="44"/>
-        </w:rPr>
-        <w:t xml:space="preserve"> </w:t>
-      </w:r>
-      <w:proofErr w:type="spellStart"/>
-      <w:r>
-        <w:rPr>
-          <w:rFonts w:ascii="LiberationSans" w:hAnsi="LiberationSans" w:cs="LiberationSans"/>
-          <w:szCs w:val="44"/>
-        </w:rPr>
-        <w:t>Verification</w:t>
-      </w:r>
-      <w:proofErr w:type="spellEnd"/>
-      <w:r>
-        <w:rPr>
-          <w:rFonts w:ascii="LiberationSans" w:hAnsi="LiberationSans" w:cs="LiberationSans"/>
-          <w:szCs w:val="44"/>
-        </w:rPr>
-        <w:t xml:space="preserve"> </w:t>
-      </w:r>
-      <w:proofErr w:type="spellStart"/>
-      <w:r>
-        <w:rPr>
-          <w:rFonts w:ascii="LiberationSans" w:hAnsi="LiberationSans" w:cs="LiberationSans"/>
-          <w:szCs w:val="44"/>
-        </w:rPr>
-        <w:t>Requirements</w:t>
-      </w:r>
-      <w:proofErr w:type="spellEnd"/>
-    </w:p>
-    <w:p>
-      <w:pPr>
-        <w:autoSpaceDE w:val="0"/>
-        <w:autoSpaceDN w:val="0"/>
-        <w:adjustRightInd w:val="0"/>
-        <w:spacing w:after="0" w:line="240" w:lineRule="auto"/>
-        <w:rPr>
-          <w:rFonts w:ascii="LiberationSans-Italic" w:hAnsi="LiberationSans-Italic" w:cs="LiberationSans-Italic"/>
-          <w:i/>
-          <w:iCs/>
-          <w:szCs w:val="44"/>
-        </w:rPr>
-      </w:pPr>
-    </w:p>
-    <w:p>
-      <w:pPr>
-        <w:autoSpaceDE w:val="0"/>
-        <w:autoSpaceDN w:val="0"/>
-        <w:adjustRightInd w:val="0"/>
-        <w:spacing w:after="0" w:line="240" w:lineRule="auto"/>
-        <w:rPr>
-          <w:rFonts w:ascii="LiberationSans-Italic" w:hAnsi="LiberationSans-Italic" w:cs="LiberationSans-Italic"/>
-          <w:i/>
-          <w:iCs/>
-          <w:szCs w:val="44"/>
-        </w:rPr>
-      </w:pPr>
-      <w:r>
-        <w:rPr>
-          <w:rFonts w:ascii="LiberationSans-Italic" w:hAnsi="LiberationSans-Italic" w:cs="LiberationSans-Italic"/>
-          <w:i/>
-          <w:iCs/>
-          <w:szCs w:val="44"/>
-        </w:rPr>
-        <w:t>V5.1</w:t>
-      </w:r>
-      <w:r>
-        <w:rPr>
-          <w:rFonts w:ascii="LiberationSans-Italic" w:hAnsi="LiberationSans-Italic" w:cs="LiberationSans-Italic"/>
-          <w:i/>
-          <w:iCs/>
-          <w:szCs w:val="44"/>
-        </w:rPr>
-        <w:t xml:space="preserve">: Verificar que la aplicación tenga defensas frente a ataques del tipo de contaminación de parámetros HTTP, particularmente si el </w:t>
-      </w:r>
-      <w:proofErr w:type="spellStart"/>
-      <w:r>
-        <w:rPr>
-          <w:rFonts w:ascii="LiberationSans-Italic" w:hAnsi="LiberationSans-Italic" w:cs="LiberationSans-Italic"/>
-          <w:i/>
-          <w:iCs/>
-          <w:szCs w:val="44"/>
-        </w:rPr>
-        <w:t>framework</w:t>
-      </w:r>
-      <w:proofErr w:type="spellEnd"/>
-      <w:r>
-        <w:rPr>
-          <w:rFonts w:ascii="LiberationSans-Italic" w:hAnsi="LiberationSans-Italic" w:cs="LiberationSans-Italic"/>
-          <w:i/>
-          <w:iCs/>
-          <w:szCs w:val="44"/>
-        </w:rPr>
-        <w:t xml:space="preserve"> de la aplicación no hace distinción sobre el origen de los parámetros que llegan por </w:t>
-      </w:r>
-      <w:proofErr w:type="spellStart"/>
-      <w:r>
-        <w:rPr>
-          <w:rFonts w:ascii="LiberationSans-Italic" w:hAnsi="LiberationSans-Italic" w:cs="LiberationSans-Italic"/>
-          <w:i/>
-          <w:iCs/>
-          <w:szCs w:val="44"/>
-        </w:rPr>
-        <w:t>get</w:t>
-      </w:r>
-      <w:proofErr w:type="spellEnd"/>
-      <w:r>
-        <w:rPr>
-          <w:rFonts w:ascii="LiberationSans-Italic" w:hAnsi="LiberationSans-Italic" w:cs="LiberationSans-Italic"/>
-          <w:i/>
-          <w:iCs/>
-          <w:szCs w:val="44"/>
-        </w:rPr>
-        <w:t>, post, etc.</w:t>
-      </w:r>
-    </w:p>
-    <w:p>
-      <w:pPr>
-        <w:autoSpaceDE w:val="0"/>
-        <w:autoSpaceDN w:val="0"/>
-        <w:adjustRightInd w:val="0"/>
-        <w:spacing w:after="0" w:line="240" w:lineRule="auto"/>
-        <w:rPr>
-          <w:rFonts w:ascii="LiberationSans-Italic" w:hAnsi="LiberationSans-Italic" w:cs="LiberationSans-Italic"/>
-          <w:i/>
-          <w:iCs/>
-          <w:szCs w:val="44"/>
-        </w:rPr>
-      </w:pPr>
-      <w:r>
-        <w:rPr>
-          <w:rFonts w:ascii="LiberationSans-Italic" w:hAnsi="LiberationSans-Italic" w:cs="LiberationSans-Italic"/>
-          <w:i/>
-          <w:iCs/>
-          <w:szCs w:val="44"/>
-        </w:rPr>
-        <w:t>V5.</w:t>
-      </w:r>
-      <w:r>
-        <w:rPr>
-          <w:rFonts w:ascii="LiberationSans-Italic" w:hAnsi="LiberationSans-Italic" w:cs="LiberationSans-Italic"/>
-          <w:i/>
-          <w:iCs/>
-          <w:szCs w:val="44"/>
-        </w:rPr>
-        <w:t>2</w:t>
-      </w:r>
-      <w:r>
-        <w:rPr>
-          <w:rFonts w:ascii="LiberationSans-Italic" w:hAnsi="LiberationSans-Italic" w:cs="LiberationSans-Italic"/>
-          <w:i/>
-          <w:iCs/>
-          <w:szCs w:val="44"/>
-        </w:rPr>
-        <w:t xml:space="preserve">: Verificar que el </w:t>
-      </w:r>
-      <w:proofErr w:type="spellStart"/>
-      <w:r>
-        <w:rPr>
-          <w:rFonts w:ascii="LiberationSans-Italic" w:hAnsi="LiberationSans-Italic" w:cs="LiberationSans-Italic"/>
-          <w:i/>
-          <w:iCs/>
-          <w:szCs w:val="44"/>
-        </w:rPr>
-        <w:t>framework</w:t>
-      </w:r>
-      <w:proofErr w:type="spellEnd"/>
-      <w:r>
-        <w:rPr>
-          <w:rFonts w:ascii="LiberationSans-Italic" w:hAnsi="LiberationSans-Italic" w:cs="LiberationSans-Italic"/>
-          <w:i/>
-          <w:iCs/>
-          <w:szCs w:val="44"/>
-        </w:rPr>
-        <w:t xml:space="preserve"> proteja contra ataques de asignación masiva de parámetros, como campos privados o similar.</w:t>
-      </w:r>
-    </w:p>
-    <w:p>
-      <w:pPr>
-        <w:autoSpaceDE w:val="0"/>
-        <w:autoSpaceDN w:val="0"/>
-        <w:adjustRightInd w:val="0"/>
-        <w:spacing w:after="0" w:line="240" w:lineRule="auto"/>
-        <w:rPr>
-          <w:rFonts w:ascii="LiberationSans-Italic" w:hAnsi="LiberationSans-Italic" w:cs="LiberationSans-Italic"/>
-          <w:i/>
-          <w:iCs/>
-          <w:szCs w:val="44"/>
-        </w:rPr>
-      </w:pPr>
-      <w:r>
-        <w:rPr>
-          <w:rFonts w:ascii="LiberationSans-Italic" w:hAnsi="LiberationSans-Italic" w:cs="LiberationSans-Italic"/>
-          <w:i/>
-          <w:iCs/>
-          <w:szCs w:val="44"/>
-        </w:rPr>
-        <w:t>V5.</w:t>
-      </w:r>
-      <w:r>
-        <w:rPr>
-          <w:rFonts w:ascii="LiberationSans-Italic" w:hAnsi="LiberationSans-Italic" w:cs="LiberationSans-Italic"/>
-          <w:i/>
-          <w:iCs/>
-          <w:szCs w:val="44"/>
-        </w:rPr>
-        <w:t>3</w:t>
-      </w:r>
-      <w:r>
-        <w:rPr>
-          <w:rFonts w:ascii="LiberationSans-Italic" w:hAnsi="LiberationSans-Italic" w:cs="LiberationSans-Italic"/>
-          <w:i/>
-          <w:iCs/>
-          <w:szCs w:val="44"/>
-        </w:rPr>
-        <w:t>: Verificar que todos los inputs sean validados usando validación positiva (lista blanca)</w:t>
-      </w:r>
-    </w:p>
-    <w:p>
-      <w:pPr>
-        <w:autoSpaceDE w:val="0"/>
-        <w:autoSpaceDN w:val="0"/>
-        <w:adjustRightInd w:val="0"/>
-        <w:spacing w:after="0" w:line="240" w:lineRule="auto"/>
-        <w:rPr>
-          <w:rFonts w:ascii="LiberationSans-Italic" w:hAnsi="LiberationSans-Italic" w:cs="LiberationSans-Italic"/>
-          <w:i/>
-          <w:iCs/>
-          <w:szCs w:val="44"/>
-        </w:rPr>
-      </w:pPr>
-      <w:r>
-        <w:rPr>
-          <w:rFonts w:ascii="LiberationSans-Italic" w:hAnsi="LiberationSans-Italic" w:cs="LiberationSans-Italic"/>
-          <w:i/>
-          <w:iCs/>
-          <w:szCs w:val="44"/>
-        </w:rPr>
-        <w:t>V5.</w:t>
-      </w:r>
-      <w:r>
-        <w:rPr>
-          <w:rFonts w:ascii="LiberationSans-Italic" w:hAnsi="LiberationSans-Italic" w:cs="LiberationSans-Italic"/>
-          <w:i/>
-          <w:iCs/>
-          <w:szCs w:val="44"/>
-        </w:rPr>
-        <w:t>4</w:t>
-      </w:r>
-      <w:r>
-        <w:rPr>
-          <w:rFonts w:ascii="LiberationSans-Italic" w:hAnsi="LiberationSans-Italic" w:cs="LiberationSans-Italic"/>
-          <w:i/>
-          <w:iCs/>
-          <w:szCs w:val="44"/>
-        </w:rPr>
-        <w:t xml:space="preserve">: Verificar que todos los datos sean verificados con los formatos correspondientes, por ejemplo caracteres, largo, y patrones. Como por ejemplo, si fuese tarjeta de crédito, los números </w:t>
-      </w:r>
-      <w:proofErr w:type="spellStart"/>
-      <w:r>
-        <w:rPr>
-          <w:rFonts w:ascii="LiberationSans-Italic" w:hAnsi="LiberationSans-Italic" w:cs="LiberationSans-Italic"/>
-          <w:i/>
-          <w:iCs/>
-          <w:szCs w:val="44"/>
-        </w:rPr>
-        <w:t>validos</w:t>
-      </w:r>
-      <w:proofErr w:type="spellEnd"/>
-      <w:r>
-        <w:rPr>
-          <w:rFonts w:ascii="LiberationSans-Italic" w:hAnsi="LiberationSans-Italic" w:cs="LiberationSans-Italic"/>
-          <w:i/>
-          <w:iCs/>
-          <w:szCs w:val="44"/>
-        </w:rPr>
-        <w:t>, etc. En nuestro caso aplicaría que sea un email valido el email ingresado.</w:t>
-      </w:r>
-    </w:p>
-    <w:p>
-      <w:pPr>
-        <w:autoSpaceDE w:val="0"/>
-        <w:autoSpaceDN w:val="0"/>
-        <w:adjustRightInd w:val="0"/>
-        <w:spacing w:after="0" w:line="240" w:lineRule="auto"/>
-        <w:rPr>
-          <w:rFonts w:ascii="LiberationSans-Italic" w:hAnsi="LiberationSans-Italic" w:cs="LiberationSans-Italic"/>
-          <w:i/>
-          <w:iCs/>
-          <w:szCs w:val="44"/>
-        </w:rPr>
-      </w:pPr>
-      <w:r>
-        <w:rPr>
-          <w:rFonts w:ascii="LiberationSans-Italic" w:hAnsi="LiberationSans-Italic" w:cs="LiberationSans-Italic"/>
-          <w:i/>
-          <w:iCs/>
-          <w:szCs w:val="44"/>
-        </w:rPr>
-        <w:t>V5.</w:t>
-      </w:r>
-      <w:r>
-        <w:rPr>
-          <w:rFonts w:ascii="LiberationSans-Italic" w:hAnsi="LiberationSans-Italic" w:cs="LiberationSans-Italic"/>
-          <w:i/>
-          <w:iCs/>
-          <w:szCs w:val="44"/>
-        </w:rPr>
-        <w:t>5</w:t>
-      </w:r>
-      <w:r>
-        <w:rPr>
-          <w:rFonts w:ascii="LiberationSans-Italic" w:hAnsi="LiberationSans-Italic" w:cs="LiberationSans-Italic"/>
-          <w:i/>
-          <w:iCs/>
-          <w:szCs w:val="44"/>
-        </w:rPr>
-        <w:t xml:space="preserve">: Verificar que la </w:t>
-      </w:r>
-      <w:proofErr w:type="spellStart"/>
-      <w:r>
-        <w:rPr>
-          <w:rFonts w:ascii="LiberationSans-Italic" w:hAnsi="LiberationSans-Italic" w:cs="LiberationSans-Italic"/>
-          <w:i/>
-          <w:iCs/>
-          <w:szCs w:val="44"/>
-        </w:rPr>
-        <w:t>url</w:t>
-      </w:r>
-      <w:proofErr w:type="spellEnd"/>
-      <w:r>
-        <w:rPr>
-          <w:rFonts w:ascii="LiberationSans-Italic" w:hAnsi="LiberationSans-Italic" w:cs="LiberationSans-Italic"/>
-          <w:i/>
-          <w:iCs/>
-          <w:szCs w:val="44"/>
-        </w:rPr>
-        <w:t xml:space="preserve"> envíe solo a destinos que tengamos en nuestra lista blanca, y mostrar advertencias cuando se está dirigiendo contenido no autorizado. Por ejemplo si nos cambian la </w:t>
-      </w:r>
-      <w:proofErr w:type="spellStart"/>
-      <w:r>
-        <w:rPr>
-          <w:rFonts w:ascii="LiberationSans-Italic" w:hAnsi="LiberationSans-Italic" w:cs="LiberationSans-Italic"/>
-          <w:i/>
-          <w:iCs/>
-          <w:szCs w:val="44"/>
-        </w:rPr>
-        <w:t>url</w:t>
-      </w:r>
-      <w:proofErr w:type="spellEnd"/>
-      <w:r>
-        <w:rPr>
-          <w:rFonts w:ascii="LiberationSans-Italic" w:hAnsi="LiberationSans-Italic" w:cs="LiberationSans-Italic"/>
-          <w:i/>
-          <w:iCs/>
-          <w:szCs w:val="44"/>
-        </w:rPr>
-        <w:t>, o si nos agregan cosas a nuestro post.</w:t>
-      </w:r>
-    </w:p>
-    <w:p>
-      <w:pPr>
-        <w:autoSpaceDE w:val="0"/>
-        <w:autoSpaceDN w:val="0"/>
-        <w:adjustRightInd w:val="0"/>
-        <w:spacing w:after="0" w:line="240" w:lineRule="auto"/>
-        <w:rPr>
-          <w:rFonts w:ascii="LiberationSans-Italic" w:hAnsi="LiberationSans-Italic" w:cs="LiberationSans-Italic"/>
-          <w:i/>
-          <w:iCs/>
-          <w:szCs w:val="44"/>
-        </w:rPr>
-      </w:pPr>
-    </w:p>
-    <w:p>
-      <w:pPr>
-        <w:autoSpaceDE w:val="0"/>
-        <w:autoSpaceDN w:val="0"/>
-        <w:adjustRightInd w:val="0"/>
-        <w:spacing w:after="0" w:line="240" w:lineRule="auto"/>
-        <w:rPr>
-          <w:rFonts w:ascii="LiberationSans-Italic" w:hAnsi="LiberationSans-Italic" w:cs="LiberationSans-Italic"/>
-          <w:i/>
-          <w:iCs/>
-          <w:szCs w:val="44"/>
-        </w:rPr>
-      </w:pPr>
-    </w:p>
-    <w:p>
-      <w:pPr>
-        <w:rPr>
-          <w:rFonts w:ascii="LiberationSans" w:hAnsi="LiberationSans" w:cs="LiberationSans"/>
-          <w:szCs w:val="44"/>
+          <w:lang w:val="en-US"/>
         </w:rPr>
       </w:pPr>
       <w:r>
@@ -2317,6 +2137,7 @@
           <w:rFonts w:ascii="OpenSymbol" w:hAnsi="OpenSymbol" w:cs="OpenSymbol"/>
           <w:sz w:val="8"/>
           <w:szCs w:val="20"/>
+          <w:lang w:val="en-US"/>
         </w:rPr>
         <w:t xml:space="preserve">● </w:t>
       </w:r>
@@ -2326,6 +2147,7 @@
           <w:b/>
           <w:bCs/>
           <w:szCs w:val="44"/>
+          <w:lang w:val="en-US"/>
         </w:rPr>
         <w:t>V7</w:t>
       </w:r>
@@ -2333,104 +2155,32 @@
         <w:rPr>
           <w:rFonts w:ascii="LiberationSans" w:hAnsi="LiberationSans" w:cs="LiberationSans"/>
           <w:szCs w:val="44"/>
-        </w:rPr>
-        <w:t xml:space="preserve">: Error </w:t>
-      </w:r>
-      <w:proofErr w:type="spellStart"/>
-      <w:r>
-        <w:rPr>
-          <w:rFonts w:ascii="LiberationSans" w:hAnsi="LiberationSans" w:cs="LiberationSans"/>
-          <w:szCs w:val="44"/>
-        </w:rPr>
-        <w:t>Handling</w:t>
-      </w:r>
-      <w:proofErr w:type="spellEnd"/>
-      <w:r>
-        <w:rPr>
-          <w:rFonts w:ascii="LiberationSans" w:hAnsi="LiberationSans" w:cs="LiberationSans"/>
-          <w:szCs w:val="44"/>
-        </w:rPr>
-        <w:t xml:space="preserve"> and </w:t>
-      </w:r>
-      <w:proofErr w:type="spellStart"/>
-      <w:r>
-        <w:rPr>
-          <w:rFonts w:ascii="LiberationSans" w:hAnsi="LiberationSans" w:cs="LiberationSans"/>
-          <w:szCs w:val="44"/>
-        </w:rPr>
-        <w:t>Logging</w:t>
-      </w:r>
-      <w:proofErr w:type="spellEnd"/>
-      <w:r>
-        <w:rPr>
-          <w:rFonts w:ascii="LiberationSans" w:hAnsi="LiberationSans" w:cs="LiberationSans"/>
-          <w:szCs w:val="44"/>
-        </w:rPr>
-        <w:t xml:space="preserve"> </w:t>
-      </w:r>
-      <w:proofErr w:type="spellStart"/>
-      <w:r>
-        <w:rPr>
-          <w:rFonts w:ascii="LiberationSans" w:hAnsi="LiberationSans" w:cs="LiberationSans"/>
-          <w:szCs w:val="44"/>
-        </w:rPr>
-        <w:t>Verification</w:t>
-      </w:r>
-      <w:proofErr w:type="spellEnd"/>
-      <w:r>
-        <w:rPr>
-          <w:rFonts w:ascii="LiberationSans" w:hAnsi="LiberationSans" w:cs="LiberationSans"/>
-          <w:szCs w:val="44"/>
-        </w:rPr>
-        <w:t xml:space="preserve"> </w:t>
-      </w:r>
-      <w:proofErr w:type="spellStart"/>
-      <w:r>
-        <w:rPr>
-          <w:rFonts w:ascii="LiberationSans" w:hAnsi="LiberationSans" w:cs="LiberationSans"/>
-          <w:szCs w:val="44"/>
-        </w:rPr>
-        <w:t>Requirements</w:t>
-      </w:r>
-      <w:proofErr w:type="spellEnd"/>
-      <w:r>
-        <w:rPr>
-          <w:rFonts w:ascii="LiberationSans" w:hAnsi="LiberationSans" w:cs="LiberationSans"/>
-          <w:szCs w:val="44"/>
-        </w:rPr>
-        <w:t xml:space="preserve"> </w:t>
-      </w:r>
-    </w:p>
-    <w:p>
-      <w:pPr>
-        <w:autoSpaceDE w:val="0"/>
-        <w:autoSpaceDN w:val="0"/>
-        <w:adjustRightInd w:val="0"/>
-        <w:spacing w:after="0" w:line="240" w:lineRule="auto"/>
-        <w:rPr>
-          <w:rFonts w:ascii="LiberationSans-Italic" w:hAnsi="LiberationSans-Italic" w:cs="LiberationSans-Italic"/>
-          <w:i/>
-          <w:iCs/>
-          <w:szCs w:val="44"/>
-        </w:rPr>
-      </w:pPr>
-      <w:r>
-        <w:rPr>
-          <w:rFonts w:ascii="LiberationSans-Italic" w:hAnsi="LiberationSans-Italic" w:cs="LiberationSans-Italic"/>
-          <w:i/>
-          <w:iCs/>
-          <w:szCs w:val="44"/>
-        </w:rPr>
-        <w:t>V7</w:t>
-      </w:r>
-      <w:r>
-        <w:rPr>
-          <w:rFonts w:ascii="LiberationSans-Italic" w:hAnsi="LiberationSans-Italic" w:cs="LiberationSans-Italic"/>
-          <w:i/>
-          <w:iCs/>
-          <w:szCs w:val="44"/>
-        </w:rPr>
-        <w:t>.1</w:t>
+          <w:lang w:val="en-US"/>
+        </w:rPr>
+        <w:t xml:space="preserve">: Error Handling and Logging Verification Requirements </w:t>
+      </w:r>
+    </w:p>
+    <w:p>
+      <w:pPr>
+        <w:autoSpaceDE w:val="0"/>
+        <w:autoSpaceDN w:val="0"/>
+        <w:adjustRightInd w:val="0"/>
+        <w:spacing w:after="0" w:line="240" w:lineRule="auto"/>
+        <w:rPr>
+          <w:rFonts w:ascii="LiberationSans-Italic" w:hAnsi="LiberationSans-Italic" w:cs="LiberationSans-Italic"/>
+          <w:i/>
+          <w:iCs/>
+          <w:szCs w:val="44"/>
+        </w:rPr>
+      </w:pPr>
+      <w:r>
+        <w:rPr>
+          <w:rFonts w:ascii="LiberationSans-Italic" w:hAnsi="LiberationSans-Italic" w:cs="LiberationSans-Italic"/>
+          <w:i/>
+          <w:iCs/>
+          <w:szCs w:val="44"/>
+        </w:rPr>
+        <w:t>V7.1</w:t>
       </w:r>
       <w:r>
         <w:rPr>
@@ -2459,59 +2209,30 @@
           <w:iCs/>
           <w:szCs w:val="44"/>
         </w:rPr>
-        <w:t xml:space="preserve"> credenciales o detalles de pago. Los </w:t>
-      </w:r>
-      <w:proofErr w:type="spellStart"/>
-      <w:r>
-        <w:rPr>
-          <w:rFonts w:ascii="LiberationSans-Italic" w:hAnsi="LiberationSans-Italic" w:cs="LiberationSans-Italic"/>
-          <w:i/>
-          <w:iCs/>
-          <w:szCs w:val="44"/>
-        </w:rPr>
-        <w:t>tokens</w:t>
-      </w:r>
-      <w:proofErr w:type="spellEnd"/>
-      <w:r>
-        <w:rPr>
-          <w:rFonts w:ascii="LiberationSans-Italic" w:hAnsi="LiberationSans-Italic" w:cs="LiberationSans-Italic"/>
-          <w:i/>
-          <w:iCs/>
-          <w:szCs w:val="44"/>
-        </w:rPr>
-        <w:t xml:space="preserve"> de sesión deben ser guardados encriptados.</w:t>
-      </w:r>
-    </w:p>
-    <w:p>
-      <w:pPr>
-        <w:autoSpaceDE w:val="0"/>
-        <w:autoSpaceDN w:val="0"/>
-        <w:adjustRightInd w:val="0"/>
-        <w:spacing w:after="0" w:line="240" w:lineRule="auto"/>
-        <w:rPr>
-          <w:rFonts w:ascii="LiberationSans-Italic" w:hAnsi="LiberationSans-Italic" w:cs="LiberationSans-Italic"/>
-          <w:i/>
-          <w:iCs/>
-          <w:szCs w:val="44"/>
-        </w:rPr>
-      </w:pPr>
-      <w:r>
-        <w:rPr>
-          <w:rFonts w:ascii="LiberationSans-Italic" w:hAnsi="LiberationSans-Italic" w:cs="LiberationSans-Italic"/>
-          <w:i/>
-          <w:iCs/>
-          <w:szCs w:val="44"/>
-        </w:rPr>
-        <w:t>V7</w:t>
-      </w:r>
-      <w:r>
-        <w:rPr>
-          <w:rFonts w:ascii="LiberationSans-Italic" w:hAnsi="LiberationSans-Italic" w:cs="LiberationSans-Italic"/>
-          <w:i/>
-          <w:iCs/>
-          <w:szCs w:val="44"/>
-        </w:rPr>
-        <w:t>.2</w:t>
+        <w:t xml:space="preserve"> credenciales o detalles de pago. Los tokens de sesión deben ser guardados encriptados.</w:t>
+      </w:r>
+    </w:p>
+    <w:p>
+      <w:pPr>
+        <w:autoSpaceDE w:val="0"/>
+        <w:autoSpaceDN w:val="0"/>
+        <w:adjustRightInd w:val="0"/>
+        <w:spacing w:after="0" w:line="240" w:lineRule="auto"/>
+        <w:rPr>
+          <w:rFonts w:ascii="LiberationSans-Italic" w:hAnsi="LiberationSans-Italic" w:cs="LiberationSans-Italic"/>
+          <w:i/>
+          <w:iCs/>
+          <w:szCs w:val="44"/>
+        </w:rPr>
+      </w:pPr>
+      <w:r>
+        <w:rPr>
+          <w:rFonts w:ascii="LiberationSans-Italic" w:hAnsi="LiberationSans-Italic" w:cs="LiberationSans-Italic"/>
+          <w:i/>
+          <w:iCs/>
+          <w:szCs w:val="44"/>
+        </w:rPr>
+        <w:t>V7.2</w:t>
       </w:r>
       <w:r>
         <w:rPr>
@@ -2543,45 +2264,16 @@
           <w:iCs/>
           <w:szCs w:val="44"/>
         </w:rPr>
-        <w:t>V7</w:t>
-      </w:r>
-      <w:r>
-        <w:rPr>
-          <w:rFonts w:ascii="LiberationSans-Italic" w:hAnsi="LiberationSans-Italic" w:cs="LiberationSans-Italic"/>
-          <w:i/>
-          <w:iCs/>
-          <w:szCs w:val="44"/>
-        </w:rPr>
-        <w:t>.3</w:t>
-      </w:r>
-      <w:r>
-        <w:rPr>
-          <w:rFonts w:ascii="LiberationSans-Italic" w:hAnsi="LiberationSans-Italic" w:cs="LiberationSans-Italic"/>
-          <w:i/>
-          <w:iCs/>
-          <w:szCs w:val="44"/>
-        </w:rPr>
-        <w:t xml:space="preserve">: Verificar que los </w:t>
-      </w:r>
-      <w:proofErr w:type="spellStart"/>
-      <w:r>
-        <w:rPr>
-          <w:rFonts w:ascii="LiberationSans-Italic" w:hAnsi="LiberationSans-Italic" w:cs="LiberationSans-Italic"/>
-          <w:i/>
-          <w:iCs/>
-          <w:szCs w:val="44"/>
-        </w:rPr>
-        <w:t>logs</w:t>
-      </w:r>
-      <w:proofErr w:type="spellEnd"/>
-      <w:r>
-        <w:rPr>
-          <w:rFonts w:ascii="LiberationSans-Italic" w:hAnsi="LiberationSans-Italic" w:cs="LiberationSans-Italic"/>
-          <w:i/>
-          <w:iCs/>
-          <w:szCs w:val="44"/>
-        </w:rPr>
-        <w:t xml:space="preserve"> incluyan </w:t>
+        <w:t>V7.3</w:t>
+      </w:r>
+      <w:r>
+        <w:rPr>
+          <w:rFonts w:ascii="LiberationSans-Italic" w:hAnsi="LiberationSans-Italic" w:cs="LiberationSans-Italic"/>
+          <w:i/>
+          <w:iCs/>
+          <w:szCs w:val="44"/>
+        </w:rPr>
+        <w:t xml:space="preserve">: Verificar que los logs incluyan </w:t>
       </w:r>
       <w:proofErr w:type="spellStart"/>
       <w:r>
@@ -2601,91 +2293,40 @@
           <w:iCs/>
           <w:szCs w:val="44"/>
         </w:rPr>
-        <w:t xml:space="preserve"> satisfactorios y fallidos, fallos de </w:t>
-      </w:r>
-      <w:proofErr w:type="spellStart"/>
-      <w:r>
-        <w:rPr>
-          <w:rFonts w:ascii="LiberationSans-Italic" w:hAnsi="LiberationSans-Italic" w:cs="LiberationSans-Italic"/>
-          <w:i/>
-          <w:iCs/>
-          <w:szCs w:val="44"/>
-        </w:rPr>
-        <w:t>deserialización</w:t>
-      </w:r>
-      <w:proofErr w:type="spellEnd"/>
-      <w:r>
-        <w:rPr>
-          <w:rFonts w:ascii="LiberationSans-Italic" w:hAnsi="LiberationSans-Italic" w:cs="LiberationSans-Italic"/>
-          <w:i/>
-          <w:iCs/>
-          <w:szCs w:val="44"/>
-        </w:rPr>
-        <w:t>, o sea cuando nos llegan cosas que no esperamos, y fallos de validación de los inputs de entrada.</w:t>
-      </w:r>
-    </w:p>
-    <w:p>
-      <w:pPr>
-        <w:autoSpaceDE w:val="0"/>
-        <w:autoSpaceDN w:val="0"/>
-        <w:adjustRightInd w:val="0"/>
-        <w:spacing w:after="0" w:line="240" w:lineRule="auto"/>
-        <w:rPr>
-          <w:rFonts w:ascii="LiberationSans-Italic" w:hAnsi="LiberationSans-Italic" w:cs="LiberationSans-Italic"/>
-          <w:i/>
-          <w:iCs/>
-          <w:szCs w:val="44"/>
-        </w:rPr>
-      </w:pPr>
-      <w:r>
-        <w:rPr>
-          <w:rFonts w:ascii="LiberationSans-Italic" w:hAnsi="LiberationSans-Italic" w:cs="LiberationSans-Italic"/>
-          <w:i/>
-          <w:iCs/>
-          <w:szCs w:val="44"/>
-        </w:rPr>
-        <w:t>V7</w:t>
-      </w:r>
-      <w:r>
-        <w:rPr>
-          <w:rFonts w:ascii="LiberationSans-Italic" w:hAnsi="LiberationSans-Italic" w:cs="LiberationSans-Italic"/>
-          <w:i/>
-          <w:iCs/>
-          <w:szCs w:val="44"/>
-        </w:rPr>
-        <w:t>.4</w:t>
-      </w:r>
-      <w:r>
-        <w:rPr>
-          <w:rFonts w:ascii="LiberationSans-Italic" w:hAnsi="LiberationSans-Italic" w:cs="LiberationSans-Italic"/>
-          <w:i/>
-          <w:iCs/>
-          <w:szCs w:val="44"/>
-        </w:rPr>
-        <w:t xml:space="preserve">: Verificar que los </w:t>
-      </w:r>
-      <w:proofErr w:type="spellStart"/>
-      <w:r>
-        <w:rPr>
-          <w:rFonts w:ascii="LiberationSans-Italic" w:hAnsi="LiberationSans-Italic" w:cs="LiberationSans-Italic"/>
-          <w:i/>
-          <w:iCs/>
-          <w:szCs w:val="44"/>
-        </w:rPr>
-        <w:t>logs</w:t>
-      </w:r>
-      <w:proofErr w:type="spellEnd"/>
-      <w:r>
-        <w:rPr>
-          <w:rFonts w:ascii="LiberationSans-Italic" w:hAnsi="LiberationSans-Italic" w:cs="LiberationSans-Italic"/>
-          <w:i/>
-          <w:iCs/>
-          <w:szCs w:val="44"/>
-        </w:rPr>
-        <w:t xml:space="preserve"> incluyan información necesaria que permitan una investigación detallada del lapso de tiempo en que las cosas pasaron.</w:t>
-      </w:r>
-      <w:bookmarkStart w:id="0" w:name="_GoBack"/>
-      <w:bookmarkEnd w:id="0"/>
+        <w:t xml:space="preserve"> satisfactorios y fallidos, fallos de deserialización, o sea cuando nos llegan cosas que no esperamos, y fallos de validación de los inputs de entrada.</w:t>
+      </w:r>
+    </w:p>
+    <w:p>
+      <w:pPr>
+        <w:autoSpaceDE w:val="0"/>
+        <w:autoSpaceDN w:val="0"/>
+        <w:adjustRightInd w:val="0"/>
+        <w:spacing w:after="0" w:line="240" w:lineRule="auto"/>
+        <w:rPr>
+          <w:rFonts w:ascii="LiberationSans-Italic" w:hAnsi="LiberationSans-Italic" w:cs="LiberationSans-Italic"/>
+          <w:i/>
+          <w:iCs/>
+          <w:szCs w:val="44"/>
+        </w:rPr>
+      </w:pPr>
+      <w:r>
+        <w:rPr>
+          <w:rFonts w:ascii="LiberationSans-Italic" w:hAnsi="LiberationSans-Italic" w:cs="LiberationSans-Italic"/>
+          <w:i/>
+          <w:iCs/>
+          <w:szCs w:val="44"/>
+        </w:rPr>
+        <w:t>V7.4</w:t>
+      </w:r>
+      <w:r>
+        <w:rPr>
+          <w:rFonts w:ascii="LiberationSans-Italic" w:hAnsi="LiberationSans-Italic" w:cs="LiberationSans-Italic"/>
+          <w:i/>
+          <w:iCs/>
+          <w:szCs w:val="44"/>
+        </w:rPr>
+        <w:t>: Verificar que los logs incluyan información necesaria que permitan una investigación detallada del lapso de tiempo en que las cosas pasaron.</w:t>
+      </w:r>
     </w:p>
     <w:p>
       <w:pPr>
@@ -2705,7 +2346,7 @@
 </file>
 
 <file path=word/styles.xml><?xml version="1.0" encoding="utf-8"?>
-<w:styles xmlns:mc="http://schemas.openxmlformats.org/markup-compatibility/2006" xmlns:r="http://schemas.openxmlformats.org/officeDocument/2006/relationships" xmlns:w="http://schemas.openxmlformats.org/wordprocessingml/2006/main" xmlns:w14="http://schemas.microsoft.com/office/word/2010/wordml" xmlns:w15="http://schemas.microsoft.com/office/word/2012/wordml" mc:Ignorable="w14 w15">
+<w:styles xmlns:mc="http://schemas.openxmlformats.org/markup-compatibility/2006" xmlns:r="http://schemas.openxmlformats.org/officeDocument/2006/relationships" xmlns:w="http://schemas.openxmlformats.org/wordprocessingml/2006/main" xmlns:w14="http://schemas.microsoft.com/office/word/2010/wordml" xmlns:w15="http://schemas.microsoft.com/office/word/2012/wordml" xmlns:w16cid="http://schemas.microsoft.com/office/word/2016/wordml/cid" xmlns:w16se="http://schemas.microsoft.com/office/word/2015/wordml/symex" mc:Ignorable="w14 w15 w16se w16cid">
   <w:docDefaults>
     <w:rPrDefault>
       <w:rPr>
@@ -2721,7 +2362,7 @@
       </w:pPr>
     </w:pPrDefault>
   </w:docDefaults>
-  <w:latentStyles w:defLockedState="0" w:defUIPriority="99" w:defSemiHidden="0" w:defUnhideWhenUsed="0" w:defQFormat="0" w:count="371">
+  <w:latentStyles w:defLockedState="0" w:defUIPriority="99" w:defSemiHidden="0" w:defUnhideWhenUsed="0" w:defQFormat="0" w:count="376">
     <w:lsdException w:name="Normal" w:uiPriority="0" w:qFormat="1"/>
     <w:lsdException w:name="heading 1" w:uiPriority="9" w:qFormat="1"/>
     <w:lsdException w:name="heading 2" w:semiHidden="1" w:uiPriority="9" w:unhideWhenUsed="1" w:qFormat="1"/>
@@ -2827,7 +2468,6 @@
     <w:lsdException w:name="HTML Sample" w:semiHidden="1" w:unhideWhenUsed="1"/>
     <w:lsdException w:name="HTML Typewriter" w:semiHidden="1" w:unhideWhenUsed="1"/>
     <w:lsdException w:name="HTML Variable" w:semiHidden="1" w:unhideWhenUsed="1"/>
-    <w:lsdException w:name="Normal Table" w:semiHidden="1" w:unhideWhenUsed="1"/>
     <w:lsdException w:name="annotation subject" w:semiHidden="1" w:unhideWhenUsed="1"/>
     <w:lsdException w:name="No List" w:semiHidden="1" w:unhideWhenUsed="1"/>
     <w:lsdException w:name="Outline List 1" w:semiHidden="1" w:unhideWhenUsed="1"/>
@@ -2870,11 +2510,8 @@
     <w:lsdException w:name="Table Contemporary" w:semiHidden="1" w:unhideWhenUsed="1"/>
     <w:lsdException w:name="Table Elegant" w:semiHidden="1" w:unhideWhenUsed="1"/>
     <w:lsdException w:name="Table Professional" w:semiHidden="1" w:unhideWhenUsed="1"/>
-    <w:lsdException w:name="Table Subtle 1" w:semiHidden="1" w:unhideWhenUsed="1"/>
     <w:lsdException w:name="Table Subtle 2" w:semiHidden="1" w:unhideWhenUsed="1"/>
     <w:lsdException w:name="Table Web 1" w:semiHidden="1" w:unhideWhenUsed="1"/>
-    <w:lsdException w:name="Table Web 2" w:semiHidden="1" w:unhideWhenUsed="1"/>
-    <w:lsdException w:name="Table Web 3" w:semiHidden="1" w:unhideWhenUsed="1"/>
     <w:lsdException w:name="Balloon Text" w:semiHidden="1" w:unhideWhenUsed="1"/>
     <w:lsdException w:name="Table Grid" w:uiPriority="39"/>
     <w:lsdException w:name="Table Theme" w:semiHidden="1" w:unhideWhenUsed="1"/>
@@ -3093,6 +2730,11 @@
     <w:lsdException w:name="List Table 5 Dark Accent 6" w:uiPriority="50"/>
     <w:lsdException w:name="List Table 6 Colorful Accent 6" w:uiPriority="51"/>
     <w:lsdException w:name="List Table 7 Colorful Accent 6" w:uiPriority="52"/>
+    <w:lsdException w:name="Mention" w:semiHidden="1" w:unhideWhenUsed="1"/>
+    <w:lsdException w:name="Smart Hyperlink" w:semiHidden="1" w:unhideWhenUsed="1"/>
+    <w:lsdException w:name="Hashtag" w:semiHidden="1" w:unhideWhenUsed="1"/>
+    <w:lsdException w:name="Unresolved Mention" w:semiHidden="1" w:unhideWhenUsed="1"/>
+    <w:lsdException w:name="Smart Link" w:semiHidden="1" w:unhideWhenUsed="1"/>
   </w:latentStyles>
   <w:style w:type="paragraph" w:default="1" w:styleId="Normal">
     <w:name w:val="Normal"/>

</xml_diff>

<commit_message>
Contraseña fuerte con colores + terminacion de validacion de emojis
ibaldo
</commit_message>
<xml_diff>
--- a/Documentacion/VerificacionesEntrega2.docx
+++ b/Documentacion/VerificacionesEntrega2.docx
@@ -430,313 +430,328 @@
           <w:szCs w:val="44"/>
         </w:rPr>
       </w:pPr>
+      <w:r>
+        <w:rPr>
+          <w:rFonts w:ascii="LiberationSans-Italic" w:hAnsi="LiberationSans-Italic" w:cs="LiberationSans-Italic"/>
+          <w:i/>
+          <w:iCs/>
+          <w:szCs w:val="44"/>
+          <w:highlight w:val="yellow"/>
+        </w:rPr>
+        <w:t>V2.1.7</w:t>
+      </w:r>
+      <w:r>
+        <w:rPr>
+          <w:rFonts w:ascii="LiberationSans-Italic" w:hAnsi="LiberationSans-Italic" w:cs="LiberationSans-Italic"/>
+          <w:i/>
+          <w:iCs/>
+          <w:szCs w:val="44"/>
+          <w:highlight w:val="yellow"/>
+        </w:rPr>
+        <w:t xml:space="preserve">: Chequear que la </w:t>
+      </w:r>
+      <w:proofErr w:type="spellStart"/>
+      <w:r>
+        <w:rPr>
+          <w:rFonts w:ascii="LiberationSans-Italic" w:hAnsi="LiberationSans-Italic" w:cs="LiberationSans-Italic"/>
+          <w:i/>
+          <w:iCs/>
+          <w:szCs w:val="44"/>
+          <w:highlight w:val="yellow"/>
+        </w:rPr>
+        <w:t>password</w:t>
+      </w:r>
+      <w:proofErr w:type="spellEnd"/>
+      <w:r>
+        <w:rPr>
+          <w:rFonts w:ascii="LiberationSans-Italic" w:hAnsi="LiberationSans-Italic" w:cs="LiberationSans-Italic"/>
+          <w:i/>
+          <w:iCs/>
+          <w:szCs w:val="44"/>
+          <w:highlight w:val="yellow"/>
+        </w:rPr>
+        <w:t xml:space="preserve"> ingresada no sea una de las comunes ya violadas, como 123456 o cosas por el estilo. Podemos chequearlo contra una lista interna nuestra o usar una </w:t>
+      </w:r>
+      <w:proofErr w:type="gramStart"/>
+      <w:r>
+        <w:rPr>
+          <w:rFonts w:ascii="LiberationSans-Italic" w:hAnsi="LiberationSans-Italic" w:cs="LiberationSans-Italic"/>
+          <w:i/>
+          <w:iCs/>
+          <w:szCs w:val="44"/>
+          <w:highlight w:val="yellow"/>
+        </w:rPr>
+        <w:t>api externa</w:t>
+      </w:r>
+      <w:proofErr w:type="gramEnd"/>
+      <w:r>
+        <w:rPr>
+          <w:rFonts w:ascii="LiberationSans-Italic" w:hAnsi="LiberationSans-Italic" w:cs="LiberationSans-Italic"/>
+          <w:i/>
+          <w:iCs/>
+          <w:szCs w:val="44"/>
+          <w:highlight w:val="yellow"/>
+        </w:rPr>
+        <w:t xml:space="preserve">. Lo mejor y más fácil es que tengamos una lista interna, y ver que la </w:t>
+      </w:r>
+      <w:proofErr w:type="spellStart"/>
+      <w:r>
+        <w:rPr>
+          <w:rFonts w:ascii="LiberationSans-Italic" w:hAnsi="LiberationSans-Italic" w:cs="LiberationSans-Italic"/>
+          <w:i/>
+          <w:iCs/>
+          <w:szCs w:val="44"/>
+          <w:highlight w:val="yellow"/>
+        </w:rPr>
+        <w:t>password</w:t>
+      </w:r>
+      <w:proofErr w:type="spellEnd"/>
+      <w:r>
+        <w:rPr>
+          <w:rFonts w:ascii="LiberationSans-Italic" w:hAnsi="LiberationSans-Italic" w:cs="LiberationSans-Italic"/>
+          <w:i/>
+          <w:iCs/>
+          <w:szCs w:val="44"/>
+          <w:highlight w:val="yellow"/>
+        </w:rPr>
+        <w:t xml:space="preserve"> ingresada en el registro, o en el cambio de </w:t>
+      </w:r>
+      <w:proofErr w:type="spellStart"/>
+      <w:r>
+        <w:rPr>
+          <w:rFonts w:ascii="LiberationSans-Italic" w:hAnsi="LiberationSans-Italic" w:cs="LiberationSans-Italic"/>
+          <w:i/>
+          <w:iCs/>
+          <w:szCs w:val="44"/>
+          <w:highlight w:val="yellow"/>
+        </w:rPr>
+        <w:t>password</w:t>
+      </w:r>
+      <w:proofErr w:type="spellEnd"/>
+      <w:r>
+        <w:rPr>
+          <w:rFonts w:ascii="LiberationSans-Italic" w:hAnsi="LiberationSans-Italic" w:cs="LiberationSans-Italic"/>
+          <w:i/>
+          <w:iCs/>
+          <w:szCs w:val="44"/>
+          <w:highlight w:val="yellow"/>
+        </w:rPr>
+        <w:t xml:space="preserve"> no esté en esa lista.</w:t>
+      </w:r>
+    </w:p>
+    <w:p>
+      <w:pPr>
+        <w:autoSpaceDE w:val="0"/>
+        <w:autoSpaceDN w:val="0"/>
+        <w:adjustRightInd w:val="0"/>
+        <w:spacing w:after="0" w:line="240" w:lineRule="auto"/>
+        <w:rPr>
+          <w:rFonts w:ascii="LiberationSans-Italic" w:hAnsi="LiberationSans-Italic" w:cs="LiberationSans-Italic"/>
+          <w:i/>
+          <w:iCs/>
+          <w:szCs w:val="44"/>
+        </w:rPr>
+      </w:pPr>
+      <w:r>
+        <w:rPr>
+          <w:rFonts w:ascii="LiberationSans-Italic" w:hAnsi="LiberationSans-Italic" w:cs="LiberationSans-Italic"/>
+          <w:i/>
+          <w:iCs/>
+          <w:szCs w:val="44"/>
+          <w:highlight w:val="yellow"/>
+        </w:rPr>
+        <w:t>V2.1.8</w:t>
+      </w:r>
+      <w:r>
+        <w:rPr>
+          <w:rFonts w:ascii="LiberationSans-Italic" w:hAnsi="LiberationSans-Italic" w:cs="LiberationSans-Italic"/>
+          <w:i/>
+          <w:iCs/>
+          <w:szCs w:val="44"/>
+          <w:highlight w:val="yellow"/>
+        </w:rPr>
+        <w:t xml:space="preserve">: </w:t>
+      </w:r>
+      <w:r>
+        <w:rPr>
+          <w:rFonts w:ascii="LiberationSans-Italic" w:hAnsi="LiberationSans-Italic" w:cs="LiberationSans-Italic"/>
+          <w:i/>
+          <w:iCs/>
+          <w:szCs w:val="44"/>
+          <w:highlight w:val="yellow"/>
+        </w:rPr>
+        <w:t xml:space="preserve">Tener un medidor de seguridad para verificar que la </w:t>
+      </w:r>
+      <w:proofErr w:type="spellStart"/>
+      <w:r>
+        <w:rPr>
+          <w:rFonts w:ascii="LiberationSans-Italic" w:hAnsi="LiberationSans-Italic" w:cs="LiberationSans-Italic"/>
+          <w:i/>
+          <w:iCs/>
+          <w:szCs w:val="44"/>
+          <w:highlight w:val="yellow"/>
+        </w:rPr>
+        <w:t>password</w:t>
+      </w:r>
+      <w:proofErr w:type="spellEnd"/>
+      <w:r>
+        <w:rPr>
+          <w:rFonts w:ascii="LiberationSans-Italic" w:hAnsi="LiberationSans-Italic" w:cs="LiberationSans-Italic"/>
+          <w:i/>
+          <w:iCs/>
+          <w:szCs w:val="44"/>
+          <w:highlight w:val="yellow"/>
+        </w:rPr>
+        <w:t xml:space="preserve"> sea fuerte. Esos que te obligan a agregar mayúsculas, minúsculas, caracteres especiales, y van pintando de rojo, amarillo y verde. Ver si hay algo ya hecho para </w:t>
+      </w:r>
+      <w:proofErr w:type="spellStart"/>
+      <w:r>
+        <w:rPr>
+          <w:rFonts w:ascii="LiberationSans-Italic" w:hAnsi="LiberationSans-Italic" w:cs="LiberationSans-Italic"/>
+          <w:i/>
+          <w:iCs/>
+          <w:szCs w:val="44"/>
+          <w:highlight w:val="yellow"/>
+        </w:rPr>
+        <w:t>copypastear</w:t>
+      </w:r>
+      <w:proofErr w:type="spellEnd"/>
+      <w:r>
+        <w:rPr>
+          <w:rFonts w:ascii="LiberationSans-Italic" w:hAnsi="LiberationSans-Italic" w:cs="LiberationSans-Italic"/>
+          <w:i/>
+          <w:iCs/>
+          <w:szCs w:val="44"/>
+          <w:highlight w:val="yellow"/>
+        </w:rPr>
+        <w:t xml:space="preserve"> de algún lado.</w:t>
+      </w:r>
+    </w:p>
+    <w:p>
+      <w:pPr>
+        <w:autoSpaceDE w:val="0"/>
+        <w:autoSpaceDN w:val="0"/>
+        <w:adjustRightInd w:val="0"/>
+        <w:spacing w:after="0" w:line="240" w:lineRule="auto"/>
+        <w:rPr>
+          <w:rFonts w:ascii="LiberationSans-Italic" w:hAnsi="LiberationSans-Italic" w:cs="LiberationSans-Italic"/>
+          <w:i/>
+          <w:iCs/>
+          <w:szCs w:val="44"/>
+        </w:rPr>
+      </w:pPr>
+      <w:r>
+        <w:rPr>
+          <w:rFonts w:ascii="LiberationSans-Italic" w:hAnsi="LiberationSans-Italic" w:cs="LiberationSans-Italic"/>
+          <w:i/>
+          <w:iCs/>
+          <w:szCs w:val="44"/>
+          <w:highlight w:val="yellow"/>
+        </w:rPr>
+        <w:t>V2.1.9</w:t>
+      </w:r>
+      <w:r>
+        <w:rPr>
+          <w:rFonts w:ascii="LiberationSans-Italic" w:hAnsi="LiberationSans-Italic" w:cs="LiberationSans-Italic"/>
+          <w:i/>
+          <w:iCs/>
+          <w:szCs w:val="44"/>
+          <w:highlight w:val="yellow"/>
+        </w:rPr>
+        <w:t>: No tener reglas de composición de contraseñas con caracteres permitidos. Por ejemplo no limitar la cantidad de números, o de mayúsculas o minúsculas o caracteres especiales.</w:t>
+      </w:r>
+    </w:p>
+    <w:p>
+      <w:pPr>
+        <w:autoSpaceDE w:val="0"/>
+        <w:autoSpaceDN w:val="0"/>
+        <w:adjustRightInd w:val="0"/>
+        <w:spacing w:after="0" w:line="240" w:lineRule="auto"/>
+        <w:rPr>
+          <w:rFonts w:ascii="LiberationSans-Italic" w:hAnsi="LiberationSans-Italic" w:cs="LiberationSans-Italic"/>
+          <w:i/>
+          <w:iCs/>
+          <w:szCs w:val="44"/>
+        </w:rPr>
+      </w:pPr>
+      <w:r>
+        <w:rPr>
+          <w:rFonts w:ascii="LiberationSans-Italic" w:hAnsi="LiberationSans-Italic" w:cs="LiberationSans-Italic"/>
+          <w:i/>
+          <w:iCs/>
+          <w:szCs w:val="44"/>
+          <w:highlight w:val="yellow"/>
+        </w:rPr>
+        <w:t>V2.1.10</w:t>
+      </w:r>
+      <w:r>
+        <w:rPr>
+          <w:rFonts w:ascii="LiberationSans-Italic" w:hAnsi="LiberationSans-Italic" w:cs="LiberationSans-Italic"/>
+          <w:i/>
+          <w:iCs/>
+          <w:szCs w:val="44"/>
+          <w:highlight w:val="yellow"/>
+        </w:rPr>
+        <w:t xml:space="preserve">: Que no haya requisitos de cambio de </w:t>
+      </w:r>
+      <w:proofErr w:type="spellStart"/>
+      <w:r>
+        <w:rPr>
+          <w:rFonts w:ascii="LiberationSans-Italic" w:hAnsi="LiberationSans-Italic" w:cs="LiberationSans-Italic"/>
+          <w:i/>
+          <w:iCs/>
+          <w:szCs w:val="44"/>
+          <w:highlight w:val="yellow"/>
+        </w:rPr>
+        <w:t>password</w:t>
+      </w:r>
+      <w:proofErr w:type="spellEnd"/>
+      <w:r>
+        <w:rPr>
+          <w:rFonts w:ascii="LiberationSans-Italic" w:hAnsi="LiberationSans-Italic" w:cs="LiberationSans-Italic"/>
+          <w:i/>
+          <w:iCs/>
+          <w:szCs w:val="44"/>
+          <w:highlight w:val="yellow"/>
+        </w:rPr>
+        <w:t xml:space="preserve"> periódico o impedimentos de contraseñas históricas.</w:t>
+      </w:r>
+    </w:p>
+    <w:p>
+      <w:pPr>
+        <w:autoSpaceDE w:val="0"/>
+        <w:autoSpaceDN w:val="0"/>
+        <w:adjustRightInd w:val="0"/>
+        <w:spacing w:after="0" w:line="240" w:lineRule="auto"/>
+        <w:rPr>
+          <w:rFonts w:ascii="LiberationSans-Italic" w:hAnsi="LiberationSans-Italic" w:cs="LiberationSans-Italic"/>
+          <w:i/>
+          <w:iCs/>
+          <w:szCs w:val="44"/>
+        </w:rPr>
+      </w:pPr>
+      <w:r>
+        <w:rPr>
+          <w:rFonts w:ascii="LiberationSans-Italic" w:hAnsi="LiberationSans-Italic" w:cs="LiberationSans-Italic"/>
+          <w:i/>
+          <w:iCs/>
+          <w:szCs w:val="44"/>
+          <w:highlight w:val="yellow"/>
+        </w:rPr>
+        <w:t>V2.1.11</w:t>
+      </w:r>
+      <w:r>
+        <w:rPr>
+          <w:rFonts w:ascii="LiberationSans-Italic" w:hAnsi="LiberationSans-Italic" w:cs="LiberationSans-Italic"/>
+          <w:i/>
+          <w:iCs/>
+          <w:szCs w:val="44"/>
+          <w:highlight w:val="yellow"/>
+        </w:rPr>
+        <w:t>: Verificar que funcione el “pegar”, los ayudantes de contraseña del navegador, y se permitan administradores externos de contraseñas.</w:t>
+      </w:r>
       <w:bookmarkStart w:id="0" w:name="_GoBack"/>
       <w:bookmarkEnd w:id="0"/>
-      <w:r>
-        <w:rPr>
-          <w:rFonts w:ascii="LiberationSans-Italic" w:hAnsi="LiberationSans-Italic" w:cs="LiberationSans-Italic"/>
-          <w:i/>
-          <w:iCs/>
-          <w:szCs w:val="44"/>
-          <w:highlight w:val="yellow"/>
-        </w:rPr>
-        <w:t>V2.1.7</w:t>
-      </w:r>
-      <w:r>
-        <w:rPr>
-          <w:rFonts w:ascii="LiberationSans-Italic" w:hAnsi="LiberationSans-Italic" w:cs="LiberationSans-Italic"/>
-          <w:i/>
-          <w:iCs/>
-          <w:szCs w:val="44"/>
-          <w:highlight w:val="yellow"/>
-        </w:rPr>
-        <w:t xml:space="preserve">: Chequear que la </w:t>
-      </w:r>
-      <w:proofErr w:type="spellStart"/>
-      <w:r>
-        <w:rPr>
-          <w:rFonts w:ascii="LiberationSans-Italic" w:hAnsi="LiberationSans-Italic" w:cs="LiberationSans-Italic"/>
-          <w:i/>
-          <w:iCs/>
-          <w:szCs w:val="44"/>
-          <w:highlight w:val="yellow"/>
-        </w:rPr>
-        <w:t>password</w:t>
-      </w:r>
-      <w:proofErr w:type="spellEnd"/>
-      <w:r>
-        <w:rPr>
-          <w:rFonts w:ascii="LiberationSans-Italic" w:hAnsi="LiberationSans-Italic" w:cs="LiberationSans-Italic"/>
-          <w:i/>
-          <w:iCs/>
-          <w:szCs w:val="44"/>
-          <w:highlight w:val="yellow"/>
-        </w:rPr>
-        <w:t xml:space="preserve"> ingresada no sea una de las comunes ya violadas, como 123456 o cosas por el estilo. Podemos chequearlo contra una lista interna nuestra o usar una </w:t>
-      </w:r>
-      <w:proofErr w:type="gramStart"/>
-      <w:r>
-        <w:rPr>
-          <w:rFonts w:ascii="LiberationSans-Italic" w:hAnsi="LiberationSans-Italic" w:cs="LiberationSans-Italic"/>
-          <w:i/>
-          <w:iCs/>
-          <w:szCs w:val="44"/>
-          <w:highlight w:val="yellow"/>
-        </w:rPr>
-        <w:t>api externa</w:t>
-      </w:r>
-      <w:proofErr w:type="gramEnd"/>
-      <w:r>
-        <w:rPr>
-          <w:rFonts w:ascii="LiberationSans-Italic" w:hAnsi="LiberationSans-Italic" w:cs="LiberationSans-Italic"/>
-          <w:i/>
-          <w:iCs/>
-          <w:szCs w:val="44"/>
-          <w:highlight w:val="yellow"/>
-        </w:rPr>
-        <w:t xml:space="preserve">. Lo mejor y más fácil es que tengamos una lista interna, y ver que la </w:t>
-      </w:r>
-      <w:proofErr w:type="spellStart"/>
-      <w:r>
-        <w:rPr>
-          <w:rFonts w:ascii="LiberationSans-Italic" w:hAnsi="LiberationSans-Italic" w:cs="LiberationSans-Italic"/>
-          <w:i/>
-          <w:iCs/>
-          <w:szCs w:val="44"/>
-          <w:highlight w:val="yellow"/>
-        </w:rPr>
-        <w:t>password</w:t>
-      </w:r>
-      <w:proofErr w:type="spellEnd"/>
-      <w:r>
-        <w:rPr>
-          <w:rFonts w:ascii="LiberationSans-Italic" w:hAnsi="LiberationSans-Italic" w:cs="LiberationSans-Italic"/>
-          <w:i/>
-          <w:iCs/>
-          <w:szCs w:val="44"/>
-          <w:highlight w:val="yellow"/>
-        </w:rPr>
-        <w:t xml:space="preserve"> ingresada en el registro, o en el cambio de </w:t>
-      </w:r>
-      <w:proofErr w:type="spellStart"/>
-      <w:r>
-        <w:rPr>
-          <w:rFonts w:ascii="LiberationSans-Italic" w:hAnsi="LiberationSans-Italic" w:cs="LiberationSans-Italic"/>
-          <w:i/>
-          <w:iCs/>
-          <w:szCs w:val="44"/>
-          <w:highlight w:val="yellow"/>
-        </w:rPr>
-        <w:t>password</w:t>
-      </w:r>
-      <w:proofErr w:type="spellEnd"/>
-      <w:r>
-        <w:rPr>
-          <w:rFonts w:ascii="LiberationSans-Italic" w:hAnsi="LiberationSans-Italic" w:cs="LiberationSans-Italic"/>
-          <w:i/>
-          <w:iCs/>
-          <w:szCs w:val="44"/>
-          <w:highlight w:val="yellow"/>
-        </w:rPr>
-        <w:t xml:space="preserve"> no esté en esa lista.</w:t>
-      </w:r>
-    </w:p>
-    <w:p>
-      <w:pPr>
-        <w:autoSpaceDE w:val="0"/>
-        <w:autoSpaceDN w:val="0"/>
-        <w:adjustRightInd w:val="0"/>
-        <w:spacing w:after="0" w:line="240" w:lineRule="auto"/>
-        <w:rPr>
-          <w:rFonts w:ascii="LiberationSans-Italic" w:hAnsi="LiberationSans-Italic" w:cs="LiberationSans-Italic"/>
-          <w:i/>
-          <w:iCs/>
-          <w:szCs w:val="44"/>
-        </w:rPr>
-      </w:pPr>
-      <w:r>
-        <w:rPr>
-          <w:rFonts w:ascii="LiberationSans-Italic" w:hAnsi="LiberationSans-Italic" w:cs="LiberationSans-Italic"/>
-          <w:i/>
-          <w:iCs/>
-          <w:szCs w:val="44"/>
-        </w:rPr>
-        <w:t>V2.1.8</w:t>
-      </w:r>
-      <w:r>
-        <w:rPr>
-          <w:rFonts w:ascii="LiberationSans-Italic" w:hAnsi="LiberationSans-Italic" w:cs="LiberationSans-Italic"/>
-          <w:i/>
-          <w:iCs/>
-          <w:szCs w:val="44"/>
-        </w:rPr>
-        <w:t xml:space="preserve">: </w:t>
-      </w:r>
-      <w:r>
-        <w:rPr>
-          <w:rFonts w:ascii="LiberationSans-Italic" w:hAnsi="LiberationSans-Italic" w:cs="LiberationSans-Italic"/>
-          <w:i/>
-          <w:iCs/>
-          <w:szCs w:val="44"/>
-        </w:rPr>
-        <w:t xml:space="preserve">Tener un medidor de seguridad para verificar que la </w:t>
-      </w:r>
-      <w:proofErr w:type="spellStart"/>
-      <w:r>
-        <w:rPr>
-          <w:rFonts w:ascii="LiberationSans-Italic" w:hAnsi="LiberationSans-Italic" w:cs="LiberationSans-Italic"/>
-          <w:i/>
-          <w:iCs/>
-          <w:szCs w:val="44"/>
-        </w:rPr>
-        <w:t>password</w:t>
-      </w:r>
-      <w:proofErr w:type="spellEnd"/>
-      <w:r>
-        <w:rPr>
-          <w:rFonts w:ascii="LiberationSans-Italic" w:hAnsi="LiberationSans-Italic" w:cs="LiberationSans-Italic"/>
-          <w:i/>
-          <w:iCs/>
-          <w:szCs w:val="44"/>
-        </w:rPr>
-        <w:t xml:space="preserve"> sea fuerte. Esos que te obligan a agregar mayúsculas, minúsculas, caracteres especiales, y van pintando de rojo, amarillo y verde. Ver si hay algo ya hecho para </w:t>
-      </w:r>
-      <w:proofErr w:type="spellStart"/>
-      <w:r>
-        <w:rPr>
-          <w:rFonts w:ascii="LiberationSans-Italic" w:hAnsi="LiberationSans-Italic" w:cs="LiberationSans-Italic"/>
-          <w:i/>
-          <w:iCs/>
-          <w:szCs w:val="44"/>
-        </w:rPr>
-        <w:t>copypastear</w:t>
-      </w:r>
-      <w:proofErr w:type="spellEnd"/>
-      <w:r>
-        <w:rPr>
-          <w:rFonts w:ascii="LiberationSans-Italic" w:hAnsi="LiberationSans-Italic" w:cs="LiberationSans-Italic"/>
-          <w:i/>
-          <w:iCs/>
-          <w:szCs w:val="44"/>
-        </w:rPr>
-        <w:t xml:space="preserve"> de algún lado.</w:t>
-      </w:r>
-    </w:p>
-    <w:p>
-      <w:pPr>
-        <w:autoSpaceDE w:val="0"/>
-        <w:autoSpaceDN w:val="0"/>
-        <w:adjustRightInd w:val="0"/>
-        <w:spacing w:after="0" w:line="240" w:lineRule="auto"/>
-        <w:rPr>
-          <w:rFonts w:ascii="LiberationSans-Italic" w:hAnsi="LiberationSans-Italic" w:cs="LiberationSans-Italic"/>
-          <w:i/>
-          <w:iCs/>
-          <w:szCs w:val="44"/>
-        </w:rPr>
-      </w:pPr>
-      <w:r>
-        <w:rPr>
-          <w:rFonts w:ascii="LiberationSans-Italic" w:hAnsi="LiberationSans-Italic" w:cs="LiberationSans-Italic"/>
-          <w:i/>
-          <w:iCs/>
-          <w:szCs w:val="44"/>
-        </w:rPr>
-        <w:t>V2.1.9</w:t>
-      </w:r>
-      <w:r>
-        <w:rPr>
-          <w:rFonts w:ascii="LiberationSans-Italic" w:hAnsi="LiberationSans-Italic" w:cs="LiberationSans-Italic"/>
-          <w:i/>
-          <w:iCs/>
-          <w:szCs w:val="44"/>
-        </w:rPr>
-        <w:t>: No tener reglas de composición de contraseñas con caracteres permitidos. Por ejemplo no limitar la cantidad de números, o de mayúsculas o minúsculas o caracteres especiales.</w:t>
-      </w:r>
-    </w:p>
-    <w:p>
-      <w:pPr>
-        <w:autoSpaceDE w:val="0"/>
-        <w:autoSpaceDN w:val="0"/>
-        <w:adjustRightInd w:val="0"/>
-        <w:spacing w:after="0" w:line="240" w:lineRule="auto"/>
-        <w:rPr>
-          <w:rFonts w:ascii="LiberationSans-Italic" w:hAnsi="LiberationSans-Italic" w:cs="LiberationSans-Italic"/>
-          <w:i/>
-          <w:iCs/>
-          <w:szCs w:val="44"/>
-        </w:rPr>
-      </w:pPr>
-      <w:r>
-        <w:rPr>
-          <w:rFonts w:ascii="LiberationSans-Italic" w:hAnsi="LiberationSans-Italic" w:cs="LiberationSans-Italic"/>
-          <w:i/>
-          <w:iCs/>
-          <w:szCs w:val="44"/>
-        </w:rPr>
-        <w:t>V2.1.10</w:t>
-      </w:r>
-      <w:r>
-        <w:rPr>
-          <w:rFonts w:ascii="LiberationSans-Italic" w:hAnsi="LiberationSans-Italic" w:cs="LiberationSans-Italic"/>
-          <w:i/>
-          <w:iCs/>
-          <w:szCs w:val="44"/>
-        </w:rPr>
-        <w:t xml:space="preserve">: Que no haya requisitos de cambio de </w:t>
-      </w:r>
-      <w:proofErr w:type="spellStart"/>
-      <w:r>
-        <w:rPr>
-          <w:rFonts w:ascii="LiberationSans-Italic" w:hAnsi="LiberationSans-Italic" w:cs="LiberationSans-Italic"/>
-          <w:i/>
-          <w:iCs/>
-          <w:szCs w:val="44"/>
-        </w:rPr>
-        <w:t>password</w:t>
-      </w:r>
-      <w:proofErr w:type="spellEnd"/>
-      <w:r>
-        <w:rPr>
-          <w:rFonts w:ascii="LiberationSans-Italic" w:hAnsi="LiberationSans-Italic" w:cs="LiberationSans-Italic"/>
-          <w:i/>
-          <w:iCs/>
-          <w:szCs w:val="44"/>
-        </w:rPr>
-        <w:t xml:space="preserve"> periódico o impedimentos de contraseñas históricas.</w:t>
-      </w:r>
-    </w:p>
-    <w:p>
-      <w:pPr>
-        <w:autoSpaceDE w:val="0"/>
-        <w:autoSpaceDN w:val="0"/>
-        <w:adjustRightInd w:val="0"/>
-        <w:spacing w:after="0" w:line="240" w:lineRule="auto"/>
-        <w:rPr>
-          <w:rFonts w:ascii="LiberationSans-Italic" w:hAnsi="LiberationSans-Italic" w:cs="LiberationSans-Italic"/>
-          <w:i/>
-          <w:iCs/>
-          <w:szCs w:val="44"/>
-        </w:rPr>
-      </w:pPr>
-      <w:r>
-        <w:rPr>
-          <w:rFonts w:ascii="LiberationSans-Italic" w:hAnsi="LiberationSans-Italic" w:cs="LiberationSans-Italic"/>
-          <w:i/>
-          <w:iCs/>
-          <w:szCs w:val="44"/>
-        </w:rPr>
-        <w:t>V2.1.11</w:t>
-      </w:r>
-      <w:r>
-        <w:rPr>
-          <w:rFonts w:ascii="LiberationSans-Italic" w:hAnsi="LiberationSans-Italic" w:cs="LiberationSans-Italic"/>
-          <w:i/>
-          <w:iCs/>
-          <w:szCs w:val="44"/>
-        </w:rPr>
-        <w:t>: Verificar que funcione el “pegar”, los ayudantes de contraseña del navegador, y se permitan administradores externos de contraseñas.</w:t>
-      </w:r>
     </w:p>
     <w:p>
       <w:pPr>
@@ -2468,6 +2483,7 @@
     <w:lsdException w:name="HTML Sample" w:semiHidden="1" w:unhideWhenUsed="1"/>
     <w:lsdException w:name="HTML Typewriter" w:semiHidden="1" w:unhideWhenUsed="1"/>
     <w:lsdException w:name="HTML Variable" w:semiHidden="1" w:unhideWhenUsed="1"/>
+    <w:lsdException w:name="Normal Table" w:semiHidden="1" w:unhideWhenUsed="1"/>
     <w:lsdException w:name="annotation subject" w:semiHidden="1" w:unhideWhenUsed="1"/>
     <w:lsdException w:name="No List" w:semiHidden="1" w:unhideWhenUsed="1"/>
     <w:lsdException w:name="Outline List 1" w:semiHidden="1" w:unhideWhenUsed="1"/>
@@ -2510,8 +2526,11 @@
     <w:lsdException w:name="Table Contemporary" w:semiHidden="1" w:unhideWhenUsed="1"/>
     <w:lsdException w:name="Table Elegant" w:semiHidden="1" w:unhideWhenUsed="1"/>
     <w:lsdException w:name="Table Professional" w:semiHidden="1" w:unhideWhenUsed="1"/>
+    <w:lsdException w:name="Table Subtle 1" w:semiHidden="1" w:unhideWhenUsed="1"/>
     <w:lsdException w:name="Table Subtle 2" w:semiHidden="1" w:unhideWhenUsed="1"/>
     <w:lsdException w:name="Table Web 1" w:semiHidden="1" w:unhideWhenUsed="1"/>
+    <w:lsdException w:name="Table Web 2" w:semiHidden="1" w:unhideWhenUsed="1"/>
+    <w:lsdException w:name="Table Web 3" w:semiHidden="1" w:unhideWhenUsed="1"/>
     <w:lsdException w:name="Balloon Text" w:semiHidden="1" w:unhideWhenUsed="1"/>
     <w:lsdException w:name="Table Grid" w:uiPriority="39"/>
     <w:lsdException w:name="Table Theme" w:semiHidden="1" w:unhideWhenUsed="1"/>

</xml_diff>

<commit_message>
actualizo funcionalidad de cambio de password que requiere password actual y nueva password
</commit_message>
<xml_diff>
--- a/Documentacion/VerificacionesEntrega2.docx
+++ b/Documentacion/VerificacionesEntrega2.docx
@@ -1,6 +1,6 @@
 
 <file path=word/document.xml><?xml version="1.0" encoding="utf-8"?>
-<w:document xmlns:wpc="http://schemas.microsoft.com/office/word/2010/wordprocessingCanvas" xmlns:cx="http://schemas.microsoft.com/office/drawing/2014/chartex" xmlns:cx1="http://schemas.microsoft.com/office/drawing/2015/9/8/chartex" xmlns:cx2="http://schemas.microsoft.com/office/drawing/2015/10/21/chartex" xmlns:cx3="http://schemas.microsoft.com/office/drawing/2016/5/9/chartex" xmlns:cx4="http://schemas.microsoft.com/office/drawing/2016/5/10/chartex" xmlns:cx5="http://schemas.microsoft.com/office/drawing/2016/5/11/chartex" xmlns:cx6="http://schemas.microsoft.com/office/drawing/2016/5/12/chartex" xmlns:cx7="http://schemas.microsoft.com/office/drawing/2016/5/13/chartex" xmlns:cx8="http://schemas.microsoft.com/office/drawing/2016/5/14/chartex" xmlns:mc="http://schemas.openxmlformats.org/markup-compatibility/2006" xmlns:aink="http://schemas.microsoft.com/office/drawing/2016/ink" xmlns:am3d="http://schemas.microsoft.com/office/drawing/2017/model3d" xmlns:o="urn:schemas-microsoft-com:office:office" xmlns:r="http://schemas.openxmlformats.org/officeDocument/2006/relationships" xmlns:m="http://schemas.openxmlformats.org/officeDocument/2006/math" xmlns:v="urn:schemas-microsoft-com:vml" xmlns:wp14="http://schemas.microsoft.com/office/word/2010/wordprocessingDrawing" xmlns:wp="http://schemas.openxmlformats.org/drawingml/2006/wordprocessingDrawing" xmlns:w10="urn:schemas-microsoft-com:office:word" xmlns:w="http://schemas.openxmlformats.org/wordprocessingml/2006/main" xmlns:w14="http://schemas.microsoft.com/office/word/2010/wordml" xmlns:w15="http://schemas.microsoft.com/office/word/2012/wordml" xmlns:w16cid="http://schemas.microsoft.com/office/word/2016/wordml/cid" xmlns:w16se="http://schemas.microsoft.com/office/word/2015/wordml/symex" xmlns:wpg="http://schemas.microsoft.com/office/word/2010/wordprocessingGroup" xmlns:wpi="http://schemas.microsoft.com/office/word/2010/wordprocessingInk" xmlns:wne="http://schemas.microsoft.com/office/word/2006/wordml" xmlns:wps="http://schemas.microsoft.com/office/word/2010/wordprocessingShape" mc:Ignorable="w14 w15 w16se w16cid wp14">
+<w:document xmlns:wpc="http://schemas.microsoft.com/office/word/2010/wordprocessingCanvas" xmlns:mc="http://schemas.openxmlformats.org/markup-compatibility/2006" xmlns:o="urn:schemas-microsoft-com:office:office" xmlns:r="http://schemas.openxmlformats.org/officeDocument/2006/relationships" xmlns:m="http://schemas.openxmlformats.org/officeDocument/2006/math" xmlns:v="urn:schemas-microsoft-com:vml" xmlns:wp14="http://schemas.microsoft.com/office/word/2010/wordprocessingDrawing" xmlns:wp="http://schemas.openxmlformats.org/drawingml/2006/wordprocessingDrawing" xmlns:w10="urn:schemas-microsoft-com:office:word" xmlns:w="http://schemas.openxmlformats.org/wordprocessingml/2006/main" xmlns:w14="http://schemas.microsoft.com/office/word/2010/wordml" xmlns:wpg="http://schemas.microsoft.com/office/word/2010/wordprocessingGroup" xmlns:wpi="http://schemas.microsoft.com/office/word/2010/wordprocessingInk" xmlns:wne="http://schemas.microsoft.com/office/word/2006/wordml" xmlns:wps="http://schemas.microsoft.com/office/word/2010/wordprocessingShape" mc:Ignorable="w14 wp14">
   <w:body>
     <w:p>
       <w:pPr>
@@ -364,6 +364,7 @@
           <w:i/>
           <w:iCs/>
           <w:szCs w:val="44"/>
+          <w:highlight w:val="yellow"/>
         </w:rPr>
         <w:t>V2.1.6</w:t>
       </w:r>
@@ -373,16 +374,29 @@
           <w:i/>
           <w:iCs/>
           <w:szCs w:val="44"/>
-        </w:rPr>
-        <w:t xml:space="preserve">: La funcionalidad de cambio de </w:t>
-      </w:r>
-      <w:proofErr w:type="spellStart"/>
-      <w:r>
-        <w:rPr>
-          <w:rFonts w:ascii="LiberationSans-Italic" w:hAnsi="LiberationSans-Italic" w:cs="LiberationSans-Italic"/>
-          <w:i/>
-          <w:iCs/>
-          <w:szCs w:val="44"/>
+          <w:highlight w:val="yellow"/>
+        </w:rPr>
+        <w:t xml:space="preserve">: </w:t>
+      </w:r>
+      <w:bookmarkStart w:id="0" w:name="_GoBack"/>
+      <w:r>
+        <w:rPr>
+          <w:rFonts w:ascii="LiberationSans-Italic" w:hAnsi="LiberationSans-Italic" w:cs="LiberationSans-Italic"/>
+          <w:i/>
+          <w:iCs/>
+          <w:szCs w:val="44"/>
+          <w:highlight w:val="yellow"/>
+        </w:rPr>
+        <w:t xml:space="preserve">La funcionalidad de cambio de </w:t>
+      </w:r>
+      <w:proofErr w:type="spellStart"/>
+      <w:r>
+        <w:rPr>
+          <w:rFonts w:ascii="LiberationSans-Italic" w:hAnsi="LiberationSans-Italic" w:cs="LiberationSans-Italic"/>
+          <w:i/>
+          <w:iCs/>
+          <w:szCs w:val="44"/>
+          <w:highlight w:val="yellow"/>
         </w:rPr>
         <w:t>password</w:t>
       </w:r>
@@ -393,6 +407,7 @@
           <w:i/>
           <w:iCs/>
           <w:szCs w:val="44"/>
+          <w:highlight w:val="yellow"/>
         </w:rPr>
         <w:t xml:space="preserve"> requiere </w:t>
       </w:r>
@@ -402,6 +417,7 @@
           <w:i/>
           <w:iCs/>
           <w:szCs w:val="44"/>
+          <w:highlight w:val="yellow"/>
         </w:rPr>
         <w:t xml:space="preserve">el usuario actual y la nueva </w:t>
       </w:r>
@@ -412,9 +428,11 @@
           <w:i/>
           <w:iCs/>
           <w:szCs w:val="44"/>
+          <w:highlight w:val="yellow"/>
         </w:rPr>
         <w:t>password</w:t>
       </w:r>
+      <w:bookmarkEnd w:id="0"/>
       <w:proofErr w:type="spellEnd"/>
     </w:p>
     <w:p>
@@ -470,7 +488,7 @@
           <w:szCs w:val="44"/>
           <w:highlight w:val="yellow"/>
         </w:rPr>
-        <w:t xml:space="preserve"> ingresada no sea una de las comunes ya violadas, como 123456 o cosas por el estilo. Podemos chequearlo contra una lista interna nuestra o usar una </w:t>
+        <w:t xml:space="preserve"> ingresada no sea una de las comunes ya violadas, como 123456 o cosas por el estilo. Podemos chequearlo contra una lista interna nuestra o usar </w:t>
       </w:r>
       <w:proofErr w:type="gramStart"/>
       <w:r>
@@ -481,7 +499,7 @@
           <w:szCs w:val="44"/>
           <w:highlight w:val="yellow"/>
         </w:rPr>
-        <w:t>api externa</w:t>
+        <w:t>una api externa</w:t>
       </w:r>
       <w:proofErr w:type="gramEnd"/>
       <w:r>
@@ -750,8 +768,6 @@
         </w:rPr>
         <w:t>: Verificar que funcione el “pegar”, los ayudantes de contraseña del navegador, y se permitan administradores externos de contraseñas.</w:t>
       </w:r>
-      <w:bookmarkStart w:id="0" w:name="_GoBack"/>
-      <w:bookmarkEnd w:id="0"/>
     </w:p>
     <w:p>
       <w:pPr>
@@ -2288,7 +2304,27 @@
           <w:iCs/>
           <w:szCs w:val="44"/>
         </w:rPr>
-        <w:t xml:space="preserve">: Verificar que los logs incluyan </w:t>
+        <w:t xml:space="preserve">: Verificar que los </w:t>
+      </w:r>
+      <w:proofErr w:type="spellStart"/>
+      <w:r>
+        <w:rPr>
+          <w:rFonts w:ascii="LiberationSans-Italic" w:hAnsi="LiberationSans-Italic" w:cs="LiberationSans-Italic"/>
+          <w:i/>
+          <w:iCs/>
+          <w:szCs w:val="44"/>
+        </w:rPr>
+        <w:t>logs</w:t>
+      </w:r>
+      <w:proofErr w:type="spellEnd"/>
+      <w:r>
+        <w:rPr>
+          <w:rFonts w:ascii="LiberationSans-Italic" w:hAnsi="LiberationSans-Italic" w:cs="LiberationSans-Italic"/>
+          <w:i/>
+          <w:iCs/>
+          <w:szCs w:val="44"/>
+        </w:rPr>
+        <w:t xml:space="preserve"> incluyan </w:t>
       </w:r>
       <w:proofErr w:type="spellStart"/>
       <w:r>
@@ -2361,7 +2397,7 @@
 </file>
 
 <file path=word/styles.xml><?xml version="1.0" encoding="utf-8"?>
-<w:styles xmlns:mc="http://schemas.openxmlformats.org/markup-compatibility/2006" xmlns:r="http://schemas.openxmlformats.org/officeDocument/2006/relationships" xmlns:w="http://schemas.openxmlformats.org/wordprocessingml/2006/main" xmlns:w14="http://schemas.microsoft.com/office/word/2010/wordml" xmlns:w15="http://schemas.microsoft.com/office/word/2012/wordml" xmlns:w16cid="http://schemas.microsoft.com/office/word/2016/wordml/cid" xmlns:w16se="http://schemas.microsoft.com/office/word/2015/wordml/symex" mc:Ignorable="w14 w15 w16se w16cid">
+<w:styles xmlns:mc="http://schemas.openxmlformats.org/markup-compatibility/2006" xmlns:r="http://schemas.openxmlformats.org/officeDocument/2006/relationships" xmlns:w="http://schemas.openxmlformats.org/wordprocessingml/2006/main" xmlns:w14="http://schemas.microsoft.com/office/word/2010/wordml" mc:Ignorable="w14">
   <w:docDefaults>
     <w:rPrDefault>
       <w:rPr>
@@ -2377,383 +2413,345 @@
       </w:pPr>
     </w:pPrDefault>
   </w:docDefaults>
-  <w:latentStyles w:defLockedState="0" w:defUIPriority="99" w:defSemiHidden="0" w:defUnhideWhenUsed="0" w:defQFormat="0" w:count="376">
-    <w:lsdException w:name="Normal" w:uiPriority="0" w:qFormat="1"/>
-    <w:lsdException w:name="heading 1" w:uiPriority="9" w:qFormat="1"/>
-    <w:lsdException w:name="heading 2" w:semiHidden="1" w:uiPriority="9" w:unhideWhenUsed="1" w:qFormat="1"/>
-    <w:lsdException w:name="heading 3" w:semiHidden="1" w:uiPriority="9" w:unhideWhenUsed="1" w:qFormat="1"/>
-    <w:lsdException w:name="heading 4" w:semiHidden="1" w:uiPriority="9" w:unhideWhenUsed="1" w:qFormat="1"/>
-    <w:lsdException w:name="heading 5" w:semiHidden="1" w:uiPriority="9" w:unhideWhenUsed="1" w:qFormat="1"/>
-    <w:lsdException w:name="heading 6" w:semiHidden="1" w:uiPriority="9" w:unhideWhenUsed="1" w:qFormat="1"/>
-    <w:lsdException w:name="heading 7" w:semiHidden="1" w:uiPriority="9" w:unhideWhenUsed="1" w:qFormat="1"/>
-    <w:lsdException w:name="heading 8" w:semiHidden="1" w:uiPriority="9" w:unhideWhenUsed="1" w:qFormat="1"/>
-    <w:lsdException w:name="heading 9" w:semiHidden="1" w:uiPriority="9" w:unhideWhenUsed="1" w:qFormat="1"/>
-    <w:lsdException w:name="index 1" w:semiHidden="1" w:unhideWhenUsed="1"/>
-    <w:lsdException w:name="index 2" w:semiHidden="1" w:unhideWhenUsed="1"/>
-    <w:lsdException w:name="index 3" w:semiHidden="1" w:unhideWhenUsed="1"/>
-    <w:lsdException w:name="index 4" w:semiHidden="1" w:unhideWhenUsed="1"/>
-    <w:lsdException w:name="index 5" w:semiHidden="1" w:unhideWhenUsed="1"/>
-    <w:lsdException w:name="index 6" w:semiHidden="1" w:unhideWhenUsed="1"/>
-    <w:lsdException w:name="index 7" w:semiHidden="1" w:unhideWhenUsed="1"/>
-    <w:lsdException w:name="index 8" w:semiHidden="1" w:unhideWhenUsed="1"/>
-    <w:lsdException w:name="index 9" w:semiHidden="1" w:unhideWhenUsed="1"/>
-    <w:lsdException w:name="toc 1" w:semiHidden="1" w:uiPriority="39" w:unhideWhenUsed="1"/>
-    <w:lsdException w:name="toc 2" w:semiHidden="1" w:uiPriority="39" w:unhideWhenUsed="1"/>
-    <w:lsdException w:name="toc 3" w:semiHidden="1" w:uiPriority="39" w:unhideWhenUsed="1"/>
-    <w:lsdException w:name="toc 4" w:semiHidden="1" w:uiPriority="39" w:unhideWhenUsed="1"/>
-    <w:lsdException w:name="toc 5" w:semiHidden="1" w:uiPriority="39" w:unhideWhenUsed="1"/>
-    <w:lsdException w:name="toc 6" w:semiHidden="1" w:uiPriority="39" w:unhideWhenUsed="1"/>
-    <w:lsdException w:name="toc 7" w:semiHidden="1" w:uiPriority="39" w:unhideWhenUsed="1"/>
-    <w:lsdException w:name="toc 8" w:semiHidden="1" w:uiPriority="39" w:unhideWhenUsed="1"/>
-    <w:lsdException w:name="toc 9" w:semiHidden="1" w:uiPriority="39" w:unhideWhenUsed="1"/>
-    <w:lsdException w:name="Normal Indent" w:semiHidden="1" w:unhideWhenUsed="1"/>
-    <w:lsdException w:name="footnote text" w:semiHidden="1" w:unhideWhenUsed="1"/>
-    <w:lsdException w:name="annotation text" w:semiHidden="1" w:unhideWhenUsed="1"/>
-    <w:lsdException w:name="header" w:semiHidden="1" w:unhideWhenUsed="1"/>
-    <w:lsdException w:name="footer" w:semiHidden="1" w:unhideWhenUsed="1"/>
-    <w:lsdException w:name="index heading" w:semiHidden="1" w:unhideWhenUsed="1"/>
-    <w:lsdException w:name="caption" w:semiHidden="1" w:uiPriority="35" w:unhideWhenUsed="1" w:qFormat="1"/>
-    <w:lsdException w:name="table of figures" w:semiHidden="1" w:unhideWhenUsed="1"/>
-    <w:lsdException w:name="envelope address" w:semiHidden="1" w:unhideWhenUsed="1"/>
-    <w:lsdException w:name="envelope return" w:semiHidden="1" w:unhideWhenUsed="1"/>
-    <w:lsdException w:name="footnote reference" w:semiHidden="1" w:unhideWhenUsed="1"/>
-    <w:lsdException w:name="annotation reference" w:semiHidden="1" w:unhideWhenUsed="1"/>
-    <w:lsdException w:name="line number" w:semiHidden="1" w:unhideWhenUsed="1"/>
-    <w:lsdException w:name="page number" w:semiHidden="1" w:unhideWhenUsed="1"/>
-    <w:lsdException w:name="endnote reference" w:semiHidden="1" w:unhideWhenUsed="1"/>
-    <w:lsdException w:name="endnote text" w:semiHidden="1" w:unhideWhenUsed="1"/>
-    <w:lsdException w:name="table of authorities" w:semiHidden="1" w:unhideWhenUsed="1"/>
-    <w:lsdException w:name="macro" w:semiHidden="1" w:unhideWhenUsed="1"/>
-    <w:lsdException w:name="toa heading" w:semiHidden="1" w:unhideWhenUsed="1"/>
-    <w:lsdException w:name="List" w:semiHidden="1" w:unhideWhenUsed="1"/>
-    <w:lsdException w:name="List Bullet" w:semiHidden="1" w:unhideWhenUsed="1"/>
-    <w:lsdException w:name="List Number" w:semiHidden="1" w:unhideWhenUsed="1"/>
-    <w:lsdException w:name="List 2" w:semiHidden="1" w:unhideWhenUsed="1"/>
-    <w:lsdException w:name="List 3" w:semiHidden="1" w:unhideWhenUsed="1"/>
-    <w:lsdException w:name="List 4" w:semiHidden="1" w:unhideWhenUsed="1"/>
-    <w:lsdException w:name="List 5" w:semiHidden="1" w:unhideWhenUsed="1"/>
-    <w:lsdException w:name="List Bullet 2" w:semiHidden="1" w:unhideWhenUsed="1"/>
-    <w:lsdException w:name="List Bullet 3" w:semiHidden="1" w:unhideWhenUsed="1"/>
-    <w:lsdException w:name="List Bullet 4" w:semiHidden="1" w:unhideWhenUsed="1"/>
-    <w:lsdException w:name="List Bullet 5" w:semiHidden="1" w:unhideWhenUsed="1"/>
-    <w:lsdException w:name="List Number 2" w:semiHidden="1" w:unhideWhenUsed="1"/>
-    <w:lsdException w:name="List Number 3" w:semiHidden="1" w:unhideWhenUsed="1"/>
-    <w:lsdException w:name="List Number 4" w:semiHidden="1" w:unhideWhenUsed="1"/>
-    <w:lsdException w:name="List Number 5" w:semiHidden="1" w:unhideWhenUsed="1"/>
-    <w:lsdException w:name="Title" w:uiPriority="10" w:qFormat="1"/>
-    <w:lsdException w:name="Closing" w:semiHidden="1" w:unhideWhenUsed="1"/>
-    <w:lsdException w:name="Signature" w:semiHidden="1" w:unhideWhenUsed="1"/>
-    <w:lsdException w:name="Default Paragraph Font" w:semiHidden="1" w:uiPriority="1" w:unhideWhenUsed="1"/>
-    <w:lsdException w:name="Body Text" w:semiHidden="1" w:unhideWhenUsed="1"/>
-    <w:lsdException w:name="Body Text Indent" w:semiHidden="1" w:unhideWhenUsed="1"/>
-    <w:lsdException w:name="List Continue" w:semiHidden="1" w:unhideWhenUsed="1"/>
-    <w:lsdException w:name="List Continue 2" w:semiHidden="1" w:unhideWhenUsed="1"/>
-    <w:lsdException w:name="List Continue 3" w:semiHidden="1" w:unhideWhenUsed="1"/>
-    <w:lsdException w:name="List Continue 4" w:semiHidden="1" w:unhideWhenUsed="1"/>
-    <w:lsdException w:name="List Continue 5" w:semiHidden="1" w:unhideWhenUsed="1"/>
-    <w:lsdException w:name="Message Header" w:semiHidden="1" w:unhideWhenUsed="1"/>
-    <w:lsdException w:name="Subtitle" w:uiPriority="11" w:qFormat="1"/>
-    <w:lsdException w:name="Salutation" w:semiHidden="1" w:unhideWhenUsed="1"/>
-    <w:lsdException w:name="Date" w:semiHidden="1" w:unhideWhenUsed="1"/>
-    <w:lsdException w:name="Body Text First Indent" w:semiHidden="1" w:unhideWhenUsed="1"/>
-    <w:lsdException w:name="Body Text First Indent 2" w:semiHidden="1" w:unhideWhenUsed="1"/>
-    <w:lsdException w:name="Note Heading" w:semiHidden="1" w:unhideWhenUsed="1"/>
-    <w:lsdException w:name="Body Text 2" w:semiHidden="1" w:unhideWhenUsed="1"/>
-    <w:lsdException w:name="Body Text 3" w:semiHidden="1" w:unhideWhenUsed="1"/>
-    <w:lsdException w:name="Body Text Indent 2" w:semiHidden="1" w:unhideWhenUsed="1"/>
-    <w:lsdException w:name="Body Text Indent 3" w:semiHidden="1" w:unhideWhenUsed="1"/>
-    <w:lsdException w:name="Block Text" w:semiHidden="1" w:unhideWhenUsed="1"/>
-    <w:lsdException w:name="Hyperlink" w:semiHidden="1" w:unhideWhenUsed="1"/>
-    <w:lsdException w:name="FollowedHyperlink" w:semiHidden="1" w:unhideWhenUsed="1"/>
-    <w:lsdException w:name="Strong" w:uiPriority="22" w:qFormat="1"/>
-    <w:lsdException w:name="Emphasis" w:uiPriority="20" w:qFormat="1"/>
-    <w:lsdException w:name="Document Map" w:semiHidden="1" w:unhideWhenUsed="1"/>
-    <w:lsdException w:name="Plain Text" w:semiHidden="1" w:unhideWhenUsed="1"/>
-    <w:lsdException w:name="E-mail Signature" w:semiHidden="1" w:unhideWhenUsed="1"/>
-    <w:lsdException w:name="HTML Top of Form" w:semiHidden="1" w:unhideWhenUsed="1"/>
-    <w:lsdException w:name="HTML Bottom of Form" w:semiHidden="1" w:unhideWhenUsed="1"/>
-    <w:lsdException w:name="Normal (Web)" w:semiHidden="1" w:unhideWhenUsed="1"/>
-    <w:lsdException w:name="HTML Acronym" w:semiHidden="1" w:unhideWhenUsed="1"/>
-    <w:lsdException w:name="HTML Address" w:semiHidden="1" w:unhideWhenUsed="1"/>
-    <w:lsdException w:name="HTML Cite" w:semiHidden="1" w:unhideWhenUsed="1"/>
-    <w:lsdException w:name="HTML Code" w:semiHidden="1" w:unhideWhenUsed="1"/>
-    <w:lsdException w:name="HTML Definition" w:semiHidden="1" w:unhideWhenUsed="1"/>
-    <w:lsdException w:name="HTML Keyboard" w:semiHidden="1" w:unhideWhenUsed="1"/>
-    <w:lsdException w:name="HTML Preformatted" w:semiHidden="1" w:unhideWhenUsed="1"/>
-    <w:lsdException w:name="HTML Sample" w:semiHidden="1" w:unhideWhenUsed="1"/>
-    <w:lsdException w:name="HTML Typewriter" w:semiHidden="1" w:unhideWhenUsed="1"/>
-    <w:lsdException w:name="HTML Variable" w:semiHidden="1" w:unhideWhenUsed="1"/>
-    <w:lsdException w:name="Normal Table" w:semiHidden="1" w:unhideWhenUsed="1"/>
-    <w:lsdException w:name="annotation subject" w:semiHidden="1" w:unhideWhenUsed="1"/>
-    <w:lsdException w:name="No List" w:semiHidden="1" w:unhideWhenUsed="1"/>
-    <w:lsdException w:name="Outline List 1" w:semiHidden="1" w:unhideWhenUsed="1"/>
-    <w:lsdException w:name="Outline List 2" w:semiHidden="1" w:unhideWhenUsed="1"/>
-    <w:lsdException w:name="Outline List 3" w:semiHidden="1" w:unhideWhenUsed="1"/>
-    <w:lsdException w:name="Table Simple 1" w:semiHidden="1" w:unhideWhenUsed="1"/>
-    <w:lsdException w:name="Table Simple 2" w:semiHidden="1" w:unhideWhenUsed="1"/>
-    <w:lsdException w:name="Table Simple 3" w:semiHidden="1" w:unhideWhenUsed="1"/>
-    <w:lsdException w:name="Table Classic 1" w:semiHidden="1" w:unhideWhenUsed="1"/>
-    <w:lsdException w:name="Table Classic 2" w:semiHidden="1" w:unhideWhenUsed="1"/>
-    <w:lsdException w:name="Table Classic 3" w:semiHidden="1" w:unhideWhenUsed="1"/>
-    <w:lsdException w:name="Table Classic 4" w:semiHidden="1" w:unhideWhenUsed="1"/>
-    <w:lsdException w:name="Table Colorful 1" w:semiHidden="1" w:unhideWhenUsed="1"/>
-    <w:lsdException w:name="Table Colorful 2" w:semiHidden="1" w:unhideWhenUsed="1"/>
-    <w:lsdException w:name="Table Colorful 3" w:semiHidden="1" w:unhideWhenUsed="1"/>
-    <w:lsdException w:name="Table Columns 1" w:semiHidden="1" w:unhideWhenUsed="1"/>
-    <w:lsdException w:name="Table Columns 2" w:semiHidden="1" w:unhideWhenUsed="1"/>
-    <w:lsdException w:name="Table Columns 3" w:semiHidden="1" w:unhideWhenUsed="1"/>
-    <w:lsdException w:name="Table Columns 4" w:semiHidden="1" w:unhideWhenUsed="1"/>
-    <w:lsdException w:name="Table Columns 5" w:semiHidden="1" w:unhideWhenUsed="1"/>
-    <w:lsdException w:name="Table Grid 1" w:semiHidden="1" w:unhideWhenUsed="1"/>
-    <w:lsdException w:name="Table Grid 2" w:semiHidden="1" w:unhideWhenUsed="1"/>
-    <w:lsdException w:name="Table Grid 3" w:semiHidden="1" w:unhideWhenUsed="1"/>
-    <w:lsdException w:name="Table Grid 4" w:semiHidden="1" w:unhideWhenUsed="1"/>
-    <w:lsdException w:name="Table Grid 5" w:semiHidden="1" w:unhideWhenUsed="1"/>
-    <w:lsdException w:name="Table Grid 6" w:semiHidden="1" w:unhideWhenUsed="1"/>
-    <w:lsdException w:name="Table Grid 7" w:semiHidden="1" w:unhideWhenUsed="1"/>
-    <w:lsdException w:name="Table Grid 8" w:semiHidden="1" w:unhideWhenUsed="1"/>
-    <w:lsdException w:name="Table List 1" w:semiHidden="1" w:unhideWhenUsed="1"/>
-    <w:lsdException w:name="Table List 2" w:semiHidden="1" w:unhideWhenUsed="1"/>
-    <w:lsdException w:name="Table List 3" w:semiHidden="1" w:unhideWhenUsed="1"/>
-    <w:lsdException w:name="Table List 4" w:semiHidden="1" w:unhideWhenUsed="1"/>
-    <w:lsdException w:name="Table List 5" w:semiHidden="1" w:unhideWhenUsed="1"/>
-    <w:lsdException w:name="Table List 6" w:semiHidden="1" w:unhideWhenUsed="1"/>
-    <w:lsdException w:name="Table List 7" w:semiHidden="1" w:unhideWhenUsed="1"/>
-    <w:lsdException w:name="Table List 8" w:semiHidden="1" w:unhideWhenUsed="1"/>
-    <w:lsdException w:name="Table 3D effects 1" w:semiHidden="1" w:unhideWhenUsed="1"/>
-    <w:lsdException w:name="Table 3D effects 2" w:semiHidden="1" w:unhideWhenUsed="1"/>
-    <w:lsdException w:name="Table 3D effects 3" w:semiHidden="1" w:unhideWhenUsed="1"/>
-    <w:lsdException w:name="Table Contemporary" w:semiHidden="1" w:unhideWhenUsed="1"/>
-    <w:lsdException w:name="Table Elegant" w:semiHidden="1" w:unhideWhenUsed="1"/>
-    <w:lsdException w:name="Table Professional" w:semiHidden="1" w:unhideWhenUsed="1"/>
-    <w:lsdException w:name="Table Subtle 1" w:semiHidden="1" w:unhideWhenUsed="1"/>
-    <w:lsdException w:name="Table Subtle 2" w:semiHidden="1" w:unhideWhenUsed="1"/>
-    <w:lsdException w:name="Table Web 1" w:semiHidden="1" w:unhideWhenUsed="1"/>
-    <w:lsdException w:name="Table Web 2" w:semiHidden="1" w:unhideWhenUsed="1"/>
-    <w:lsdException w:name="Table Web 3" w:semiHidden="1" w:unhideWhenUsed="1"/>
-    <w:lsdException w:name="Balloon Text" w:semiHidden="1" w:unhideWhenUsed="1"/>
-    <w:lsdException w:name="Table Grid" w:uiPriority="39"/>
-    <w:lsdException w:name="Table Theme" w:semiHidden="1" w:unhideWhenUsed="1"/>
-    <w:lsdException w:name="Placeholder Text" w:semiHidden="1"/>
-    <w:lsdException w:name="No Spacing" w:uiPriority="1" w:qFormat="1"/>
-    <w:lsdException w:name="Light Shading" w:uiPriority="60"/>
-    <w:lsdException w:name="Light List" w:uiPriority="61"/>
-    <w:lsdException w:name="Light Grid" w:uiPriority="62"/>
-    <w:lsdException w:name="Medium Shading 1" w:uiPriority="63"/>
-    <w:lsdException w:name="Medium Shading 2" w:uiPriority="64"/>
-    <w:lsdException w:name="Medium List 1" w:uiPriority="65"/>
-    <w:lsdException w:name="Medium List 2" w:uiPriority="66"/>
-    <w:lsdException w:name="Medium Grid 1" w:uiPriority="67"/>
-    <w:lsdException w:name="Medium Grid 2" w:uiPriority="68"/>
-    <w:lsdException w:name="Medium Grid 3" w:uiPriority="69"/>
-    <w:lsdException w:name="Dark List" w:uiPriority="70"/>
-    <w:lsdException w:name="Colorful Shading" w:uiPriority="71"/>
-    <w:lsdException w:name="Colorful List" w:uiPriority="72"/>
-    <w:lsdException w:name="Colorful Grid" w:uiPriority="73"/>
-    <w:lsdException w:name="Light Shading Accent 1" w:uiPriority="60"/>
-    <w:lsdException w:name="Light List Accent 1" w:uiPriority="61"/>
-    <w:lsdException w:name="Light Grid Accent 1" w:uiPriority="62"/>
-    <w:lsdException w:name="Medium Shading 1 Accent 1" w:uiPriority="63"/>
-    <w:lsdException w:name="Medium Shading 2 Accent 1" w:uiPriority="64"/>
-    <w:lsdException w:name="Medium List 1 Accent 1" w:uiPriority="65"/>
-    <w:lsdException w:name="Revision" w:semiHidden="1"/>
-    <w:lsdException w:name="List Paragraph" w:uiPriority="34" w:qFormat="1"/>
-    <w:lsdException w:name="Quote" w:uiPriority="29" w:qFormat="1"/>
-    <w:lsdException w:name="Intense Quote" w:uiPriority="30" w:qFormat="1"/>
-    <w:lsdException w:name="Medium List 2 Accent 1" w:uiPriority="66"/>
-    <w:lsdException w:name="Medium Grid 1 Accent 1" w:uiPriority="67"/>
-    <w:lsdException w:name="Medium Grid 2 Accent 1" w:uiPriority="68"/>
-    <w:lsdException w:name="Medium Grid 3 Accent 1" w:uiPriority="69"/>
-    <w:lsdException w:name="Dark List Accent 1" w:uiPriority="70"/>
-    <w:lsdException w:name="Colorful Shading Accent 1" w:uiPriority="71"/>
-    <w:lsdException w:name="Colorful List Accent 1" w:uiPriority="72"/>
-    <w:lsdException w:name="Colorful Grid Accent 1" w:uiPriority="73"/>
-    <w:lsdException w:name="Light Shading Accent 2" w:uiPriority="60"/>
-    <w:lsdException w:name="Light List Accent 2" w:uiPriority="61"/>
-    <w:lsdException w:name="Light Grid Accent 2" w:uiPriority="62"/>
-    <w:lsdException w:name="Medium Shading 1 Accent 2" w:uiPriority="63"/>
-    <w:lsdException w:name="Medium Shading 2 Accent 2" w:uiPriority="64"/>
-    <w:lsdException w:name="Medium List 1 Accent 2" w:uiPriority="65"/>
-    <w:lsdException w:name="Medium List 2 Accent 2" w:uiPriority="66"/>
-    <w:lsdException w:name="Medium Grid 1 Accent 2" w:uiPriority="67"/>
-    <w:lsdException w:name="Medium Grid 2 Accent 2" w:uiPriority="68"/>
-    <w:lsdException w:name="Medium Grid 3 Accent 2" w:uiPriority="69"/>
-    <w:lsdException w:name="Dark List Accent 2" w:uiPriority="70"/>
-    <w:lsdException w:name="Colorful Shading Accent 2" w:uiPriority="71"/>
-    <w:lsdException w:name="Colorful List Accent 2" w:uiPriority="72"/>
-    <w:lsdException w:name="Colorful Grid Accent 2" w:uiPriority="73"/>
-    <w:lsdException w:name="Light Shading Accent 3" w:uiPriority="60"/>
-    <w:lsdException w:name="Light List Accent 3" w:uiPriority="61"/>
-    <w:lsdException w:name="Light Grid Accent 3" w:uiPriority="62"/>
-    <w:lsdException w:name="Medium Shading 1 Accent 3" w:uiPriority="63"/>
-    <w:lsdException w:name="Medium Shading 2 Accent 3" w:uiPriority="64"/>
-    <w:lsdException w:name="Medium List 1 Accent 3" w:uiPriority="65"/>
-    <w:lsdException w:name="Medium List 2 Accent 3" w:uiPriority="66"/>
-    <w:lsdException w:name="Medium Grid 1 Accent 3" w:uiPriority="67"/>
-    <w:lsdException w:name="Medium Grid 2 Accent 3" w:uiPriority="68"/>
-    <w:lsdException w:name="Medium Grid 3 Accent 3" w:uiPriority="69"/>
-    <w:lsdException w:name="Dark List Accent 3" w:uiPriority="70"/>
-    <w:lsdException w:name="Colorful Shading Accent 3" w:uiPriority="71"/>
-    <w:lsdException w:name="Colorful List Accent 3" w:uiPriority="72"/>
-    <w:lsdException w:name="Colorful Grid Accent 3" w:uiPriority="73"/>
-    <w:lsdException w:name="Light Shading Accent 4" w:uiPriority="60"/>
-    <w:lsdException w:name="Light List Accent 4" w:uiPriority="61"/>
-    <w:lsdException w:name="Light Grid Accent 4" w:uiPriority="62"/>
-    <w:lsdException w:name="Medium Shading 1 Accent 4" w:uiPriority="63"/>
-    <w:lsdException w:name="Medium Shading 2 Accent 4" w:uiPriority="64"/>
-    <w:lsdException w:name="Medium List 1 Accent 4" w:uiPriority="65"/>
-    <w:lsdException w:name="Medium List 2 Accent 4" w:uiPriority="66"/>
-    <w:lsdException w:name="Medium Grid 1 Accent 4" w:uiPriority="67"/>
-    <w:lsdException w:name="Medium Grid 2 Accent 4" w:uiPriority="68"/>
-    <w:lsdException w:name="Medium Grid 3 Accent 4" w:uiPriority="69"/>
-    <w:lsdException w:name="Dark List Accent 4" w:uiPriority="70"/>
-    <w:lsdException w:name="Colorful Shading Accent 4" w:uiPriority="71"/>
-    <w:lsdException w:name="Colorful List Accent 4" w:uiPriority="72"/>
-    <w:lsdException w:name="Colorful Grid Accent 4" w:uiPriority="73"/>
-    <w:lsdException w:name="Light Shading Accent 5" w:uiPriority="60"/>
-    <w:lsdException w:name="Light List Accent 5" w:uiPriority="61"/>
-    <w:lsdException w:name="Light Grid Accent 5" w:uiPriority="62"/>
-    <w:lsdException w:name="Medium Shading 1 Accent 5" w:uiPriority="63"/>
-    <w:lsdException w:name="Medium Shading 2 Accent 5" w:uiPriority="64"/>
-    <w:lsdException w:name="Medium List 1 Accent 5" w:uiPriority="65"/>
-    <w:lsdException w:name="Medium List 2 Accent 5" w:uiPriority="66"/>
-    <w:lsdException w:name="Medium Grid 1 Accent 5" w:uiPriority="67"/>
-    <w:lsdException w:name="Medium Grid 2 Accent 5" w:uiPriority="68"/>
-    <w:lsdException w:name="Medium Grid 3 Accent 5" w:uiPriority="69"/>
-    <w:lsdException w:name="Dark List Accent 5" w:uiPriority="70"/>
-    <w:lsdException w:name="Colorful Shading Accent 5" w:uiPriority="71"/>
-    <w:lsdException w:name="Colorful List Accent 5" w:uiPriority="72"/>
-    <w:lsdException w:name="Colorful Grid Accent 5" w:uiPriority="73"/>
-    <w:lsdException w:name="Light Shading Accent 6" w:uiPriority="60"/>
-    <w:lsdException w:name="Light List Accent 6" w:uiPriority="61"/>
-    <w:lsdException w:name="Light Grid Accent 6" w:uiPriority="62"/>
-    <w:lsdException w:name="Medium Shading 1 Accent 6" w:uiPriority="63"/>
-    <w:lsdException w:name="Medium Shading 2 Accent 6" w:uiPriority="64"/>
-    <w:lsdException w:name="Medium List 1 Accent 6" w:uiPriority="65"/>
-    <w:lsdException w:name="Medium List 2 Accent 6" w:uiPriority="66"/>
-    <w:lsdException w:name="Medium Grid 1 Accent 6" w:uiPriority="67"/>
-    <w:lsdException w:name="Medium Grid 2 Accent 6" w:uiPriority="68"/>
-    <w:lsdException w:name="Medium Grid 3 Accent 6" w:uiPriority="69"/>
-    <w:lsdException w:name="Dark List Accent 6" w:uiPriority="70"/>
-    <w:lsdException w:name="Colorful Shading Accent 6" w:uiPriority="71"/>
-    <w:lsdException w:name="Colorful List Accent 6" w:uiPriority="72"/>
-    <w:lsdException w:name="Colorful Grid Accent 6" w:uiPriority="73"/>
-    <w:lsdException w:name="Subtle Emphasis" w:uiPriority="19" w:qFormat="1"/>
-    <w:lsdException w:name="Intense Emphasis" w:uiPriority="21" w:qFormat="1"/>
-    <w:lsdException w:name="Subtle Reference" w:uiPriority="31" w:qFormat="1"/>
-    <w:lsdException w:name="Intense Reference" w:uiPriority="32" w:qFormat="1"/>
-    <w:lsdException w:name="Book Title" w:uiPriority="33" w:qFormat="1"/>
-    <w:lsdException w:name="Bibliography" w:semiHidden="1" w:uiPriority="37" w:unhideWhenUsed="1"/>
-    <w:lsdException w:name="TOC Heading" w:semiHidden="1" w:uiPriority="39" w:unhideWhenUsed="1" w:qFormat="1"/>
-    <w:lsdException w:name="Plain Table 1" w:uiPriority="41"/>
-    <w:lsdException w:name="Plain Table 2" w:uiPriority="42"/>
-    <w:lsdException w:name="Plain Table 3" w:uiPriority="43"/>
-    <w:lsdException w:name="Plain Table 4" w:uiPriority="44"/>
-    <w:lsdException w:name="Plain Table 5" w:uiPriority="45"/>
-    <w:lsdException w:name="Grid Table Light" w:uiPriority="40"/>
-    <w:lsdException w:name="Grid Table 1 Light" w:uiPriority="46"/>
-    <w:lsdException w:name="Grid Table 2" w:uiPriority="47"/>
-    <w:lsdException w:name="Grid Table 3" w:uiPriority="48"/>
-    <w:lsdException w:name="Grid Table 4" w:uiPriority="49"/>
-    <w:lsdException w:name="Grid Table 5 Dark" w:uiPriority="50"/>
-    <w:lsdException w:name="Grid Table 6 Colorful" w:uiPriority="51"/>
-    <w:lsdException w:name="Grid Table 7 Colorful" w:uiPriority="52"/>
-    <w:lsdException w:name="Grid Table 1 Light Accent 1" w:uiPriority="46"/>
-    <w:lsdException w:name="Grid Table 2 Accent 1" w:uiPriority="47"/>
-    <w:lsdException w:name="Grid Table 3 Accent 1" w:uiPriority="48"/>
-    <w:lsdException w:name="Grid Table 4 Accent 1" w:uiPriority="49"/>
-    <w:lsdException w:name="Grid Table 5 Dark Accent 1" w:uiPriority="50"/>
-    <w:lsdException w:name="Grid Table 6 Colorful Accent 1" w:uiPriority="51"/>
-    <w:lsdException w:name="Grid Table 7 Colorful Accent 1" w:uiPriority="52"/>
-    <w:lsdException w:name="Grid Table 1 Light Accent 2" w:uiPriority="46"/>
-    <w:lsdException w:name="Grid Table 2 Accent 2" w:uiPriority="47"/>
-    <w:lsdException w:name="Grid Table 3 Accent 2" w:uiPriority="48"/>
-    <w:lsdException w:name="Grid Table 4 Accent 2" w:uiPriority="49"/>
-    <w:lsdException w:name="Grid Table 5 Dark Accent 2" w:uiPriority="50"/>
-    <w:lsdException w:name="Grid Table 6 Colorful Accent 2" w:uiPriority="51"/>
-    <w:lsdException w:name="Grid Table 7 Colorful Accent 2" w:uiPriority="52"/>
-    <w:lsdException w:name="Grid Table 1 Light Accent 3" w:uiPriority="46"/>
-    <w:lsdException w:name="Grid Table 2 Accent 3" w:uiPriority="47"/>
-    <w:lsdException w:name="Grid Table 3 Accent 3" w:uiPriority="48"/>
-    <w:lsdException w:name="Grid Table 4 Accent 3" w:uiPriority="49"/>
-    <w:lsdException w:name="Grid Table 5 Dark Accent 3" w:uiPriority="50"/>
-    <w:lsdException w:name="Grid Table 6 Colorful Accent 3" w:uiPriority="51"/>
-    <w:lsdException w:name="Grid Table 7 Colorful Accent 3" w:uiPriority="52"/>
-    <w:lsdException w:name="Grid Table 1 Light Accent 4" w:uiPriority="46"/>
-    <w:lsdException w:name="Grid Table 2 Accent 4" w:uiPriority="47"/>
-    <w:lsdException w:name="Grid Table 3 Accent 4" w:uiPriority="48"/>
-    <w:lsdException w:name="Grid Table 4 Accent 4" w:uiPriority="49"/>
-    <w:lsdException w:name="Grid Table 5 Dark Accent 4" w:uiPriority="50"/>
-    <w:lsdException w:name="Grid Table 6 Colorful Accent 4" w:uiPriority="51"/>
-    <w:lsdException w:name="Grid Table 7 Colorful Accent 4" w:uiPriority="52"/>
-    <w:lsdException w:name="Grid Table 1 Light Accent 5" w:uiPriority="46"/>
-    <w:lsdException w:name="Grid Table 2 Accent 5" w:uiPriority="47"/>
-    <w:lsdException w:name="Grid Table 3 Accent 5" w:uiPriority="48"/>
-    <w:lsdException w:name="Grid Table 4 Accent 5" w:uiPriority="49"/>
-    <w:lsdException w:name="Grid Table 5 Dark Accent 5" w:uiPriority="50"/>
-    <w:lsdException w:name="Grid Table 6 Colorful Accent 5" w:uiPriority="51"/>
-    <w:lsdException w:name="Grid Table 7 Colorful Accent 5" w:uiPriority="52"/>
-    <w:lsdException w:name="Grid Table 1 Light Accent 6" w:uiPriority="46"/>
-    <w:lsdException w:name="Grid Table 2 Accent 6" w:uiPriority="47"/>
-    <w:lsdException w:name="Grid Table 3 Accent 6" w:uiPriority="48"/>
-    <w:lsdException w:name="Grid Table 4 Accent 6" w:uiPriority="49"/>
-    <w:lsdException w:name="Grid Table 5 Dark Accent 6" w:uiPriority="50"/>
-    <w:lsdException w:name="Grid Table 6 Colorful Accent 6" w:uiPriority="51"/>
-    <w:lsdException w:name="Grid Table 7 Colorful Accent 6" w:uiPriority="52"/>
-    <w:lsdException w:name="List Table 1 Light" w:uiPriority="46"/>
-    <w:lsdException w:name="List Table 2" w:uiPriority="47"/>
-    <w:lsdException w:name="List Table 3" w:uiPriority="48"/>
-    <w:lsdException w:name="List Table 4" w:uiPriority="49"/>
-    <w:lsdException w:name="List Table 5 Dark" w:uiPriority="50"/>
-    <w:lsdException w:name="List Table 6 Colorful" w:uiPriority="51"/>
-    <w:lsdException w:name="List Table 7 Colorful" w:uiPriority="52"/>
-    <w:lsdException w:name="List Table 1 Light Accent 1" w:uiPriority="46"/>
-    <w:lsdException w:name="List Table 2 Accent 1" w:uiPriority="47"/>
-    <w:lsdException w:name="List Table 3 Accent 1" w:uiPriority="48"/>
-    <w:lsdException w:name="List Table 4 Accent 1" w:uiPriority="49"/>
-    <w:lsdException w:name="List Table 5 Dark Accent 1" w:uiPriority="50"/>
-    <w:lsdException w:name="List Table 6 Colorful Accent 1" w:uiPriority="51"/>
-    <w:lsdException w:name="List Table 7 Colorful Accent 1" w:uiPriority="52"/>
-    <w:lsdException w:name="List Table 1 Light Accent 2" w:uiPriority="46"/>
-    <w:lsdException w:name="List Table 2 Accent 2" w:uiPriority="47"/>
-    <w:lsdException w:name="List Table 3 Accent 2" w:uiPriority="48"/>
-    <w:lsdException w:name="List Table 4 Accent 2" w:uiPriority="49"/>
-    <w:lsdException w:name="List Table 5 Dark Accent 2" w:uiPriority="50"/>
-    <w:lsdException w:name="List Table 6 Colorful Accent 2" w:uiPriority="51"/>
-    <w:lsdException w:name="List Table 7 Colorful Accent 2" w:uiPriority="52"/>
-    <w:lsdException w:name="List Table 1 Light Accent 3" w:uiPriority="46"/>
-    <w:lsdException w:name="List Table 2 Accent 3" w:uiPriority="47"/>
-    <w:lsdException w:name="List Table 3 Accent 3" w:uiPriority="48"/>
-    <w:lsdException w:name="List Table 4 Accent 3" w:uiPriority="49"/>
-    <w:lsdException w:name="List Table 5 Dark Accent 3" w:uiPriority="50"/>
-    <w:lsdException w:name="List Table 6 Colorful Accent 3" w:uiPriority="51"/>
-    <w:lsdException w:name="List Table 7 Colorful Accent 3" w:uiPriority="52"/>
-    <w:lsdException w:name="List Table 1 Light Accent 4" w:uiPriority="46"/>
-    <w:lsdException w:name="List Table 2 Accent 4" w:uiPriority="47"/>
-    <w:lsdException w:name="List Table 3 Accent 4" w:uiPriority="48"/>
-    <w:lsdException w:name="List Table 4 Accent 4" w:uiPriority="49"/>
-    <w:lsdException w:name="List Table 5 Dark Accent 4" w:uiPriority="50"/>
-    <w:lsdException w:name="List Table 6 Colorful Accent 4" w:uiPriority="51"/>
-    <w:lsdException w:name="List Table 7 Colorful Accent 4" w:uiPriority="52"/>
-    <w:lsdException w:name="List Table 1 Light Accent 5" w:uiPriority="46"/>
-    <w:lsdException w:name="List Table 2 Accent 5" w:uiPriority="47"/>
-    <w:lsdException w:name="List Table 3 Accent 5" w:uiPriority="48"/>
-    <w:lsdException w:name="List Table 4 Accent 5" w:uiPriority="49"/>
-    <w:lsdException w:name="List Table 5 Dark Accent 5" w:uiPriority="50"/>
-    <w:lsdException w:name="List Table 6 Colorful Accent 5" w:uiPriority="51"/>
-    <w:lsdException w:name="List Table 7 Colorful Accent 5" w:uiPriority="52"/>
-    <w:lsdException w:name="List Table 1 Light Accent 6" w:uiPriority="46"/>
-    <w:lsdException w:name="List Table 2 Accent 6" w:uiPriority="47"/>
-    <w:lsdException w:name="List Table 3 Accent 6" w:uiPriority="48"/>
-    <w:lsdException w:name="List Table 4 Accent 6" w:uiPriority="49"/>
-    <w:lsdException w:name="List Table 5 Dark Accent 6" w:uiPriority="50"/>
-    <w:lsdException w:name="List Table 6 Colorful Accent 6" w:uiPriority="51"/>
-    <w:lsdException w:name="List Table 7 Colorful Accent 6" w:uiPriority="52"/>
-    <w:lsdException w:name="Mention" w:semiHidden="1" w:unhideWhenUsed="1"/>
-    <w:lsdException w:name="Smart Hyperlink" w:semiHidden="1" w:unhideWhenUsed="1"/>
-    <w:lsdException w:name="Hashtag" w:semiHidden="1" w:unhideWhenUsed="1"/>
-    <w:lsdException w:name="Unresolved Mention" w:semiHidden="1" w:unhideWhenUsed="1"/>
-    <w:lsdException w:name="Smart Link" w:semiHidden="1" w:unhideWhenUsed="1"/>
+  <w:latentStyles w:defLockedState="0" w:defUIPriority="99" w:defSemiHidden="1" w:defUnhideWhenUsed="1" w:defQFormat="0" w:count="267">
+    <w:lsdException w:name="Normal" w:semiHidden="0" w:uiPriority="0" w:unhideWhenUsed="0" w:qFormat="1"/>
+    <w:lsdException w:name="heading 1" w:semiHidden="0" w:uiPriority="9" w:unhideWhenUsed="0" w:qFormat="1"/>
+    <w:lsdException w:name="heading 2" w:uiPriority="9" w:qFormat="1"/>
+    <w:lsdException w:name="heading 3" w:uiPriority="9" w:qFormat="1"/>
+    <w:lsdException w:name="heading 4" w:uiPriority="9" w:qFormat="1"/>
+    <w:lsdException w:name="heading 5" w:uiPriority="9" w:qFormat="1"/>
+    <w:lsdException w:name="heading 6" w:uiPriority="9" w:qFormat="1"/>
+    <w:lsdException w:name="heading 7" w:uiPriority="9" w:qFormat="1"/>
+    <w:lsdException w:name="heading 8" w:uiPriority="9" w:qFormat="1"/>
+    <w:lsdException w:name="heading 9" w:uiPriority="9" w:qFormat="1"/>
+    <w:lsdException w:name="toc 1" w:uiPriority="39"/>
+    <w:lsdException w:name="toc 2" w:uiPriority="39"/>
+    <w:lsdException w:name="toc 3" w:uiPriority="39"/>
+    <w:lsdException w:name="toc 4" w:uiPriority="39"/>
+    <w:lsdException w:name="toc 5" w:uiPriority="39"/>
+    <w:lsdException w:name="toc 6" w:uiPriority="39"/>
+    <w:lsdException w:name="toc 7" w:uiPriority="39"/>
+    <w:lsdException w:name="toc 8" w:uiPriority="39"/>
+    <w:lsdException w:name="toc 9" w:uiPriority="39"/>
+    <w:lsdException w:name="caption" w:uiPriority="35" w:qFormat="1"/>
+    <w:lsdException w:name="Title" w:semiHidden="0" w:uiPriority="10" w:unhideWhenUsed="0" w:qFormat="1"/>
+    <w:lsdException w:name="Default Paragraph Font" w:uiPriority="1"/>
+    <w:lsdException w:name="Subtitle" w:semiHidden="0" w:uiPriority="11" w:unhideWhenUsed="0" w:qFormat="1"/>
+    <w:lsdException w:name="Strong" w:semiHidden="0" w:uiPriority="22" w:unhideWhenUsed="0" w:qFormat="1"/>
+    <w:lsdException w:name="Emphasis" w:semiHidden="0" w:uiPriority="20" w:unhideWhenUsed="0" w:qFormat="1"/>
+    <w:lsdException w:name="Table Grid" w:semiHidden="0" w:uiPriority="39" w:unhideWhenUsed="0"/>
+    <w:lsdException w:name="Placeholder Text" w:unhideWhenUsed="0"/>
+    <w:lsdException w:name="No Spacing" w:semiHidden="0" w:uiPriority="1" w:unhideWhenUsed="0" w:qFormat="1"/>
+    <w:lsdException w:name="Light Shading" w:semiHidden="0" w:uiPriority="60" w:unhideWhenUsed="0"/>
+    <w:lsdException w:name="Light List" w:semiHidden="0" w:uiPriority="61" w:unhideWhenUsed="0"/>
+    <w:lsdException w:name="Light Grid" w:semiHidden="0" w:uiPriority="62" w:unhideWhenUsed="0"/>
+    <w:lsdException w:name="Medium Shading 1" w:semiHidden="0" w:uiPriority="63" w:unhideWhenUsed="0"/>
+    <w:lsdException w:name="Medium Shading 2" w:semiHidden="0" w:uiPriority="64" w:unhideWhenUsed="0"/>
+    <w:lsdException w:name="Medium List 1" w:semiHidden="0" w:uiPriority="65" w:unhideWhenUsed="0"/>
+    <w:lsdException w:name="Medium List 2" w:semiHidden="0" w:uiPriority="66" w:unhideWhenUsed="0"/>
+    <w:lsdException w:name="Medium Grid 1" w:semiHidden="0" w:uiPriority="67" w:unhideWhenUsed="0"/>
+    <w:lsdException w:name="Medium Grid 2" w:semiHidden="0" w:uiPriority="68" w:unhideWhenUsed="0"/>
+    <w:lsdException w:name="Medium Grid 3" w:semiHidden="0" w:uiPriority="69" w:unhideWhenUsed="0"/>
+    <w:lsdException w:name="Dark List" w:semiHidden="0" w:uiPriority="70" w:unhideWhenUsed="0"/>
+    <w:lsdException w:name="Colorful Shading" w:semiHidden="0" w:uiPriority="71" w:unhideWhenUsed="0"/>
+    <w:lsdException w:name="Colorful List" w:semiHidden="0" w:uiPriority="72" w:unhideWhenUsed="0"/>
+    <w:lsdException w:name="Colorful Grid" w:semiHidden="0" w:uiPriority="73" w:unhideWhenUsed="0"/>
+    <w:lsdException w:name="Light Shading Accent 1" w:semiHidden="0" w:uiPriority="60" w:unhideWhenUsed="0"/>
+    <w:lsdException w:name="Light List Accent 1" w:semiHidden="0" w:uiPriority="61" w:unhideWhenUsed="0"/>
+    <w:lsdException w:name="Light Grid Accent 1" w:semiHidden="0" w:uiPriority="62" w:unhideWhenUsed="0"/>
+    <w:lsdException w:name="Medium Shading 1 Accent 1" w:semiHidden="0" w:uiPriority="63" w:unhideWhenUsed="0"/>
+    <w:lsdException w:name="Medium Shading 2 Accent 1" w:semiHidden="0" w:uiPriority="64" w:unhideWhenUsed="0"/>
+    <w:lsdException w:name="Medium List 1 Accent 1" w:semiHidden="0" w:uiPriority="65" w:unhideWhenUsed="0"/>
+    <w:lsdException w:name="Revision" w:unhideWhenUsed="0"/>
+    <w:lsdException w:name="List Paragraph" w:semiHidden="0" w:uiPriority="34" w:unhideWhenUsed="0" w:qFormat="1"/>
+    <w:lsdException w:name="Quote" w:semiHidden="0" w:uiPriority="29" w:unhideWhenUsed="0" w:qFormat="1"/>
+    <w:lsdException w:name="Intense Quote" w:semiHidden="0" w:uiPriority="30" w:unhideWhenUsed="0" w:qFormat="1"/>
+    <w:lsdException w:name="Medium List 2 Accent 1" w:semiHidden="0" w:uiPriority="66" w:unhideWhenUsed="0"/>
+    <w:lsdException w:name="Medium Grid 1 Accent 1" w:semiHidden="0" w:uiPriority="67" w:unhideWhenUsed="0"/>
+    <w:lsdException w:name="Medium Grid 2 Accent 1" w:semiHidden="0" w:uiPriority="68" w:unhideWhenUsed="0"/>
+    <w:lsdException w:name="Medium Grid 3 Accent 1" w:semiHidden="0" w:uiPriority="69" w:unhideWhenUsed="0"/>
+    <w:lsdException w:name="Dark List Accent 1" w:semiHidden="0" w:uiPriority="70" w:unhideWhenUsed="0"/>
+    <w:lsdException w:name="Colorful Shading Accent 1" w:semiHidden="0" w:uiPriority="71" w:unhideWhenUsed="0"/>
+    <w:lsdException w:name="Colorful List Accent 1" w:semiHidden="0" w:uiPriority="72" w:unhideWhenUsed="0"/>
+    <w:lsdException w:name="Colorful Grid Accent 1" w:semiHidden="0" w:uiPriority="73" w:unhideWhenUsed="0"/>
+    <w:lsdException w:name="Light Shading Accent 2" w:semiHidden="0" w:uiPriority="60" w:unhideWhenUsed="0"/>
+    <w:lsdException w:name="Light List Accent 2" w:semiHidden="0" w:uiPriority="61" w:unhideWhenUsed="0"/>
+    <w:lsdException w:name="Light Grid Accent 2" w:semiHidden="0" w:uiPriority="62" w:unhideWhenUsed="0"/>
+    <w:lsdException w:name="Medium Shading 1 Accent 2" w:semiHidden="0" w:uiPriority="63" w:unhideWhenUsed="0"/>
+    <w:lsdException w:name="Medium Shading 2 Accent 2" w:semiHidden="0" w:uiPriority="64" w:unhideWhenUsed="0"/>
+    <w:lsdException w:name="Medium List 1 Accent 2" w:semiHidden="0" w:uiPriority="65" w:unhideWhenUsed="0"/>
+    <w:lsdException w:name="Medium List 2 Accent 2" w:semiHidden="0" w:uiPriority="66" w:unhideWhenUsed="0"/>
+    <w:lsdException w:name="Medium Grid 1 Accent 2" w:semiHidden="0" w:uiPriority="67" w:unhideWhenUsed="0"/>
+    <w:lsdException w:name="Medium Grid 2 Accent 2" w:semiHidden="0" w:uiPriority="68" w:unhideWhenUsed="0"/>
+    <w:lsdException w:name="Medium Grid 3 Accent 2" w:semiHidden="0" w:uiPriority="69" w:unhideWhenUsed="0"/>
+    <w:lsdException w:name="Dark List Accent 2" w:semiHidden="0" w:uiPriority="70" w:unhideWhenUsed="0"/>
+    <w:lsdException w:name="Colorful Shading Accent 2" w:semiHidden="0" w:uiPriority="71" w:unhideWhenUsed="0"/>
+    <w:lsdException w:name="Colorful List Accent 2" w:semiHidden="0" w:uiPriority="72" w:unhideWhenUsed="0"/>
+    <w:lsdException w:name="Colorful Grid Accent 2" w:semiHidden="0" w:uiPriority="73" w:unhideWhenUsed="0"/>
+    <w:lsdException w:name="Light Shading Accent 3" w:semiHidden="0" w:uiPriority="60" w:unhideWhenUsed="0"/>
+    <w:lsdException w:name="Light List Accent 3" w:semiHidden="0" w:uiPriority="61" w:unhideWhenUsed="0"/>
+    <w:lsdException w:name="Light Grid Accent 3" w:semiHidden="0" w:uiPriority="62" w:unhideWhenUsed="0"/>
+    <w:lsdException w:name="Medium Shading 1 Accent 3" w:semiHidden="0" w:uiPriority="63" w:unhideWhenUsed="0"/>
+    <w:lsdException w:name="Medium Shading 2 Accent 3" w:semiHidden="0" w:uiPriority="64" w:unhideWhenUsed="0"/>
+    <w:lsdException w:name="Medium List 1 Accent 3" w:semiHidden="0" w:uiPriority="65" w:unhideWhenUsed="0"/>
+    <w:lsdException w:name="Medium List 2 Accent 3" w:semiHidden="0" w:uiPriority="66" w:unhideWhenUsed="0"/>
+    <w:lsdException w:name="Medium Grid 1 Accent 3" w:semiHidden="0" w:uiPriority="67" w:unhideWhenUsed="0"/>
+    <w:lsdException w:name="Medium Grid 2 Accent 3" w:semiHidden="0" w:uiPriority="68" w:unhideWhenUsed="0"/>
+    <w:lsdException w:name="Medium Grid 3 Accent 3" w:semiHidden="0" w:uiPriority="69" w:unhideWhenUsed="0"/>
+    <w:lsdException w:name="Dark List Accent 3" w:semiHidden="0" w:uiPriority="70" w:unhideWhenUsed="0"/>
+    <w:lsdException w:name="Colorful Shading Accent 3" w:semiHidden="0" w:uiPriority="71" w:unhideWhenUsed="0"/>
+    <w:lsdException w:name="Colorful List Accent 3" w:semiHidden="0" w:uiPriority="72" w:unhideWhenUsed="0"/>
+    <w:lsdException w:name="Colorful Grid Accent 3" w:semiHidden="0" w:uiPriority="73" w:unhideWhenUsed="0"/>
+    <w:lsdException w:name="Light Shading Accent 4" w:semiHidden="0" w:uiPriority="60" w:unhideWhenUsed="0"/>
+    <w:lsdException w:name="Light List Accent 4" w:semiHidden="0" w:uiPriority="61" w:unhideWhenUsed="0"/>
+    <w:lsdException w:name="Light Grid Accent 4" w:semiHidden="0" w:uiPriority="62" w:unhideWhenUsed="0"/>
+    <w:lsdException w:name="Medium Shading 1 Accent 4" w:semiHidden="0" w:uiPriority="63" w:unhideWhenUsed="0"/>
+    <w:lsdException w:name="Medium Shading 2 Accent 4" w:semiHidden="0" w:uiPriority="64" w:unhideWhenUsed="0"/>
+    <w:lsdException w:name="Medium List 1 Accent 4" w:semiHidden="0" w:uiPriority="65" w:unhideWhenUsed="0"/>
+    <w:lsdException w:name="Medium List 2 Accent 4" w:semiHidden="0" w:uiPriority="66" w:unhideWhenUsed="0"/>
+    <w:lsdException w:name="Medium Grid 1 Accent 4" w:semiHidden="0" w:uiPriority="67" w:unhideWhenUsed="0"/>
+    <w:lsdException w:name="Medium Grid 2 Accent 4" w:semiHidden="0" w:uiPriority="68" w:unhideWhenUsed="0"/>
+    <w:lsdException w:name="Medium Grid 3 Accent 4" w:semiHidden="0" w:uiPriority="69" w:unhideWhenUsed="0"/>
+    <w:lsdException w:name="Dark List Accent 4" w:semiHidden="0" w:uiPriority="70" w:unhideWhenUsed="0"/>
+    <w:lsdException w:name="Colorful Shading Accent 4" w:semiHidden="0" w:uiPriority="71" w:unhideWhenUsed="0"/>
+    <w:lsdException w:name="Colorful List Accent 4" w:semiHidden="0" w:uiPriority="72" w:unhideWhenUsed="0"/>
+    <w:lsdException w:name="Colorful Grid Accent 4" w:semiHidden="0" w:uiPriority="73" w:unhideWhenUsed="0"/>
+    <w:lsdException w:name="Light Shading Accent 5" w:semiHidden="0" w:uiPriority="60" w:unhideWhenUsed="0"/>
+    <w:lsdException w:name="Light List Accent 5" w:semiHidden="0" w:uiPriority="61" w:unhideWhenUsed="0"/>
+    <w:lsdException w:name="Light Grid Accent 5" w:semiHidden="0" w:uiPriority="62" w:unhideWhenUsed="0"/>
+    <w:lsdException w:name="Medium Shading 1 Accent 5" w:semiHidden="0" w:uiPriority="63" w:unhideWhenUsed="0"/>
+    <w:lsdException w:name="Medium Shading 2 Accent 5" w:semiHidden="0" w:uiPriority="64" w:unhideWhenUsed="0"/>
+    <w:lsdException w:name="Medium List 1 Accent 5" w:semiHidden="0" w:uiPriority="65" w:unhideWhenUsed="0"/>
+    <w:lsdException w:name="Medium List 2 Accent 5" w:semiHidden="0" w:uiPriority="66" w:unhideWhenUsed="0"/>
+    <w:lsdException w:name="Medium Grid 1 Accent 5" w:semiHidden="0" w:uiPriority="67" w:unhideWhenUsed="0"/>
+    <w:lsdException w:name="Medium Grid 2 Accent 5" w:semiHidden="0" w:uiPriority="68" w:unhideWhenUsed="0"/>
+    <w:lsdException w:name="Medium Grid 3 Accent 5" w:semiHidden="0" w:uiPriority="69" w:unhideWhenUsed="0"/>
+    <w:lsdException w:name="Dark List Accent 5" w:semiHidden="0" w:uiPriority="70" w:unhideWhenUsed="0"/>
+    <w:lsdException w:name="Colorful Shading Accent 5" w:semiHidden="0" w:uiPriority="71" w:unhideWhenUsed="0"/>
+    <w:lsdException w:name="Colorful List Accent 5" w:semiHidden="0" w:uiPriority="72" w:unhideWhenUsed="0"/>
+    <w:lsdException w:name="Colorful Grid Accent 5" w:semiHidden="0" w:uiPriority="73" w:unhideWhenUsed="0"/>
+    <w:lsdException w:name="Light Shading Accent 6" w:semiHidden="0" w:uiPriority="60" w:unhideWhenUsed="0"/>
+    <w:lsdException w:name="Light List Accent 6" w:semiHidden="0" w:uiPriority="61" w:unhideWhenUsed="0"/>
+    <w:lsdException w:name="Light Grid Accent 6" w:semiHidden="0" w:uiPriority="62" w:unhideWhenUsed="0"/>
+    <w:lsdException w:name="Medium Shading 1 Accent 6" w:semiHidden="0" w:uiPriority="63" w:unhideWhenUsed="0"/>
+    <w:lsdException w:name="Medium Shading 2 Accent 6" w:semiHidden="0" w:uiPriority="64" w:unhideWhenUsed="0"/>
+    <w:lsdException w:name="Medium List 1 Accent 6" w:semiHidden="0" w:uiPriority="65" w:unhideWhenUsed="0"/>
+    <w:lsdException w:name="Medium List 2 Accent 6" w:semiHidden="0" w:uiPriority="66" w:unhideWhenUsed="0"/>
+    <w:lsdException w:name="Medium Grid 1 Accent 6" w:semiHidden="0" w:uiPriority="67" w:unhideWhenUsed="0"/>
+    <w:lsdException w:name="Medium Grid 2 Accent 6" w:semiHidden="0" w:uiPriority="68" w:unhideWhenUsed="0"/>
+    <w:lsdException w:name="Medium Grid 3 Accent 6" w:semiHidden="0" w:uiPriority="69" w:unhideWhenUsed="0"/>
+    <w:lsdException w:name="Dark List Accent 6" w:semiHidden="0" w:uiPriority="70" w:unhideWhenUsed="0"/>
+    <w:lsdException w:name="Colorful Shading Accent 6" w:semiHidden="0" w:uiPriority="71" w:unhideWhenUsed="0"/>
+    <w:lsdException w:name="Colorful List Accent 6" w:semiHidden="0" w:uiPriority="72" w:unhideWhenUsed="0"/>
+    <w:lsdException w:name="Colorful Grid Accent 6" w:semiHidden="0" w:uiPriority="73" w:unhideWhenUsed="0"/>
+    <w:lsdException w:name="Subtle Emphasis" w:semiHidden="0" w:uiPriority="19" w:unhideWhenUsed="0" w:qFormat="1"/>
+    <w:lsdException w:name="Intense Emphasis" w:semiHidden="0" w:uiPriority="21" w:unhideWhenUsed="0" w:qFormat="1"/>
+    <w:lsdException w:name="Subtle Reference" w:semiHidden="0" w:uiPriority="31" w:unhideWhenUsed="0" w:qFormat="1"/>
+    <w:lsdException w:name="Intense Reference" w:semiHidden="0" w:uiPriority="32" w:unhideWhenUsed="0" w:qFormat="1"/>
+    <w:lsdException w:name="Book Title" w:semiHidden="0" w:uiPriority="33" w:unhideWhenUsed="0" w:qFormat="1"/>
+    <w:lsdException w:name="Bibliography" w:uiPriority="37"/>
+    <w:lsdException w:name="TOC Heading" w:uiPriority="39" w:qFormat="1"/>
+  </w:latentStyles>
+  <w:style w:type="paragraph" w:default="1" w:styleId="Normal">
+    <w:name w:val="Normal"/>
+    <w:qFormat/>
+  </w:style>
+  <w:style w:type="character" w:default="1" w:styleId="Fuentedeprrafopredeter">
+    <w:name w:val="Default Paragraph Font"/>
+    <w:uiPriority w:val="1"/>
+    <w:semiHidden/>
+    <w:unhideWhenUsed/>
+  </w:style>
+  <w:style w:type="table" w:default="1" w:styleId="Tablanormal">
+    <w:name w:val="Normal Table"/>
+    <w:uiPriority w:val="99"/>
+    <w:semiHidden/>
+    <w:unhideWhenUsed/>
+    <w:tblPr>
+      <w:tblInd w:w="0" w:type="dxa"/>
+      <w:tblCellMar>
+        <w:top w:w="0" w:type="dxa"/>
+        <w:left w:w="108" w:type="dxa"/>
+        <w:bottom w:w="0" w:type="dxa"/>
+        <w:right w:w="108" w:type="dxa"/>
+      </w:tblCellMar>
+    </w:tblPr>
+  </w:style>
+  <w:style w:type="numbering" w:default="1" w:styleId="Sinlista">
+    <w:name w:val="No List"/>
+    <w:uiPriority w:val="99"/>
+    <w:semiHidden/>
+    <w:unhideWhenUsed/>
+  </w:style>
+  <w:style w:type="character" w:styleId="nfasis">
+    <w:name w:val="Emphasis"/>
+    <w:basedOn w:val="Fuentedeprrafopredeter"/>
+    <w:uiPriority w:val="20"/>
+    <w:qFormat/>
+    <w:rsid w:val="008C30B4"/>
+    <w:rPr>
+      <w:i/>
+      <w:iCs/>
+    </w:rPr>
+  </w:style>
+</w:styles>
+</file>
+
+<file path=word/stylesWithEffects.xml><?xml version="1.0" encoding="utf-8"?>
+<w:styles xmlns:wpc="http://schemas.microsoft.com/office/word/2010/wordprocessingCanvas" xmlns:mc="http://schemas.openxmlformats.org/markup-compatibility/2006" xmlns:o="urn:schemas-microsoft-com:office:office" xmlns:r="http://schemas.openxmlformats.org/officeDocument/2006/relationships" xmlns:m="http://schemas.openxmlformats.org/officeDocument/2006/math" xmlns:v="urn:schemas-microsoft-com:vml" xmlns:wp14="http://schemas.microsoft.com/office/word/2010/wordprocessingDrawing" xmlns:wp="http://schemas.openxmlformats.org/drawingml/2006/wordprocessingDrawing" xmlns:w10="urn:schemas-microsoft-com:office:word" xmlns:w="http://schemas.openxmlformats.org/wordprocessingml/2006/main" xmlns:w14="http://schemas.microsoft.com/office/word/2010/wordml" xmlns:wpg="http://schemas.microsoft.com/office/word/2010/wordprocessingGroup" xmlns:wpi="http://schemas.microsoft.com/office/word/2010/wordprocessingInk" xmlns:wne="http://schemas.microsoft.com/office/word/2006/wordml" xmlns:wps="http://schemas.microsoft.com/office/word/2010/wordprocessingShape" mc:Ignorable="w14 wp14">
+  <w:docDefaults>
+    <w:rPrDefault>
+      <w:rPr>
+        <w:rFonts w:asciiTheme="minorHAnsi" w:eastAsiaTheme="minorHAnsi" w:hAnsiTheme="minorHAnsi" w:cstheme="minorBidi"/>
+        <w:sz w:val="22"/>
+        <w:szCs w:val="22"/>
+        <w:lang w:val="es-AR" w:eastAsia="en-US" w:bidi="ar-SA"/>
+      </w:rPr>
+    </w:rPrDefault>
+    <w:pPrDefault>
+      <w:pPr>
+        <w:spacing w:after="160" w:line="259" w:lineRule="auto"/>
+      </w:pPr>
+    </w:pPrDefault>
+  </w:docDefaults>
+  <w:latentStyles w:defLockedState="0" w:defUIPriority="99" w:defSemiHidden="1" w:defUnhideWhenUsed="1" w:defQFormat="0" w:count="267">
+    <w:lsdException w:name="Normal" w:semiHidden="0" w:uiPriority="0" w:unhideWhenUsed="0" w:qFormat="1"/>
+    <w:lsdException w:name="heading 1" w:semiHidden="0" w:uiPriority="9" w:unhideWhenUsed="0" w:qFormat="1"/>
+    <w:lsdException w:name="heading 2" w:uiPriority="9" w:qFormat="1"/>
+    <w:lsdException w:name="heading 3" w:uiPriority="9" w:qFormat="1"/>
+    <w:lsdException w:name="heading 4" w:uiPriority="9" w:qFormat="1"/>
+    <w:lsdException w:name="heading 5" w:uiPriority="9" w:qFormat="1"/>
+    <w:lsdException w:name="heading 6" w:uiPriority="9" w:qFormat="1"/>
+    <w:lsdException w:name="heading 7" w:uiPriority="9" w:qFormat="1"/>
+    <w:lsdException w:name="heading 8" w:uiPriority="9" w:qFormat="1"/>
+    <w:lsdException w:name="heading 9" w:uiPriority="9" w:qFormat="1"/>
+    <w:lsdException w:name="toc 1" w:uiPriority="39"/>
+    <w:lsdException w:name="toc 2" w:uiPriority="39"/>
+    <w:lsdException w:name="toc 3" w:uiPriority="39"/>
+    <w:lsdException w:name="toc 4" w:uiPriority="39"/>
+    <w:lsdException w:name="toc 5" w:uiPriority="39"/>
+    <w:lsdException w:name="toc 6" w:uiPriority="39"/>
+    <w:lsdException w:name="toc 7" w:uiPriority="39"/>
+    <w:lsdException w:name="toc 8" w:uiPriority="39"/>
+    <w:lsdException w:name="toc 9" w:uiPriority="39"/>
+    <w:lsdException w:name="caption" w:uiPriority="35" w:qFormat="1"/>
+    <w:lsdException w:name="Title" w:semiHidden="0" w:uiPriority="10" w:unhideWhenUsed="0" w:qFormat="1"/>
+    <w:lsdException w:name="Default Paragraph Font" w:uiPriority="1"/>
+    <w:lsdException w:name="Subtitle" w:semiHidden="0" w:uiPriority="11" w:unhideWhenUsed="0" w:qFormat="1"/>
+    <w:lsdException w:name="Strong" w:semiHidden="0" w:uiPriority="22" w:unhideWhenUsed="0" w:qFormat="1"/>
+    <w:lsdException w:name="Emphasis" w:semiHidden="0" w:uiPriority="20" w:unhideWhenUsed="0" w:qFormat="1"/>
+    <w:lsdException w:name="Table Grid" w:semiHidden="0" w:uiPriority="39" w:unhideWhenUsed="0"/>
+    <w:lsdException w:name="Placeholder Text" w:unhideWhenUsed="0"/>
+    <w:lsdException w:name="No Spacing" w:semiHidden="0" w:uiPriority="1" w:unhideWhenUsed="0" w:qFormat="1"/>
+    <w:lsdException w:name="Light Shading" w:semiHidden="0" w:uiPriority="60" w:unhideWhenUsed="0"/>
+    <w:lsdException w:name="Light List" w:semiHidden="0" w:uiPriority="61" w:unhideWhenUsed="0"/>
+    <w:lsdException w:name="Light Grid" w:semiHidden="0" w:uiPriority="62" w:unhideWhenUsed="0"/>
+    <w:lsdException w:name="Medium Shading 1" w:semiHidden="0" w:uiPriority="63" w:unhideWhenUsed="0"/>
+    <w:lsdException w:name="Medium Shading 2" w:semiHidden="0" w:uiPriority="64" w:unhideWhenUsed="0"/>
+    <w:lsdException w:name="Medium List 1" w:semiHidden="0" w:uiPriority="65" w:unhideWhenUsed="0"/>
+    <w:lsdException w:name="Medium List 2" w:semiHidden="0" w:uiPriority="66" w:unhideWhenUsed="0"/>
+    <w:lsdException w:name="Medium Grid 1" w:semiHidden="0" w:uiPriority="67" w:unhideWhenUsed="0"/>
+    <w:lsdException w:name="Medium Grid 2" w:semiHidden="0" w:uiPriority="68" w:unhideWhenUsed="0"/>
+    <w:lsdException w:name="Medium Grid 3" w:semiHidden="0" w:uiPriority="69" w:unhideWhenUsed="0"/>
+    <w:lsdException w:name="Dark List" w:semiHidden="0" w:uiPriority="70" w:unhideWhenUsed="0"/>
+    <w:lsdException w:name="Colorful Shading" w:semiHidden="0" w:uiPriority="71" w:unhideWhenUsed="0"/>
+    <w:lsdException w:name="Colorful List" w:semiHidden="0" w:uiPriority="72" w:unhideWhenUsed="0"/>
+    <w:lsdException w:name="Colorful Grid" w:semiHidden="0" w:uiPriority="73" w:unhideWhenUsed="0"/>
+    <w:lsdException w:name="Light Shading Accent 1" w:semiHidden="0" w:uiPriority="60" w:unhideWhenUsed="0"/>
+    <w:lsdException w:name="Light List Accent 1" w:semiHidden="0" w:uiPriority="61" w:unhideWhenUsed="0"/>
+    <w:lsdException w:name="Light Grid Accent 1" w:semiHidden="0" w:uiPriority="62" w:unhideWhenUsed="0"/>
+    <w:lsdException w:name="Medium Shading 1 Accent 1" w:semiHidden="0" w:uiPriority="63" w:unhideWhenUsed="0"/>
+    <w:lsdException w:name="Medium Shading 2 Accent 1" w:semiHidden="0" w:uiPriority="64" w:unhideWhenUsed="0"/>
+    <w:lsdException w:name="Medium List 1 Accent 1" w:semiHidden="0" w:uiPriority="65" w:unhideWhenUsed="0"/>
+    <w:lsdException w:name="Revision" w:unhideWhenUsed="0"/>
+    <w:lsdException w:name="List Paragraph" w:semiHidden="0" w:uiPriority="34" w:unhideWhenUsed="0" w:qFormat="1"/>
+    <w:lsdException w:name="Quote" w:semiHidden="0" w:uiPriority="29" w:unhideWhenUsed="0" w:qFormat="1"/>
+    <w:lsdException w:name="Intense Quote" w:semiHidden="0" w:uiPriority="30" w:unhideWhenUsed="0" w:qFormat="1"/>
+    <w:lsdException w:name="Medium List 2 Accent 1" w:semiHidden="0" w:uiPriority="66" w:unhideWhenUsed="0"/>
+    <w:lsdException w:name="Medium Grid 1 Accent 1" w:semiHidden="0" w:uiPriority="67" w:unhideWhenUsed="0"/>
+    <w:lsdException w:name="Medium Grid 2 Accent 1" w:semiHidden="0" w:uiPriority="68" w:unhideWhenUsed="0"/>
+    <w:lsdException w:name="Medium Grid 3 Accent 1" w:semiHidden="0" w:uiPriority="69" w:unhideWhenUsed="0"/>
+    <w:lsdException w:name="Dark List Accent 1" w:semiHidden="0" w:uiPriority="70" w:unhideWhenUsed="0"/>
+    <w:lsdException w:name="Colorful Shading Accent 1" w:semiHidden="0" w:uiPriority="71" w:unhideWhenUsed="0"/>
+    <w:lsdException w:name="Colorful List Accent 1" w:semiHidden="0" w:uiPriority="72" w:unhideWhenUsed="0"/>
+    <w:lsdException w:name="Colorful Grid Accent 1" w:semiHidden="0" w:uiPriority="73" w:unhideWhenUsed="0"/>
+    <w:lsdException w:name="Light Shading Accent 2" w:semiHidden="0" w:uiPriority="60" w:unhideWhenUsed="0"/>
+    <w:lsdException w:name="Light List Accent 2" w:semiHidden="0" w:uiPriority="61" w:unhideWhenUsed="0"/>
+    <w:lsdException w:name="Light Grid Accent 2" w:semiHidden="0" w:uiPriority="62" w:unhideWhenUsed="0"/>
+    <w:lsdException w:name="Medium Shading 1 Accent 2" w:semiHidden="0" w:uiPriority="63" w:unhideWhenUsed="0"/>
+    <w:lsdException w:name="Medium Shading 2 Accent 2" w:semiHidden="0" w:uiPriority="64" w:unhideWhenUsed="0"/>
+    <w:lsdException w:name="Medium List 1 Accent 2" w:semiHidden="0" w:uiPriority="65" w:unhideWhenUsed="0"/>
+    <w:lsdException w:name="Medium List 2 Accent 2" w:semiHidden="0" w:uiPriority="66" w:unhideWhenUsed="0"/>
+    <w:lsdException w:name="Medium Grid 1 Accent 2" w:semiHidden="0" w:uiPriority="67" w:unhideWhenUsed="0"/>
+    <w:lsdException w:name="Medium Grid 2 Accent 2" w:semiHidden="0" w:uiPriority="68" w:unhideWhenUsed="0"/>
+    <w:lsdException w:name="Medium Grid 3 Accent 2" w:semiHidden="0" w:uiPriority="69" w:unhideWhenUsed="0"/>
+    <w:lsdException w:name="Dark List Accent 2" w:semiHidden="0" w:uiPriority="70" w:unhideWhenUsed="0"/>
+    <w:lsdException w:name="Colorful Shading Accent 2" w:semiHidden="0" w:uiPriority="71" w:unhideWhenUsed="0"/>
+    <w:lsdException w:name="Colorful List Accent 2" w:semiHidden="0" w:uiPriority="72" w:unhideWhenUsed="0"/>
+    <w:lsdException w:name="Colorful Grid Accent 2" w:semiHidden="0" w:uiPriority="73" w:unhideWhenUsed="0"/>
+    <w:lsdException w:name="Light Shading Accent 3" w:semiHidden="0" w:uiPriority="60" w:unhideWhenUsed="0"/>
+    <w:lsdException w:name="Light List Accent 3" w:semiHidden="0" w:uiPriority="61" w:unhideWhenUsed="0"/>
+    <w:lsdException w:name="Light Grid Accent 3" w:semiHidden="0" w:uiPriority="62" w:unhideWhenUsed="0"/>
+    <w:lsdException w:name="Medium Shading 1 Accent 3" w:semiHidden="0" w:uiPriority="63" w:unhideWhenUsed="0"/>
+    <w:lsdException w:name="Medium Shading 2 Accent 3" w:semiHidden="0" w:uiPriority="64" w:unhideWhenUsed="0"/>
+    <w:lsdException w:name="Medium List 1 Accent 3" w:semiHidden="0" w:uiPriority="65" w:unhideWhenUsed="0"/>
+    <w:lsdException w:name="Medium List 2 Accent 3" w:semiHidden="0" w:uiPriority="66" w:unhideWhenUsed="0"/>
+    <w:lsdException w:name="Medium Grid 1 Accent 3" w:semiHidden="0" w:uiPriority="67" w:unhideWhenUsed="0"/>
+    <w:lsdException w:name="Medium Grid 2 Accent 3" w:semiHidden="0" w:uiPriority="68" w:unhideWhenUsed="0"/>
+    <w:lsdException w:name="Medium Grid 3 Accent 3" w:semiHidden="0" w:uiPriority="69" w:unhideWhenUsed="0"/>
+    <w:lsdException w:name="Dark List Accent 3" w:semiHidden="0" w:uiPriority="70" w:unhideWhenUsed="0"/>
+    <w:lsdException w:name="Colorful Shading Accent 3" w:semiHidden="0" w:uiPriority="71" w:unhideWhenUsed="0"/>
+    <w:lsdException w:name="Colorful List Accent 3" w:semiHidden="0" w:uiPriority="72" w:unhideWhenUsed="0"/>
+    <w:lsdException w:name="Colorful Grid Accent 3" w:semiHidden="0" w:uiPriority="73" w:unhideWhenUsed="0"/>
+    <w:lsdException w:name="Light Shading Accent 4" w:semiHidden="0" w:uiPriority="60" w:unhideWhenUsed="0"/>
+    <w:lsdException w:name="Light List Accent 4" w:semiHidden="0" w:uiPriority="61" w:unhideWhenUsed="0"/>
+    <w:lsdException w:name="Light Grid Accent 4" w:semiHidden="0" w:uiPriority="62" w:unhideWhenUsed="0"/>
+    <w:lsdException w:name="Medium Shading 1 Accent 4" w:semiHidden="0" w:uiPriority="63" w:unhideWhenUsed="0"/>
+    <w:lsdException w:name="Medium Shading 2 Accent 4" w:semiHidden="0" w:uiPriority="64" w:unhideWhenUsed="0"/>
+    <w:lsdException w:name="Medium List 1 Accent 4" w:semiHidden="0" w:uiPriority="65" w:unhideWhenUsed="0"/>
+    <w:lsdException w:name="Medium List 2 Accent 4" w:semiHidden="0" w:uiPriority="66" w:unhideWhenUsed="0"/>
+    <w:lsdException w:name="Medium Grid 1 Accent 4" w:semiHidden="0" w:uiPriority="67" w:unhideWhenUsed="0"/>
+    <w:lsdException w:name="Medium Grid 2 Accent 4" w:semiHidden="0" w:uiPriority="68" w:unhideWhenUsed="0"/>
+    <w:lsdException w:name="Medium Grid 3 Accent 4" w:semiHidden="0" w:uiPriority="69" w:unhideWhenUsed="0"/>
+    <w:lsdException w:name="Dark List Accent 4" w:semiHidden="0" w:uiPriority="70" w:unhideWhenUsed="0"/>
+    <w:lsdException w:name="Colorful Shading Accent 4" w:semiHidden="0" w:uiPriority="71" w:unhideWhenUsed="0"/>
+    <w:lsdException w:name="Colorful List Accent 4" w:semiHidden="0" w:uiPriority="72" w:unhideWhenUsed="0"/>
+    <w:lsdException w:name="Colorful Grid Accent 4" w:semiHidden="0" w:uiPriority="73" w:unhideWhenUsed="0"/>
+    <w:lsdException w:name="Light Shading Accent 5" w:semiHidden="0" w:uiPriority="60" w:unhideWhenUsed="0"/>
+    <w:lsdException w:name="Light List Accent 5" w:semiHidden="0" w:uiPriority="61" w:unhideWhenUsed="0"/>
+    <w:lsdException w:name="Light Grid Accent 5" w:semiHidden="0" w:uiPriority="62" w:unhideWhenUsed="0"/>
+    <w:lsdException w:name="Medium Shading 1 Accent 5" w:semiHidden="0" w:uiPriority="63" w:unhideWhenUsed="0"/>
+    <w:lsdException w:name="Medium Shading 2 Accent 5" w:semiHidden="0" w:uiPriority="64" w:unhideWhenUsed="0"/>
+    <w:lsdException w:name="Medium List 1 Accent 5" w:semiHidden="0" w:uiPriority="65" w:unhideWhenUsed="0"/>
+    <w:lsdException w:name="Medium List 2 Accent 5" w:semiHidden="0" w:uiPriority="66" w:unhideWhenUsed="0"/>
+    <w:lsdException w:name="Medium Grid 1 Accent 5" w:semiHidden="0" w:uiPriority="67" w:unhideWhenUsed="0"/>
+    <w:lsdException w:name="Medium Grid 2 Accent 5" w:semiHidden="0" w:uiPriority="68" w:unhideWhenUsed="0"/>
+    <w:lsdException w:name="Medium Grid 3 Accent 5" w:semiHidden="0" w:uiPriority="69" w:unhideWhenUsed="0"/>
+    <w:lsdException w:name="Dark List Accent 5" w:semiHidden="0" w:uiPriority="70" w:unhideWhenUsed="0"/>
+    <w:lsdException w:name="Colorful Shading Accent 5" w:semiHidden="0" w:uiPriority="71" w:unhideWhenUsed="0"/>
+    <w:lsdException w:name="Colorful List Accent 5" w:semiHidden="0" w:uiPriority="72" w:unhideWhenUsed="0"/>
+    <w:lsdException w:name="Colorful Grid Accent 5" w:semiHidden="0" w:uiPriority="73" w:unhideWhenUsed="0"/>
+    <w:lsdException w:name="Light Shading Accent 6" w:semiHidden="0" w:uiPriority="60" w:unhideWhenUsed="0"/>
+    <w:lsdException w:name="Light List Accent 6" w:semiHidden="0" w:uiPriority="61" w:unhideWhenUsed="0"/>
+    <w:lsdException w:name="Light Grid Accent 6" w:semiHidden="0" w:uiPriority="62" w:unhideWhenUsed="0"/>
+    <w:lsdException w:name="Medium Shading 1 Accent 6" w:semiHidden="0" w:uiPriority="63" w:unhideWhenUsed="0"/>
+    <w:lsdException w:name="Medium Shading 2 Accent 6" w:semiHidden="0" w:uiPriority="64" w:unhideWhenUsed="0"/>
+    <w:lsdException w:name="Medium List 1 Accent 6" w:semiHidden="0" w:uiPriority="65" w:unhideWhenUsed="0"/>
+    <w:lsdException w:name="Medium List 2 Accent 6" w:semiHidden="0" w:uiPriority="66" w:unhideWhenUsed="0"/>
+    <w:lsdException w:name="Medium Grid 1 Accent 6" w:semiHidden="0" w:uiPriority="67" w:unhideWhenUsed="0"/>
+    <w:lsdException w:name="Medium Grid 2 Accent 6" w:semiHidden="0" w:uiPriority="68" w:unhideWhenUsed="0"/>
+    <w:lsdException w:name="Medium Grid 3 Accent 6" w:semiHidden="0" w:uiPriority="69" w:unhideWhenUsed="0"/>
+    <w:lsdException w:name="Dark List Accent 6" w:semiHidden="0" w:uiPriority="70" w:unhideWhenUsed="0"/>
+    <w:lsdException w:name="Colorful Shading Accent 6" w:semiHidden="0" w:uiPriority="71" w:unhideWhenUsed="0"/>
+    <w:lsdException w:name="Colorful List Accent 6" w:semiHidden="0" w:uiPriority="72" w:unhideWhenUsed="0"/>
+    <w:lsdException w:name="Colorful Grid Accent 6" w:semiHidden="0" w:uiPriority="73" w:unhideWhenUsed="0"/>
+    <w:lsdException w:name="Subtle Emphasis" w:semiHidden="0" w:uiPriority="19" w:unhideWhenUsed="0" w:qFormat="1"/>
+    <w:lsdException w:name="Intense Emphasis" w:semiHidden="0" w:uiPriority="21" w:unhideWhenUsed="0" w:qFormat="1"/>
+    <w:lsdException w:name="Subtle Reference" w:semiHidden="0" w:uiPriority="31" w:unhideWhenUsed="0" w:qFormat="1"/>
+    <w:lsdException w:name="Intense Reference" w:semiHidden="0" w:uiPriority="32" w:unhideWhenUsed="0" w:qFormat="1"/>
+    <w:lsdException w:name="Book Title" w:semiHidden="0" w:uiPriority="33" w:unhideWhenUsed="0" w:qFormat="1"/>
+    <w:lsdException w:name="Bibliography" w:uiPriority="37"/>
+    <w:lsdException w:name="TOC Heading" w:uiPriority="39" w:qFormat="1"/>
   </w:latentStyles>
   <w:style w:type="paragraph" w:default="1" w:styleId="Normal">
     <w:name w:val="Normal"/>
@@ -2843,7 +2841,7 @@
     </a:clrScheme>
     <a:fontScheme name="Office">
       <a:majorFont>
-        <a:latin typeface="Calibri Light" panose="020F0302020204030204"/>
+        <a:latin typeface="Calibri Light"/>
         <a:ea typeface=""/>
         <a:cs typeface=""/>
         <a:font script="Jpan" typeface="ＭＳ ゴシック"/>
@@ -2878,7 +2876,7 @@
         <a:font script="Geor" typeface="Sylfaen"/>
       </a:majorFont>
       <a:minorFont>
-        <a:latin typeface="Calibri" panose="020F0502020204030204"/>
+        <a:latin typeface="Calibri"/>
         <a:ea typeface=""/>
         <a:cs typeface=""/>
         <a:font script="Jpan" typeface="ＭＳ 明朝"/>
@@ -3055,7 +3053,7 @@
   <a:extraClrSchemeLst/>
   <a:extLst>
     <a:ext uri="{05A4C25C-085E-4340-85A3-A5531E510DB2}">
-      <thm15:themeFamily xmlns:thm15="http://schemas.microsoft.com/office/thememl/2012/main" name="Office Theme" id="{62F939B6-93AF-4DB8-9C6B-D6C7DFDC589F}" vid="{4A3C46E8-61CC-4603-A589-7422A47A8E4A}"/>
+      <thm15:themeFamily xmlns:thm15="http://schemas.microsoft.com/office/thememl/2012/main" xmlns="" name="Office Theme" id="{62F939B6-93AF-4DB8-9C6B-D6C7DFDC589F}" vid="{4A3C46E8-61CC-4603-A589-7422A47A8E4A}"/>
     </a:ext>
   </a:extLst>
 </a:theme>

</xml_diff>

<commit_message>
arreglo de la validacion al momento de registrar un usuario
</commit_message>
<xml_diff>
--- a/Documentacion/VerificacionesEntrega2.docx
+++ b/Documentacion/VerificacionesEntrega2.docx
@@ -376,18 +376,217 @@
           <w:szCs w:val="44"/>
           <w:highlight w:val="yellow"/>
         </w:rPr>
+        <w:t xml:space="preserve">: La funcionalidad de cambio de </w:t>
+      </w:r>
+      <w:proofErr w:type="spellStart"/>
+      <w:r>
+        <w:rPr>
+          <w:rFonts w:ascii="LiberationSans-Italic" w:hAnsi="LiberationSans-Italic" w:cs="LiberationSans-Italic"/>
+          <w:i/>
+          <w:iCs/>
+          <w:szCs w:val="44"/>
+          <w:highlight w:val="yellow"/>
+        </w:rPr>
+        <w:t>password</w:t>
+      </w:r>
+      <w:proofErr w:type="spellEnd"/>
+      <w:r>
+        <w:rPr>
+          <w:rFonts w:ascii="LiberationSans-Italic" w:hAnsi="LiberationSans-Italic" w:cs="LiberationSans-Italic"/>
+          <w:i/>
+          <w:iCs/>
+          <w:szCs w:val="44"/>
+          <w:highlight w:val="yellow"/>
+        </w:rPr>
+        <w:t xml:space="preserve"> requiere </w:t>
+      </w:r>
+      <w:r>
+        <w:rPr>
+          <w:rFonts w:ascii="LiberationSans-Italic" w:hAnsi="LiberationSans-Italic" w:cs="LiberationSans-Italic"/>
+          <w:i/>
+          <w:iCs/>
+          <w:szCs w:val="44"/>
+          <w:highlight w:val="yellow"/>
+        </w:rPr>
+        <w:t xml:space="preserve">el usuario actual y la nueva </w:t>
+      </w:r>
+      <w:proofErr w:type="spellStart"/>
+      <w:r>
+        <w:rPr>
+          <w:rFonts w:ascii="LiberationSans-Italic" w:hAnsi="LiberationSans-Italic" w:cs="LiberationSans-Italic"/>
+          <w:i/>
+          <w:iCs/>
+          <w:szCs w:val="44"/>
+          <w:highlight w:val="yellow"/>
+        </w:rPr>
+        <w:t>password</w:t>
+      </w:r>
+      <w:proofErr w:type="spellEnd"/>
+    </w:p>
+    <w:p>
+      <w:pPr>
+        <w:autoSpaceDE w:val="0"/>
+        <w:autoSpaceDN w:val="0"/>
+        <w:adjustRightInd w:val="0"/>
+        <w:spacing w:after="0" w:line="240" w:lineRule="auto"/>
+        <w:rPr>
+          <w:rFonts w:ascii="LiberationSans-Italic" w:hAnsi="LiberationSans-Italic" w:cs="LiberationSans-Italic"/>
+          <w:i/>
+          <w:iCs/>
+          <w:szCs w:val="44"/>
+        </w:rPr>
+      </w:pPr>
+      <w:r>
+        <w:rPr>
+          <w:rFonts w:ascii="LiberationSans-Italic" w:hAnsi="LiberationSans-Italic" w:cs="LiberationSans-Italic"/>
+          <w:i/>
+          <w:iCs/>
+          <w:szCs w:val="44"/>
+          <w:highlight w:val="yellow"/>
+        </w:rPr>
+        <w:t>V2.1.7</w:t>
+      </w:r>
+      <w:r>
+        <w:rPr>
+          <w:rFonts w:ascii="LiberationSans-Italic" w:hAnsi="LiberationSans-Italic" w:cs="LiberationSans-Italic"/>
+          <w:i/>
+          <w:iCs/>
+          <w:szCs w:val="44"/>
+          <w:highlight w:val="yellow"/>
+        </w:rPr>
+        <w:t xml:space="preserve">: Chequear que la </w:t>
+      </w:r>
+      <w:proofErr w:type="spellStart"/>
+      <w:r>
+        <w:rPr>
+          <w:rFonts w:ascii="LiberationSans-Italic" w:hAnsi="LiberationSans-Italic" w:cs="LiberationSans-Italic"/>
+          <w:i/>
+          <w:iCs/>
+          <w:szCs w:val="44"/>
+          <w:highlight w:val="yellow"/>
+        </w:rPr>
+        <w:t>password</w:t>
+      </w:r>
+      <w:proofErr w:type="spellEnd"/>
+      <w:r>
+        <w:rPr>
+          <w:rFonts w:ascii="LiberationSans-Italic" w:hAnsi="LiberationSans-Italic" w:cs="LiberationSans-Italic"/>
+          <w:i/>
+          <w:iCs/>
+          <w:szCs w:val="44"/>
+          <w:highlight w:val="yellow"/>
+        </w:rPr>
+        <w:t xml:space="preserve"> ingresada no sea una de las comunes ya violadas, como 123456 o cosas por el estilo. Podemos chequearlo contra una lista interna nuestra o usar </w:t>
+      </w:r>
+      <w:proofErr w:type="gramStart"/>
+      <w:r>
+        <w:rPr>
+          <w:rFonts w:ascii="LiberationSans-Italic" w:hAnsi="LiberationSans-Italic" w:cs="LiberationSans-Italic"/>
+          <w:i/>
+          <w:iCs/>
+          <w:szCs w:val="44"/>
+          <w:highlight w:val="yellow"/>
+        </w:rPr>
+        <w:t>una api externa</w:t>
+      </w:r>
+      <w:proofErr w:type="gramEnd"/>
+      <w:r>
+        <w:rPr>
+          <w:rFonts w:ascii="LiberationSans-Italic" w:hAnsi="LiberationSans-Italic" w:cs="LiberationSans-Italic"/>
+          <w:i/>
+          <w:iCs/>
+          <w:szCs w:val="44"/>
+          <w:highlight w:val="yellow"/>
+        </w:rPr>
+        <w:t xml:space="preserve">. Lo mejor y más fácil es que tengamos una lista interna, y ver que la </w:t>
+      </w:r>
+      <w:proofErr w:type="spellStart"/>
+      <w:r>
+        <w:rPr>
+          <w:rFonts w:ascii="LiberationSans-Italic" w:hAnsi="LiberationSans-Italic" w:cs="LiberationSans-Italic"/>
+          <w:i/>
+          <w:iCs/>
+          <w:szCs w:val="44"/>
+          <w:highlight w:val="yellow"/>
+        </w:rPr>
+        <w:t>password</w:t>
+      </w:r>
+      <w:proofErr w:type="spellEnd"/>
+      <w:r>
+        <w:rPr>
+          <w:rFonts w:ascii="LiberationSans-Italic" w:hAnsi="LiberationSans-Italic" w:cs="LiberationSans-Italic"/>
+          <w:i/>
+          <w:iCs/>
+          <w:szCs w:val="44"/>
+          <w:highlight w:val="yellow"/>
+        </w:rPr>
+        <w:t xml:space="preserve"> ingresada en el registro, o en el cambio de </w:t>
+      </w:r>
+      <w:proofErr w:type="spellStart"/>
+      <w:r>
+        <w:rPr>
+          <w:rFonts w:ascii="LiberationSans-Italic" w:hAnsi="LiberationSans-Italic" w:cs="LiberationSans-Italic"/>
+          <w:i/>
+          <w:iCs/>
+          <w:szCs w:val="44"/>
+          <w:highlight w:val="yellow"/>
+        </w:rPr>
+        <w:t>password</w:t>
+      </w:r>
+      <w:proofErr w:type="spellEnd"/>
+      <w:r>
+        <w:rPr>
+          <w:rFonts w:ascii="LiberationSans-Italic" w:hAnsi="LiberationSans-Italic" w:cs="LiberationSans-Italic"/>
+          <w:i/>
+          <w:iCs/>
+          <w:szCs w:val="44"/>
+          <w:highlight w:val="yellow"/>
+        </w:rPr>
+        <w:t xml:space="preserve"> no esté en esa lista.</w:t>
+      </w:r>
+    </w:p>
+    <w:p>
+      <w:pPr>
+        <w:autoSpaceDE w:val="0"/>
+        <w:autoSpaceDN w:val="0"/>
+        <w:adjustRightInd w:val="0"/>
+        <w:spacing w:after="0" w:line="240" w:lineRule="auto"/>
+        <w:rPr>
+          <w:rFonts w:ascii="LiberationSans-Italic" w:hAnsi="LiberationSans-Italic" w:cs="LiberationSans-Italic"/>
+          <w:i/>
+          <w:iCs/>
+          <w:szCs w:val="44"/>
+        </w:rPr>
+      </w:pPr>
+      <w:r>
+        <w:rPr>
+          <w:rFonts w:ascii="LiberationSans-Italic" w:hAnsi="LiberationSans-Italic" w:cs="LiberationSans-Italic"/>
+          <w:i/>
+          <w:iCs/>
+          <w:szCs w:val="44"/>
+          <w:highlight w:val="yellow"/>
+        </w:rPr>
+        <w:t>V2.1.8</w:t>
+      </w:r>
+      <w:r>
+        <w:rPr>
+          <w:rFonts w:ascii="LiberationSans-Italic" w:hAnsi="LiberationSans-Italic" w:cs="LiberationSans-Italic"/>
+          <w:i/>
+          <w:iCs/>
+          <w:szCs w:val="44"/>
+          <w:highlight w:val="yellow"/>
+        </w:rPr>
         <w:t xml:space="preserve">: </w:t>
       </w:r>
-      <w:bookmarkStart w:id="0" w:name="_GoBack"/>
-      <w:r>
-        <w:rPr>
-          <w:rFonts w:ascii="LiberationSans-Italic" w:hAnsi="LiberationSans-Italic" w:cs="LiberationSans-Italic"/>
-          <w:i/>
-          <w:iCs/>
-          <w:szCs w:val="44"/>
-          <w:highlight w:val="yellow"/>
-        </w:rPr>
-        <w:t xml:space="preserve">La funcionalidad de cambio de </w:t>
+      <w:r>
+        <w:rPr>
+          <w:rFonts w:ascii="LiberationSans-Italic" w:hAnsi="LiberationSans-Italic" w:cs="LiberationSans-Italic"/>
+          <w:i/>
+          <w:iCs/>
+          <w:szCs w:val="44"/>
+          <w:highlight w:val="yellow"/>
+        </w:rPr>
+        <w:t xml:space="preserve">Tener un medidor de seguridad para verificar que la </w:t>
       </w:r>
       <w:proofErr w:type="spellStart"/>
       <w:r>
@@ -409,17 +608,97 @@
           <w:szCs w:val="44"/>
           <w:highlight w:val="yellow"/>
         </w:rPr>
-        <w:t xml:space="preserve"> requiere </w:t>
-      </w:r>
-      <w:r>
-        <w:rPr>
-          <w:rFonts w:ascii="LiberationSans-Italic" w:hAnsi="LiberationSans-Italic" w:cs="LiberationSans-Italic"/>
-          <w:i/>
-          <w:iCs/>
-          <w:szCs w:val="44"/>
-          <w:highlight w:val="yellow"/>
-        </w:rPr>
-        <w:t xml:space="preserve">el usuario actual y la nueva </w:t>
+        <w:t xml:space="preserve"> sea fuerte. Esos que te obligan a agregar mayúsculas, minúsculas, caracteres especiales, y van pintando de rojo, amarillo y verde. Ver si hay algo ya hecho para </w:t>
+      </w:r>
+      <w:proofErr w:type="spellStart"/>
+      <w:r>
+        <w:rPr>
+          <w:rFonts w:ascii="LiberationSans-Italic" w:hAnsi="LiberationSans-Italic" w:cs="LiberationSans-Italic"/>
+          <w:i/>
+          <w:iCs/>
+          <w:szCs w:val="44"/>
+          <w:highlight w:val="yellow"/>
+        </w:rPr>
+        <w:t>copypastear</w:t>
+      </w:r>
+      <w:proofErr w:type="spellEnd"/>
+      <w:r>
+        <w:rPr>
+          <w:rFonts w:ascii="LiberationSans-Italic" w:hAnsi="LiberationSans-Italic" w:cs="LiberationSans-Italic"/>
+          <w:i/>
+          <w:iCs/>
+          <w:szCs w:val="44"/>
+          <w:highlight w:val="yellow"/>
+        </w:rPr>
+        <w:t xml:space="preserve"> de algún lado.</w:t>
+      </w:r>
+    </w:p>
+    <w:p>
+      <w:pPr>
+        <w:autoSpaceDE w:val="0"/>
+        <w:autoSpaceDN w:val="0"/>
+        <w:adjustRightInd w:val="0"/>
+        <w:spacing w:after="0" w:line="240" w:lineRule="auto"/>
+        <w:rPr>
+          <w:rFonts w:ascii="LiberationSans-Italic" w:hAnsi="LiberationSans-Italic" w:cs="LiberationSans-Italic"/>
+          <w:i/>
+          <w:iCs/>
+          <w:szCs w:val="44"/>
+        </w:rPr>
+      </w:pPr>
+      <w:r>
+        <w:rPr>
+          <w:rFonts w:ascii="LiberationSans-Italic" w:hAnsi="LiberationSans-Italic" w:cs="LiberationSans-Italic"/>
+          <w:i/>
+          <w:iCs/>
+          <w:szCs w:val="44"/>
+          <w:highlight w:val="yellow"/>
+        </w:rPr>
+        <w:t>V2.1.9</w:t>
+      </w:r>
+      <w:r>
+        <w:rPr>
+          <w:rFonts w:ascii="LiberationSans-Italic" w:hAnsi="LiberationSans-Italic" w:cs="LiberationSans-Italic"/>
+          <w:i/>
+          <w:iCs/>
+          <w:szCs w:val="44"/>
+          <w:highlight w:val="yellow"/>
+        </w:rPr>
+        <w:t>: No tener reglas de composición de contraseñas con caracteres permitidos. Por ejemplo no limitar la cantidad de números, o de mayúsculas o minúsculas o caracteres especiales.</w:t>
+      </w:r>
+    </w:p>
+    <w:p>
+      <w:pPr>
+        <w:autoSpaceDE w:val="0"/>
+        <w:autoSpaceDN w:val="0"/>
+        <w:adjustRightInd w:val="0"/>
+        <w:spacing w:after="0" w:line="240" w:lineRule="auto"/>
+        <w:rPr>
+          <w:rFonts w:ascii="LiberationSans-Italic" w:hAnsi="LiberationSans-Italic" w:cs="LiberationSans-Italic"/>
+          <w:i/>
+          <w:iCs/>
+          <w:szCs w:val="44"/>
+        </w:rPr>
+      </w:pPr>
+      <w:r>
+        <w:rPr>
+          <w:rFonts w:ascii="LiberationSans-Italic" w:hAnsi="LiberationSans-Italic" w:cs="LiberationSans-Italic"/>
+          <w:i/>
+          <w:iCs/>
+          <w:szCs w:val="44"/>
+          <w:highlight w:val="yellow"/>
+        </w:rPr>
+        <w:t>V2.1.10</w:t>
+      </w:r>
+      <w:r>
+        <w:rPr>
+          <w:rFonts w:ascii="LiberationSans-Italic" w:hAnsi="LiberationSans-Italic" w:cs="LiberationSans-Italic"/>
+          <w:i/>
+          <w:iCs/>
+          <w:szCs w:val="44"/>
+          <w:highlight w:val="yellow"/>
+        </w:rPr>
+        <w:t xml:space="preserve">: Que no haya requisitos de cambio de </w:t>
       </w:r>
       <w:proofErr w:type="spellStart"/>
       <w:r>
@@ -432,297 +711,6 @@
         </w:rPr>
         <w:t>password</w:t>
       </w:r>
-      <w:bookmarkEnd w:id="0"/>
-      <w:proofErr w:type="spellEnd"/>
-    </w:p>
-    <w:p>
-      <w:pPr>
-        <w:autoSpaceDE w:val="0"/>
-        <w:autoSpaceDN w:val="0"/>
-        <w:adjustRightInd w:val="0"/>
-        <w:spacing w:after="0" w:line="240" w:lineRule="auto"/>
-        <w:rPr>
-          <w:rFonts w:ascii="LiberationSans-Italic" w:hAnsi="LiberationSans-Italic" w:cs="LiberationSans-Italic"/>
-          <w:i/>
-          <w:iCs/>
-          <w:szCs w:val="44"/>
-        </w:rPr>
-      </w:pPr>
-      <w:r>
-        <w:rPr>
-          <w:rFonts w:ascii="LiberationSans-Italic" w:hAnsi="LiberationSans-Italic" w:cs="LiberationSans-Italic"/>
-          <w:i/>
-          <w:iCs/>
-          <w:szCs w:val="44"/>
-          <w:highlight w:val="yellow"/>
-        </w:rPr>
-        <w:t>V2.1.7</w:t>
-      </w:r>
-      <w:r>
-        <w:rPr>
-          <w:rFonts w:ascii="LiberationSans-Italic" w:hAnsi="LiberationSans-Italic" w:cs="LiberationSans-Italic"/>
-          <w:i/>
-          <w:iCs/>
-          <w:szCs w:val="44"/>
-          <w:highlight w:val="yellow"/>
-        </w:rPr>
-        <w:t xml:space="preserve">: Chequear que la </w:t>
-      </w:r>
-      <w:proofErr w:type="spellStart"/>
-      <w:r>
-        <w:rPr>
-          <w:rFonts w:ascii="LiberationSans-Italic" w:hAnsi="LiberationSans-Italic" w:cs="LiberationSans-Italic"/>
-          <w:i/>
-          <w:iCs/>
-          <w:szCs w:val="44"/>
-          <w:highlight w:val="yellow"/>
-        </w:rPr>
-        <w:t>password</w:t>
-      </w:r>
-      <w:proofErr w:type="spellEnd"/>
-      <w:r>
-        <w:rPr>
-          <w:rFonts w:ascii="LiberationSans-Italic" w:hAnsi="LiberationSans-Italic" w:cs="LiberationSans-Italic"/>
-          <w:i/>
-          <w:iCs/>
-          <w:szCs w:val="44"/>
-          <w:highlight w:val="yellow"/>
-        </w:rPr>
-        <w:t xml:space="preserve"> ingresada no sea una de las comunes ya violadas, como 123456 o cosas por el estilo. Podemos chequearlo contra una lista interna nuestra o usar </w:t>
-      </w:r>
-      <w:proofErr w:type="gramStart"/>
-      <w:r>
-        <w:rPr>
-          <w:rFonts w:ascii="LiberationSans-Italic" w:hAnsi="LiberationSans-Italic" w:cs="LiberationSans-Italic"/>
-          <w:i/>
-          <w:iCs/>
-          <w:szCs w:val="44"/>
-          <w:highlight w:val="yellow"/>
-        </w:rPr>
-        <w:t>una api externa</w:t>
-      </w:r>
-      <w:proofErr w:type="gramEnd"/>
-      <w:r>
-        <w:rPr>
-          <w:rFonts w:ascii="LiberationSans-Italic" w:hAnsi="LiberationSans-Italic" w:cs="LiberationSans-Italic"/>
-          <w:i/>
-          <w:iCs/>
-          <w:szCs w:val="44"/>
-          <w:highlight w:val="yellow"/>
-        </w:rPr>
-        <w:t xml:space="preserve">. Lo mejor y más fácil es que tengamos una lista interna, y ver que la </w:t>
-      </w:r>
-      <w:proofErr w:type="spellStart"/>
-      <w:r>
-        <w:rPr>
-          <w:rFonts w:ascii="LiberationSans-Italic" w:hAnsi="LiberationSans-Italic" w:cs="LiberationSans-Italic"/>
-          <w:i/>
-          <w:iCs/>
-          <w:szCs w:val="44"/>
-          <w:highlight w:val="yellow"/>
-        </w:rPr>
-        <w:t>password</w:t>
-      </w:r>
-      <w:proofErr w:type="spellEnd"/>
-      <w:r>
-        <w:rPr>
-          <w:rFonts w:ascii="LiberationSans-Italic" w:hAnsi="LiberationSans-Italic" w:cs="LiberationSans-Italic"/>
-          <w:i/>
-          <w:iCs/>
-          <w:szCs w:val="44"/>
-          <w:highlight w:val="yellow"/>
-        </w:rPr>
-        <w:t xml:space="preserve"> ingresada en el registro, o en el cambio de </w:t>
-      </w:r>
-      <w:proofErr w:type="spellStart"/>
-      <w:r>
-        <w:rPr>
-          <w:rFonts w:ascii="LiberationSans-Italic" w:hAnsi="LiberationSans-Italic" w:cs="LiberationSans-Italic"/>
-          <w:i/>
-          <w:iCs/>
-          <w:szCs w:val="44"/>
-          <w:highlight w:val="yellow"/>
-        </w:rPr>
-        <w:t>password</w:t>
-      </w:r>
-      <w:proofErr w:type="spellEnd"/>
-      <w:r>
-        <w:rPr>
-          <w:rFonts w:ascii="LiberationSans-Italic" w:hAnsi="LiberationSans-Italic" w:cs="LiberationSans-Italic"/>
-          <w:i/>
-          <w:iCs/>
-          <w:szCs w:val="44"/>
-          <w:highlight w:val="yellow"/>
-        </w:rPr>
-        <w:t xml:space="preserve"> no esté en esa lista.</w:t>
-      </w:r>
-    </w:p>
-    <w:p>
-      <w:pPr>
-        <w:autoSpaceDE w:val="0"/>
-        <w:autoSpaceDN w:val="0"/>
-        <w:adjustRightInd w:val="0"/>
-        <w:spacing w:after="0" w:line="240" w:lineRule="auto"/>
-        <w:rPr>
-          <w:rFonts w:ascii="LiberationSans-Italic" w:hAnsi="LiberationSans-Italic" w:cs="LiberationSans-Italic"/>
-          <w:i/>
-          <w:iCs/>
-          <w:szCs w:val="44"/>
-        </w:rPr>
-      </w:pPr>
-      <w:r>
-        <w:rPr>
-          <w:rFonts w:ascii="LiberationSans-Italic" w:hAnsi="LiberationSans-Italic" w:cs="LiberationSans-Italic"/>
-          <w:i/>
-          <w:iCs/>
-          <w:szCs w:val="44"/>
-          <w:highlight w:val="yellow"/>
-        </w:rPr>
-        <w:t>V2.1.8</w:t>
-      </w:r>
-      <w:r>
-        <w:rPr>
-          <w:rFonts w:ascii="LiberationSans-Italic" w:hAnsi="LiberationSans-Italic" w:cs="LiberationSans-Italic"/>
-          <w:i/>
-          <w:iCs/>
-          <w:szCs w:val="44"/>
-          <w:highlight w:val="yellow"/>
-        </w:rPr>
-        <w:t xml:space="preserve">: </w:t>
-      </w:r>
-      <w:r>
-        <w:rPr>
-          <w:rFonts w:ascii="LiberationSans-Italic" w:hAnsi="LiberationSans-Italic" w:cs="LiberationSans-Italic"/>
-          <w:i/>
-          <w:iCs/>
-          <w:szCs w:val="44"/>
-          <w:highlight w:val="yellow"/>
-        </w:rPr>
-        <w:t xml:space="preserve">Tener un medidor de seguridad para verificar que la </w:t>
-      </w:r>
-      <w:proofErr w:type="spellStart"/>
-      <w:r>
-        <w:rPr>
-          <w:rFonts w:ascii="LiberationSans-Italic" w:hAnsi="LiberationSans-Italic" w:cs="LiberationSans-Italic"/>
-          <w:i/>
-          <w:iCs/>
-          <w:szCs w:val="44"/>
-          <w:highlight w:val="yellow"/>
-        </w:rPr>
-        <w:t>password</w:t>
-      </w:r>
-      <w:proofErr w:type="spellEnd"/>
-      <w:r>
-        <w:rPr>
-          <w:rFonts w:ascii="LiberationSans-Italic" w:hAnsi="LiberationSans-Italic" w:cs="LiberationSans-Italic"/>
-          <w:i/>
-          <w:iCs/>
-          <w:szCs w:val="44"/>
-          <w:highlight w:val="yellow"/>
-        </w:rPr>
-        <w:t xml:space="preserve"> sea fuerte. Esos que te obligan a agregar mayúsculas, minúsculas, caracteres especiales, y van pintando de rojo, amarillo y verde. Ver si hay algo ya hecho para </w:t>
-      </w:r>
-      <w:proofErr w:type="spellStart"/>
-      <w:r>
-        <w:rPr>
-          <w:rFonts w:ascii="LiberationSans-Italic" w:hAnsi="LiberationSans-Italic" w:cs="LiberationSans-Italic"/>
-          <w:i/>
-          <w:iCs/>
-          <w:szCs w:val="44"/>
-          <w:highlight w:val="yellow"/>
-        </w:rPr>
-        <w:t>copypastear</w:t>
-      </w:r>
-      <w:proofErr w:type="spellEnd"/>
-      <w:r>
-        <w:rPr>
-          <w:rFonts w:ascii="LiberationSans-Italic" w:hAnsi="LiberationSans-Italic" w:cs="LiberationSans-Italic"/>
-          <w:i/>
-          <w:iCs/>
-          <w:szCs w:val="44"/>
-          <w:highlight w:val="yellow"/>
-        </w:rPr>
-        <w:t xml:space="preserve"> de algún lado.</w:t>
-      </w:r>
-    </w:p>
-    <w:p>
-      <w:pPr>
-        <w:autoSpaceDE w:val="0"/>
-        <w:autoSpaceDN w:val="0"/>
-        <w:adjustRightInd w:val="0"/>
-        <w:spacing w:after="0" w:line="240" w:lineRule="auto"/>
-        <w:rPr>
-          <w:rFonts w:ascii="LiberationSans-Italic" w:hAnsi="LiberationSans-Italic" w:cs="LiberationSans-Italic"/>
-          <w:i/>
-          <w:iCs/>
-          <w:szCs w:val="44"/>
-        </w:rPr>
-      </w:pPr>
-      <w:r>
-        <w:rPr>
-          <w:rFonts w:ascii="LiberationSans-Italic" w:hAnsi="LiberationSans-Italic" w:cs="LiberationSans-Italic"/>
-          <w:i/>
-          <w:iCs/>
-          <w:szCs w:val="44"/>
-          <w:highlight w:val="yellow"/>
-        </w:rPr>
-        <w:t>V2.1.9</w:t>
-      </w:r>
-      <w:r>
-        <w:rPr>
-          <w:rFonts w:ascii="LiberationSans-Italic" w:hAnsi="LiberationSans-Italic" w:cs="LiberationSans-Italic"/>
-          <w:i/>
-          <w:iCs/>
-          <w:szCs w:val="44"/>
-          <w:highlight w:val="yellow"/>
-        </w:rPr>
-        <w:t>: No tener reglas de composición de contraseñas con caracteres permitidos. Por ejemplo no limitar la cantidad de números, o de mayúsculas o minúsculas o caracteres especiales.</w:t>
-      </w:r>
-    </w:p>
-    <w:p>
-      <w:pPr>
-        <w:autoSpaceDE w:val="0"/>
-        <w:autoSpaceDN w:val="0"/>
-        <w:adjustRightInd w:val="0"/>
-        <w:spacing w:after="0" w:line="240" w:lineRule="auto"/>
-        <w:rPr>
-          <w:rFonts w:ascii="LiberationSans-Italic" w:hAnsi="LiberationSans-Italic" w:cs="LiberationSans-Italic"/>
-          <w:i/>
-          <w:iCs/>
-          <w:szCs w:val="44"/>
-        </w:rPr>
-      </w:pPr>
-      <w:r>
-        <w:rPr>
-          <w:rFonts w:ascii="LiberationSans-Italic" w:hAnsi="LiberationSans-Italic" w:cs="LiberationSans-Italic"/>
-          <w:i/>
-          <w:iCs/>
-          <w:szCs w:val="44"/>
-          <w:highlight w:val="yellow"/>
-        </w:rPr>
-        <w:t>V2.1.10</w:t>
-      </w:r>
-      <w:r>
-        <w:rPr>
-          <w:rFonts w:ascii="LiberationSans-Italic" w:hAnsi="LiberationSans-Italic" w:cs="LiberationSans-Italic"/>
-          <w:i/>
-          <w:iCs/>
-          <w:szCs w:val="44"/>
-          <w:highlight w:val="yellow"/>
-        </w:rPr>
-        <w:t xml:space="preserve">: Que no haya requisitos de cambio de </w:t>
-      </w:r>
-      <w:proofErr w:type="spellStart"/>
-      <w:r>
-        <w:rPr>
-          <w:rFonts w:ascii="LiberationSans-Italic" w:hAnsi="LiberationSans-Italic" w:cs="LiberationSans-Italic"/>
-          <w:i/>
-          <w:iCs/>
-          <w:szCs w:val="44"/>
-          <w:highlight w:val="yellow"/>
-        </w:rPr>
-        <w:t>password</w:t>
-      </w:r>
       <w:proofErr w:type="spellEnd"/>
       <w:r>
         <w:rPr>
@@ -788,6 +776,7 @@
           <w:i/>
           <w:iCs/>
           <w:szCs w:val="44"/>
+          <w:highlight w:val="yellow"/>
         </w:rPr>
         <w:t>V2.1.12</w:t>
       </w:r>
@@ -797,8 +786,37 @@
           <w:i/>
           <w:iCs/>
           <w:szCs w:val="44"/>
-        </w:rPr>
-        <w:t>: Verificar que el usuario pueda ver la contraseña escrita (con el ojito), o poder ver el ultimo carácter escrito antes que pase a ser un punto o asterisco.</w:t>
+          <w:highlight w:val="yellow"/>
+        </w:rPr>
+        <w:t>:</w:t>
+      </w:r>
+      <w:r>
+        <w:rPr>
+          <w:rFonts w:ascii="LiberationSans-Italic" w:hAnsi="LiberationSans-Italic" w:cs="LiberationSans-Italic"/>
+          <w:i/>
+          <w:iCs/>
+          <w:szCs w:val="44"/>
+        </w:rPr>
+        <w:t xml:space="preserve"> </w:t>
+      </w:r>
+      <w:r>
+        <w:rPr>
+          <w:rFonts w:ascii="LiberationSans-Italic" w:hAnsi="LiberationSans-Italic" w:cs="LiberationSans-Italic"/>
+          <w:i/>
+          <w:iCs/>
+          <w:szCs w:val="44"/>
+          <w:highlight w:val="yellow"/>
+        </w:rPr>
+        <w:t>Verificar que el usuario pueda ver la contraseña escrita (con el ojito),</w:t>
+      </w:r>
+      <w:r>
+        <w:rPr>
+          <w:rFonts w:ascii="LiberationSans-Italic" w:hAnsi="LiberationSans-Italic" w:cs="LiberationSans-Italic"/>
+          <w:i/>
+          <w:iCs/>
+          <w:szCs w:val="44"/>
+        </w:rPr>
+        <w:t xml:space="preserve"> o poder ver el ultimo carácter escrito antes que pase a ser un punto o asterisco.</w:t>
       </w:r>
     </w:p>
     <w:p>
@@ -1587,6 +1605,7 @@
           <w:i/>
           <w:iCs/>
           <w:szCs w:val="44"/>
+          <w:highlight w:val="yellow"/>
         </w:rPr>
         <w:t>V2.5.1</w:t>
       </w:r>
@@ -1596,6 +1615,7 @@
           <w:i/>
           <w:iCs/>
           <w:szCs w:val="44"/>
+          <w:highlight w:val="yellow"/>
         </w:rPr>
         <w:t xml:space="preserve">: </w:t>
       </w:r>
@@ -1605,6 +1625,7 @@
           <w:i/>
           <w:iCs/>
           <w:szCs w:val="44"/>
+          <w:highlight w:val="yellow"/>
         </w:rPr>
         <w:t>Verificar que en el recupero de clave, la clave no sea enviada en texto al usuario.</w:t>
       </w:r>
@@ -1628,6 +1649,7 @@
           <w:i/>
           <w:iCs/>
           <w:szCs w:val="44"/>
+          <w:highlight w:val="yellow"/>
         </w:rPr>
         <w:t>V2.5.2</w:t>
       </w:r>
@@ -1637,6 +1659,7 @@
           <w:i/>
           <w:iCs/>
           <w:szCs w:val="44"/>
+          <w:highlight w:val="yellow"/>
         </w:rPr>
         <w:t>: Verificar que el recupero de claves basado en conocimiento o preguntas secretas no esté presente.</w:t>
       </w:r>
@@ -1660,6 +1683,7 @@
           <w:i/>
           <w:iCs/>
           <w:szCs w:val="44"/>
+          <w:highlight w:val="yellow"/>
         </w:rPr>
         <w:t>V2.5.3</w:t>
       </w:r>
@@ -1669,6 +1693,7 @@
           <w:i/>
           <w:iCs/>
           <w:szCs w:val="44"/>
+          <w:highlight w:val="yellow"/>
         </w:rPr>
         <w:t>: Verificar que el recupero de clave no revele la contraseña actual de ninguna forma.</w:t>
       </w:r>
@@ -2220,15 +2245,28 @@
           <w:iCs/>
           <w:szCs w:val="44"/>
         </w:rPr>
-        <w:t xml:space="preserve">: Verificar que la aplicación no </w:t>
-      </w:r>
-      <w:proofErr w:type="spellStart"/>
-      <w:r>
-        <w:rPr>
-          <w:rFonts w:ascii="LiberationSans-Italic" w:hAnsi="LiberationSans-Italic" w:cs="LiberationSans-Italic"/>
-          <w:i/>
-          <w:iCs/>
-          <w:szCs w:val="44"/>
+        <w:t xml:space="preserve">: </w:t>
+      </w:r>
+      <w:bookmarkStart w:id="0" w:name="_GoBack"/>
+      <w:bookmarkEnd w:id="0"/>
+      <w:r>
+        <w:rPr>
+          <w:rFonts w:ascii="LiberationSans-Italic" w:hAnsi="LiberationSans-Italic" w:cs="LiberationSans-Italic"/>
+          <w:i/>
+          <w:iCs/>
+          <w:szCs w:val="44"/>
+          <w:highlight w:val="yellow"/>
+        </w:rPr>
+        <w:t xml:space="preserve">Verificar que la aplicación no </w:t>
+      </w:r>
+      <w:proofErr w:type="spellStart"/>
+      <w:r>
+        <w:rPr>
+          <w:rFonts w:ascii="LiberationSans-Italic" w:hAnsi="LiberationSans-Italic" w:cs="LiberationSans-Italic"/>
+          <w:i/>
+          <w:iCs/>
+          <w:szCs w:val="44"/>
+          <w:highlight w:val="yellow"/>
         </w:rPr>
         <w:t>loguee</w:t>
       </w:r>
@@ -2239,8 +2277,18 @@
           <w:i/>
           <w:iCs/>
           <w:szCs w:val="44"/>
-        </w:rPr>
-        <w:t xml:space="preserve"> credenciales o detalles de pago. Los tokens de sesión deben ser guardados encriptados.</w:t>
+          <w:highlight w:val="yellow"/>
+        </w:rPr>
+        <w:t xml:space="preserve"> credenciales o detalles de pago</w:t>
+      </w:r>
+      <w:r>
+        <w:rPr>
+          <w:rFonts w:ascii="LiberationSans-Italic" w:hAnsi="LiberationSans-Italic" w:cs="LiberationSans-Italic"/>
+          <w:i/>
+          <w:iCs/>
+          <w:szCs w:val="44"/>
+        </w:rPr>
+        <w:t>. Los tokens de sesión deben ser guardados encriptados.</w:t>
       </w:r>
     </w:p>
     <w:p>
@@ -2366,6 +2414,7 @@
           <w:i/>
           <w:iCs/>
           <w:szCs w:val="44"/>
+          <w:highlight w:val="yellow"/>
         </w:rPr>
         <w:t>V7.4</w:t>
       </w:r>
@@ -2375,6 +2424,7 @@
           <w:i/>
           <w:iCs/>
           <w:szCs w:val="44"/>
+          <w:highlight w:val="yellow"/>
         </w:rPr>
         <w:t>: Verificar que los logs incluyan información necesaria que permitan una investigación detallada del lapso de tiempo en que las cosas pasaron.</w:t>
       </w:r>
@@ -3053,7 +3103,7 @@
   <a:extraClrSchemeLst/>
   <a:extLst>
     <a:ext uri="{05A4C25C-085E-4340-85A3-A5531E510DB2}">
-      <thm15:themeFamily xmlns:thm15="http://schemas.microsoft.com/office/thememl/2012/main" xmlns="" name="Office Theme" id="{62F939B6-93AF-4DB8-9C6B-D6C7DFDC589F}" vid="{4A3C46E8-61CC-4603-A589-7422A47A8E4A}"/>
+      <thm15:themeFamily xmlns="" xmlns:thm15="http://schemas.microsoft.com/office/thememl/2012/main" name="Office Theme" id="{62F939B6-93AF-4DB8-9C6B-D6C7DFDC589F}" vid="{4A3C46E8-61CC-4603-A589-7422A47A8E4A}"/>
     </a:ext>
   </a:extLst>
 </a:theme>

</xml_diff>

<commit_message>
deshabilitacion de usuario tras intentos fallidos / agregado de lista de emails no permitidos
ibaldo
</commit_message>
<xml_diff>
--- a/Documentacion/VerificacionesEntrega2.docx
+++ b/Documentacion/VerificacionesEntrega2.docx
@@ -1,6 +1,6 @@
 
 <file path=word/document.xml><?xml version="1.0" encoding="utf-8"?>
-<w:document xmlns:wpc="http://schemas.microsoft.com/office/word/2010/wordprocessingCanvas" xmlns:mc="http://schemas.openxmlformats.org/markup-compatibility/2006" xmlns:o="urn:schemas-microsoft-com:office:office" xmlns:r="http://schemas.openxmlformats.org/officeDocument/2006/relationships" xmlns:m="http://schemas.openxmlformats.org/officeDocument/2006/math" xmlns:v="urn:schemas-microsoft-com:vml" xmlns:wp14="http://schemas.microsoft.com/office/word/2010/wordprocessingDrawing" xmlns:wp="http://schemas.openxmlformats.org/drawingml/2006/wordprocessingDrawing" xmlns:w10="urn:schemas-microsoft-com:office:word" xmlns:w="http://schemas.openxmlformats.org/wordprocessingml/2006/main" xmlns:w14="http://schemas.microsoft.com/office/word/2010/wordml" xmlns:wpg="http://schemas.microsoft.com/office/word/2010/wordprocessingGroup" xmlns:wpi="http://schemas.microsoft.com/office/word/2010/wordprocessingInk" xmlns:wne="http://schemas.microsoft.com/office/word/2006/wordml" xmlns:wps="http://schemas.microsoft.com/office/word/2010/wordprocessingShape" mc:Ignorable="w14 wp14">
+<w:document xmlns:wpc="http://schemas.microsoft.com/office/word/2010/wordprocessingCanvas" xmlns:cx="http://schemas.microsoft.com/office/drawing/2014/chartex" xmlns:cx1="http://schemas.microsoft.com/office/drawing/2015/9/8/chartex" xmlns:cx2="http://schemas.microsoft.com/office/drawing/2015/10/21/chartex" xmlns:cx3="http://schemas.microsoft.com/office/drawing/2016/5/9/chartex" xmlns:cx4="http://schemas.microsoft.com/office/drawing/2016/5/10/chartex" xmlns:cx5="http://schemas.microsoft.com/office/drawing/2016/5/11/chartex" xmlns:cx6="http://schemas.microsoft.com/office/drawing/2016/5/12/chartex" xmlns:cx7="http://schemas.microsoft.com/office/drawing/2016/5/13/chartex" xmlns:cx8="http://schemas.microsoft.com/office/drawing/2016/5/14/chartex" xmlns:mc="http://schemas.openxmlformats.org/markup-compatibility/2006" xmlns:aink="http://schemas.microsoft.com/office/drawing/2016/ink" xmlns:am3d="http://schemas.microsoft.com/office/drawing/2017/model3d" xmlns:o="urn:schemas-microsoft-com:office:office" xmlns:r="http://schemas.openxmlformats.org/officeDocument/2006/relationships" xmlns:m="http://schemas.openxmlformats.org/officeDocument/2006/math" xmlns:v="urn:schemas-microsoft-com:vml" xmlns:wp14="http://schemas.microsoft.com/office/word/2010/wordprocessingDrawing" xmlns:wp="http://schemas.openxmlformats.org/drawingml/2006/wordprocessingDrawing" xmlns:w10="urn:schemas-microsoft-com:office:word" xmlns:w="http://schemas.openxmlformats.org/wordprocessingml/2006/main" xmlns:w14="http://schemas.microsoft.com/office/word/2010/wordml" xmlns:w15="http://schemas.microsoft.com/office/word/2012/wordml" xmlns:w16cid="http://schemas.microsoft.com/office/word/2016/wordml/cid" xmlns:w16se="http://schemas.microsoft.com/office/word/2015/wordml/symex" xmlns:wpg="http://schemas.microsoft.com/office/word/2010/wordprocessingGroup" xmlns:wpi="http://schemas.microsoft.com/office/word/2010/wordprocessingInk" xmlns:wne="http://schemas.microsoft.com/office/word/2006/wordml" xmlns:wps="http://schemas.microsoft.com/office/word/2010/wordprocessingShape" mc:Ignorable="w14 w15 w16se w16cid wp14">
   <w:body>
     <w:p>
       <w:pPr>
@@ -476,7 +476,7 @@
           <w:szCs w:val="44"/>
           <w:highlight w:val="yellow"/>
         </w:rPr>
-        <w:t xml:space="preserve"> ingresada no sea una de las comunes ya violadas, como 123456 o cosas por el estilo. Podemos chequearlo contra una lista interna nuestra o usar </w:t>
+        <w:t xml:space="preserve"> ingresada no sea una de las comunes ya violadas, como 123456 o cosas por el estilo. Podemos chequearlo contra una lista interna nuestra o usar una </w:t>
       </w:r>
       <w:proofErr w:type="gramStart"/>
       <w:r>
@@ -487,7 +487,7 @@
           <w:szCs w:val="44"/>
           <w:highlight w:val="yellow"/>
         </w:rPr>
-        <w:t>una api externa</w:t>
+        <w:t>api externa</w:t>
       </w:r>
       <w:proofErr w:type="gramEnd"/>
       <w:r>
@@ -788,56 +788,29 @@
           <w:szCs w:val="44"/>
           <w:highlight w:val="yellow"/>
         </w:rPr>
-        <w:t>:</w:t>
-      </w:r>
-      <w:r>
-        <w:rPr>
-          <w:rFonts w:ascii="LiberationSans-Italic" w:hAnsi="LiberationSans-Italic" w:cs="LiberationSans-Italic"/>
-          <w:i/>
-          <w:iCs/>
-          <w:szCs w:val="44"/>
-        </w:rPr>
-        <w:t xml:space="preserve"> </w:t>
-      </w:r>
-      <w:r>
-        <w:rPr>
-          <w:rFonts w:ascii="LiberationSans-Italic" w:hAnsi="LiberationSans-Italic" w:cs="LiberationSans-Italic"/>
-          <w:i/>
-          <w:iCs/>
-          <w:szCs w:val="44"/>
-          <w:highlight w:val="yellow"/>
-        </w:rPr>
-        <w:t>Verificar que el usuario pueda ver la contraseña escrita (con el ojito),</w:t>
-      </w:r>
-      <w:r>
-        <w:rPr>
-          <w:rFonts w:ascii="LiberationSans-Italic" w:hAnsi="LiberationSans-Italic" w:cs="LiberationSans-Italic"/>
-          <w:i/>
-          <w:iCs/>
-          <w:szCs w:val="44"/>
-        </w:rPr>
-        <w:t xml:space="preserve"> o poder ver el ultimo carácter escrito antes que pase a ser un punto o asterisco.</w:t>
-      </w:r>
-    </w:p>
-    <w:p>
-      <w:pPr>
-        <w:autoSpaceDE w:val="0"/>
-        <w:autoSpaceDN w:val="0"/>
-        <w:adjustRightInd w:val="0"/>
-        <w:spacing w:after="0" w:line="240" w:lineRule="auto"/>
-        <w:rPr>
-          <w:rFonts w:ascii="LiberationSans-Italic" w:hAnsi="LiberationSans-Italic" w:cs="LiberationSans-Italic"/>
-          <w:i/>
-          <w:iCs/>
-          <w:szCs w:val="44"/>
-        </w:rPr>
-      </w:pPr>
-      <w:r>
-        <w:rPr>
-          <w:rFonts w:ascii="LiberationSans-Italic" w:hAnsi="LiberationSans-Italic" w:cs="LiberationSans-Italic"/>
-          <w:i/>
-          <w:iCs/>
-          <w:szCs w:val="44"/>
+        <w:t>: Verificar que el usuario pueda ver la contraseña escrita (con el ojito), o poder ver el ultimo carácter escrito antes que pase a ser un punto o asterisco.</w:t>
+      </w:r>
+    </w:p>
+    <w:p>
+      <w:pPr>
+        <w:autoSpaceDE w:val="0"/>
+        <w:autoSpaceDN w:val="0"/>
+        <w:adjustRightInd w:val="0"/>
+        <w:spacing w:after="0" w:line="240" w:lineRule="auto"/>
+        <w:rPr>
+          <w:rFonts w:ascii="LiberationSans-Italic" w:hAnsi="LiberationSans-Italic" w:cs="LiberationSans-Italic"/>
+          <w:i/>
+          <w:iCs/>
+          <w:szCs w:val="44"/>
+        </w:rPr>
+      </w:pPr>
+      <w:r>
+        <w:rPr>
+          <w:rFonts w:ascii="LiberationSans-Italic" w:hAnsi="LiberationSans-Italic" w:cs="LiberationSans-Italic"/>
+          <w:i/>
+          <w:iCs/>
+          <w:szCs w:val="44"/>
+          <w:highlight w:val="yellow"/>
         </w:rPr>
         <w:t>V2.2.1</w:t>
       </w:r>
@@ -847,6 +820,7 @@
           <w:i/>
           <w:iCs/>
           <w:szCs w:val="44"/>
+          <w:highlight w:val="yellow"/>
         </w:rPr>
         <w:t xml:space="preserve">: </w:t>
       </w:r>
@@ -856,6 +830,7 @@
           <w:i/>
           <w:iCs/>
           <w:szCs w:val="44"/>
+          <w:highlight w:val="yellow"/>
         </w:rPr>
         <w:t xml:space="preserve">Verificar que haya controles de anti automatización. Esto es que intenten con fuerza bruta adivinar una </w:t>
       </w:r>
@@ -866,6 +841,7 @@
           <w:i/>
           <w:iCs/>
           <w:szCs w:val="44"/>
+          <w:highlight w:val="yellow"/>
         </w:rPr>
         <w:t>password</w:t>
       </w:r>
@@ -876,6 +852,7 @@
           <w:i/>
           <w:iCs/>
           <w:szCs w:val="44"/>
+          <w:highlight w:val="yellow"/>
         </w:rPr>
         <w:t xml:space="preserve">. Lo que habría que hacer acá es meter un captcha, e ir acumulando cuantos intentos de </w:t>
       </w:r>
@@ -886,6 +863,7 @@
           <w:i/>
           <w:iCs/>
           <w:szCs w:val="44"/>
+          <w:highlight w:val="yellow"/>
         </w:rPr>
         <w:t>logueo</w:t>
       </w:r>
@@ -896,6 +874,7 @@
           <w:i/>
           <w:iCs/>
           <w:szCs w:val="44"/>
+          <w:highlight w:val="yellow"/>
         </w:rPr>
         <w:t xml:space="preserve"> fue haciendo erróneos, y si le pifió 5 veces seguidas por ejemplo, bloquearle la cuenta haciendo que no pueda </w:t>
       </w:r>
@@ -906,6 +885,7 @@
           <w:i/>
           <w:iCs/>
           <w:szCs w:val="44"/>
+          <w:highlight w:val="yellow"/>
         </w:rPr>
         <w:t>loguearse</w:t>
       </w:r>
@@ -916,6 +896,7 @@
           <w:i/>
           <w:iCs/>
           <w:szCs w:val="44"/>
+          <w:highlight w:val="yellow"/>
         </w:rPr>
         <w:t xml:space="preserve"> hasta dentro de media hora por ejemplo. Lo otro </w:t>
       </w:r>
@@ -926,6 +907,7 @@
           <w:i/>
           <w:iCs/>
           <w:szCs w:val="44"/>
+          <w:highlight w:val="yellow"/>
         </w:rPr>
         <w:t>mas</w:t>
       </w:r>
@@ -936,6 +918,7 @@
           <w:i/>
           <w:iCs/>
           <w:szCs w:val="44"/>
+          <w:highlight w:val="yellow"/>
         </w:rPr>
         <w:t xml:space="preserve"> complejo para hacer pero no </w:t>
       </w:r>
@@ -946,6 +929,7 @@
           <w:i/>
           <w:iCs/>
           <w:szCs w:val="44"/>
+          <w:highlight w:val="yellow"/>
         </w:rPr>
         <w:t>se</w:t>
       </w:r>
@@ -956,6 +940,7 @@
           <w:i/>
           <w:iCs/>
           <w:szCs w:val="44"/>
+          <w:highlight w:val="yellow"/>
         </w:rPr>
         <w:t xml:space="preserve"> si vale la pena es bloquear la IP pero con lo de bloquear la cuenta para que no pueda </w:t>
       </w:r>
@@ -966,6 +951,7 @@
           <w:i/>
           <w:iCs/>
           <w:szCs w:val="44"/>
+          <w:highlight w:val="yellow"/>
         </w:rPr>
         <w:t>loguearse</w:t>
       </w:r>
@@ -976,6 +962,7 @@
           <w:i/>
           <w:iCs/>
           <w:szCs w:val="44"/>
+          <w:highlight w:val="yellow"/>
         </w:rPr>
         <w:t xml:space="preserve"> en un tiempo alcanzaría.</w:t>
       </w:r>
@@ -999,6 +986,7 @@
           <w:i/>
           <w:iCs/>
           <w:szCs w:val="44"/>
+          <w:highlight w:val="lightGray"/>
         </w:rPr>
         <w:t>V2.2.5</w:t>
       </w:r>
@@ -1008,6 +996,7 @@
           <w:i/>
           <w:iCs/>
           <w:szCs w:val="44"/>
+          <w:highlight w:val="lightGray"/>
         </w:rPr>
         <w:t xml:space="preserve">: Verificar que cuando tengamos </w:t>
       </w:r>
@@ -1017,6 +1006,7 @@
           <w:i/>
           <w:iCs/>
           <w:szCs w:val="44"/>
+          <w:highlight w:val="lightGray"/>
         </w:rPr>
         <w:t xml:space="preserve">separados </w:t>
       </w:r>
@@ -1026,6 +1016,7 @@
           <w:i/>
           <w:iCs/>
           <w:szCs w:val="44"/>
+          <w:highlight w:val="lightGray"/>
         </w:rPr>
         <w:t>un proveedor de servicio de credenciales (CSP) y la verificación</w:t>
       </w:r>
@@ -1035,6 +1026,7 @@
           <w:i/>
           <w:iCs/>
           <w:szCs w:val="44"/>
+          <w:highlight w:val="lightGray"/>
         </w:rPr>
         <w:t xml:space="preserve"> de la </w:t>
       </w:r>
@@ -1045,6 +1037,7 @@
           <w:i/>
           <w:iCs/>
           <w:szCs w:val="44"/>
+          <w:highlight w:val="lightGray"/>
         </w:rPr>
         <w:t>password</w:t>
       </w:r>
@@ -1055,6 +1048,7 @@
           <w:i/>
           <w:iCs/>
           <w:szCs w:val="44"/>
+          <w:highlight w:val="lightGray"/>
         </w:rPr>
         <w:t xml:space="preserve"> de la aplicación, haya en el medio de los 2 </w:t>
       </w:r>
@@ -1065,6 +1059,7 @@
           <w:i/>
           <w:iCs/>
           <w:szCs w:val="44"/>
+          <w:highlight w:val="lightGray"/>
         </w:rPr>
         <w:t>endpoint</w:t>
       </w:r>
@@ -1075,6 +1070,7 @@
           <w:i/>
           <w:iCs/>
           <w:szCs w:val="44"/>
+          <w:highlight w:val="lightGray"/>
         </w:rPr>
         <w:t xml:space="preserve"> un TLS. (Este no aplica)</w:t>
       </w:r>
@@ -1298,7 +1294,18 @@
           <w:iCs/>
           <w:szCs w:val="44"/>
         </w:rPr>
-        <w:t xml:space="preserve">. Es importante que se haya elegido un algoritmo de encriptación con </w:t>
+        <w:t>. Es im</w:t>
+      </w:r>
+      <w:bookmarkStart w:id="0" w:name="_GoBack"/>
+      <w:bookmarkEnd w:id="0"/>
+      <w:r>
+        <w:rPr>
+          <w:rFonts w:ascii="LiberationSans-Italic" w:hAnsi="LiberationSans-Italic" w:cs="LiberationSans-Italic"/>
+          <w:i/>
+          <w:iCs/>
+          <w:szCs w:val="44"/>
+        </w:rPr>
+        <w:t xml:space="preserve">portante que se haya elegido un algoritmo de encriptación con </w:t>
       </w:r>
       <w:proofErr w:type="spellStart"/>
       <w:r>
@@ -1717,6 +1724,7 @@
           <w:i/>
           <w:iCs/>
           <w:szCs w:val="44"/>
+          <w:highlight w:val="yellow"/>
         </w:rPr>
         <w:lastRenderedPageBreak/>
         <w:t>V2.5.4</w:t>
@@ -1727,6 +1735,7 @@
           <w:i/>
           <w:iCs/>
           <w:szCs w:val="44"/>
+          <w:highlight w:val="yellow"/>
         </w:rPr>
         <w:t xml:space="preserve">: Verificar que las cuentas compartidas o default no estén presentes. Por ejemplo </w:t>
       </w:r>
@@ -1737,6 +1746,7 @@
           <w:i/>
           <w:iCs/>
           <w:szCs w:val="44"/>
+          <w:highlight w:val="yellow"/>
         </w:rPr>
         <w:t>root</w:t>
       </w:r>
@@ -1747,6 +1757,7 @@
           <w:i/>
           <w:iCs/>
           <w:szCs w:val="44"/>
+          <w:highlight w:val="yellow"/>
         </w:rPr>
         <w:t xml:space="preserve">, </w:t>
       </w:r>
@@ -1757,6 +1768,7 @@
           <w:i/>
           <w:iCs/>
           <w:szCs w:val="44"/>
+          <w:highlight w:val="yellow"/>
         </w:rPr>
         <w:t>admin</w:t>
       </w:r>
@@ -1767,6 +1779,7 @@
           <w:i/>
           <w:iCs/>
           <w:szCs w:val="44"/>
+          <w:highlight w:val="yellow"/>
         </w:rPr>
         <w:t>, etc. Esto lo podemos meter en la lista de uno de los puntos de arriba, tipo claves conocidas no válidas.</w:t>
       </w:r>
@@ -1891,6 +1904,7 @@
           <w:i/>
           <w:iCs/>
           <w:szCs w:val="44"/>
+          <w:highlight w:val="lightGray"/>
         </w:rPr>
         <w:t>V5.1</w:t>
       </w:r>
@@ -1900,6 +1914,7 @@
           <w:i/>
           <w:iCs/>
           <w:szCs w:val="44"/>
+          <w:highlight w:val="lightGray"/>
         </w:rPr>
         <w:t xml:space="preserve">: Verificar que la aplicación tenga defensas frente a ataques del tipo de contaminación de parámetros HTTP, particularmente si el </w:t>
       </w:r>
@@ -1910,6 +1925,7 @@
           <w:i/>
           <w:iCs/>
           <w:szCs w:val="44"/>
+          <w:highlight w:val="lightGray"/>
         </w:rPr>
         <w:t>framework</w:t>
       </w:r>
@@ -1920,6 +1936,7 @@
           <w:i/>
           <w:iCs/>
           <w:szCs w:val="44"/>
+          <w:highlight w:val="lightGray"/>
         </w:rPr>
         <w:t xml:space="preserve"> de la aplicación no hace distinción sobre el origen de los parámetros que llegan por </w:t>
       </w:r>
@@ -1930,6 +1947,7 @@
           <w:i/>
           <w:iCs/>
           <w:szCs w:val="44"/>
+          <w:highlight w:val="lightGray"/>
         </w:rPr>
         <w:t>get</w:t>
       </w:r>
@@ -1940,6 +1958,7 @@
           <w:i/>
           <w:iCs/>
           <w:szCs w:val="44"/>
+          <w:highlight w:val="lightGray"/>
         </w:rPr>
         <w:t>, post, etc.</w:t>
       </w:r>
@@ -2247,8 +2266,6 @@
         </w:rPr>
         <w:t xml:space="preserve">: </w:t>
       </w:r>
-      <w:bookmarkStart w:id="0" w:name="_GoBack"/>
-      <w:bookmarkEnd w:id="0"/>
       <w:r>
         <w:rPr>
           <w:rFonts w:ascii="LiberationSans-Italic" w:hAnsi="LiberationSans-Italic" w:cs="LiberationSans-Italic"/>
@@ -2352,27 +2369,7 @@
           <w:iCs/>
           <w:szCs w:val="44"/>
         </w:rPr>
-        <w:t xml:space="preserve">: Verificar que los </w:t>
-      </w:r>
-      <w:proofErr w:type="spellStart"/>
-      <w:r>
-        <w:rPr>
-          <w:rFonts w:ascii="LiberationSans-Italic" w:hAnsi="LiberationSans-Italic" w:cs="LiberationSans-Italic"/>
-          <w:i/>
-          <w:iCs/>
-          <w:szCs w:val="44"/>
-        </w:rPr>
-        <w:t>logs</w:t>
-      </w:r>
-      <w:proofErr w:type="spellEnd"/>
-      <w:r>
-        <w:rPr>
-          <w:rFonts w:ascii="LiberationSans-Italic" w:hAnsi="LiberationSans-Italic" w:cs="LiberationSans-Italic"/>
-          <w:i/>
-          <w:iCs/>
-          <w:szCs w:val="44"/>
-        </w:rPr>
-        <w:t xml:space="preserve"> incluyan </w:t>
+        <w:t xml:space="preserve">: Verificar que los logs incluyan </w:t>
       </w:r>
       <w:proofErr w:type="spellStart"/>
       <w:r>
@@ -2447,7 +2444,7 @@
 </file>
 
 <file path=word/styles.xml><?xml version="1.0" encoding="utf-8"?>
-<w:styles xmlns:mc="http://schemas.openxmlformats.org/markup-compatibility/2006" xmlns:r="http://schemas.openxmlformats.org/officeDocument/2006/relationships" xmlns:w="http://schemas.openxmlformats.org/wordprocessingml/2006/main" xmlns:w14="http://schemas.microsoft.com/office/word/2010/wordml" mc:Ignorable="w14">
+<w:styles xmlns:mc="http://schemas.openxmlformats.org/markup-compatibility/2006" xmlns:r="http://schemas.openxmlformats.org/officeDocument/2006/relationships" xmlns:w="http://schemas.openxmlformats.org/wordprocessingml/2006/main" xmlns:w14="http://schemas.microsoft.com/office/word/2010/wordml" xmlns:w15="http://schemas.microsoft.com/office/word/2012/wordml" xmlns:w16cid="http://schemas.microsoft.com/office/word/2016/wordml/cid" xmlns:w16se="http://schemas.microsoft.com/office/word/2015/wordml/symex" mc:Ignorable="w14 w15 w16se w16cid">
   <w:docDefaults>
     <w:rPrDefault>
       <w:rPr>
@@ -2463,345 +2460,383 @@
       </w:pPr>
     </w:pPrDefault>
   </w:docDefaults>
-  <w:latentStyles w:defLockedState="0" w:defUIPriority="99" w:defSemiHidden="1" w:defUnhideWhenUsed="1" w:defQFormat="0" w:count="267">
-    <w:lsdException w:name="Normal" w:semiHidden="0" w:uiPriority="0" w:unhideWhenUsed="0" w:qFormat="1"/>
-    <w:lsdException w:name="heading 1" w:semiHidden="0" w:uiPriority="9" w:unhideWhenUsed="0" w:qFormat="1"/>
-    <w:lsdException w:name="heading 2" w:uiPriority="9" w:qFormat="1"/>
-    <w:lsdException w:name="heading 3" w:uiPriority="9" w:qFormat="1"/>
-    <w:lsdException w:name="heading 4" w:uiPriority="9" w:qFormat="1"/>
-    <w:lsdException w:name="heading 5" w:uiPriority="9" w:qFormat="1"/>
-    <w:lsdException w:name="heading 6" w:uiPriority="9" w:qFormat="1"/>
-    <w:lsdException w:name="heading 7" w:uiPriority="9" w:qFormat="1"/>
-    <w:lsdException w:name="heading 8" w:uiPriority="9" w:qFormat="1"/>
-    <w:lsdException w:name="heading 9" w:uiPriority="9" w:qFormat="1"/>
-    <w:lsdException w:name="toc 1" w:uiPriority="39"/>
-    <w:lsdException w:name="toc 2" w:uiPriority="39"/>
-    <w:lsdException w:name="toc 3" w:uiPriority="39"/>
-    <w:lsdException w:name="toc 4" w:uiPriority="39"/>
-    <w:lsdException w:name="toc 5" w:uiPriority="39"/>
-    <w:lsdException w:name="toc 6" w:uiPriority="39"/>
-    <w:lsdException w:name="toc 7" w:uiPriority="39"/>
-    <w:lsdException w:name="toc 8" w:uiPriority="39"/>
-    <w:lsdException w:name="toc 9" w:uiPriority="39"/>
-    <w:lsdException w:name="caption" w:uiPriority="35" w:qFormat="1"/>
-    <w:lsdException w:name="Title" w:semiHidden="0" w:uiPriority="10" w:unhideWhenUsed="0" w:qFormat="1"/>
-    <w:lsdException w:name="Default Paragraph Font" w:uiPriority="1"/>
-    <w:lsdException w:name="Subtitle" w:semiHidden="0" w:uiPriority="11" w:unhideWhenUsed="0" w:qFormat="1"/>
-    <w:lsdException w:name="Strong" w:semiHidden="0" w:uiPriority="22" w:unhideWhenUsed="0" w:qFormat="1"/>
-    <w:lsdException w:name="Emphasis" w:semiHidden="0" w:uiPriority="20" w:unhideWhenUsed="0" w:qFormat="1"/>
-    <w:lsdException w:name="Table Grid" w:semiHidden="0" w:uiPriority="39" w:unhideWhenUsed="0"/>
-    <w:lsdException w:name="Placeholder Text" w:unhideWhenUsed="0"/>
-    <w:lsdException w:name="No Spacing" w:semiHidden="0" w:uiPriority="1" w:unhideWhenUsed="0" w:qFormat="1"/>
-    <w:lsdException w:name="Light Shading" w:semiHidden="0" w:uiPriority="60" w:unhideWhenUsed="0"/>
-    <w:lsdException w:name="Light List" w:semiHidden="0" w:uiPriority="61" w:unhideWhenUsed="0"/>
-    <w:lsdException w:name="Light Grid" w:semiHidden="0" w:uiPriority="62" w:unhideWhenUsed="0"/>
-    <w:lsdException w:name="Medium Shading 1" w:semiHidden="0" w:uiPriority="63" w:unhideWhenUsed="0"/>
-    <w:lsdException w:name="Medium Shading 2" w:semiHidden="0" w:uiPriority="64" w:unhideWhenUsed="0"/>
-    <w:lsdException w:name="Medium List 1" w:semiHidden="0" w:uiPriority="65" w:unhideWhenUsed="0"/>
-    <w:lsdException w:name="Medium List 2" w:semiHidden="0" w:uiPriority="66" w:unhideWhenUsed="0"/>
-    <w:lsdException w:name="Medium Grid 1" w:semiHidden="0" w:uiPriority="67" w:unhideWhenUsed="0"/>
-    <w:lsdException w:name="Medium Grid 2" w:semiHidden="0" w:uiPriority="68" w:unhideWhenUsed="0"/>
-    <w:lsdException w:name="Medium Grid 3" w:semiHidden="0" w:uiPriority="69" w:unhideWhenUsed="0"/>
-    <w:lsdException w:name="Dark List" w:semiHidden="0" w:uiPriority="70" w:unhideWhenUsed="0"/>
-    <w:lsdException w:name="Colorful Shading" w:semiHidden="0" w:uiPriority="71" w:unhideWhenUsed="0"/>
-    <w:lsdException w:name="Colorful List" w:semiHidden="0" w:uiPriority="72" w:unhideWhenUsed="0"/>
-    <w:lsdException w:name="Colorful Grid" w:semiHidden="0" w:uiPriority="73" w:unhideWhenUsed="0"/>
-    <w:lsdException w:name="Light Shading Accent 1" w:semiHidden="0" w:uiPriority="60" w:unhideWhenUsed="0"/>
-    <w:lsdException w:name="Light List Accent 1" w:semiHidden="0" w:uiPriority="61" w:unhideWhenUsed="0"/>
-    <w:lsdException w:name="Light Grid Accent 1" w:semiHidden="0" w:uiPriority="62" w:unhideWhenUsed="0"/>
-    <w:lsdException w:name="Medium Shading 1 Accent 1" w:semiHidden="0" w:uiPriority="63" w:unhideWhenUsed="0"/>
-    <w:lsdException w:name="Medium Shading 2 Accent 1" w:semiHidden="0" w:uiPriority="64" w:unhideWhenUsed="0"/>
-    <w:lsdException w:name="Medium List 1 Accent 1" w:semiHidden="0" w:uiPriority="65" w:unhideWhenUsed="0"/>
-    <w:lsdException w:name="Revision" w:unhideWhenUsed="0"/>
-    <w:lsdException w:name="List Paragraph" w:semiHidden="0" w:uiPriority="34" w:unhideWhenUsed="0" w:qFormat="1"/>
-    <w:lsdException w:name="Quote" w:semiHidden="0" w:uiPriority="29" w:unhideWhenUsed="0" w:qFormat="1"/>
-    <w:lsdException w:name="Intense Quote" w:semiHidden="0" w:uiPriority="30" w:unhideWhenUsed="0" w:qFormat="1"/>
-    <w:lsdException w:name="Medium List 2 Accent 1" w:semiHidden="0" w:uiPriority="66" w:unhideWhenUsed="0"/>
-    <w:lsdException w:name="Medium Grid 1 Accent 1" w:semiHidden="0" w:uiPriority="67" w:unhideWhenUsed="0"/>
-    <w:lsdException w:name="Medium Grid 2 Accent 1" w:semiHidden="0" w:uiPriority="68" w:unhideWhenUsed="0"/>
-    <w:lsdException w:name="Medium Grid 3 Accent 1" w:semiHidden="0" w:uiPriority="69" w:unhideWhenUsed="0"/>
-    <w:lsdException w:name="Dark List Accent 1" w:semiHidden="0" w:uiPriority="70" w:unhideWhenUsed="0"/>
-    <w:lsdException w:name="Colorful Shading Accent 1" w:semiHidden="0" w:uiPriority="71" w:unhideWhenUsed="0"/>
-    <w:lsdException w:name="Colorful List Accent 1" w:semiHidden="0" w:uiPriority="72" w:unhideWhenUsed="0"/>
-    <w:lsdException w:name="Colorful Grid Accent 1" w:semiHidden="0" w:uiPriority="73" w:unhideWhenUsed="0"/>
-    <w:lsdException w:name="Light Shading Accent 2" w:semiHidden="0" w:uiPriority="60" w:unhideWhenUsed="0"/>
-    <w:lsdException w:name="Light List Accent 2" w:semiHidden="0" w:uiPriority="61" w:unhideWhenUsed="0"/>
-    <w:lsdException w:name="Light Grid Accent 2" w:semiHidden="0" w:uiPriority="62" w:unhideWhenUsed="0"/>
-    <w:lsdException w:name="Medium Shading 1 Accent 2" w:semiHidden="0" w:uiPriority="63" w:unhideWhenUsed="0"/>
-    <w:lsdException w:name="Medium Shading 2 Accent 2" w:semiHidden="0" w:uiPriority="64" w:unhideWhenUsed="0"/>
-    <w:lsdException w:name="Medium List 1 Accent 2" w:semiHidden="0" w:uiPriority="65" w:unhideWhenUsed="0"/>
-    <w:lsdException w:name="Medium List 2 Accent 2" w:semiHidden="0" w:uiPriority="66" w:unhideWhenUsed="0"/>
-    <w:lsdException w:name="Medium Grid 1 Accent 2" w:semiHidden="0" w:uiPriority="67" w:unhideWhenUsed="0"/>
-    <w:lsdException w:name="Medium Grid 2 Accent 2" w:semiHidden="0" w:uiPriority="68" w:unhideWhenUsed="0"/>
-    <w:lsdException w:name="Medium Grid 3 Accent 2" w:semiHidden="0" w:uiPriority="69" w:unhideWhenUsed="0"/>
-    <w:lsdException w:name="Dark List Accent 2" w:semiHidden="0" w:uiPriority="70" w:unhideWhenUsed="0"/>
-    <w:lsdException w:name="Colorful Shading Accent 2" w:semiHidden="0" w:uiPriority="71" w:unhideWhenUsed="0"/>
-    <w:lsdException w:name="Colorful List Accent 2" w:semiHidden="0" w:uiPriority="72" w:unhideWhenUsed="0"/>
-    <w:lsdException w:name="Colorful Grid Accent 2" w:semiHidden="0" w:uiPriority="73" w:unhideWhenUsed="0"/>
-    <w:lsdException w:name="Light Shading Accent 3" w:semiHidden="0" w:uiPriority="60" w:unhideWhenUsed="0"/>
-    <w:lsdException w:name="Light List Accent 3" w:semiHidden="0" w:uiPriority="61" w:unhideWhenUsed="0"/>
-    <w:lsdException w:name="Light Grid Accent 3" w:semiHidden="0" w:uiPriority="62" w:unhideWhenUsed="0"/>
-    <w:lsdException w:name="Medium Shading 1 Accent 3" w:semiHidden="0" w:uiPriority="63" w:unhideWhenUsed="0"/>
-    <w:lsdException w:name="Medium Shading 2 Accent 3" w:semiHidden="0" w:uiPriority="64" w:unhideWhenUsed="0"/>
-    <w:lsdException w:name="Medium List 1 Accent 3" w:semiHidden="0" w:uiPriority="65" w:unhideWhenUsed="0"/>
-    <w:lsdException w:name="Medium List 2 Accent 3" w:semiHidden="0" w:uiPriority="66" w:unhideWhenUsed="0"/>
-    <w:lsdException w:name="Medium Grid 1 Accent 3" w:semiHidden="0" w:uiPriority="67" w:unhideWhenUsed="0"/>
-    <w:lsdException w:name="Medium Grid 2 Accent 3" w:semiHidden="0" w:uiPriority="68" w:unhideWhenUsed="0"/>
-    <w:lsdException w:name="Medium Grid 3 Accent 3" w:semiHidden="0" w:uiPriority="69" w:unhideWhenUsed="0"/>
-    <w:lsdException w:name="Dark List Accent 3" w:semiHidden="0" w:uiPriority="70" w:unhideWhenUsed="0"/>
-    <w:lsdException w:name="Colorful Shading Accent 3" w:semiHidden="0" w:uiPriority="71" w:unhideWhenUsed="0"/>
-    <w:lsdException w:name="Colorful List Accent 3" w:semiHidden="0" w:uiPriority="72" w:unhideWhenUsed="0"/>
-    <w:lsdException w:name="Colorful Grid Accent 3" w:semiHidden="0" w:uiPriority="73" w:unhideWhenUsed="0"/>
-    <w:lsdException w:name="Light Shading Accent 4" w:semiHidden="0" w:uiPriority="60" w:unhideWhenUsed="0"/>
-    <w:lsdException w:name="Light List Accent 4" w:semiHidden="0" w:uiPriority="61" w:unhideWhenUsed="0"/>
-    <w:lsdException w:name="Light Grid Accent 4" w:semiHidden="0" w:uiPriority="62" w:unhideWhenUsed="0"/>
-    <w:lsdException w:name="Medium Shading 1 Accent 4" w:semiHidden="0" w:uiPriority="63" w:unhideWhenUsed="0"/>
-    <w:lsdException w:name="Medium Shading 2 Accent 4" w:semiHidden="0" w:uiPriority="64" w:unhideWhenUsed="0"/>
-    <w:lsdException w:name="Medium List 1 Accent 4" w:semiHidden="0" w:uiPriority="65" w:unhideWhenUsed="0"/>
-    <w:lsdException w:name="Medium List 2 Accent 4" w:semiHidden="0" w:uiPriority="66" w:unhideWhenUsed="0"/>
-    <w:lsdException w:name="Medium Grid 1 Accent 4" w:semiHidden="0" w:uiPriority="67" w:unhideWhenUsed="0"/>
-    <w:lsdException w:name="Medium Grid 2 Accent 4" w:semiHidden="0" w:uiPriority="68" w:unhideWhenUsed="0"/>
-    <w:lsdException w:name="Medium Grid 3 Accent 4" w:semiHidden="0" w:uiPriority="69" w:unhideWhenUsed="0"/>
-    <w:lsdException w:name="Dark List Accent 4" w:semiHidden="0" w:uiPriority="70" w:unhideWhenUsed="0"/>
-    <w:lsdException w:name="Colorful Shading Accent 4" w:semiHidden="0" w:uiPriority="71" w:unhideWhenUsed="0"/>
-    <w:lsdException w:name="Colorful List Accent 4" w:semiHidden="0" w:uiPriority="72" w:unhideWhenUsed="0"/>
-    <w:lsdException w:name="Colorful Grid Accent 4" w:semiHidden="0" w:uiPriority="73" w:unhideWhenUsed="0"/>
-    <w:lsdException w:name="Light Shading Accent 5" w:semiHidden="0" w:uiPriority="60" w:unhideWhenUsed="0"/>
-    <w:lsdException w:name="Light List Accent 5" w:semiHidden="0" w:uiPriority="61" w:unhideWhenUsed="0"/>
-    <w:lsdException w:name="Light Grid Accent 5" w:semiHidden="0" w:uiPriority="62" w:unhideWhenUsed="0"/>
-    <w:lsdException w:name="Medium Shading 1 Accent 5" w:semiHidden="0" w:uiPriority="63" w:unhideWhenUsed="0"/>
-    <w:lsdException w:name="Medium Shading 2 Accent 5" w:semiHidden="0" w:uiPriority="64" w:unhideWhenUsed="0"/>
-    <w:lsdException w:name="Medium List 1 Accent 5" w:semiHidden="0" w:uiPriority="65" w:unhideWhenUsed="0"/>
-    <w:lsdException w:name="Medium List 2 Accent 5" w:semiHidden="0" w:uiPriority="66" w:unhideWhenUsed="0"/>
-    <w:lsdException w:name="Medium Grid 1 Accent 5" w:semiHidden="0" w:uiPriority="67" w:unhideWhenUsed="0"/>
-    <w:lsdException w:name="Medium Grid 2 Accent 5" w:semiHidden="0" w:uiPriority="68" w:unhideWhenUsed="0"/>
-    <w:lsdException w:name="Medium Grid 3 Accent 5" w:semiHidden="0" w:uiPriority="69" w:unhideWhenUsed="0"/>
-    <w:lsdException w:name="Dark List Accent 5" w:semiHidden="0" w:uiPriority="70" w:unhideWhenUsed="0"/>
-    <w:lsdException w:name="Colorful Shading Accent 5" w:semiHidden="0" w:uiPriority="71" w:unhideWhenUsed="0"/>
-    <w:lsdException w:name="Colorful List Accent 5" w:semiHidden="0" w:uiPriority="72" w:unhideWhenUsed="0"/>
-    <w:lsdException w:name="Colorful Grid Accent 5" w:semiHidden="0" w:uiPriority="73" w:unhideWhenUsed="0"/>
-    <w:lsdException w:name="Light Shading Accent 6" w:semiHidden="0" w:uiPriority="60" w:unhideWhenUsed="0"/>
-    <w:lsdException w:name="Light List Accent 6" w:semiHidden="0" w:uiPriority="61" w:unhideWhenUsed="0"/>
-    <w:lsdException w:name="Light Grid Accent 6" w:semiHidden="0" w:uiPriority="62" w:unhideWhenUsed="0"/>
-    <w:lsdException w:name="Medium Shading 1 Accent 6" w:semiHidden="0" w:uiPriority="63" w:unhideWhenUsed="0"/>
-    <w:lsdException w:name="Medium Shading 2 Accent 6" w:semiHidden="0" w:uiPriority="64" w:unhideWhenUsed="0"/>
-    <w:lsdException w:name="Medium List 1 Accent 6" w:semiHidden="0" w:uiPriority="65" w:unhideWhenUsed="0"/>
-    <w:lsdException w:name="Medium List 2 Accent 6" w:semiHidden="0" w:uiPriority="66" w:unhideWhenUsed="0"/>
-    <w:lsdException w:name="Medium Grid 1 Accent 6" w:semiHidden="0" w:uiPriority="67" w:unhideWhenUsed="0"/>
-    <w:lsdException w:name="Medium Grid 2 Accent 6" w:semiHidden="0" w:uiPriority="68" w:unhideWhenUsed="0"/>
-    <w:lsdException w:name="Medium Grid 3 Accent 6" w:semiHidden="0" w:uiPriority="69" w:unhideWhenUsed="0"/>
-    <w:lsdException w:name="Dark List Accent 6" w:semiHidden="0" w:uiPriority="70" w:unhideWhenUsed="0"/>
-    <w:lsdException w:name="Colorful Shading Accent 6" w:semiHidden="0" w:uiPriority="71" w:unhideWhenUsed="0"/>
-    <w:lsdException w:name="Colorful List Accent 6" w:semiHidden="0" w:uiPriority="72" w:unhideWhenUsed="0"/>
-    <w:lsdException w:name="Colorful Grid Accent 6" w:semiHidden="0" w:uiPriority="73" w:unhideWhenUsed="0"/>
-    <w:lsdException w:name="Subtle Emphasis" w:semiHidden="0" w:uiPriority="19" w:unhideWhenUsed="0" w:qFormat="1"/>
-    <w:lsdException w:name="Intense Emphasis" w:semiHidden="0" w:uiPriority="21" w:unhideWhenUsed="0" w:qFormat="1"/>
-    <w:lsdException w:name="Subtle Reference" w:semiHidden="0" w:uiPriority="31" w:unhideWhenUsed="0" w:qFormat="1"/>
-    <w:lsdException w:name="Intense Reference" w:semiHidden="0" w:uiPriority="32" w:unhideWhenUsed="0" w:qFormat="1"/>
-    <w:lsdException w:name="Book Title" w:semiHidden="0" w:uiPriority="33" w:unhideWhenUsed="0" w:qFormat="1"/>
-    <w:lsdException w:name="Bibliography" w:uiPriority="37"/>
-    <w:lsdException w:name="TOC Heading" w:uiPriority="39" w:qFormat="1"/>
-  </w:latentStyles>
-  <w:style w:type="paragraph" w:default="1" w:styleId="Normal">
-    <w:name w:val="Normal"/>
-    <w:qFormat/>
-  </w:style>
-  <w:style w:type="character" w:default="1" w:styleId="Fuentedeprrafopredeter">
-    <w:name w:val="Default Paragraph Font"/>
-    <w:uiPriority w:val="1"/>
-    <w:semiHidden/>
-    <w:unhideWhenUsed/>
-  </w:style>
-  <w:style w:type="table" w:default="1" w:styleId="Tablanormal">
-    <w:name w:val="Normal Table"/>
-    <w:uiPriority w:val="99"/>
-    <w:semiHidden/>
-    <w:unhideWhenUsed/>
-    <w:tblPr>
-      <w:tblInd w:w="0" w:type="dxa"/>
-      <w:tblCellMar>
-        <w:top w:w="0" w:type="dxa"/>
-        <w:left w:w="108" w:type="dxa"/>
-        <w:bottom w:w="0" w:type="dxa"/>
-        <w:right w:w="108" w:type="dxa"/>
-      </w:tblCellMar>
-    </w:tblPr>
-  </w:style>
-  <w:style w:type="numbering" w:default="1" w:styleId="Sinlista">
-    <w:name w:val="No List"/>
-    <w:uiPriority w:val="99"/>
-    <w:semiHidden/>
-    <w:unhideWhenUsed/>
-  </w:style>
-  <w:style w:type="character" w:styleId="nfasis">
-    <w:name w:val="Emphasis"/>
-    <w:basedOn w:val="Fuentedeprrafopredeter"/>
-    <w:uiPriority w:val="20"/>
-    <w:qFormat/>
-    <w:rsid w:val="008C30B4"/>
-    <w:rPr>
-      <w:i/>
-      <w:iCs/>
-    </w:rPr>
-  </w:style>
-</w:styles>
-</file>
-
-<file path=word/stylesWithEffects.xml><?xml version="1.0" encoding="utf-8"?>
-<w:styles xmlns:wpc="http://schemas.microsoft.com/office/word/2010/wordprocessingCanvas" xmlns:mc="http://schemas.openxmlformats.org/markup-compatibility/2006" xmlns:o="urn:schemas-microsoft-com:office:office" xmlns:r="http://schemas.openxmlformats.org/officeDocument/2006/relationships" xmlns:m="http://schemas.openxmlformats.org/officeDocument/2006/math" xmlns:v="urn:schemas-microsoft-com:vml" xmlns:wp14="http://schemas.microsoft.com/office/word/2010/wordprocessingDrawing" xmlns:wp="http://schemas.openxmlformats.org/drawingml/2006/wordprocessingDrawing" xmlns:w10="urn:schemas-microsoft-com:office:word" xmlns:w="http://schemas.openxmlformats.org/wordprocessingml/2006/main" xmlns:w14="http://schemas.microsoft.com/office/word/2010/wordml" xmlns:wpg="http://schemas.microsoft.com/office/word/2010/wordprocessingGroup" xmlns:wpi="http://schemas.microsoft.com/office/word/2010/wordprocessingInk" xmlns:wne="http://schemas.microsoft.com/office/word/2006/wordml" xmlns:wps="http://schemas.microsoft.com/office/word/2010/wordprocessingShape" mc:Ignorable="w14 wp14">
-  <w:docDefaults>
-    <w:rPrDefault>
-      <w:rPr>
-        <w:rFonts w:asciiTheme="minorHAnsi" w:eastAsiaTheme="minorHAnsi" w:hAnsiTheme="minorHAnsi" w:cstheme="minorBidi"/>
-        <w:sz w:val="22"/>
-        <w:szCs w:val="22"/>
-        <w:lang w:val="es-AR" w:eastAsia="en-US" w:bidi="ar-SA"/>
-      </w:rPr>
-    </w:rPrDefault>
-    <w:pPrDefault>
-      <w:pPr>
-        <w:spacing w:after="160" w:line="259" w:lineRule="auto"/>
-      </w:pPr>
-    </w:pPrDefault>
-  </w:docDefaults>
-  <w:latentStyles w:defLockedState="0" w:defUIPriority="99" w:defSemiHidden="1" w:defUnhideWhenUsed="1" w:defQFormat="0" w:count="267">
-    <w:lsdException w:name="Normal" w:semiHidden="0" w:uiPriority="0" w:unhideWhenUsed="0" w:qFormat="1"/>
-    <w:lsdException w:name="heading 1" w:semiHidden="0" w:uiPriority="9" w:unhideWhenUsed="0" w:qFormat="1"/>
-    <w:lsdException w:name="heading 2" w:uiPriority="9" w:qFormat="1"/>
-    <w:lsdException w:name="heading 3" w:uiPriority="9" w:qFormat="1"/>
-    <w:lsdException w:name="heading 4" w:uiPriority="9" w:qFormat="1"/>
-    <w:lsdException w:name="heading 5" w:uiPriority="9" w:qFormat="1"/>
-    <w:lsdException w:name="heading 6" w:uiPriority="9" w:qFormat="1"/>
-    <w:lsdException w:name="heading 7" w:uiPriority="9" w:qFormat="1"/>
-    <w:lsdException w:name="heading 8" w:uiPriority="9" w:qFormat="1"/>
-    <w:lsdException w:name="heading 9" w:uiPriority="9" w:qFormat="1"/>
-    <w:lsdException w:name="toc 1" w:uiPriority="39"/>
-    <w:lsdException w:name="toc 2" w:uiPriority="39"/>
-    <w:lsdException w:name="toc 3" w:uiPriority="39"/>
-    <w:lsdException w:name="toc 4" w:uiPriority="39"/>
-    <w:lsdException w:name="toc 5" w:uiPriority="39"/>
-    <w:lsdException w:name="toc 6" w:uiPriority="39"/>
-    <w:lsdException w:name="toc 7" w:uiPriority="39"/>
-    <w:lsdException w:name="toc 8" w:uiPriority="39"/>
-    <w:lsdException w:name="toc 9" w:uiPriority="39"/>
-    <w:lsdException w:name="caption" w:uiPriority="35" w:qFormat="1"/>
-    <w:lsdException w:name="Title" w:semiHidden="0" w:uiPriority="10" w:unhideWhenUsed="0" w:qFormat="1"/>
-    <w:lsdException w:name="Default Paragraph Font" w:uiPriority="1"/>
-    <w:lsdException w:name="Subtitle" w:semiHidden="0" w:uiPriority="11" w:unhideWhenUsed="0" w:qFormat="1"/>
-    <w:lsdException w:name="Strong" w:semiHidden="0" w:uiPriority="22" w:unhideWhenUsed="0" w:qFormat="1"/>
-    <w:lsdException w:name="Emphasis" w:semiHidden="0" w:uiPriority="20" w:unhideWhenUsed="0" w:qFormat="1"/>
-    <w:lsdException w:name="Table Grid" w:semiHidden="0" w:uiPriority="39" w:unhideWhenUsed="0"/>
-    <w:lsdException w:name="Placeholder Text" w:unhideWhenUsed="0"/>
-    <w:lsdException w:name="No Spacing" w:semiHidden="0" w:uiPriority="1" w:unhideWhenUsed="0" w:qFormat="1"/>
-    <w:lsdException w:name="Light Shading" w:semiHidden="0" w:uiPriority="60" w:unhideWhenUsed="0"/>
-    <w:lsdException w:name="Light List" w:semiHidden="0" w:uiPriority="61" w:unhideWhenUsed="0"/>
-    <w:lsdException w:name="Light Grid" w:semiHidden="0" w:uiPriority="62" w:unhideWhenUsed="0"/>
-    <w:lsdException w:name="Medium Shading 1" w:semiHidden="0" w:uiPriority="63" w:unhideWhenUsed="0"/>
-    <w:lsdException w:name="Medium Shading 2" w:semiHidden="0" w:uiPriority="64" w:unhideWhenUsed="0"/>
-    <w:lsdException w:name="Medium List 1" w:semiHidden="0" w:uiPriority="65" w:unhideWhenUsed="0"/>
-    <w:lsdException w:name="Medium List 2" w:semiHidden="0" w:uiPriority="66" w:unhideWhenUsed="0"/>
-    <w:lsdException w:name="Medium Grid 1" w:semiHidden="0" w:uiPriority="67" w:unhideWhenUsed="0"/>
-    <w:lsdException w:name="Medium Grid 2" w:semiHidden="0" w:uiPriority="68" w:unhideWhenUsed="0"/>
-    <w:lsdException w:name="Medium Grid 3" w:semiHidden="0" w:uiPriority="69" w:unhideWhenUsed="0"/>
-    <w:lsdException w:name="Dark List" w:semiHidden="0" w:uiPriority="70" w:unhideWhenUsed="0"/>
-    <w:lsdException w:name="Colorful Shading" w:semiHidden="0" w:uiPriority="71" w:unhideWhenUsed="0"/>
-    <w:lsdException w:name="Colorful List" w:semiHidden="0" w:uiPriority="72" w:unhideWhenUsed="0"/>
-    <w:lsdException w:name="Colorful Grid" w:semiHidden="0" w:uiPriority="73" w:unhideWhenUsed="0"/>
-    <w:lsdException w:name="Light Shading Accent 1" w:semiHidden="0" w:uiPriority="60" w:unhideWhenUsed="0"/>
-    <w:lsdException w:name="Light List Accent 1" w:semiHidden="0" w:uiPriority="61" w:unhideWhenUsed="0"/>
-    <w:lsdException w:name="Light Grid Accent 1" w:semiHidden="0" w:uiPriority="62" w:unhideWhenUsed="0"/>
-    <w:lsdException w:name="Medium Shading 1 Accent 1" w:semiHidden="0" w:uiPriority="63" w:unhideWhenUsed="0"/>
-    <w:lsdException w:name="Medium Shading 2 Accent 1" w:semiHidden="0" w:uiPriority="64" w:unhideWhenUsed="0"/>
-    <w:lsdException w:name="Medium List 1 Accent 1" w:semiHidden="0" w:uiPriority="65" w:unhideWhenUsed="0"/>
-    <w:lsdException w:name="Revision" w:unhideWhenUsed="0"/>
-    <w:lsdException w:name="List Paragraph" w:semiHidden="0" w:uiPriority="34" w:unhideWhenUsed="0" w:qFormat="1"/>
-    <w:lsdException w:name="Quote" w:semiHidden="0" w:uiPriority="29" w:unhideWhenUsed="0" w:qFormat="1"/>
-    <w:lsdException w:name="Intense Quote" w:semiHidden="0" w:uiPriority="30" w:unhideWhenUsed="0" w:qFormat="1"/>
-    <w:lsdException w:name="Medium List 2 Accent 1" w:semiHidden="0" w:uiPriority="66" w:unhideWhenUsed="0"/>
-    <w:lsdException w:name="Medium Grid 1 Accent 1" w:semiHidden="0" w:uiPriority="67" w:unhideWhenUsed="0"/>
-    <w:lsdException w:name="Medium Grid 2 Accent 1" w:semiHidden="0" w:uiPriority="68" w:unhideWhenUsed="0"/>
-    <w:lsdException w:name="Medium Grid 3 Accent 1" w:semiHidden="0" w:uiPriority="69" w:unhideWhenUsed="0"/>
-    <w:lsdException w:name="Dark List Accent 1" w:semiHidden="0" w:uiPriority="70" w:unhideWhenUsed="0"/>
-    <w:lsdException w:name="Colorful Shading Accent 1" w:semiHidden="0" w:uiPriority="71" w:unhideWhenUsed="0"/>
-    <w:lsdException w:name="Colorful List Accent 1" w:semiHidden="0" w:uiPriority="72" w:unhideWhenUsed="0"/>
-    <w:lsdException w:name="Colorful Grid Accent 1" w:semiHidden="0" w:uiPriority="73" w:unhideWhenUsed="0"/>
-    <w:lsdException w:name="Light Shading Accent 2" w:semiHidden="0" w:uiPriority="60" w:unhideWhenUsed="0"/>
-    <w:lsdException w:name="Light List Accent 2" w:semiHidden="0" w:uiPriority="61" w:unhideWhenUsed="0"/>
-    <w:lsdException w:name="Light Grid Accent 2" w:semiHidden="0" w:uiPriority="62" w:unhideWhenUsed="0"/>
-    <w:lsdException w:name="Medium Shading 1 Accent 2" w:semiHidden="0" w:uiPriority="63" w:unhideWhenUsed="0"/>
-    <w:lsdException w:name="Medium Shading 2 Accent 2" w:semiHidden="0" w:uiPriority="64" w:unhideWhenUsed="0"/>
-    <w:lsdException w:name="Medium List 1 Accent 2" w:semiHidden="0" w:uiPriority="65" w:unhideWhenUsed="0"/>
-    <w:lsdException w:name="Medium List 2 Accent 2" w:semiHidden="0" w:uiPriority="66" w:unhideWhenUsed="0"/>
-    <w:lsdException w:name="Medium Grid 1 Accent 2" w:semiHidden="0" w:uiPriority="67" w:unhideWhenUsed="0"/>
-    <w:lsdException w:name="Medium Grid 2 Accent 2" w:semiHidden="0" w:uiPriority="68" w:unhideWhenUsed="0"/>
-    <w:lsdException w:name="Medium Grid 3 Accent 2" w:semiHidden="0" w:uiPriority="69" w:unhideWhenUsed="0"/>
-    <w:lsdException w:name="Dark List Accent 2" w:semiHidden="0" w:uiPriority="70" w:unhideWhenUsed="0"/>
-    <w:lsdException w:name="Colorful Shading Accent 2" w:semiHidden="0" w:uiPriority="71" w:unhideWhenUsed="0"/>
-    <w:lsdException w:name="Colorful List Accent 2" w:semiHidden="0" w:uiPriority="72" w:unhideWhenUsed="0"/>
-    <w:lsdException w:name="Colorful Grid Accent 2" w:semiHidden="0" w:uiPriority="73" w:unhideWhenUsed="0"/>
-    <w:lsdException w:name="Light Shading Accent 3" w:semiHidden="0" w:uiPriority="60" w:unhideWhenUsed="0"/>
-    <w:lsdException w:name="Light List Accent 3" w:semiHidden="0" w:uiPriority="61" w:unhideWhenUsed="0"/>
-    <w:lsdException w:name="Light Grid Accent 3" w:semiHidden="0" w:uiPriority="62" w:unhideWhenUsed="0"/>
-    <w:lsdException w:name="Medium Shading 1 Accent 3" w:semiHidden="0" w:uiPriority="63" w:unhideWhenUsed="0"/>
-    <w:lsdException w:name="Medium Shading 2 Accent 3" w:semiHidden="0" w:uiPriority="64" w:unhideWhenUsed="0"/>
-    <w:lsdException w:name="Medium List 1 Accent 3" w:semiHidden="0" w:uiPriority="65" w:unhideWhenUsed="0"/>
-    <w:lsdException w:name="Medium List 2 Accent 3" w:semiHidden="0" w:uiPriority="66" w:unhideWhenUsed="0"/>
-    <w:lsdException w:name="Medium Grid 1 Accent 3" w:semiHidden="0" w:uiPriority="67" w:unhideWhenUsed="0"/>
-    <w:lsdException w:name="Medium Grid 2 Accent 3" w:semiHidden="0" w:uiPriority="68" w:unhideWhenUsed="0"/>
-    <w:lsdException w:name="Medium Grid 3 Accent 3" w:semiHidden="0" w:uiPriority="69" w:unhideWhenUsed="0"/>
-    <w:lsdException w:name="Dark List Accent 3" w:semiHidden="0" w:uiPriority="70" w:unhideWhenUsed="0"/>
-    <w:lsdException w:name="Colorful Shading Accent 3" w:semiHidden="0" w:uiPriority="71" w:unhideWhenUsed="0"/>
-    <w:lsdException w:name="Colorful List Accent 3" w:semiHidden="0" w:uiPriority="72" w:unhideWhenUsed="0"/>
-    <w:lsdException w:name="Colorful Grid Accent 3" w:semiHidden="0" w:uiPriority="73" w:unhideWhenUsed="0"/>
-    <w:lsdException w:name="Light Shading Accent 4" w:semiHidden="0" w:uiPriority="60" w:unhideWhenUsed="0"/>
-    <w:lsdException w:name="Light List Accent 4" w:semiHidden="0" w:uiPriority="61" w:unhideWhenUsed="0"/>
-    <w:lsdException w:name="Light Grid Accent 4" w:semiHidden="0" w:uiPriority="62" w:unhideWhenUsed="0"/>
-    <w:lsdException w:name="Medium Shading 1 Accent 4" w:semiHidden="0" w:uiPriority="63" w:unhideWhenUsed="0"/>
-    <w:lsdException w:name="Medium Shading 2 Accent 4" w:semiHidden="0" w:uiPriority="64" w:unhideWhenUsed="0"/>
-    <w:lsdException w:name="Medium List 1 Accent 4" w:semiHidden="0" w:uiPriority="65" w:unhideWhenUsed="0"/>
-    <w:lsdException w:name="Medium List 2 Accent 4" w:semiHidden="0" w:uiPriority="66" w:unhideWhenUsed="0"/>
-    <w:lsdException w:name="Medium Grid 1 Accent 4" w:semiHidden="0" w:uiPriority="67" w:unhideWhenUsed="0"/>
-    <w:lsdException w:name="Medium Grid 2 Accent 4" w:semiHidden="0" w:uiPriority="68" w:unhideWhenUsed="0"/>
-    <w:lsdException w:name="Medium Grid 3 Accent 4" w:semiHidden="0" w:uiPriority="69" w:unhideWhenUsed="0"/>
-    <w:lsdException w:name="Dark List Accent 4" w:semiHidden="0" w:uiPriority="70" w:unhideWhenUsed="0"/>
-    <w:lsdException w:name="Colorful Shading Accent 4" w:semiHidden="0" w:uiPriority="71" w:unhideWhenUsed="0"/>
-    <w:lsdException w:name="Colorful List Accent 4" w:semiHidden="0" w:uiPriority="72" w:unhideWhenUsed="0"/>
-    <w:lsdException w:name="Colorful Grid Accent 4" w:semiHidden="0" w:uiPriority="73" w:unhideWhenUsed="0"/>
-    <w:lsdException w:name="Light Shading Accent 5" w:semiHidden="0" w:uiPriority="60" w:unhideWhenUsed="0"/>
-    <w:lsdException w:name="Light List Accent 5" w:semiHidden="0" w:uiPriority="61" w:unhideWhenUsed="0"/>
-    <w:lsdException w:name="Light Grid Accent 5" w:semiHidden="0" w:uiPriority="62" w:unhideWhenUsed="0"/>
-    <w:lsdException w:name="Medium Shading 1 Accent 5" w:semiHidden="0" w:uiPriority="63" w:unhideWhenUsed="0"/>
-    <w:lsdException w:name="Medium Shading 2 Accent 5" w:semiHidden="0" w:uiPriority="64" w:unhideWhenUsed="0"/>
-    <w:lsdException w:name="Medium List 1 Accent 5" w:semiHidden="0" w:uiPriority="65" w:unhideWhenUsed="0"/>
-    <w:lsdException w:name="Medium List 2 Accent 5" w:semiHidden="0" w:uiPriority="66" w:unhideWhenUsed="0"/>
-    <w:lsdException w:name="Medium Grid 1 Accent 5" w:semiHidden="0" w:uiPriority="67" w:unhideWhenUsed="0"/>
-    <w:lsdException w:name="Medium Grid 2 Accent 5" w:semiHidden="0" w:uiPriority="68" w:unhideWhenUsed="0"/>
-    <w:lsdException w:name="Medium Grid 3 Accent 5" w:semiHidden="0" w:uiPriority="69" w:unhideWhenUsed="0"/>
-    <w:lsdException w:name="Dark List Accent 5" w:semiHidden="0" w:uiPriority="70" w:unhideWhenUsed="0"/>
-    <w:lsdException w:name="Colorful Shading Accent 5" w:semiHidden="0" w:uiPriority="71" w:unhideWhenUsed="0"/>
-    <w:lsdException w:name="Colorful List Accent 5" w:semiHidden="0" w:uiPriority="72" w:unhideWhenUsed="0"/>
-    <w:lsdException w:name="Colorful Grid Accent 5" w:semiHidden="0" w:uiPriority="73" w:unhideWhenUsed="0"/>
-    <w:lsdException w:name="Light Shading Accent 6" w:semiHidden="0" w:uiPriority="60" w:unhideWhenUsed="0"/>
-    <w:lsdException w:name="Light List Accent 6" w:semiHidden="0" w:uiPriority="61" w:unhideWhenUsed="0"/>
-    <w:lsdException w:name="Light Grid Accent 6" w:semiHidden="0" w:uiPriority="62" w:unhideWhenUsed="0"/>
-    <w:lsdException w:name="Medium Shading 1 Accent 6" w:semiHidden="0" w:uiPriority="63" w:unhideWhenUsed="0"/>
-    <w:lsdException w:name="Medium Shading 2 Accent 6" w:semiHidden="0" w:uiPriority="64" w:unhideWhenUsed="0"/>
-    <w:lsdException w:name="Medium List 1 Accent 6" w:semiHidden="0" w:uiPriority="65" w:unhideWhenUsed="0"/>
-    <w:lsdException w:name="Medium List 2 Accent 6" w:semiHidden="0" w:uiPriority="66" w:unhideWhenUsed="0"/>
-    <w:lsdException w:name="Medium Grid 1 Accent 6" w:semiHidden="0" w:uiPriority="67" w:unhideWhenUsed="0"/>
-    <w:lsdException w:name="Medium Grid 2 Accent 6" w:semiHidden="0" w:uiPriority="68" w:unhideWhenUsed="0"/>
-    <w:lsdException w:name="Medium Grid 3 Accent 6" w:semiHidden="0" w:uiPriority="69" w:unhideWhenUsed="0"/>
-    <w:lsdException w:name="Dark List Accent 6" w:semiHidden="0" w:uiPriority="70" w:unhideWhenUsed="0"/>
-    <w:lsdException w:name="Colorful Shading Accent 6" w:semiHidden="0" w:uiPriority="71" w:unhideWhenUsed="0"/>
-    <w:lsdException w:name="Colorful List Accent 6" w:semiHidden="0" w:uiPriority="72" w:unhideWhenUsed="0"/>
-    <w:lsdException w:name="Colorful Grid Accent 6" w:semiHidden="0" w:uiPriority="73" w:unhideWhenUsed="0"/>
-    <w:lsdException w:name="Subtle Emphasis" w:semiHidden="0" w:uiPriority="19" w:unhideWhenUsed="0" w:qFormat="1"/>
-    <w:lsdException w:name="Intense Emphasis" w:semiHidden="0" w:uiPriority="21" w:unhideWhenUsed="0" w:qFormat="1"/>
-    <w:lsdException w:name="Subtle Reference" w:semiHidden="0" w:uiPriority="31" w:unhideWhenUsed="0" w:qFormat="1"/>
-    <w:lsdException w:name="Intense Reference" w:semiHidden="0" w:uiPriority="32" w:unhideWhenUsed="0" w:qFormat="1"/>
-    <w:lsdException w:name="Book Title" w:semiHidden="0" w:uiPriority="33" w:unhideWhenUsed="0" w:qFormat="1"/>
-    <w:lsdException w:name="Bibliography" w:uiPriority="37"/>
-    <w:lsdException w:name="TOC Heading" w:uiPriority="39" w:qFormat="1"/>
+  <w:latentStyles w:defLockedState="0" w:defUIPriority="99" w:defSemiHidden="0" w:defUnhideWhenUsed="0" w:defQFormat="0" w:count="376">
+    <w:lsdException w:name="Normal" w:uiPriority="0" w:qFormat="1"/>
+    <w:lsdException w:name="heading 1" w:uiPriority="9" w:qFormat="1"/>
+    <w:lsdException w:name="heading 2" w:semiHidden="1" w:uiPriority="9" w:unhideWhenUsed="1" w:qFormat="1"/>
+    <w:lsdException w:name="heading 3" w:semiHidden="1" w:uiPriority="9" w:unhideWhenUsed="1" w:qFormat="1"/>
+    <w:lsdException w:name="heading 4" w:semiHidden="1" w:uiPriority="9" w:unhideWhenUsed="1" w:qFormat="1"/>
+    <w:lsdException w:name="heading 5" w:semiHidden="1" w:uiPriority="9" w:unhideWhenUsed="1" w:qFormat="1"/>
+    <w:lsdException w:name="heading 6" w:semiHidden="1" w:uiPriority="9" w:unhideWhenUsed="1" w:qFormat="1"/>
+    <w:lsdException w:name="heading 7" w:semiHidden="1" w:uiPriority="9" w:unhideWhenUsed="1" w:qFormat="1"/>
+    <w:lsdException w:name="heading 8" w:semiHidden="1" w:uiPriority="9" w:unhideWhenUsed="1" w:qFormat="1"/>
+    <w:lsdException w:name="heading 9" w:semiHidden="1" w:uiPriority="9" w:unhideWhenUsed="1" w:qFormat="1"/>
+    <w:lsdException w:name="index 1" w:semiHidden="1" w:unhideWhenUsed="1"/>
+    <w:lsdException w:name="index 2" w:semiHidden="1" w:unhideWhenUsed="1"/>
+    <w:lsdException w:name="index 3" w:semiHidden="1" w:unhideWhenUsed="1"/>
+    <w:lsdException w:name="index 4" w:semiHidden="1" w:unhideWhenUsed="1"/>
+    <w:lsdException w:name="index 5" w:semiHidden="1" w:unhideWhenUsed="1"/>
+    <w:lsdException w:name="index 6" w:semiHidden="1" w:unhideWhenUsed="1"/>
+    <w:lsdException w:name="index 7" w:semiHidden="1" w:unhideWhenUsed="1"/>
+    <w:lsdException w:name="index 8" w:semiHidden="1" w:unhideWhenUsed="1"/>
+    <w:lsdException w:name="index 9" w:semiHidden="1" w:unhideWhenUsed="1"/>
+    <w:lsdException w:name="toc 1" w:semiHidden="1" w:uiPriority="39" w:unhideWhenUsed="1"/>
+    <w:lsdException w:name="toc 2" w:semiHidden="1" w:uiPriority="39" w:unhideWhenUsed="1"/>
+    <w:lsdException w:name="toc 3" w:semiHidden="1" w:uiPriority="39" w:unhideWhenUsed="1"/>
+    <w:lsdException w:name="toc 4" w:semiHidden="1" w:uiPriority="39" w:unhideWhenUsed="1"/>
+    <w:lsdException w:name="toc 5" w:semiHidden="1" w:uiPriority="39" w:unhideWhenUsed="1"/>
+    <w:lsdException w:name="toc 6" w:semiHidden="1" w:uiPriority="39" w:unhideWhenUsed="1"/>
+    <w:lsdException w:name="toc 7" w:semiHidden="1" w:uiPriority="39" w:unhideWhenUsed="1"/>
+    <w:lsdException w:name="toc 8" w:semiHidden="1" w:uiPriority="39" w:unhideWhenUsed="1"/>
+    <w:lsdException w:name="toc 9" w:semiHidden="1" w:uiPriority="39" w:unhideWhenUsed="1"/>
+    <w:lsdException w:name="Normal Indent" w:semiHidden="1" w:unhideWhenUsed="1"/>
+    <w:lsdException w:name="footnote text" w:semiHidden="1" w:unhideWhenUsed="1"/>
+    <w:lsdException w:name="annotation text" w:semiHidden="1" w:unhideWhenUsed="1"/>
+    <w:lsdException w:name="header" w:semiHidden="1" w:unhideWhenUsed="1"/>
+    <w:lsdException w:name="footer" w:semiHidden="1" w:unhideWhenUsed="1"/>
+    <w:lsdException w:name="index heading" w:semiHidden="1" w:unhideWhenUsed="1"/>
+    <w:lsdException w:name="caption" w:semiHidden="1" w:uiPriority="35" w:unhideWhenUsed="1" w:qFormat="1"/>
+    <w:lsdException w:name="table of figures" w:semiHidden="1" w:unhideWhenUsed="1"/>
+    <w:lsdException w:name="envelope address" w:semiHidden="1" w:unhideWhenUsed="1"/>
+    <w:lsdException w:name="envelope return" w:semiHidden="1" w:unhideWhenUsed="1"/>
+    <w:lsdException w:name="footnote reference" w:semiHidden="1" w:unhideWhenUsed="1"/>
+    <w:lsdException w:name="annotation reference" w:semiHidden="1" w:unhideWhenUsed="1"/>
+    <w:lsdException w:name="line number" w:semiHidden="1" w:unhideWhenUsed="1"/>
+    <w:lsdException w:name="page number" w:semiHidden="1" w:unhideWhenUsed="1"/>
+    <w:lsdException w:name="endnote reference" w:semiHidden="1" w:unhideWhenUsed="1"/>
+    <w:lsdException w:name="endnote text" w:semiHidden="1" w:unhideWhenUsed="1"/>
+    <w:lsdException w:name="table of authorities" w:semiHidden="1" w:unhideWhenUsed="1"/>
+    <w:lsdException w:name="macro" w:semiHidden="1" w:unhideWhenUsed="1"/>
+    <w:lsdException w:name="toa heading" w:semiHidden="1" w:unhideWhenUsed="1"/>
+    <w:lsdException w:name="List" w:semiHidden="1" w:unhideWhenUsed="1"/>
+    <w:lsdException w:name="List Bullet" w:semiHidden="1" w:unhideWhenUsed="1"/>
+    <w:lsdException w:name="List Number" w:semiHidden="1" w:unhideWhenUsed="1"/>
+    <w:lsdException w:name="List 2" w:semiHidden="1" w:unhideWhenUsed="1"/>
+    <w:lsdException w:name="List 3" w:semiHidden="1" w:unhideWhenUsed="1"/>
+    <w:lsdException w:name="List 4" w:semiHidden="1" w:unhideWhenUsed="1"/>
+    <w:lsdException w:name="List 5" w:semiHidden="1" w:unhideWhenUsed="1"/>
+    <w:lsdException w:name="List Bullet 2" w:semiHidden="1" w:unhideWhenUsed="1"/>
+    <w:lsdException w:name="List Bullet 3" w:semiHidden="1" w:unhideWhenUsed="1"/>
+    <w:lsdException w:name="List Bullet 4" w:semiHidden="1" w:unhideWhenUsed="1"/>
+    <w:lsdException w:name="List Bullet 5" w:semiHidden="1" w:unhideWhenUsed="1"/>
+    <w:lsdException w:name="List Number 2" w:semiHidden="1" w:unhideWhenUsed="1"/>
+    <w:lsdException w:name="List Number 3" w:semiHidden="1" w:unhideWhenUsed="1"/>
+    <w:lsdException w:name="List Number 4" w:semiHidden="1" w:unhideWhenUsed="1"/>
+    <w:lsdException w:name="List Number 5" w:semiHidden="1" w:unhideWhenUsed="1"/>
+    <w:lsdException w:name="Title" w:uiPriority="10" w:qFormat="1"/>
+    <w:lsdException w:name="Closing" w:semiHidden="1" w:unhideWhenUsed="1"/>
+    <w:lsdException w:name="Signature" w:semiHidden="1" w:unhideWhenUsed="1"/>
+    <w:lsdException w:name="Default Paragraph Font" w:semiHidden="1" w:uiPriority="1" w:unhideWhenUsed="1"/>
+    <w:lsdException w:name="Body Text" w:semiHidden="1" w:unhideWhenUsed="1"/>
+    <w:lsdException w:name="Body Text Indent" w:semiHidden="1" w:unhideWhenUsed="1"/>
+    <w:lsdException w:name="List Continue" w:semiHidden="1" w:unhideWhenUsed="1"/>
+    <w:lsdException w:name="List Continue 2" w:semiHidden="1" w:unhideWhenUsed="1"/>
+    <w:lsdException w:name="List Continue 3" w:semiHidden="1" w:unhideWhenUsed="1"/>
+    <w:lsdException w:name="List Continue 4" w:semiHidden="1" w:unhideWhenUsed="1"/>
+    <w:lsdException w:name="List Continue 5" w:semiHidden="1" w:unhideWhenUsed="1"/>
+    <w:lsdException w:name="Message Header" w:semiHidden="1" w:unhideWhenUsed="1"/>
+    <w:lsdException w:name="Subtitle" w:uiPriority="11" w:qFormat="1"/>
+    <w:lsdException w:name="Salutation" w:semiHidden="1" w:unhideWhenUsed="1"/>
+    <w:lsdException w:name="Date" w:semiHidden="1" w:unhideWhenUsed="1"/>
+    <w:lsdException w:name="Body Text First Indent" w:semiHidden="1" w:unhideWhenUsed="1"/>
+    <w:lsdException w:name="Body Text First Indent 2" w:semiHidden="1" w:unhideWhenUsed="1"/>
+    <w:lsdException w:name="Note Heading" w:semiHidden="1" w:unhideWhenUsed="1"/>
+    <w:lsdException w:name="Body Text 2" w:semiHidden="1" w:unhideWhenUsed="1"/>
+    <w:lsdException w:name="Body Text 3" w:semiHidden="1" w:unhideWhenUsed="1"/>
+    <w:lsdException w:name="Body Text Indent 2" w:semiHidden="1" w:unhideWhenUsed="1"/>
+    <w:lsdException w:name="Body Text Indent 3" w:semiHidden="1" w:unhideWhenUsed="1"/>
+    <w:lsdException w:name="Block Text" w:semiHidden="1" w:unhideWhenUsed="1"/>
+    <w:lsdException w:name="Hyperlink" w:semiHidden="1" w:unhideWhenUsed="1"/>
+    <w:lsdException w:name="FollowedHyperlink" w:semiHidden="1" w:unhideWhenUsed="1"/>
+    <w:lsdException w:name="Strong" w:uiPriority="22" w:qFormat="1"/>
+    <w:lsdException w:name="Emphasis" w:uiPriority="20" w:qFormat="1"/>
+    <w:lsdException w:name="Document Map" w:semiHidden="1" w:unhideWhenUsed="1"/>
+    <w:lsdException w:name="Plain Text" w:semiHidden="1" w:unhideWhenUsed="1"/>
+    <w:lsdException w:name="E-mail Signature" w:semiHidden="1" w:unhideWhenUsed="1"/>
+    <w:lsdException w:name="HTML Top of Form" w:semiHidden="1" w:unhideWhenUsed="1"/>
+    <w:lsdException w:name="HTML Bottom of Form" w:semiHidden="1" w:unhideWhenUsed="1"/>
+    <w:lsdException w:name="Normal (Web)" w:semiHidden="1" w:unhideWhenUsed="1"/>
+    <w:lsdException w:name="HTML Acronym" w:semiHidden="1" w:unhideWhenUsed="1"/>
+    <w:lsdException w:name="HTML Address" w:semiHidden="1" w:unhideWhenUsed="1"/>
+    <w:lsdException w:name="HTML Cite" w:semiHidden="1" w:unhideWhenUsed="1"/>
+    <w:lsdException w:name="HTML Code" w:semiHidden="1" w:unhideWhenUsed="1"/>
+    <w:lsdException w:name="HTML Definition" w:semiHidden="1" w:unhideWhenUsed="1"/>
+    <w:lsdException w:name="HTML Keyboard" w:semiHidden="1" w:unhideWhenUsed="1"/>
+    <w:lsdException w:name="HTML Preformatted" w:semiHidden="1" w:unhideWhenUsed="1"/>
+    <w:lsdException w:name="HTML Sample" w:semiHidden="1" w:unhideWhenUsed="1"/>
+    <w:lsdException w:name="HTML Typewriter" w:semiHidden="1" w:unhideWhenUsed="1"/>
+    <w:lsdException w:name="HTML Variable" w:semiHidden="1" w:unhideWhenUsed="1"/>
+    <w:lsdException w:name="Normal Table" w:semiHidden="1" w:unhideWhenUsed="1"/>
+    <w:lsdException w:name="annotation subject" w:semiHidden="1" w:unhideWhenUsed="1"/>
+    <w:lsdException w:name="No List" w:semiHidden="1" w:unhideWhenUsed="1"/>
+    <w:lsdException w:name="Outline List 1" w:semiHidden="1" w:unhideWhenUsed="1"/>
+    <w:lsdException w:name="Outline List 2" w:semiHidden="1" w:unhideWhenUsed="1"/>
+    <w:lsdException w:name="Outline List 3" w:semiHidden="1" w:unhideWhenUsed="1"/>
+    <w:lsdException w:name="Table Simple 1" w:semiHidden="1" w:unhideWhenUsed="1"/>
+    <w:lsdException w:name="Table Simple 2" w:semiHidden="1" w:unhideWhenUsed="1"/>
+    <w:lsdException w:name="Table Simple 3" w:semiHidden="1" w:unhideWhenUsed="1"/>
+    <w:lsdException w:name="Table Classic 1" w:semiHidden="1" w:unhideWhenUsed="1"/>
+    <w:lsdException w:name="Table Classic 2" w:semiHidden="1" w:unhideWhenUsed="1"/>
+    <w:lsdException w:name="Table Classic 3" w:semiHidden="1" w:unhideWhenUsed="1"/>
+    <w:lsdException w:name="Table Classic 4" w:semiHidden="1" w:unhideWhenUsed="1"/>
+    <w:lsdException w:name="Table Colorful 1" w:semiHidden="1" w:unhideWhenUsed="1"/>
+    <w:lsdException w:name="Table Colorful 2" w:semiHidden="1" w:unhideWhenUsed="1"/>
+    <w:lsdException w:name="Table Colorful 3" w:semiHidden="1" w:unhideWhenUsed="1"/>
+    <w:lsdException w:name="Table Columns 1" w:semiHidden="1" w:unhideWhenUsed="1"/>
+    <w:lsdException w:name="Table Columns 2" w:semiHidden="1" w:unhideWhenUsed="1"/>
+    <w:lsdException w:name="Table Columns 3" w:semiHidden="1" w:unhideWhenUsed="1"/>
+    <w:lsdException w:name="Table Columns 4" w:semiHidden="1" w:unhideWhenUsed="1"/>
+    <w:lsdException w:name="Table Columns 5" w:semiHidden="1" w:unhideWhenUsed="1"/>
+    <w:lsdException w:name="Table Grid 1" w:semiHidden="1" w:unhideWhenUsed="1"/>
+    <w:lsdException w:name="Table Grid 2" w:semiHidden="1" w:unhideWhenUsed="1"/>
+    <w:lsdException w:name="Table Grid 3" w:semiHidden="1" w:unhideWhenUsed="1"/>
+    <w:lsdException w:name="Table Grid 4" w:semiHidden="1" w:unhideWhenUsed="1"/>
+    <w:lsdException w:name="Table Grid 5" w:semiHidden="1" w:unhideWhenUsed="1"/>
+    <w:lsdException w:name="Table Grid 6" w:semiHidden="1" w:unhideWhenUsed="1"/>
+    <w:lsdException w:name="Table Grid 7" w:semiHidden="1" w:unhideWhenUsed="1"/>
+    <w:lsdException w:name="Table Grid 8" w:semiHidden="1" w:unhideWhenUsed="1"/>
+    <w:lsdException w:name="Table List 1" w:semiHidden="1" w:unhideWhenUsed="1"/>
+    <w:lsdException w:name="Table List 2" w:semiHidden="1" w:unhideWhenUsed="1"/>
+    <w:lsdException w:name="Table List 3" w:semiHidden="1" w:unhideWhenUsed="1"/>
+    <w:lsdException w:name="Table List 4" w:semiHidden="1" w:unhideWhenUsed="1"/>
+    <w:lsdException w:name="Table List 5" w:semiHidden="1" w:unhideWhenUsed="1"/>
+    <w:lsdException w:name="Table List 6" w:semiHidden="1" w:unhideWhenUsed="1"/>
+    <w:lsdException w:name="Table List 7" w:semiHidden="1" w:unhideWhenUsed="1"/>
+    <w:lsdException w:name="Table List 8" w:semiHidden="1" w:unhideWhenUsed="1"/>
+    <w:lsdException w:name="Table 3D effects 1" w:semiHidden="1" w:unhideWhenUsed="1"/>
+    <w:lsdException w:name="Table 3D effects 2" w:semiHidden="1" w:unhideWhenUsed="1"/>
+    <w:lsdException w:name="Table 3D effects 3" w:semiHidden="1" w:unhideWhenUsed="1"/>
+    <w:lsdException w:name="Table Contemporary" w:semiHidden="1" w:unhideWhenUsed="1"/>
+    <w:lsdException w:name="Table Elegant" w:semiHidden="1" w:unhideWhenUsed="1"/>
+    <w:lsdException w:name="Table Professional" w:semiHidden="1" w:unhideWhenUsed="1"/>
+    <w:lsdException w:name="Table Subtle 1" w:semiHidden="1" w:unhideWhenUsed="1"/>
+    <w:lsdException w:name="Table Subtle 2" w:semiHidden="1" w:unhideWhenUsed="1"/>
+    <w:lsdException w:name="Table Web 1" w:semiHidden="1" w:unhideWhenUsed="1"/>
+    <w:lsdException w:name="Table Web 2" w:semiHidden="1" w:unhideWhenUsed="1"/>
+    <w:lsdException w:name="Table Web 3" w:semiHidden="1" w:unhideWhenUsed="1"/>
+    <w:lsdException w:name="Balloon Text" w:semiHidden="1" w:unhideWhenUsed="1"/>
+    <w:lsdException w:name="Table Grid" w:semiHidden="1" w:uiPriority="39" w:unhideWhenUsed="1"/>
+    <w:lsdException w:name="Table Theme" w:semiHidden="1" w:unhideWhenUsed="1"/>
+    <w:lsdException w:name="Placeholder Text" w:semiHidden="1"/>
+    <w:lsdException w:name="No Spacing" w:uiPriority="1" w:qFormat="1"/>
+    <w:lsdException w:name="Light Shading" w:uiPriority="60"/>
+    <w:lsdException w:name="Light List" w:uiPriority="61"/>
+    <w:lsdException w:name="Light Grid" w:uiPriority="62"/>
+    <w:lsdException w:name="Medium Shading 1" w:uiPriority="63"/>
+    <w:lsdException w:name="Medium Shading 2" w:uiPriority="64"/>
+    <w:lsdException w:name="Medium List 1" w:uiPriority="65"/>
+    <w:lsdException w:name="Medium List 2" w:uiPriority="66"/>
+    <w:lsdException w:name="Medium Grid 1" w:uiPriority="67"/>
+    <w:lsdException w:name="Medium Grid 2" w:uiPriority="68"/>
+    <w:lsdException w:name="Medium Grid 3" w:uiPriority="69"/>
+    <w:lsdException w:name="Dark List" w:uiPriority="70"/>
+    <w:lsdException w:name="Colorful Shading" w:uiPriority="71"/>
+    <w:lsdException w:name="Colorful List" w:uiPriority="72"/>
+    <w:lsdException w:name="Colorful Grid" w:uiPriority="73"/>
+    <w:lsdException w:name="Light Shading Accent 1" w:uiPriority="60"/>
+    <w:lsdException w:name="Light List Accent 1" w:uiPriority="61"/>
+    <w:lsdException w:name="Light Grid Accent 1" w:uiPriority="62"/>
+    <w:lsdException w:name="Medium Shading 1 Accent 1" w:uiPriority="63"/>
+    <w:lsdException w:name="Medium Shading 2 Accent 1" w:uiPriority="64"/>
+    <w:lsdException w:name="Medium List 1 Accent 1" w:uiPriority="65"/>
+    <w:lsdException w:name="Revision" w:semiHidden="1"/>
+    <w:lsdException w:name="List Paragraph" w:uiPriority="34" w:qFormat="1"/>
+    <w:lsdException w:name="Quote" w:uiPriority="29" w:qFormat="1"/>
+    <w:lsdException w:name="Intense Quote" w:uiPriority="30" w:qFormat="1"/>
+    <w:lsdException w:name="Medium List 2 Accent 1" w:uiPriority="66"/>
+    <w:lsdException w:name="Medium Grid 1 Accent 1" w:uiPriority="67"/>
+    <w:lsdException w:name="Medium Grid 2 Accent 1" w:uiPriority="68"/>
+    <w:lsdException w:name="Medium Grid 3 Accent 1" w:uiPriority="69"/>
+    <w:lsdException w:name="Dark List Accent 1" w:uiPriority="70"/>
+    <w:lsdException w:name="Colorful Shading Accent 1" w:uiPriority="71"/>
+    <w:lsdException w:name="Colorful List Accent 1" w:uiPriority="72"/>
+    <w:lsdException w:name="Colorful Grid Accent 1" w:uiPriority="73"/>
+    <w:lsdException w:name="Light Shading Accent 2" w:uiPriority="60"/>
+    <w:lsdException w:name="Light List Accent 2" w:uiPriority="61"/>
+    <w:lsdException w:name="Light Grid Accent 2" w:uiPriority="62"/>
+    <w:lsdException w:name="Medium Shading 1 Accent 2" w:uiPriority="63"/>
+    <w:lsdException w:name="Medium Shading 2 Accent 2" w:uiPriority="64"/>
+    <w:lsdException w:name="Medium List 1 Accent 2" w:uiPriority="65"/>
+    <w:lsdException w:name="Medium List 2 Accent 2" w:uiPriority="66"/>
+    <w:lsdException w:name="Medium Grid 1 Accent 2" w:uiPriority="67"/>
+    <w:lsdException w:name="Medium Grid 2 Accent 2" w:uiPriority="68"/>
+    <w:lsdException w:name="Medium Grid 3 Accent 2" w:uiPriority="69"/>
+    <w:lsdException w:name="Dark List Accent 2" w:uiPriority="70"/>
+    <w:lsdException w:name="Colorful Shading Accent 2" w:uiPriority="71"/>
+    <w:lsdException w:name="Colorful List Accent 2" w:uiPriority="72"/>
+    <w:lsdException w:name="Colorful Grid Accent 2" w:uiPriority="73"/>
+    <w:lsdException w:name="Light Shading Accent 3" w:uiPriority="60"/>
+    <w:lsdException w:name="Light List Accent 3" w:uiPriority="61"/>
+    <w:lsdException w:name="Light Grid Accent 3" w:uiPriority="62"/>
+    <w:lsdException w:name="Medium Shading 1 Accent 3" w:uiPriority="63"/>
+    <w:lsdException w:name="Medium Shading 2 Accent 3" w:uiPriority="64"/>
+    <w:lsdException w:name="Medium List 1 Accent 3" w:uiPriority="65"/>
+    <w:lsdException w:name="Medium List 2 Accent 3" w:uiPriority="66"/>
+    <w:lsdException w:name="Medium Grid 1 Accent 3" w:uiPriority="67"/>
+    <w:lsdException w:name="Medium Grid 2 Accent 3" w:uiPriority="68"/>
+    <w:lsdException w:name="Medium Grid 3 Accent 3" w:uiPriority="69"/>
+    <w:lsdException w:name="Dark List Accent 3" w:uiPriority="70"/>
+    <w:lsdException w:name="Colorful Shading Accent 3" w:uiPriority="71"/>
+    <w:lsdException w:name="Colorful List Accent 3" w:uiPriority="72"/>
+    <w:lsdException w:name="Colorful Grid Accent 3" w:uiPriority="73"/>
+    <w:lsdException w:name="Light Shading Accent 4" w:uiPriority="60"/>
+    <w:lsdException w:name="Light List Accent 4" w:uiPriority="61"/>
+    <w:lsdException w:name="Light Grid Accent 4" w:uiPriority="62"/>
+    <w:lsdException w:name="Medium Shading 1 Accent 4" w:uiPriority="63"/>
+    <w:lsdException w:name="Medium Shading 2 Accent 4" w:uiPriority="64"/>
+    <w:lsdException w:name="Medium List 1 Accent 4" w:uiPriority="65"/>
+    <w:lsdException w:name="Medium List 2 Accent 4" w:uiPriority="66"/>
+    <w:lsdException w:name="Medium Grid 1 Accent 4" w:uiPriority="67"/>
+    <w:lsdException w:name="Medium Grid 2 Accent 4" w:uiPriority="68"/>
+    <w:lsdException w:name="Medium Grid 3 Accent 4" w:uiPriority="69"/>
+    <w:lsdException w:name="Dark List Accent 4" w:uiPriority="70"/>
+    <w:lsdException w:name="Colorful Shading Accent 4" w:uiPriority="71"/>
+    <w:lsdException w:name="Colorful List Accent 4" w:uiPriority="72"/>
+    <w:lsdException w:name="Colorful Grid Accent 4" w:uiPriority="73"/>
+    <w:lsdException w:name="Light Shading Accent 5" w:uiPriority="60"/>
+    <w:lsdException w:name="Light List Accent 5" w:uiPriority="61"/>
+    <w:lsdException w:name="Light Grid Accent 5" w:uiPriority="62"/>
+    <w:lsdException w:name="Medium Shading 1 Accent 5" w:uiPriority="63"/>
+    <w:lsdException w:name="Medium Shading 2 Accent 5" w:uiPriority="64"/>
+    <w:lsdException w:name="Medium List 1 Accent 5" w:uiPriority="65"/>
+    <w:lsdException w:name="Medium List 2 Accent 5" w:uiPriority="66"/>
+    <w:lsdException w:name="Medium Grid 1 Accent 5" w:uiPriority="67"/>
+    <w:lsdException w:name="Medium Grid 2 Accent 5" w:uiPriority="68"/>
+    <w:lsdException w:name="Medium Grid 3 Accent 5" w:uiPriority="69"/>
+    <w:lsdException w:name="Dark List Accent 5" w:uiPriority="70"/>
+    <w:lsdException w:name="Colorful Shading Accent 5" w:uiPriority="71"/>
+    <w:lsdException w:name="Colorful List Accent 5" w:uiPriority="72"/>
+    <w:lsdException w:name="Colorful Grid Accent 5" w:uiPriority="73"/>
+    <w:lsdException w:name="Light Shading Accent 6" w:uiPriority="60"/>
+    <w:lsdException w:name="Light List Accent 6" w:uiPriority="61"/>
+    <w:lsdException w:name="Light Grid Accent 6" w:uiPriority="62"/>
+    <w:lsdException w:name="Medium Shading 1 Accent 6" w:uiPriority="63"/>
+    <w:lsdException w:name="Medium Shading 2 Accent 6" w:uiPriority="64"/>
+    <w:lsdException w:name="Medium List 1 Accent 6" w:uiPriority="65"/>
+    <w:lsdException w:name="Medium List 2 Accent 6" w:uiPriority="66"/>
+    <w:lsdException w:name="Medium Grid 1 Accent 6" w:uiPriority="67"/>
+    <w:lsdException w:name="Medium Grid 2 Accent 6" w:uiPriority="68"/>
+    <w:lsdException w:name="Medium Grid 3 Accent 6" w:uiPriority="69"/>
+    <w:lsdException w:name="Dark List Accent 6" w:uiPriority="70"/>
+    <w:lsdException w:name="Colorful Shading Accent 6" w:uiPriority="71"/>
+    <w:lsdException w:name="Colorful List Accent 6" w:uiPriority="72"/>
+    <w:lsdException w:name="Colorful Grid Accent 6" w:uiPriority="73"/>
+    <w:lsdException w:name="Subtle Emphasis" w:uiPriority="19" w:qFormat="1"/>
+    <w:lsdException w:name="Intense Emphasis" w:uiPriority="21" w:qFormat="1"/>
+    <w:lsdException w:name="Subtle Reference" w:uiPriority="31" w:qFormat="1"/>
+    <w:lsdException w:name="Intense Reference" w:uiPriority="32" w:qFormat="1"/>
+    <w:lsdException w:name="Book Title" w:uiPriority="33" w:qFormat="1"/>
+    <w:lsdException w:name="Bibliography" w:semiHidden="1" w:uiPriority="37" w:unhideWhenUsed="1"/>
+    <w:lsdException w:name="TOC Heading" w:semiHidden="1" w:uiPriority="39" w:unhideWhenUsed="1" w:qFormat="1"/>
+    <w:lsdException w:name="Plain Table 1" w:uiPriority="41"/>
+    <w:lsdException w:name="Plain Table 2" w:uiPriority="42"/>
+    <w:lsdException w:name="Plain Table 3" w:uiPriority="43"/>
+    <w:lsdException w:name="Plain Table 4" w:uiPriority="44"/>
+    <w:lsdException w:name="Plain Table 5" w:uiPriority="45"/>
+    <w:lsdException w:name="Grid Table Light" w:uiPriority="40"/>
+    <w:lsdException w:name="Grid Table 1 Light" w:uiPriority="46"/>
+    <w:lsdException w:name="Grid Table 2" w:uiPriority="47"/>
+    <w:lsdException w:name="Grid Table 3" w:uiPriority="48"/>
+    <w:lsdException w:name="Grid Table 4" w:uiPriority="49"/>
+    <w:lsdException w:name="Grid Table 5 Dark" w:uiPriority="50"/>
+    <w:lsdException w:name="Grid Table 6 Colorful" w:uiPriority="51"/>
+    <w:lsdException w:name="Grid Table 7 Colorful" w:uiPriority="52"/>
+    <w:lsdException w:name="Grid Table 1 Light Accent 1" w:uiPriority="46"/>
+    <w:lsdException w:name="Grid Table 2 Accent 1" w:uiPriority="47"/>
+    <w:lsdException w:name="Grid Table 3 Accent 1" w:uiPriority="48"/>
+    <w:lsdException w:name="Grid Table 4 Accent 1" w:uiPriority="49"/>
+    <w:lsdException w:name="Grid Table 5 Dark Accent 1" w:uiPriority="50"/>
+    <w:lsdException w:name="Grid Table 6 Colorful Accent 1" w:uiPriority="51"/>
+    <w:lsdException w:name="Grid Table 7 Colorful Accent 1" w:uiPriority="52"/>
+    <w:lsdException w:name="Grid Table 1 Light Accent 2" w:uiPriority="46"/>
+    <w:lsdException w:name="Grid Table 2 Accent 2" w:uiPriority="47"/>
+    <w:lsdException w:name="Grid Table 3 Accent 2" w:uiPriority="48"/>
+    <w:lsdException w:name="Grid Table 4 Accent 2" w:uiPriority="49"/>
+    <w:lsdException w:name="Grid Table 5 Dark Accent 2" w:uiPriority="50"/>
+    <w:lsdException w:name="Grid Table 6 Colorful Accent 2" w:uiPriority="51"/>
+    <w:lsdException w:name="Grid Table 7 Colorful Accent 2" w:uiPriority="52"/>
+    <w:lsdException w:name="Grid Table 1 Light Accent 3" w:uiPriority="46"/>
+    <w:lsdException w:name="Grid Table 2 Accent 3" w:uiPriority="47"/>
+    <w:lsdException w:name="Grid Table 3 Accent 3" w:uiPriority="48"/>
+    <w:lsdException w:name="Grid Table 4 Accent 3" w:uiPriority="49"/>
+    <w:lsdException w:name="Grid Table 5 Dark Accent 3" w:uiPriority="50"/>
+    <w:lsdException w:name="Grid Table 6 Colorful Accent 3" w:uiPriority="51"/>
+    <w:lsdException w:name="Grid Table 7 Colorful Accent 3" w:uiPriority="52"/>
+    <w:lsdException w:name="Grid Table 1 Light Accent 4" w:uiPriority="46"/>
+    <w:lsdException w:name="Grid Table 2 Accent 4" w:uiPriority="47"/>
+    <w:lsdException w:name="Grid Table 3 Accent 4" w:uiPriority="48"/>
+    <w:lsdException w:name="Grid Table 4 Accent 4" w:uiPriority="49"/>
+    <w:lsdException w:name="Grid Table 5 Dark Accent 4" w:uiPriority="50"/>
+    <w:lsdException w:name="Grid Table 6 Colorful Accent 4" w:uiPriority="51"/>
+    <w:lsdException w:name="Grid Table 7 Colorful Accent 4" w:uiPriority="52"/>
+    <w:lsdException w:name="Grid Table 1 Light Accent 5" w:uiPriority="46"/>
+    <w:lsdException w:name="Grid Table 2 Accent 5" w:uiPriority="47"/>
+    <w:lsdException w:name="Grid Table 3 Accent 5" w:uiPriority="48"/>
+    <w:lsdException w:name="Grid Table 4 Accent 5" w:uiPriority="49"/>
+    <w:lsdException w:name="Grid Table 5 Dark Accent 5" w:uiPriority="50"/>
+    <w:lsdException w:name="Grid Table 6 Colorful Accent 5" w:uiPriority="51"/>
+    <w:lsdException w:name="Grid Table 7 Colorful Accent 5" w:uiPriority="52"/>
+    <w:lsdException w:name="Grid Table 1 Light Accent 6" w:uiPriority="46"/>
+    <w:lsdException w:name="Grid Table 2 Accent 6" w:uiPriority="47"/>
+    <w:lsdException w:name="Grid Table 3 Accent 6" w:uiPriority="48"/>
+    <w:lsdException w:name="Grid Table 4 Accent 6" w:uiPriority="49"/>
+    <w:lsdException w:name="Grid Table 5 Dark Accent 6" w:uiPriority="50"/>
+    <w:lsdException w:name="Grid Table 6 Colorful Accent 6" w:uiPriority="51"/>
+    <w:lsdException w:name="Grid Table 7 Colorful Accent 6" w:uiPriority="52"/>
+    <w:lsdException w:name="List Table 1 Light" w:uiPriority="46"/>
+    <w:lsdException w:name="List Table 2" w:uiPriority="47"/>
+    <w:lsdException w:name="List Table 3" w:uiPriority="48"/>
+    <w:lsdException w:name="List Table 4" w:uiPriority="49"/>
+    <w:lsdException w:name="List Table 5 Dark" w:uiPriority="50"/>
+    <w:lsdException w:name="List Table 6 Colorful" w:uiPriority="51"/>
+    <w:lsdException w:name="List Table 7 Colorful" w:uiPriority="52"/>
+    <w:lsdException w:name="List Table 1 Light Accent 1" w:uiPriority="46"/>
+    <w:lsdException w:name="List Table 2 Accent 1" w:uiPriority="47"/>
+    <w:lsdException w:name="List Table 3 Accent 1" w:uiPriority="48"/>
+    <w:lsdException w:name="List Table 4 Accent 1" w:uiPriority="49"/>
+    <w:lsdException w:name="List Table 5 Dark Accent 1" w:uiPriority="50"/>
+    <w:lsdException w:name="List Table 6 Colorful Accent 1" w:uiPriority="51"/>
+    <w:lsdException w:name="List Table 7 Colorful Accent 1" w:uiPriority="52"/>
+    <w:lsdException w:name="List Table 1 Light Accent 2" w:uiPriority="46"/>
+    <w:lsdException w:name="List Table 2 Accent 2" w:uiPriority="47"/>
+    <w:lsdException w:name="List Table 3 Accent 2" w:uiPriority="48"/>
+    <w:lsdException w:name="List Table 4 Accent 2" w:uiPriority="49"/>
+    <w:lsdException w:name="List Table 5 Dark Accent 2" w:uiPriority="50"/>
+    <w:lsdException w:name="List Table 6 Colorful Accent 2" w:uiPriority="51"/>
+    <w:lsdException w:name="List Table 7 Colorful Accent 2" w:uiPriority="52"/>
+    <w:lsdException w:name="List Table 1 Light Accent 3" w:uiPriority="46"/>
+    <w:lsdException w:name="List Table 2 Accent 3" w:uiPriority="47"/>
+    <w:lsdException w:name="List Table 3 Accent 3" w:uiPriority="48"/>
+    <w:lsdException w:name="List Table 4 Accent 3" w:uiPriority="49"/>
+    <w:lsdException w:name="List Table 5 Dark Accent 3" w:uiPriority="50"/>
+    <w:lsdException w:name="List Table 6 Colorful Accent 3" w:uiPriority="51"/>
+    <w:lsdException w:name="List Table 7 Colorful Accent 3" w:uiPriority="52"/>
+    <w:lsdException w:name="List Table 1 Light Accent 4" w:uiPriority="46"/>
+    <w:lsdException w:name="List Table 2 Accent 4" w:uiPriority="47"/>
+    <w:lsdException w:name="List Table 3 Accent 4" w:uiPriority="48"/>
+    <w:lsdException w:name="List Table 4 Accent 4" w:uiPriority="49"/>
+    <w:lsdException w:name="List Table 5 Dark Accent 4" w:uiPriority="50"/>
+    <w:lsdException w:name="List Table 6 Colorful Accent 4" w:uiPriority="51"/>
+    <w:lsdException w:name="List Table 7 Colorful Accent 4" w:uiPriority="52"/>
+    <w:lsdException w:name="List Table 1 Light Accent 5" w:uiPriority="46"/>
+    <w:lsdException w:name="List Table 2 Accent 5" w:uiPriority="47"/>
+    <w:lsdException w:name="List Table 3 Accent 5" w:uiPriority="48"/>
+    <w:lsdException w:name="List Table 4 Accent 5" w:uiPriority="49"/>
+    <w:lsdException w:name="List Table 5 Dark Accent 5" w:uiPriority="50"/>
+    <w:lsdException w:name="List Table 6 Colorful Accent 5" w:uiPriority="51"/>
+    <w:lsdException w:name="List Table 7 Colorful Accent 5" w:uiPriority="52"/>
+    <w:lsdException w:name="List Table 1 Light Accent 6" w:uiPriority="46"/>
+    <w:lsdException w:name="List Table 2 Accent 6" w:uiPriority="47"/>
+    <w:lsdException w:name="List Table 3 Accent 6" w:uiPriority="48"/>
+    <w:lsdException w:name="List Table 4 Accent 6" w:uiPriority="49"/>
+    <w:lsdException w:name="List Table 5 Dark Accent 6" w:uiPriority="50"/>
+    <w:lsdException w:name="List Table 6 Colorful Accent 6" w:uiPriority="51"/>
+    <w:lsdException w:name="List Table 7 Colorful Accent 6" w:uiPriority="52"/>
+    <w:lsdException w:name="Mention" w:semiHidden="1" w:unhideWhenUsed="1"/>
+    <w:lsdException w:name="Smart Hyperlink" w:semiHidden="1" w:unhideWhenUsed="1"/>
+    <w:lsdException w:name="Hashtag" w:semiHidden="1" w:unhideWhenUsed="1"/>
+    <w:lsdException w:name="Unresolved Mention" w:semiHidden="1" w:unhideWhenUsed="1"/>
+    <w:lsdException w:name="Smart Link" w:semiHidden="1" w:unhideWhenUsed="1"/>
   </w:latentStyles>
   <w:style w:type="paragraph" w:default="1" w:styleId="Normal">
     <w:name w:val="Normal"/>
@@ -3103,7 +3138,7 @@
   <a:extraClrSchemeLst/>
   <a:extLst>
     <a:ext uri="{05A4C25C-085E-4340-85A3-A5531E510DB2}">
-      <thm15:themeFamily xmlns="" xmlns:thm15="http://schemas.microsoft.com/office/thememl/2012/main" name="Office Theme" id="{62F939B6-93AF-4DB8-9C6B-D6C7DFDC589F}" vid="{4A3C46E8-61CC-4603-A589-7422A47A8E4A}"/>
+      <thm15:themeFamily xmlns:thm15="http://schemas.microsoft.com/office/thememl/2012/main" name="Office Theme" id="{62F939B6-93AF-4DB8-9C6B-D6C7DFDC589F}" vid="{4A3C46E8-61CC-4603-A589-7422A47A8E4A}"/>
     </a:ext>
   </a:extLst>
 </a:theme>

</xml_diff>

<commit_message>
Agregado de Salt en : registro , cambio de contraseña, validacion en login
ibaldo
</commit_message>
<xml_diff>
--- a/Documentacion/VerificacionesEntrega2.docx
+++ b/Documentacion/VerificacionesEntrega2.docx
@@ -1086,6 +1086,251 @@
           <w:i/>
           <w:iCs/>
           <w:szCs w:val="44"/>
+          <w:highlight w:val="yellow"/>
+        </w:rPr>
+      </w:pPr>
+      <w:r>
+        <w:rPr>
+          <w:rFonts w:ascii="LiberationSans-Italic" w:hAnsi="LiberationSans-Italic" w:cs="LiberationSans-Italic"/>
+          <w:i/>
+          <w:iCs/>
+          <w:szCs w:val="44"/>
+          <w:highlight w:val="yellow"/>
+        </w:rPr>
+        <w:t>V2.4.1</w:t>
+      </w:r>
+      <w:r>
+        <w:rPr>
+          <w:rFonts w:ascii="LiberationSans-Italic" w:hAnsi="LiberationSans-Italic" w:cs="LiberationSans-Italic"/>
+          <w:i/>
+          <w:iCs/>
+          <w:szCs w:val="44"/>
+          <w:highlight w:val="yellow"/>
+        </w:rPr>
+        <w:t xml:space="preserve">: Guardar las </w:t>
+      </w:r>
+      <w:proofErr w:type="spellStart"/>
+      <w:r>
+        <w:rPr>
+          <w:rFonts w:ascii="LiberationSans-Italic" w:hAnsi="LiberationSans-Italic" w:cs="LiberationSans-Italic"/>
+          <w:i/>
+          <w:iCs/>
+          <w:szCs w:val="44"/>
+          <w:highlight w:val="yellow"/>
+        </w:rPr>
+        <w:t>passwords</w:t>
+      </w:r>
+      <w:proofErr w:type="spellEnd"/>
+      <w:r>
+        <w:rPr>
+          <w:rFonts w:ascii="LiberationSans-Italic" w:hAnsi="LiberationSans-Italic" w:cs="LiberationSans-Italic"/>
+          <w:i/>
+          <w:iCs/>
+          <w:szCs w:val="44"/>
+          <w:highlight w:val="yellow"/>
+        </w:rPr>
+        <w:t xml:space="preserve"> con hash y </w:t>
+      </w:r>
+      <w:proofErr w:type="spellStart"/>
+      <w:r>
+        <w:rPr>
+          <w:rFonts w:ascii="LiberationSans-Italic" w:hAnsi="LiberationSans-Italic" w:cs="LiberationSans-Italic"/>
+          <w:i/>
+          <w:iCs/>
+          <w:szCs w:val="44"/>
+          <w:highlight w:val="yellow"/>
+        </w:rPr>
+        <w:t>salt</w:t>
+      </w:r>
+      <w:proofErr w:type="spellEnd"/>
+      <w:r>
+        <w:rPr>
+          <w:rFonts w:ascii="LiberationSans-Italic" w:hAnsi="LiberationSans-Italic" w:cs="LiberationSans-Italic"/>
+          <w:i/>
+          <w:iCs/>
+          <w:szCs w:val="44"/>
+          <w:highlight w:val="yellow"/>
+        </w:rPr>
+        <w:t>.</w:t>
+      </w:r>
+    </w:p>
+    <w:p>
+      <w:pPr>
+        <w:autoSpaceDE w:val="0"/>
+        <w:autoSpaceDN w:val="0"/>
+        <w:adjustRightInd w:val="0"/>
+        <w:spacing w:after="0" w:line="240" w:lineRule="auto"/>
+        <w:rPr>
+          <w:rFonts w:ascii="LiberationSans-Italic" w:hAnsi="LiberationSans-Italic" w:cs="LiberationSans-Italic"/>
+          <w:i/>
+          <w:iCs/>
+          <w:szCs w:val="44"/>
+        </w:rPr>
+      </w:pPr>
+      <w:r>
+        <w:rPr>
+          <w:rFonts w:ascii="LiberationSans-Italic" w:hAnsi="LiberationSans-Italic" w:cs="LiberationSans-Italic"/>
+          <w:i/>
+          <w:iCs/>
+          <w:szCs w:val="44"/>
+          <w:highlight w:val="yellow"/>
+        </w:rPr>
+        <w:t>V2.4.2</w:t>
+      </w:r>
+      <w:r>
+        <w:rPr>
+          <w:rFonts w:ascii="LiberationSans-Italic" w:hAnsi="LiberationSans-Italic" w:cs="LiberationSans-Italic"/>
+          <w:i/>
+          <w:iCs/>
+          <w:szCs w:val="44"/>
+          <w:highlight w:val="yellow"/>
+        </w:rPr>
+        <w:t xml:space="preserve">: El SALT que usemos, debe ser único por cada </w:t>
+      </w:r>
+      <w:proofErr w:type="spellStart"/>
+      <w:r>
+        <w:rPr>
+          <w:rFonts w:ascii="LiberationSans-Italic" w:hAnsi="LiberationSans-Italic" w:cs="LiberationSans-Italic"/>
+          <w:i/>
+          <w:iCs/>
+          <w:szCs w:val="44"/>
+          <w:highlight w:val="yellow"/>
+        </w:rPr>
+        <w:t>password</w:t>
+      </w:r>
+      <w:proofErr w:type="spellEnd"/>
+      <w:r>
+        <w:rPr>
+          <w:rFonts w:ascii="LiberationSans-Italic" w:hAnsi="LiberationSans-Italic" w:cs="LiberationSans-Italic"/>
+          <w:i/>
+          <w:iCs/>
+          <w:szCs w:val="44"/>
+          <w:highlight w:val="yellow"/>
+        </w:rPr>
+        <w:t xml:space="preserve"> que guardemos, y tiene que medir al menos 4 caracteres. Podemos tomar los </w:t>
+      </w:r>
+      <w:proofErr w:type="spellStart"/>
+      <w:r>
+        <w:rPr>
+          <w:rFonts w:ascii="LiberationSans-Italic" w:hAnsi="LiberationSans-Italic" w:cs="LiberationSans-Italic"/>
+          <w:i/>
+          <w:iCs/>
+          <w:szCs w:val="44"/>
+          <w:highlight w:val="yellow"/>
+        </w:rPr>
+        <w:t>primers</w:t>
+      </w:r>
+      <w:proofErr w:type="spellEnd"/>
+      <w:r>
+        <w:rPr>
+          <w:rFonts w:ascii="LiberationSans-Italic" w:hAnsi="LiberationSans-Italic" w:cs="LiberationSans-Italic"/>
+          <w:i/>
+          <w:iCs/>
+          <w:szCs w:val="44"/>
+          <w:highlight w:val="yellow"/>
+        </w:rPr>
+        <w:t xml:space="preserve"> 4 o últimos 4 caracteres dela </w:t>
+      </w:r>
+      <w:proofErr w:type="spellStart"/>
+      <w:r>
+        <w:rPr>
+          <w:rFonts w:ascii="LiberationSans-Italic" w:hAnsi="LiberationSans-Italic" w:cs="LiberationSans-Italic"/>
+          <w:i/>
+          <w:iCs/>
+          <w:szCs w:val="44"/>
+          <w:highlight w:val="yellow"/>
+        </w:rPr>
+        <w:t>password</w:t>
+      </w:r>
+      <w:proofErr w:type="spellEnd"/>
+      <w:r>
+        <w:rPr>
+          <w:rFonts w:ascii="LiberationSans-Italic" w:hAnsi="LiberationSans-Italic" w:cs="LiberationSans-Italic"/>
+          <w:i/>
+          <w:iCs/>
+          <w:szCs w:val="44"/>
+          <w:highlight w:val="yellow"/>
+        </w:rPr>
+        <w:t xml:space="preserve"> sin </w:t>
+      </w:r>
+      <w:proofErr w:type="spellStart"/>
+      <w:r>
+        <w:rPr>
+          <w:rFonts w:ascii="LiberationSans-Italic" w:hAnsi="LiberationSans-Italic" w:cs="LiberationSans-Italic"/>
+          <w:i/>
+          <w:iCs/>
+          <w:szCs w:val="44"/>
+          <w:highlight w:val="yellow"/>
+        </w:rPr>
+        <w:t>hashear</w:t>
+      </w:r>
+      <w:proofErr w:type="spellEnd"/>
+      <w:r>
+        <w:rPr>
+          <w:rFonts w:ascii="LiberationSans-Italic" w:hAnsi="LiberationSans-Italic" w:cs="LiberationSans-Italic"/>
+          <w:i/>
+          <w:iCs/>
+          <w:szCs w:val="44"/>
+          <w:highlight w:val="yellow"/>
+        </w:rPr>
+        <w:t xml:space="preserve"> y usar eso como </w:t>
+      </w:r>
+      <w:proofErr w:type="spellStart"/>
+      <w:r>
+        <w:rPr>
+          <w:rFonts w:ascii="LiberationSans-Italic" w:hAnsi="LiberationSans-Italic" w:cs="LiberationSans-Italic"/>
+          <w:i/>
+          <w:iCs/>
+          <w:szCs w:val="44"/>
+          <w:highlight w:val="yellow"/>
+        </w:rPr>
+        <w:t>salt</w:t>
+      </w:r>
+      <w:proofErr w:type="spellEnd"/>
+      <w:r>
+        <w:rPr>
+          <w:rFonts w:ascii="LiberationSans-Italic" w:hAnsi="LiberationSans-Italic" w:cs="LiberationSans-Italic"/>
+          <w:i/>
+          <w:iCs/>
+          <w:szCs w:val="44"/>
+          <w:highlight w:val="yellow"/>
+        </w:rPr>
+        <w:t xml:space="preserve">. Es importante que se haya elegido un algoritmo de encriptación con </w:t>
+      </w:r>
+      <w:proofErr w:type="spellStart"/>
+      <w:r>
+        <w:rPr>
+          <w:rFonts w:ascii="LiberationSans-Italic" w:hAnsi="LiberationSans-Italic" w:cs="LiberationSans-Italic"/>
+          <w:i/>
+          <w:iCs/>
+          <w:szCs w:val="44"/>
+          <w:highlight w:val="yellow"/>
+        </w:rPr>
+        <w:t>salt</w:t>
+      </w:r>
+      <w:proofErr w:type="spellEnd"/>
+      <w:r>
+        <w:rPr>
+          <w:rFonts w:ascii="LiberationSans-Italic" w:hAnsi="LiberationSans-Italic" w:cs="LiberationSans-Italic"/>
+          <w:i/>
+          <w:iCs/>
+          <w:szCs w:val="44"/>
+          <w:highlight w:val="yellow"/>
+        </w:rPr>
+        <w:t>, como por ejemplo AES256.</w:t>
+      </w:r>
+    </w:p>
+    <w:p>
+      <w:pPr>
+        <w:autoSpaceDE w:val="0"/>
+        <w:autoSpaceDN w:val="0"/>
+        <w:adjustRightInd w:val="0"/>
+        <w:spacing w:after="0" w:line="240" w:lineRule="auto"/>
+        <w:rPr>
+          <w:rFonts w:ascii="LiberationSans-Italic" w:hAnsi="LiberationSans-Italic" w:cs="LiberationSans-Italic"/>
+          <w:i/>
+          <w:iCs/>
+          <w:szCs w:val="44"/>
         </w:rPr>
       </w:pPr>
       <w:r>
@@ -1104,197 +1349,16 @@
           <w:iCs/>
           <w:szCs w:val="44"/>
         </w:rPr>
-        <w:t>.1</w:t>
-      </w:r>
-      <w:r>
-        <w:rPr>
-          <w:rFonts w:ascii="LiberationSans-Italic" w:hAnsi="LiberationSans-Italic" w:cs="LiberationSans-Italic"/>
-          <w:i/>
-          <w:iCs/>
-          <w:szCs w:val="44"/>
-        </w:rPr>
-        <w:t xml:space="preserve">: Guardar las </w:t>
-      </w:r>
-      <w:proofErr w:type="spellStart"/>
-      <w:r>
-        <w:rPr>
-          <w:rFonts w:ascii="LiberationSans-Italic" w:hAnsi="LiberationSans-Italic" w:cs="LiberationSans-Italic"/>
-          <w:i/>
-          <w:iCs/>
-          <w:szCs w:val="44"/>
-        </w:rPr>
-        <w:t>passwords</w:t>
-      </w:r>
-      <w:proofErr w:type="spellEnd"/>
-      <w:r>
-        <w:rPr>
-          <w:rFonts w:ascii="LiberationSans-Italic" w:hAnsi="LiberationSans-Italic" w:cs="LiberationSans-Italic"/>
-          <w:i/>
-          <w:iCs/>
-          <w:szCs w:val="44"/>
-        </w:rPr>
-        <w:t xml:space="preserve"> con hash y </w:t>
-      </w:r>
-      <w:proofErr w:type="spellStart"/>
-      <w:r>
-        <w:rPr>
-          <w:rFonts w:ascii="LiberationSans-Italic" w:hAnsi="LiberationSans-Italic" w:cs="LiberationSans-Italic"/>
-          <w:i/>
-          <w:iCs/>
-          <w:szCs w:val="44"/>
-        </w:rPr>
-        <w:t>salt</w:t>
-      </w:r>
-      <w:proofErr w:type="spellEnd"/>
-      <w:r>
-        <w:rPr>
-          <w:rFonts w:ascii="LiberationSans-Italic" w:hAnsi="LiberationSans-Italic" w:cs="LiberationSans-Italic"/>
-          <w:i/>
-          <w:iCs/>
-          <w:szCs w:val="44"/>
-        </w:rPr>
-        <w:t>.</w:t>
-      </w:r>
-    </w:p>
-    <w:p>
-      <w:pPr>
-        <w:autoSpaceDE w:val="0"/>
-        <w:autoSpaceDN w:val="0"/>
-        <w:adjustRightInd w:val="0"/>
-        <w:spacing w:after="0" w:line="240" w:lineRule="auto"/>
-        <w:rPr>
-          <w:rFonts w:ascii="LiberationSans-Italic" w:hAnsi="LiberationSans-Italic" w:cs="LiberationSans-Italic"/>
-          <w:i/>
-          <w:iCs/>
-          <w:szCs w:val="44"/>
-        </w:rPr>
-      </w:pPr>
-      <w:r>
-        <w:rPr>
-          <w:rFonts w:ascii="LiberationSans-Italic" w:hAnsi="LiberationSans-Italic" w:cs="LiberationSans-Italic"/>
-          <w:i/>
-          <w:iCs/>
-          <w:szCs w:val="44"/>
-        </w:rPr>
-        <w:t>V2.4</w:t>
-      </w:r>
-      <w:r>
-        <w:rPr>
-          <w:rFonts w:ascii="LiberationSans-Italic" w:hAnsi="LiberationSans-Italic" w:cs="LiberationSans-Italic"/>
-          <w:i/>
-          <w:iCs/>
-          <w:szCs w:val="44"/>
-        </w:rPr>
-        <w:t>.2</w:t>
-      </w:r>
-      <w:r>
-        <w:rPr>
-          <w:rFonts w:ascii="LiberationSans-Italic" w:hAnsi="LiberationSans-Italic" w:cs="LiberationSans-Italic"/>
-          <w:i/>
-          <w:iCs/>
-          <w:szCs w:val="44"/>
-        </w:rPr>
-        <w:t xml:space="preserve">: El SALT que usemos, debe ser único por cada </w:t>
-      </w:r>
-      <w:proofErr w:type="spellStart"/>
-      <w:r>
-        <w:rPr>
-          <w:rFonts w:ascii="LiberationSans-Italic" w:hAnsi="LiberationSans-Italic" w:cs="LiberationSans-Italic"/>
-          <w:i/>
-          <w:iCs/>
-          <w:szCs w:val="44"/>
-        </w:rPr>
-        <w:t>password</w:t>
-      </w:r>
-      <w:proofErr w:type="spellEnd"/>
-      <w:r>
-        <w:rPr>
-          <w:rFonts w:ascii="LiberationSans-Italic" w:hAnsi="LiberationSans-Italic" w:cs="LiberationSans-Italic"/>
-          <w:i/>
-          <w:iCs/>
-          <w:szCs w:val="44"/>
-        </w:rPr>
-        <w:t xml:space="preserve"> que guardemos, y tiene que medir al menos 4 caracteres. Podemos tomar los </w:t>
-      </w:r>
-      <w:proofErr w:type="spellStart"/>
-      <w:r>
-        <w:rPr>
-          <w:rFonts w:ascii="LiberationSans-Italic" w:hAnsi="LiberationSans-Italic" w:cs="LiberationSans-Italic"/>
-          <w:i/>
-          <w:iCs/>
-          <w:szCs w:val="44"/>
-        </w:rPr>
-        <w:t>primers</w:t>
-      </w:r>
-      <w:proofErr w:type="spellEnd"/>
-      <w:r>
-        <w:rPr>
-          <w:rFonts w:ascii="LiberationSans-Italic" w:hAnsi="LiberationSans-Italic" w:cs="LiberationSans-Italic"/>
-          <w:i/>
-          <w:iCs/>
-          <w:szCs w:val="44"/>
-        </w:rPr>
-        <w:t xml:space="preserve"> 4 o últimos 4 caracteres dela </w:t>
-      </w:r>
-      <w:proofErr w:type="spellStart"/>
-      <w:r>
-        <w:rPr>
-          <w:rFonts w:ascii="LiberationSans-Italic" w:hAnsi="LiberationSans-Italic" w:cs="LiberationSans-Italic"/>
-          <w:i/>
-          <w:iCs/>
-          <w:szCs w:val="44"/>
-        </w:rPr>
-        <w:t>password</w:t>
-      </w:r>
-      <w:proofErr w:type="spellEnd"/>
-      <w:r>
-        <w:rPr>
-          <w:rFonts w:ascii="LiberationSans-Italic" w:hAnsi="LiberationSans-Italic" w:cs="LiberationSans-Italic"/>
-          <w:i/>
-          <w:iCs/>
-          <w:szCs w:val="44"/>
-        </w:rPr>
-        <w:t xml:space="preserve"> sin </w:t>
-      </w:r>
-      <w:proofErr w:type="spellStart"/>
-      <w:r>
-        <w:rPr>
-          <w:rFonts w:ascii="LiberationSans-Italic" w:hAnsi="LiberationSans-Italic" w:cs="LiberationSans-Italic"/>
-          <w:i/>
-          <w:iCs/>
-          <w:szCs w:val="44"/>
-        </w:rPr>
-        <w:t>hashear</w:t>
-      </w:r>
-      <w:proofErr w:type="spellEnd"/>
-      <w:r>
-        <w:rPr>
-          <w:rFonts w:ascii="LiberationSans-Italic" w:hAnsi="LiberationSans-Italic" w:cs="LiberationSans-Italic"/>
-          <w:i/>
-          <w:iCs/>
-          <w:szCs w:val="44"/>
-        </w:rPr>
-        <w:t xml:space="preserve"> y usar eso como </w:t>
-      </w:r>
-      <w:proofErr w:type="spellStart"/>
-      <w:r>
-        <w:rPr>
-          <w:rFonts w:ascii="LiberationSans-Italic" w:hAnsi="LiberationSans-Italic" w:cs="LiberationSans-Italic"/>
-          <w:i/>
-          <w:iCs/>
-          <w:szCs w:val="44"/>
-        </w:rPr>
-        <w:t>salt</w:t>
-      </w:r>
-      <w:proofErr w:type="spellEnd"/>
-      <w:r>
-        <w:rPr>
-          <w:rFonts w:ascii="LiberationSans-Italic" w:hAnsi="LiberationSans-Italic" w:cs="LiberationSans-Italic"/>
-          <w:i/>
-          <w:iCs/>
-          <w:szCs w:val="44"/>
-        </w:rPr>
-        <w:t>. Es im</w:t>
+        <w:t>.3</w:t>
+      </w:r>
+      <w:r>
+        <w:rPr>
+          <w:rFonts w:ascii="LiberationSans-Italic" w:hAnsi="LiberationSans-Italic" w:cs="LiberationSans-Italic"/>
+          <w:i/>
+          <w:iCs/>
+          <w:szCs w:val="44"/>
+        </w:rPr>
+        <w:t>: Verificar que si usamos el algoritm</w:t>
       </w:r>
       <w:bookmarkStart w:id="0" w:name="_GoBack"/>
       <w:bookmarkEnd w:id="0"/>
@@ -1305,68 +1369,7 @@
           <w:iCs/>
           <w:szCs w:val="44"/>
         </w:rPr>
-        <w:t xml:space="preserve">portante que se haya elegido un algoritmo de encriptación con </w:t>
-      </w:r>
-      <w:proofErr w:type="spellStart"/>
-      <w:r>
-        <w:rPr>
-          <w:rFonts w:ascii="LiberationSans-Italic" w:hAnsi="LiberationSans-Italic" w:cs="LiberationSans-Italic"/>
-          <w:i/>
-          <w:iCs/>
-          <w:szCs w:val="44"/>
-        </w:rPr>
-        <w:t>salt</w:t>
-      </w:r>
-      <w:proofErr w:type="spellEnd"/>
-      <w:r>
-        <w:rPr>
-          <w:rFonts w:ascii="LiberationSans-Italic" w:hAnsi="LiberationSans-Italic" w:cs="LiberationSans-Italic"/>
-          <w:i/>
-          <w:iCs/>
-          <w:szCs w:val="44"/>
-        </w:rPr>
-        <w:t>, como por ejemplo AES256.</w:t>
-      </w:r>
-    </w:p>
-    <w:p>
-      <w:pPr>
-        <w:autoSpaceDE w:val="0"/>
-        <w:autoSpaceDN w:val="0"/>
-        <w:adjustRightInd w:val="0"/>
-        <w:spacing w:after="0" w:line="240" w:lineRule="auto"/>
-        <w:rPr>
-          <w:rFonts w:ascii="LiberationSans-Italic" w:hAnsi="LiberationSans-Italic" w:cs="LiberationSans-Italic"/>
-          <w:i/>
-          <w:iCs/>
-          <w:szCs w:val="44"/>
-        </w:rPr>
-      </w:pPr>
-      <w:r>
-        <w:rPr>
-          <w:rFonts w:ascii="LiberationSans-Italic" w:hAnsi="LiberationSans-Italic" w:cs="LiberationSans-Italic"/>
-          <w:i/>
-          <w:iCs/>
-          <w:szCs w:val="44"/>
-        </w:rPr>
-        <w:t>V2.4</w:t>
-      </w:r>
-      <w:r>
-        <w:rPr>
-          <w:rFonts w:ascii="LiberationSans-Italic" w:hAnsi="LiberationSans-Italic" w:cs="LiberationSans-Italic"/>
-          <w:i/>
-          <w:iCs/>
-          <w:szCs w:val="44"/>
-        </w:rPr>
-        <w:t>.3</w:t>
-      </w:r>
-      <w:r>
-        <w:rPr>
-          <w:rFonts w:ascii="LiberationSans-Italic" w:hAnsi="LiberationSans-Italic" w:cs="LiberationSans-Italic"/>
-          <w:i/>
-          <w:iCs/>
-          <w:szCs w:val="44"/>
-        </w:rPr>
-        <w:t xml:space="preserve">: Verificar que si usamos el algoritmo </w:t>
+        <w:t xml:space="preserve">o </w:t>
       </w:r>
       <w:r>
         <w:rPr>
@@ -2615,7 +2618,7 @@
     <w:lsdException w:name="Table Web 2" w:semiHidden="1" w:unhideWhenUsed="1"/>
     <w:lsdException w:name="Table Web 3" w:semiHidden="1" w:unhideWhenUsed="1"/>
     <w:lsdException w:name="Balloon Text" w:semiHidden="1" w:unhideWhenUsed="1"/>
-    <w:lsdException w:name="Table Grid" w:semiHidden="1" w:uiPriority="39" w:unhideWhenUsed="1"/>
+    <w:lsdException w:name="Table Grid" w:uiPriority="39"/>
     <w:lsdException w:name="Table Theme" w:semiHidden="1" w:unhideWhenUsed="1"/>
     <w:lsdException w:name="Placeholder Text" w:semiHidden="1"/>
     <w:lsdException w:name="No Spacing" w:uiPriority="1" w:qFormat="1"/>

</xml_diff>

<commit_message>
Se agrega un item mas de Validacion.
ibaldo
</commit_message>
<xml_diff>
--- a/Documentacion/VerificacionesEntrega2.docx
+++ b/Documentacion/VerificacionesEntrega2.docx
@@ -1358,18 +1358,7 @@
           <w:iCs/>
           <w:szCs w:val="44"/>
         </w:rPr>
-        <w:t>: Verificar que si usamos el algoritm</w:t>
-      </w:r>
-      <w:bookmarkStart w:id="0" w:name="_GoBack"/>
-      <w:bookmarkEnd w:id="0"/>
-      <w:r>
-        <w:rPr>
-          <w:rFonts w:ascii="LiberationSans-Italic" w:hAnsi="LiberationSans-Italic" w:cs="LiberationSans-Italic"/>
-          <w:i/>
-          <w:iCs/>
-          <w:szCs w:val="44"/>
-        </w:rPr>
-        <w:t xml:space="preserve">o </w:t>
+        <w:t xml:space="preserve">: Verificar que si usamos el algoritmo </w:t>
       </w:r>
       <w:r>
         <w:rPr>
@@ -2356,12 +2345,15 @@
           <w:szCs w:val="44"/>
         </w:rPr>
       </w:pPr>
-      <w:r>
-        <w:rPr>
-          <w:rFonts w:ascii="LiberationSans-Italic" w:hAnsi="LiberationSans-Italic" w:cs="LiberationSans-Italic"/>
-          <w:i/>
-          <w:iCs/>
-          <w:szCs w:val="44"/>
+      <w:bookmarkStart w:id="0" w:name="_GoBack"/>
+      <w:bookmarkEnd w:id="0"/>
+      <w:r>
+        <w:rPr>
+          <w:rFonts w:ascii="LiberationSans-Italic" w:hAnsi="LiberationSans-Italic" w:cs="LiberationSans-Italic"/>
+          <w:i/>
+          <w:iCs/>
+          <w:szCs w:val="44"/>
+          <w:highlight w:val="yellow"/>
         </w:rPr>
         <w:t>V7.3</w:t>
       </w:r>
@@ -2371,6 +2363,7 @@
           <w:i/>
           <w:iCs/>
           <w:szCs w:val="44"/>
+          <w:highlight w:val="yellow"/>
         </w:rPr>
         <w:t xml:space="preserve">: Verificar que los logs incluyan </w:t>
       </w:r>
@@ -2381,6 +2374,7 @@
           <w:i/>
           <w:iCs/>
           <w:szCs w:val="44"/>
+          <w:highlight w:val="yellow"/>
         </w:rPr>
         <w:t>logins</w:t>
       </w:r>
@@ -2391,6 +2385,7 @@
           <w:i/>
           <w:iCs/>
           <w:szCs w:val="44"/>
+          <w:highlight w:val="yellow"/>
         </w:rPr>
         <w:t xml:space="preserve"> satisfactorios y fallidos, fallos de deserialización, o sea cuando nos llegan cosas que no esperamos, y fallos de validación de los inputs de entrada.</w:t>
       </w:r>
@@ -2435,6 +2430,12 @@
           <w:sz w:val="2"/>
         </w:rPr>
       </w:pPr>
+      <w:r>
+        <w:rPr>
+          <w:sz w:val="2"/>
+        </w:rPr>
+        <w:t xml:space="preserve"> </w:t>
+      </w:r>
     </w:p>
     <w:sectPr>
       <w:pgSz w:w="12240" w:h="15840"/>

</xml_diff>

<commit_message>
Recuento de validaciones faltantes
ibaldo
</commit_message>
<xml_diff>
--- a/Documentacion/VerificacionesEntrega2.docx
+++ b/Documentacion/VerificacionesEntrega2.docx
@@ -1331,38 +1331,34 @@
           <w:i/>
           <w:iCs/>
           <w:szCs w:val="44"/>
-        </w:rPr>
-      </w:pPr>
-      <w:r>
-        <w:rPr>
-          <w:rFonts w:ascii="LiberationSans-Italic" w:hAnsi="LiberationSans-Italic" w:cs="LiberationSans-Italic"/>
-          <w:i/>
-          <w:iCs/>
-          <w:szCs w:val="44"/>
-        </w:rPr>
-        <w:t>V2.4</w:t>
-      </w:r>
-      <w:r>
-        <w:rPr>
-          <w:rFonts w:ascii="LiberationSans-Italic" w:hAnsi="LiberationSans-Italic" w:cs="LiberationSans-Italic"/>
-          <w:i/>
-          <w:iCs/>
-          <w:szCs w:val="44"/>
-        </w:rPr>
-        <w:t>.3</w:t>
-      </w:r>
-      <w:r>
-        <w:rPr>
-          <w:rFonts w:ascii="LiberationSans-Italic" w:hAnsi="LiberationSans-Italic" w:cs="LiberationSans-Italic"/>
-          <w:i/>
-          <w:iCs/>
-          <w:szCs w:val="44"/>
+          <w:highlight w:val="lightGray"/>
+        </w:rPr>
+      </w:pPr>
+      <w:commentRangeStart w:id="0"/>
+      <w:r>
+        <w:rPr>
+          <w:rFonts w:ascii="LiberationSans-Italic" w:hAnsi="LiberationSans-Italic" w:cs="LiberationSans-Italic"/>
+          <w:i/>
+          <w:iCs/>
+          <w:szCs w:val="44"/>
+          <w:highlight w:val="lightGray"/>
+        </w:rPr>
+        <w:t>V2.4.3</w:t>
+      </w:r>
+      <w:r>
+        <w:rPr>
+          <w:rFonts w:ascii="LiberationSans-Italic" w:hAnsi="LiberationSans-Italic" w:cs="LiberationSans-Italic"/>
+          <w:i/>
+          <w:iCs/>
+          <w:szCs w:val="44"/>
+          <w:highlight w:val="lightGray"/>
         </w:rPr>
         <w:t xml:space="preserve">: Verificar que si usamos el algoritmo </w:t>
       </w:r>
       <w:r>
         <w:rPr>
           <w:rStyle w:val="nfasis"/>
+          <w:highlight w:val="lightGray"/>
         </w:rPr>
         <w:t>PBKDF2, la cantidad de iteraciones para encriptar sea el máximo que permita el servidor, que suele ser al menos 100.000 iteraciones.</w:t>
       </w:r>
@@ -1386,24 +1382,17 @@
           <w:i/>
           <w:iCs/>
           <w:szCs w:val="44"/>
-        </w:rPr>
-        <w:t>V2.4</w:t>
-      </w:r>
-      <w:r>
-        <w:rPr>
-          <w:rFonts w:ascii="LiberationSans-Italic" w:hAnsi="LiberationSans-Italic" w:cs="LiberationSans-Italic"/>
-          <w:i/>
-          <w:iCs/>
-          <w:szCs w:val="44"/>
-        </w:rPr>
-        <w:t>.4</w:t>
-      </w:r>
-      <w:r>
-        <w:rPr>
-          <w:rFonts w:ascii="LiberationSans-Italic" w:hAnsi="LiberationSans-Italic" w:cs="LiberationSans-Italic"/>
-          <w:i/>
-          <w:iCs/>
-          <w:szCs w:val="44"/>
+          <w:highlight w:val="lightGray"/>
+        </w:rPr>
+        <w:t>V2.4.4</w:t>
+      </w:r>
+      <w:r>
+        <w:rPr>
+          <w:rFonts w:ascii="LiberationSans-Italic" w:hAnsi="LiberationSans-Italic" w:cs="LiberationSans-Italic"/>
+          <w:i/>
+          <w:iCs/>
+          <w:szCs w:val="44"/>
+          <w:highlight w:val="lightGray"/>
         </w:rPr>
         <w:t xml:space="preserve">: Verificar que si usamos el algoritmo </w:t>
       </w:r>
@@ -1413,6 +1402,7 @@
           <w:rFonts w:ascii="Calibri" w:hAnsi="Calibri" w:cs="Calibri"/>
           <w:sz w:val="20"/>
           <w:szCs w:val="20"/>
+          <w:highlight w:val="lightGray"/>
         </w:rPr>
         <w:t>bcrypt</w:t>
       </w:r>
@@ -1422,6 +1412,7 @@
           <w:rFonts w:ascii="Calibri" w:hAnsi="Calibri" w:cs="Calibri"/>
           <w:sz w:val="20"/>
           <w:szCs w:val="20"/>
+          <w:highlight w:val="lightGray"/>
         </w:rPr>
         <w:t xml:space="preserve">, el factor que pongamos sea lo que el servidor se aguante. </w:t>
       </w:r>
@@ -1431,6 +1422,7 @@
           <w:rFonts w:ascii="Calibri" w:hAnsi="Calibri" w:cs="Calibri"/>
           <w:sz w:val="20"/>
           <w:szCs w:val="20"/>
+          <w:highlight w:val="lightGray"/>
         </w:rPr>
         <w:t>Tipicamente</w:t>
       </w:r>
@@ -1440,47 +1432,49 @@
           <w:rFonts w:ascii="Calibri" w:hAnsi="Calibri" w:cs="Calibri"/>
           <w:sz w:val="20"/>
           <w:szCs w:val="20"/>
+          <w:highlight w:val="lightGray"/>
         </w:rPr>
         <w:t xml:space="preserve"> es 13.</w:t>
       </w:r>
-    </w:p>
-    <w:p>
-      <w:pPr>
-        <w:autoSpaceDE w:val="0"/>
-        <w:autoSpaceDN w:val="0"/>
-        <w:adjustRightInd w:val="0"/>
-        <w:spacing w:after="0" w:line="240" w:lineRule="auto"/>
-        <w:rPr>
-          <w:rFonts w:ascii="LiberationSans-Italic" w:hAnsi="LiberationSans-Italic" w:cs="LiberationSans-Italic"/>
-          <w:i/>
-          <w:iCs/>
-          <w:szCs w:val="44"/>
-        </w:rPr>
-      </w:pPr>
-      <w:r>
-        <w:rPr>
-          <w:rFonts w:ascii="LiberationSans-Italic" w:hAnsi="LiberationSans-Italic" w:cs="LiberationSans-Italic"/>
-          <w:i/>
-          <w:iCs/>
-          <w:szCs w:val="44"/>
-        </w:rPr>
-        <w:t>V2.4</w:t>
-      </w:r>
-      <w:r>
-        <w:rPr>
-          <w:rFonts w:ascii="LiberationSans-Italic" w:hAnsi="LiberationSans-Italic" w:cs="LiberationSans-Italic"/>
-          <w:i/>
-          <w:iCs/>
-          <w:szCs w:val="44"/>
-        </w:rPr>
-        <w:t>.5</w:t>
-      </w:r>
-      <w:r>
-        <w:rPr>
-          <w:rFonts w:ascii="LiberationSans-Italic" w:hAnsi="LiberationSans-Italic" w:cs="LiberationSans-Italic"/>
-          <w:i/>
-          <w:iCs/>
-          <w:szCs w:val="44"/>
+      <w:commentRangeEnd w:id="0"/>
+      <w:r>
+        <w:rPr>
+          <w:rStyle w:val="Refdecomentario"/>
+          <w:highlight w:val="lightGray"/>
+        </w:rPr>
+        <w:commentReference w:id="0"/>
+      </w:r>
+    </w:p>
+    <w:p>
+      <w:pPr>
+        <w:autoSpaceDE w:val="0"/>
+        <w:autoSpaceDN w:val="0"/>
+        <w:adjustRightInd w:val="0"/>
+        <w:spacing w:after="0" w:line="240" w:lineRule="auto"/>
+        <w:rPr>
+          <w:rFonts w:ascii="LiberationSans-Italic" w:hAnsi="LiberationSans-Italic" w:cs="LiberationSans-Italic"/>
+          <w:i/>
+          <w:iCs/>
+          <w:szCs w:val="44"/>
+        </w:rPr>
+      </w:pPr>
+      <w:r>
+        <w:rPr>
+          <w:rFonts w:ascii="LiberationSans-Italic" w:hAnsi="LiberationSans-Italic" w:cs="LiberationSans-Italic"/>
+          <w:i/>
+          <w:iCs/>
+          <w:szCs w:val="44"/>
+          <w:highlight w:val="yellow"/>
+        </w:rPr>
+        <w:t>V2.4.5</w:t>
+      </w:r>
+      <w:r>
+        <w:rPr>
+          <w:rFonts w:ascii="LiberationSans-Italic" w:hAnsi="LiberationSans-Italic" w:cs="LiberationSans-Italic"/>
+          <w:i/>
+          <w:iCs/>
+          <w:szCs w:val="44"/>
+          <w:highlight w:val="yellow"/>
         </w:rPr>
         <w:t xml:space="preserve">: Verificar que se haga al menos una iteración adicional en el algoritmo de encriptación, que el </w:t>
       </w:r>
@@ -1491,6 +1485,7 @@
           <w:i/>
           <w:iCs/>
           <w:szCs w:val="44"/>
+          <w:highlight w:val="yellow"/>
         </w:rPr>
         <w:t>salt</w:t>
       </w:r>
@@ -1501,6 +1496,7 @@
           <w:i/>
           <w:iCs/>
           <w:szCs w:val="44"/>
+          <w:highlight w:val="yellow"/>
         </w:rPr>
         <w:t xml:space="preserve"> sea secreto y que sea generado por un generador de bits aleatorio aprobado y </w:t>
       </w:r>
@@ -1511,6 +1507,7 @@
           <w:i/>
           <w:iCs/>
           <w:szCs w:val="44"/>
+          <w:highlight w:val="yellow"/>
         </w:rPr>
         <w:t>propocione</w:t>
       </w:r>
@@ -1521,6 +1518,7 @@
           <w:i/>
           <w:iCs/>
           <w:szCs w:val="44"/>
+          <w:highlight w:val="yellow"/>
         </w:rPr>
         <w:t xml:space="preserve"> la fuerza de seguridad </w:t>
       </w:r>
@@ -1531,6 +1529,7 @@
           <w:i/>
           <w:iCs/>
           <w:szCs w:val="44"/>
+          <w:highlight w:val="yellow"/>
         </w:rPr>
         <w:t>minima</w:t>
       </w:r>
@@ -1541,6 +1540,7 @@
           <w:i/>
           <w:iCs/>
           <w:szCs w:val="44"/>
+          <w:highlight w:val="yellow"/>
         </w:rPr>
         <w:t xml:space="preserve">. El </w:t>
       </w:r>
@@ -1551,6 +1551,7 @@
           <w:i/>
           <w:iCs/>
           <w:szCs w:val="44"/>
+          <w:highlight w:val="yellow"/>
         </w:rPr>
         <w:t>salt</w:t>
       </w:r>
@@ -1561,16 +1562,37 @@
           <w:i/>
           <w:iCs/>
           <w:szCs w:val="44"/>
-        </w:rPr>
-        <w:t xml:space="preserve"> se debe almacenar por separado  de las contraseñas encriptadas, por ejemplo en un dispositivo tipo un </w:t>
-      </w:r>
-      <w:proofErr w:type="spellStart"/>
-      <w:r>
-        <w:rPr>
-          <w:rFonts w:ascii="LiberationSans-Italic" w:hAnsi="LiberationSans-Italic" w:cs="LiberationSans-Italic"/>
-          <w:i/>
-          <w:iCs/>
-          <w:szCs w:val="44"/>
+          <w:highlight w:val="yellow"/>
+        </w:rPr>
+        <w:t xml:space="preserve"> se debe almacenar por separado  de las contraseñas</w:t>
+      </w:r>
+      <w:r>
+        <w:rPr>
+          <w:rFonts w:ascii="LiberationSans-Italic" w:hAnsi="LiberationSans-Italic" w:cs="LiberationSans-Italic"/>
+          <w:i/>
+          <w:iCs/>
+          <w:szCs w:val="44"/>
+        </w:rPr>
+        <w:t xml:space="preserve"> </w:t>
+      </w:r>
+      <w:r>
+        <w:rPr>
+          <w:rFonts w:ascii="LiberationSans-Italic" w:hAnsi="LiberationSans-Italic" w:cs="LiberationSans-Italic"/>
+          <w:i/>
+          <w:iCs/>
+          <w:szCs w:val="44"/>
+          <w:highlight w:val="yellow"/>
+        </w:rPr>
+        <w:t xml:space="preserve">encriptadas, por ejemplo en un dispositivo tipo un </w:t>
+      </w:r>
+      <w:proofErr w:type="spellStart"/>
+      <w:r>
+        <w:rPr>
+          <w:rFonts w:ascii="LiberationSans-Italic" w:hAnsi="LiberationSans-Italic" w:cs="LiberationSans-Italic"/>
+          <w:i/>
+          <w:iCs/>
+          <w:szCs w:val="44"/>
+          <w:highlight w:val="yellow"/>
         </w:rPr>
         <w:t>modulo</w:t>
       </w:r>
@@ -1581,6 +1603,7 @@
           <w:i/>
           <w:iCs/>
           <w:szCs w:val="44"/>
+          <w:highlight w:val="yellow"/>
         </w:rPr>
         <w:t xml:space="preserve"> de seguridad (hardware).</w:t>
       </w:r>
@@ -1890,6 +1913,7 @@
           <w:szCs w:val="44"/>
         </w:rPr>
       </w:pPr>
+      <w:commentRangeStart w:id="1"/>
       <w:r>
         <w:rPr>
           <w:rFonts w:ascii="LiberationSans-Italic" w:hAnsi="LiberationSans-Italic" w:cs="LiberationSans-Italic"/>
@@ -1974,6 +1998,7 @@
           <w:i/>
           <w:iCs/>
           <w:szCs w:val="44"/>
+          <w:highlight w:val="lightGray"/>
         </w:rPr>
         <w:t>V5.2</w:t>
       </w:r>
@@ -1983,6 +2008,7 @@
           <w:i/>
           <w:iCs/>
           <w:szCs w:val="44"/>
+          <w:highlight w:val="lightGray"/>
         </w:rPr>
         <w:t xml:space="preserve">: Verificar que el </w:t>
       </w:r>
@@ -1993,6 +2019,7 @@
           <w:i/>
           <w:iCs/>
           <w:szCs w:val="44"/>
+          <w:highlight w:val="lightGray"/>
         </w:rPr>
         <w:t>framework</w:t>
       </w:r>
@@ -2003,29 +2030,38 @@
           <w:i/>
           <w:iCs/>
           <w:szCs w:val="44"/>
+          <w:highlight w:val="lightGray"/>
         </w:rPr>
         <w:t xml:space="preserve"> proteja contra ataques de asignación masiva de parámetros, como campos privados o similar.</w:t>
       </w:r>
-    </w:p>
-    <w:p>
-      <w:pPr>
-        <w:autoSpaceDE w:val="0"/>
-        <w:autoSpaceDN w:val="0"/>
-        <w:adjustRightInd w:val="0"/>
-        <w:spacing w:after="0" w:line="240" w:lineRule="auto"/>
-        <w:rPr>
-          <w:rFonts w:ascii="LiberationSans-Italic" w:hAnsi="LiberationSans-Italic" w:cs="LiberationSans-Italic"/>
-          <w:i/>
-          <w:iCs/>
-          <w:szCs w:val="44"/>
-        </w:rPr>
-      </w:pPr>
-      <w:r>
-        <w:rPr>
-          <w:rFonts w:ascii="LiberationSans-Italic" w:hAnsi="LiberationSans-Italic" w:cs="LiberationSans-Italic"/>
-          <w:i/>
-          <w:iCs/>
-          <w:szCs w:val="44"/>
+      <w:commentRangeEnd w:id="1"/>
+      <w:r>
+        <w:rPr>
+          <w:rStyle w:val="Refdecomentario"/>
+        </w:rPr>
+        <w:commentReference w:id="1"/>
+      </w:r>
+    </w:p>
+    <w:p>
+      <w:pPr>
+        <w:autoSpaceDE w:val="0"/>
+        <w:autoSpaceDN w:val="0"/>
+        <w:adjustRightInd w:val="0"/>
+        <w:spacing w:after="0" w:line="240" w:lineRule="auto"/>
+        <w:rPr>
+          <w:rFonts w:ascii="LiberationSans-Italic" w:hAnsi="LiberationSans-Italic" w:cs="LiberationSans-Italic"/>
+          <w:i/>
+          <w:iCs/>
+          <w:szCs w:val="44"/>
+        </w:rPr>
+      </w:pPr>
+      <w:r>
+        <w:rPr>
+          <w:rFonts w:ascii="LiberationSans-Italic" w:hAnsi="LiberationSans-Italic" w:cs="LiberationSans-Italic"/>
+          <w:i/>
+          <w:iCs/>
+          <w:szCs w:val="44"/>
+          <w:highlight w:val="yellow"/>
         </w:rPr>
         <w:t>V5.3</w:t>
       </w:r>
@@ -2035,6 +2071,7 @@
           <w:i/>
           <w:iCs/>
           <w:szCs w:val="44"/>
+          <w:highlight w:val="yellow"/>
         </w:rPr>
         <w:t>: Verificar que todos los inputs sean validados usando validación positiva (lista blanca)</w:t>
       </w:r>
@@ -2058,6 +2095,7 @@
           <w:i/>
           <w:iCs/>
           <w:szCs w:val="44"/>
+          <w:highlight w:val="yellow"/>
         </w:rPr>
         <w:t>V5.4</w:t>
       </w:r>
@@ -2067,6 +2105,7 @@
           <w:i/>
           <w:iCs/>
           <w:szCs w:val="44"/>
+          <w:highlight w:val="yellow"/>
         </w:rPr>
         <w:t xml:space="preserve">: Verificar que todos los datos sean verificados con los formatos correspondientes, por ejemplo caracteres, largo, y patrones. Como por ejemplo, si fuese tarjeta de crédito, los números </w:t>
       </w:r>
@@ -2077,6 +2116,7 @@
           <w:i/>
           <w:iCs/>
           <w:szCs w:val="44"/>
+          <w:highlight w:val="yellow"/>
         </w:rPr>
         <w:t>validos</w:t>
       </w:r>
@@ -2087,6 +2127,7 @@
           <w:i/>
           <w:iCs/>
           <w:szCs w:val="44"/>
+          <w:highlight w:val="yellow"/>
         </w:rPr>
         <w:t>, etc. En nuestro caso aplicaría que sea un email valido el email ingresado.</w:t>
       </w:r>
@@ -2240,6 +2281,7 @@
           <w:szCs w:val="44"/>
         </w:rPr>
       </w:pPr>
+      <w:commentRangeStart w:id="2"/>
       <w:r>
         <w:rPr>
           <w:rFonts w:ascii="LiberationSans-Italic" w:hAnsi="LiberationSans-Italic" w:cs="LiberationSans-Italic"/>
@@ -2297,28 +2339,77 @@
           <w:iCs/>
           <w:szCs w:val="44"/>
         </w:rPr>
-        <w:t>. Los tokens de sesión deben ser guardados encriptados.</w:t>
-      </w:r>
-    </w:p>
-    <w:p>
-      <w:pPr>
-        <w:autoSpaceDE w:val="0"/>
-        <w:autoSpaceDN w:val="0"/>
-        <w:adjustRightInd w:val="0"/>
-        <w:spacing w:after="0" w:line="240" w:lineRule="auto"/>
-        <w:rPr>
-          <w:rFonts w:ascii="LiberationSans-Italic" w:hAnsi="LiberationSans-Italic" w:cs="LiberationSans-Italic"/>
-          <w:i/>
-          <w:iCs/>
-          <w:szCs w:val="44"/>
-        </w:rPr>
-      </w:pPr>
-      <w:r>
-        <w:rPr>
-          <w:rFonts w:ascii="LiberationSans-Italic" w:hAnsi="LiberationSans-Italic" w:cs="LiberationSans-Italic"/>
-          <w:i/>
-          <w:iCs/>
-          <w:szCs w:val="44"/>
+        <w:t xml:space="preserve">. Los tokens de sesión deben ser guardados </w:t>
+      </w:r>
+      <w:proofErr w:type="gramStart"/>
+      <w:r>
+        <w:rPr>
+          <w:rFonts w:ascii="LiberationSans-Italic" w:hAnsi="LiberationSans-Italic" w:cs="LiberationSans-Italic"/>
+          <w:i/>
+          <w:iCs/>
+          <w:szCs w:val="44"/>
+        </w:rPr>
+        <w:t>encriptados</w:t>
+      </w:r>
+      <w:r>
+        <w:rPr>
+          <w:rFonts w:ascii="LiberationSans-Italic" w:hAnsi="LiberationSans-Italic" w:cs="LiberationSans-Italic"/>
+          <w:i/>
+          <w:iCs/>
+          <w:szCs w:val="44"/>
+          <w:highlight w:val="green"/>
+        </w:rPr>
+        <w:t>.</w:t>
+      </w:r>
+      <w:r>
+        <w:rPr>
+          <w:rFonts w:ascii="LiberationSans-Italic" w:hAnsi="LiberationSans-Italic" w:cs="LiberationSans-Italic"/>
+          <w:i/>
+          <w:iCs/>
+          <w:szCs w:val="44"/>
+          <w:highlight w:val="green"/>
+        </w:rPr>
+        <w:t>(</w:t>
+      </w:r>
+      <w:proofErr w:type="gramEnd"/>
+      <w:r>
+        <w:rPr>
+          <w:rFonts w:ascii="LiberationSans-Italic" w:hAnsi="LiberationSans-Italic" w:cs="LiberationSans-Italic"/>
+          <w:i/>
+          <w:iCs/>
+          <w:szCs w:val="44"/>
+          <w:highlight w:val="green"/>
+        </w:rPr>
+        <w:t>No usamos tokens )</w:t>
+      </w:r>
+      <w:commentRangeEnd w:id="2"/>
+      <w:r>
+        <w:rPr>
+          <w:rStyle w:val="Refdecomentario"/>
+        </w:rPr>
+        <w:commentReference w:id="2"/>
+      </w:r>
+    </w:p>
+    <w:p>
+      <w:pPr>
+        <w:autoSpaceDE w:val="0"/>
+        <w:autoSpaceDN w:val="0"/>
+        <w:adjustRightInd w:val="0"/>
+        <w:spacing w:after="0" w:line="240" w:lineRule="auto"/>
+        <w:rPr>
+          <w:rFonts w:ascii="LiberationSans-Italic" w:hAnsi="LiberationSans-Italic" w:cs="LiberationSans-Italic"/>
+          <w:i/>
+          <w:iCs/>
+          <w:szCs w:val="44"/>
+        </w:rPr>
+      </w:pPr>
+      <w:r>
+        <w:rPr>
+          <w:rFonts w:ascii="LiberationSans-Italic" w:hAnsi="LiberationSans-Italic" w:cs="LiberationSans-Italic"/>
+          <w:i/>
+          <w:iCs/>
+          <w:szCs w:val="44"/>
+          <w:highlight w:val="yellow"/>
         </w:rPr>
         <w:t>V7.2</w:t>
       </w:r>
@@ -2328,25 +2419,26 @@
           <w:i/>
           <w:iCs/>
           <w:szCs w:val="44"/>
+          <w:highlight w:val="yellow"/>
         </w:rPr>
         <w:t>: Verificar que la aplicación no registre otros datos sensibles definidas bajo normas de privacidad o políticas de seguridad relevante.</w:t>
       </w:r>
-    </w:p>
-    <w:p>
-      <w:pPr>
-        <w:autoSpaceDE w:val="0"/>
-        <w:autoSpaceDN w:val="0"/>
-        <w:adjustRightInd w:val="0"/>
-        <w:spacing w:after="0" w:line="240" w:lineRule="auto"/>
-        <w:rPr>
-          <w:rFonts w:ascii="LiberationSans-Italic" w:hAnsi="LiberationSans-Italic" w:cs="LiberationSans-Italic"/>
-          <w:i/>
-          <w:iCs/>
-          <w:szCs w:val="44"/>
-        </w:rPr>
-      </w:pPr>
-      <w:bookmarkStart w:id="0" w:name="_GoBack"/>
-      <w:bookmarkEnd w:id="0"/>
+      <w:bookmarkStart w:id="3" w:name="_GoBack"/>
+      <w:bookmarkEnd w:id="3"/>
+    </w:p>
+    <w:p>
+      <w:pPr>
+        <w:autoSpaceDE w:val="0"/>
+        <w:autoSpaceDN w:val="0"/>
+        <w:adjustRightInd w:val="0"/>
+        <w:spacing w:after="0" w:line="240" w:lineRule="auto"/>
+        <w:rPr>
+          <w:rFonts w:ascii="LiberationSans-Italic" w:hAnsi="LiberationSans-Italic" w:cs="LiberationSans-Italic"/>
+          <w:i/>
+          <w:iCs/>
+          <w:szCs w:val="44"/>
+        </w:rPr>
+      </w:pPr>
       <w:r>
         <w:rPr>
           <w:rFonts w:ascii="LiberationSans-Italic" w:hAnsi="LiberationSans-Italic" w:cs="LiberationSans-Italic"/>
@@ -2445,6 +2537,85 @@
     </w:sectPr>
   </w:body>
 </w:document>
+</file>
+
+<file path=word/comments.xml><?xml version="1.0" encoding="utf-8"?>
+<w:comments xmlns:wpc="http://schemas.microsoft.com/office/word/2010/wordprocessingCanvas" xmlns:cx="http://schemas.microsoft.com/office/drawing/2014/chartex" xmlns:cx1="http://schemas.microsoft.com/office/drawing/2015/9/8/chartex" xmlns:cx2="http://schemas.microsoft.com/office/drawing/2015/10/21/chartex" xmlns:cx3="http://schemas.microsoft.com/office/drawing/2016/5/9/chartex" xmlns:cx4="http://schemas.microsoft.com/office/drawing/2016/5/10/chartex" xmlns:cx5="http://schemas.microsoft.com/office/drawing/2016/5/11/chartex" xmlns:cx6="http://schemas.microsoft.com/office/drawing/2016/5/12/chartex" xmlns:cx7="http://schemas.microsoft.com/office/drawing/2016/5/13/chartex" xmlns:cx8="http://schemas.microsoft.com/office/drawing/2016/5/14/chartex" xmlns:mc="http://schemas.openxmlformats.org/markup-compatibility/2006" xmlns:aink="http://schemas.microsoft.com/office/drawing/2016/ink" xmlns:am3d="http://schemas.microsoft.com/office/drawing/2017/model3d" xmlns:o="urn:schemas-microsoft-com:office:office" xmlns:r="http://schemas.openxmlformats.org/officeDocument/2006/relationships" xmlns:m="http://schemas.openxmlformats.org/officeDocument/2006/math" xmlns:v="urn:schemas-microsoft-com:vml" xmlns:wp14="http://schemas.microsoft.com/office/word/2010/wordprocessingDrawing" xmlns:wp="http://schemas.openxmlformats.org/drawingml/2006/wordprocessingDrawing" xmlns:w10="urn:schemas-microsoft-com:office:word" xmlns:w="http://schemas.openxmlformats.org/wordprocessingml/2006/main" xmlns:w14="http://schemas.microsoft.com/office/word/2010/wordml" xmlns:w15="http://schemas.microsoft.com/office/word/2012/wordml" xmlns:w16cid="http://schemas.microsoft.com/office/word/2016/wordml/cid" xmlns:w16se="http://schemas.microsoft.com/office/word/2015/wordml/symex" xmlns:wpg="http://schemas.microsoft.com/office/word/2010/wordprocessingGroup" xmlns:wpi="http://schemas.microsoft.com/office/word/2010/wordprocessingInk" xmlns:wne="http://schemas.microsoft.com/office/word/2006/wordml" xmlns:wps="http://schemas.microsoft.com/office/word/2010/wordprocessingShape" mc:Ignorable="w14 w15 w16se w16cid wp14">
+  <w:comment w:id="0" w:author="Baldo Gomez Ignacio Uriel" w:date="2019-06-02T18:20:00Z" w:initials="BGIU">
+    <w:p>
+      <w:pPr>
+        <w:pStyle w:val="Textocomentario"/>
+      </w:pPr>
+      <w:r>
+        <w:rPr>
+          <w:rStyle w:val="Refdecomentario"/>
+        </w:rPr>
+        <w:annotationRef/>
+      </w:r>
+      <w:r>
+        <w:t>No usamos ninguno de estos algoritmos. NO APLICA</w:t>
+      </w:r>
+    </w:p>
+  </w:comment>
+  <w:comment w:id="1" w:author="Baldo Gomez Ignacio Uriel" w:date="2019-06-02T18:21:00Z" w:initials="BGIU">
+    <w:p>
+      <w:pPr>
+        <w:pStyle w:val="Textocomentario"/>
+      </w:pPr>
+      <w:r>
+        <w:rPr>
+          <w:rStyle w:val="Refdecomentario"/>
+        </w:rPr>
+        <w:annotationRef/>
+      </w:r>
+      <w:proofErr w:type="gramStart"/>
+      <w:r>
+        <w:t>Como se verifica esto …?</w:t>
+      </w:r>
+      <w:proofErr w:type="gramEnd"/>
+    </w:p>
+  </w:comment>
+  <w:comment w:id="2" w:author="Baldo Gomez Ignacio Uriel" w:date="2019-06-02T18:21:00Z" w:initials="BGIU">
+    <w:p>
+      <w:pPr>
+        <w:pStyle w:val="Textocomentario"/>
+      </w:pPr>
+      <w:r>
+        <w:rPr>
+          <w:rStyle w:val="Refdecomentario"/>
+        </w:rPr>
+        <w:annotationRef/>
+      </w:r>
+      <w:r>
+        <w:t>Creo que no aplica.</w:t>
+      </w:r>
+    </w:p>
+  </w:comment>
+</w:comments>
+</file>
+
+<file path=word/commentsExtended.xml><?xml version="1.0" encoding="utf-8"?>
+<w15:commentsEx xmlns:wpc="http://schemas.microsoft.com/office/word/2010/wordprocessingCanvas" xmlns:cx="http://schemas.microsoft.com/office/drawing/2014/chartex" xmlns:cx1="http://schemas.microsoft.com/office/drawing/2015/9/8/chartex" xmlns:cx2="http://schemas.microsoft.com/office/drawing/2015/10/21/chartex" xmlns:cx3="http://schemas.microsoft.com/office/drawing/2016/5/9/chartex" xmlns:cx4="http://schemas.microsoft.com/office/drawing/2016/5/10/chartex" xmlns:cx5="http://schemas.microsoft.com/office/drawing/2016/5/11/chartex" xmlns:cx6="http://schemas.microsoft.com/office/drawing/2016/5/12/chartex" xmlns:cx7="http://schemas.microsoft.com/office/drawing/2016/5/13/chartex" xmlns:cx8="http://schemas.microsoft.com/office/drawing/2016/5/14/chartex" xmlns:mc="http://schemas.openxmlformats.org/markup-compatibility/2006" xmlns:aink="http://schemas.microsoft.com/office/drawing/2016/ink" xmlns:am3d="http://schemas.microsoft.com/office/drawing/2017/model3d" xmlns:o="urn:schemas-microsoft-com:office:office" xmlns:r="http://schemas.openxmlformats.org/officeDocument/2006/relationships" xmlns:m="http://schemas.openxmlformats.org/officeDocument/2006/math" xmlns:v="urn:schemas-microsoft-com:vml" xmlns:wp14="http://schemas.microsoft.com/office/word/2010/wordprocessingDrawing" xmlns:wp="http://schemas.openxmlformats.org/drawingml/2006/wordprocessingDrawing" xmlns:w10="urn:schemas-microsoft-com:office:word" xmlns:w="http://schemas.openxmlformats.org/wordprocessingml/2006/main" xmlns:w14="http://schemas.microsoft.com/office/word/2010/wordml" xmlns:w15="http://schemas.microsoft.com/office/word/2012/wordml" xmlns:w16cid="http://schemas.microsoft.com/office/word/2016/wordml/cid" xmlns:w16se="http://schemas.microsoft.com/office/word/2015/wordml/symex" xmlns:wpg="http://schemas.microsoft.com/office/word/2010/wordprocessingGroup" xmlns:wpi="http://schemas.microsoft.com/office/word/2010/wordprocessingInk" xmlns:wne="http://schemas.microsoft.com/office/word/2006/wordml" xmlns:wps="http://schemas.microsoft.com/office/word/2010/wordprocessingShape" mc:Ignorable="w14 w15 w16se w16cid wp14">
+  <w15:commentEx w15:paraId="740F7329" w15:done="0"/>
+  <w15:commentEx w15:paraId="0FC1EF8C" w15:done="0"/>
+  <w15:commentEx w15:paraId="1E0F86E2" w15:done="0"/>
+</w15:commentsEx>
+</file>
+
+<file path=word/commentsIds.xml><?xml version="1.0" encoding="utf-8"?>
+<w16cid:commentsIds xmlns:wpc="http://schemas.microsoft.com/office/word/2010/wordprocessingCanvas" xmlns:cx="http://schemas.microsoft.com/office/drawing/2014/chartex" xmlns:cx1="http://schemas.microsoft.com/office/drawing/2015/9/8/chartex" xmlns:cx2="http://schemas.microsoft.com/office/drawing/2015/10/21/chartex" xmlns:cx3="http://schemas.microsoft.com/office/drawing/2016/5/9/chartex" xmlns:cx4="http://schemas.microsoft.com/office/drawing/2016/5/10/chartex" xmlns:cx5="http://schemas.microsoft.com/office/drawing/2016/5/11/chartex" xmlns:cx6="http://schemas.microsoft.com/office/drawing/2016/5/12/chartex" xmlns:cx7="http://schemas.microsoft.com/office/drawing/2016/5/13/chartex" xmlns:cx8="http://schemas.microsoft.com/office/drawing/2016/5/14/chartex" xmlns:mc="http://schemas.openxmlformats.org/markup-compatibility/2006" xmlns:aink="http://schemas.microsoft.com/office/drawing/2016/ink" xmlns:am3d="http://schemas.microsoft.com/office/drawing/2017/model3d" xmlns:o="urn:schemas-microsoft-com:office:office" xmlns:r="http://schemas.openxmlformats.org/officeDocument/2006/relationships" xmlns:m="http://schemas.openxmlformats.org/officeDocument/2006/math" xmlns:v="urn:schemas-microsoft-com:vml" xmlns:wp14="http://schemas.microsoft.com/office/word/2010/wordprocessingDrawing" xmlns:wp="http://schemas.openxmlformats.org/drawingml/2006/wordprocessingDrawing" xmlns:w10="urn:schemas-microsoft-com:office:word" xmlns:w="http://schemas.openxmlformats.org/wordprocessingml/2006/main" xmlns:w14="http://schemas.microsoft.com/office/word/2010/wordml" xmlns:w15="http://schemas.microsoft.com/office/word/2012/wordml" xmlns:w16cid="http://schemas.microsoft.com/office/word/2016/wordml/cid" xmlns:w16se="http://schemas.microsoft.com/office/word/2015/wordml/symex" xmlns:wpg="http://schemas.microsoft.com/office/word/2010/wordprocessingGroup" xmlns:wpi="http://schemas.microsoft.com/office/word/2010/wordprocessingInk" xmlns:wne="http://schemas.microsoft.com/office/word/2006/wordml" xmlns:wps="http://schemas.microsoft.com/office/word/2010/wordprocessingShape" mc:Ignorable="w14 w15 w16se w16cid wp14">
+  <w16cid:commentId w16cid:paraId="740F7329" w16cid:durableId="209E91DD"/>
+  <w16cid:commentId w16cid:paraId="0FC1EF8C" w16cid:durableId="209E920E"/>
+  <w16cid:commentId w16cid:paraId="1E0F86E2" w16cid:durableId="209E923B"/>
+</w16cid:commentsIds>
+</file>
+
+<file path=word/people.xml><?xml version="1.0" encoding="utf-8"?>
+<w15:people xmlns:wpc="http://schemas.microsoft.com/office/word/2010/wordprocessingCanvas" xmlns:cx="http://schemas.microsoft.com/office/drawing/2014/chartex" xmlns:cx1="http://schemas.microsoft.com/office/drawing/2015/9/8/chartex" xmlns:cx2="http://schemas.microsoft.com/office/drawing/2015/10/21/chartex" xmlns:cx3="http://schemas.microsoft.com/office/drawing/2016/5/9/chartex" xmlns:cx4="http://schemas.microsoft.com/office/drawing/2016/5/10/chartex" xmlns:cx5="http://schemas.microsoft.com/office/drawing/2016/5/11/chartex" xmlns:cx6="http://schemas.microsoft.com/office/drawing/2016/5/12/chartex" xmlns:cx7="http://schemas.microsoft.com/office/drawing/2016/5/13/chartex" xmlns:cx8="http://schemas.microsoft.com/office/drawing/2016/5/14/chartex" xmlns:mc="http://schemas.openxmlformats.org/markup-compatibility/2006" xmlns:aink="http://schemas.microsoft.com/office/drawing/2016/ink" xmlns:am3d="http://schemas.microsoft.com/office/drawing/2017/model3d" xmlns:o="urn:schemas-microsoft-com:office:office" xmlns:r="http://schemas.openxmlformats.org/officeDocument/2006/relationships" xmlns:m="http://schemas.openxmlformats.org/officeDocument/2006/math" xmlns:v="urn:schemas-microsoft-com:vml" xmlns:wp14="http://schemas.microsoft.com/office/word/2010/wordprocessingDrawing" xmlns:wp="http://schemas.openxmlformats.org/drawingml/2006/wordprocessingDrawing" xmlns:w10="urn:schemas-microsoft-com:office:word" xmlns:w="http://schemas.openxmlformats.org/wordprocessingml/2006/main" xmlns:w14="http://schemas.microsoft.com/office/word/2010/wordml" xmlns:w15="http://schemas.microsoft.com/office/word/2012/wordml" xmlns:w16cid="http://schemas.microsoft.com/office/word/2016/wordml/cid" xmlns:w16se="http://schemas.microsoft.com/office/word/2015/wordml/symex" xmlns:wpg="http://schemas.microsoft.com/office/word/2010/wordprocessingGroup" xmlns:wpi="http://schemas.microsoft.com/office/word/2010/wordprocessingInk" xmlns:wne="http://schemas.microsoft.com/office/word/2006/wordml" xmlns:wps="http://schemas.microsoft.com/office/word/2010/wordprocessingShape" mc:Ignorable="w14 w15 w16se w16cid wp14">
+  <w15:person w15:author="Baldo Gomez Ignacio Uriel">
+    <w15:presenceInfo w15:providerId="AD" w15:userId="S::ibaldogomez@alumno.unlam.edu.ar::9759ac82-a2bf-4e1e-abab-706a95181048"/>
+  </w15:person>
+</w15:people>
 </file>
 
 <file path=word/styles.xml><?xml version="1.0" encoding="utf-8"?>
@@ -2884,6 +3055,104 @@
       <w:iCs/>
     </w:rPr>
   </w:style>
+  <w:style w:type="character" w:styleId="Refdecomentario">
+    <w:name w:val="annotation reference"/>
+    <w:basedOn w:val="Fuentedeprrafopredeter"/>
+    <w:uiPriority w:val="99"/>
+    <w:semiHidden/>
+    <w:unhideWhenUsed/>
+    <w:rsid w:val="009242F3"/>
+    <w:rPr>
+      <w:sz w:val="16"/>
+      <w:szCs w:val="16"/>
+    </w:rPr>
+  </w:style>
+  <w:style w:type="paragraph" w:styleId="Textocomentario">
+    <w:name w:val="annotation text"/>
+    <w:basedOn w:val="Normal"/>
+    <w:link w:val="TextocomentarioCar"/>
+    <w:uiPriority w:val="99"/>
+    <w:semiHidden/>
+    <w:unhideWhenUsed/>
+    <w:rsid w:val="009242F3"/>
+    <w:pPr>
+      <w:spacing w:line="240" w:lineRule="auto"/>
+    </w:pPr>
+    <w:rPr>
+      <w:sz w:val="20"/>
+      <w:szCs w:val="20"/>
+    </w:rPr>
+  </w:style>
+  <w:style w:type="character" w:customStyle="1" w:styleId="TextocomentarioCar">
+    <w:name w:val="Texto comentario Car"/>
+    <w:basedOn w:val="Fuentedeprrafopredeter"/>
+    <w:link w:val="Textocomentario"/>
+    <w:uiPriority w:val="99"/>
+    <w:semiHidden/>
+    <w:rsid w:val="009242F3"/>
+    <w:rPr>
+      <w:sz w:val="20"/>
+      <w:szCs w:val="20"/>
+    </w:rPr>
+  </w:style>
+  <w:style w:type="paragraph" w:styleId="Asuntodelcomentario">
+    <w:name w:val="annotation subject"/>
+    <w:basedOn w:val="Textocomentario"/>
+    <w:next w:val="Textocomentario"/>
+    <w:link w:val="AsuntodelcomentarioCar"/>
+    <w:uiPriority w:val="99"/>
+    <w:semiHidden/>
+    <w:unhideWhenUsed/>
+    <w:rsid w:val="009242F3"/>
+    <w:rPr>
+      <w:b/>
+      <w:bCs/>
+    </w:rPr>
+  </w:style>
+  <w:style w:type="character" w:customStyle="1" w:styleId="AsuntodelcomentarioCar">
+    <w:name w:val="Asunto del comentario Car"/>
+    <w:basedOn w:val="TextocomentarioCar"/>
+    <w:link w:val="Asuntodelcomentario"/>
+    <w:uiPriority w:val="99"/>
+    <w:semiHidden/>
+    <w:rsid w:val="009242F3"/>
+    <w:rPr>
+      <w:b/>
+      <w:bCs/>
+      <w:sz w:val="20"/>
+      <w:szCs w:val="20"/>
+    </w:rPr>
+  </w:style>
+  <w:style w:type="paragraph" w:styleId="Textodeglobo">
+    <w:name w:val="Balloon Text"/>
+    <w:basedOn w:val="Normal"/>
+    <w:link w:val="TextodegloboCar"/>
+    <w:uiPriority w:val="99"/>
+    <w:semiHidden/>
+    <w:unhideWhenUsed/>
+    <w:rsid w:val="009242F3"/>
+    <w:pPr>
+      <w:spacing w:after="0" w:line="240" w:lineRule="auto"/>
+    </w:pPr>
+    <w:rPr>
+      <w:rFonts w:ascii="Segoe UI" w:hAnsi="Segoe UI" w:cs="Segoe UI"/>
+      <w:sz w:val="18"/>
+      <w:szCs w:val="18"/>
+    </w:rPr>
+  </w:style>
+  <w:style w:type="character" w:customStyle="1" w:styleId="TextodegloboCar">
+    <w:name w:val="Texto de globo Car"/>
+    <w:basedOn w:val="Fuentedeprrafopredeter"/>
+    <w:link w:val="Textodeglobo"/>
+    <w:uiPriority w:val="99"/>
+    <w:semiHidden/>
+    <w:rsid w:val="009242F3"/>
+    <w:rPr>
+      <w:rFonts w:ascii="Segoe UI" w:hAnsi="Segoe UI" w:cs="Segoe UI"/>
+      <w:sz w:val="18"/>
+      <w:szCs w:val="18"/>
+    </w:rPr>
+  </w:style>
 </w:styles>
 </file>
 

</xml_diff>